<commit_message>
Add accuracy calculation for extraction outputs
</commit_message>
<xml_diff>
--- a/test/EvaluationTests/Assets/Invoices/Complex.docx
+++ b/test/EvaluationTests/Assets/Invoices/Complex.docx
@@ -1048,7 +1048,7 @@
                       <wp:cNvGraphicFramePr/>
                       <a:graphic xmlns:a="http://schemas.openxmlformats.org/drawingml/2006/main">
                         <a:graphicData uri="http://schemas.microsoft.com/office/word/2010/wordprocessingInk">
-                          <w14:contentPart bwMode="auto" r:id="rId5">
+                          <w14:contentPart bwMode="auto" r:id="rId4">
                             <w14:nvContentPartPr>
                               <w14:cNvContentPartPr/>
                             </w14:nvContentPartPr>
@@ -1205,53 +1205,7 @@
             <w:tcW w:w="3163" w:type="dxa"/>
             <w:gridSpan w:val="6"/>
           </w:tcPr>
-          <w:p>
-            <w:r>
-              <w:rPr>
-                <w:noProof/>
-              </w:rPr>
-              <mc:AlternateContent>
-                <mc:Choice Requires="wpi">
-                  <w:drawing>
-                    <wp:anchor distT="0" distB="0" distL="114300" distR="114300" simplePos="0" relativeHeight="251658247" behindDoc="0" locked="0" layoutInCell="1" allowOverlap="1" wp14:anchorId="0D274F11" wp14:editId="3810E697">
-                      <wp:simplePos x="0" y="0"/>
-                      <wp:positionH relativeFrom="column">
-                        <wp:posOffset>201894</wp:posOffset>
-                      </wp:positionH>
-                      <wp:positionV relativeFrom="paragraph">
-                        <wp:posOffset>-47177</wp:posOffset>
-                      </wp:positionV>
-                      <wp:extent cx="1025900" cy="235585"/>
-                      <wp:effectExtent l="38100" t="38100" r="22225" b="50165"/>
-                      <wp:wrapNone/>
-                      <wp:docPr id="43229103" name="Ink 11"/>
-                      <wp:cNvGraphicFramePr/>
-                      <a:graphic xmlns:a="http://schemas.openxmlformats.org/drawingml/2006/main">
-                        <a:graphicData uri="http://schemas.microsoft.com/office/word/2010/wordprocessingInk">
-                          <w14:contentPart bwMode="auto" r:id="rId9">
-                            <w14:nvContentPartPr>
-                              <w14:cNvContentPartPr/>
-                            </w14:nvContentPartPr>
-                            <w14:xfrm>
-                              <a:off x="0" y="0"/>
-                              <a:ext cx="1025900" cy="235585"/>
-                            </w14:xfrm>
-                          </w14:contentPart>
-                        </a:graphicData>
-                      </a:graphic>
-                    </wp:anchor>
-                  </w:drawing>
-                </mc:Choice>
-                <mc:Fallback>
-                  <w:pict>
-                    <v:shape w14:anchorId="70F50E4F" id="Ink 11" o:spid="_x0000_s1026" type="#_x0000_t75" style="position:absolute;margin-left:15.4pt;margin-top:-4.2pt;width:81.8pt;height:19.5pt;z-index:251658247;visibility:visible;mso-wrap-style:square;mso-wrap-distance-left:9pt;mso-wrap-distance-top:0;mso-wrap-distance-right:9pt;mso-wrap-distance-bottom:0;mso-position-horizontal:absolute;mso-position-horizontal-relative:text;mso-position-vertical:absolute;mso-position-vertical-relative:text" o:gfxdata="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">
-                      <v:imagedata r:id="rId10" o:title=""/>
-                    </v:shape>
-                  </w:pict>
-                </mc:Fallback>
-              </mc:AlternateContent>
-            </w:r>
-          </w:p>
+          <w:p/>
         </w:tc>
         <w:tc>
           <w:tcPr>
@@ -1288,102 +1242,165 @@
             <w:tcW w:w="3171" w:type="dxa"/>
             <w:gridSpan w:val="4"/>
           </w:tcPr>
-          <w:p>
-            <w:r>
-              <w:rPr>
-                <w:noProof/>
-              </w:rPr>
-              <mc:AlternateContent>
-                <mc:Choice Requires="wpi">
-                  <w:drawing>
-                    <wp:anchor distT="0" distB="0" distL="114300" distR="114300" simplePos="0" relativeHeight="251658249" behindDoc="0" locked="0" layoutInCell="1" allowOverlap="1" wp14:anchorId="7B6AF728" wp14:editId="5198C499">
-                      <wp:simplePos x="0" y="0"/>
-                      <wp:positionH relativeFrom="column">
-                        <wp:posOffset>704215</wp:posOffset>
-                      </wp:positionH>
-                      <wp:positionV relativeFrom="paragraph">
-                        <wp:posOffset>-59690</wp:posOffset>
-                      </wp:positionV>
-                      <wp:extent cx="224280" cy="258870"/>
-                      <wp:effectExtent l="38100" t="38100" r="42545" b="46355"/>
-                      <wp:wrapNone/>
-                      <wp:docPr id="401598746" name="Ink 20"/>
-                      <wp:cNvGraphicFramePr/>
-                      <a:graphic xmlns:a="http://schemas.openxmlformats.org/drawingml/2006/main">
-                        <a:graphicData uri="http://schemas.microsoft.com/office/word/2010/wordprocessingInk">
-                          <w14:contentPart bwMode="auto" r:id="rId11">
-                            <w14:nvContentPartPr>
-                              <w14:cNvContentPartPr/>
-                            </w14:nvContentPartPr>
-                            <w14:xfrm>
-                              <a:off x="0" y="0"/>
-                              <a:ext cx="224280" cy="258870"/>
-                            </w14:xfrm>
-                          </w14:contentPart>
-                        </a:graphicData>
-                      </a:graphic>
-                    </wp:anchor>
-                  </w:drawing>
-                </mc:Choice>
-                <mc:Fallback>
-                  <w:pict>
-                    <v:shape w14:anchorId="077A21B2" id="Ink 20" o:spid="_x0000_s1026" type="#_x0000_t75" style="position:absolute;margin-left:55.1pt;margin-top:-5.05pt;width:18.35pt;height:21.1pt;z-index:251658249;visibility:visible;mso-wrap-style:square;mso-wrap-distance-left:9pt;mso-wrap-distance-top:0;mso-wrap-distance-right:9pt;mso-wrap-distance-bottom:0;mso-position-horizontal:absolute;mso-position-horizontal-relative:text;mso-position-vertical:absolute;mso-position-vertical-relative:text" o:gfxdata="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">
-                      <v:imagedata r:id="rId12" o:title=""/>
-                    </v:shape>
-                  </w:pict>
-                </mc:Fallback>
-              </mc:AlternateContent>
-            </w:r>
-            <w:r>
-              <w:rPr>
-                <w:noProof/>
-              </w:rPr>
-              <mc:AlternateContent>
-                <mc:Choice Requires="wpi">
-                  <w:drawing>
-                    <wp:anchor distT="0" distB="0" distL="114300" distR="114300" simplePos="0" relativeHeight="251658248" behindDoc="0" locked="0" layoutInCell="1" allowOverlap="1" wp14:anchorId="6CBB0037" wp14:editId="5D0427A1">
-                      <wp:simplePos x="0" y="0"/>
-                      <wp:positionH relativeFrom="column">
-                        <wp:posOffset>15240</wp:posOffset>
-                      </wp:positionH>
-                      <wp:positionV relativeFrom="paragraph">
-                        <wp:posOffset>-27940</wp:posOffset>
-                      </wp:positionV>
-                      <wp:extent cx="528380" cy="278130"/>
-                      <wp:effectExtent l="38100" t="38100" r="24130" b="45720"/>
-                      <wp:wrapNone/>
-                      <wp:docPr id="1574431614" name="Ink 16"/>
-                      <wp:cNvGraphicFramePr/>
-                      <a:graphic xmlns:a="http://schemas.openxmlformats.org/drawingml/2006/main">
-                        <a:graphicData uri="http://schemas.microsoft.com/office/word/2010/wordprocessingInk">
-                          <w14:contentPart bwMode="auto" r:id="rId13">
-                            <w14:nvContentPartPr>
-                              <w14:cNvContentPartPr/>
-                            </w14:nvContentPartPr>
-                            <w14:xfrm>
-                              <a:off x="0" y="0"/>
-                              <a:ext cx="528380" cy="278130"/>
-                            </w14:xfrm>
-                          </w14:contentPart>
-                        </a:graphicData>
-                      </a:graphic>
-                    </wp:anchor>
-                  </w:drawing>
-                </mc:Choice>
-                <mc:Fallback>
-                  <w:pict>
-                    <v:shape w14:anchorId="335B13B7" id="Ink 16" o:spid="_x0000_s1026" type="#_x0000_t75" style="position:absolute;margin-left:.85pt;margin-top:-2.55pt;width:42.3pt;height:22.6pt;z-index:251658248;visibility:visible;mso-wrap-style:square;mso-wrap-distance-left:9pt;mso-wrap-distance-top:0;mso-wrap-distance-right:9pt;mso-wrap-distance-bottom:0;mso-position-horizontal:absolute;mso-position-horizontal-relative:text;mso-position-vertical:absolute;mso-position-vertical-relative:text" o:gfxdata="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">
-                      <v:imagedata r:id="rId14" o:title=""/>
-                    </v:shape>
-                  </w:pict>
-                </mc:Fallback>
-              </mc:AlternateContent>
-            </w:r>
-          </w:p>
+          <w:p/>
         </w:tc>
       </w:tr>
     </w:tbl>
     <w:p>
+      <w:r>
+        <w:rPr>
+          <w:noProof/>
+        </w:rPr>
+        <mc:AlternateContent>
+          <mc:Choice Requires="wpi">
+            <w:drawing>
+              <wp:anchor distT="0" distB="0" distL="114300" distR="114300" simplePos="0" relativeHeight="251675663" behindDoc="0" locked="0" layoutInCell="1" allowOverlap="1" wp14:anchorId="747F6BAF" wp14:editId="096231BD">
+                <wp:simplePos x="0" y="0"/>
+                <wp:positionH relativeFrom="column">
+                  <wp:posOffset>3865880</wp:posOffset>
+                </wp:positionH>
+                <wp:positionV relativeFrom="paragraph">
+                  <wp:posOffset>-229235</wp:posOffset>
+                </wp:positionV>
+                <wp:extent cx="967975" cy="204470"/>
+                <wp:effectExtent l="38100" t="38100" r="22860" b="43180"/>
+                <wp:wrapNone/>
+                <wp:docPr id="1747339680" name="Ink 17"/>
+                <wp:cNvGraphicFramePr/>
+                <a:graphic xmlns:a="http://schemas.openxmlformats.org/drawingml/2006/main">
+                  <a:graphicData uri="http://schemas.microsoft.com/office/word/2010/wordprocessingInk">
+                    <w14:contentPart bwMode="auto" r:id="rId9">
+                      <w14:nvContentPartPr>
+                        <w14:cNvContentPartPr/>
+                      </w14:nvContentPartPr>
+                      <w14:xfrm>
+                        <a:off x="0" y="0"/>
+                        <a:ext cx="967975" cy="204470"/>
+                      </w14:xfrm>
+                    </w14:contentPart>
+                  </a:graphicData>
+                </a:graphic>
+              </wp:anchor>
+            </w:drawing>
+          </mc:Choice>
+          <mc:Fallback>
+            <w:pict>
+              <v:shapetype w14:anchorId="21BFE17E" id="_x0000_t75" coordsize="21600,21600" o:spt="75" o:preferrelative="t" path="m@4@5l@4@11@9@11@9@5xe" filled="f" stroked="f">
+                <v:stroke joinstyle="miter"/>
+                <v:formulas>
+                  <v:f eqn="if lineDrawn pixelLineWidth 0"/>
+                  <v:f eqn="sum @0 1 0"/>
+                  <v:f eqn="sum 0 0 @1"/>
+                  <v:f eqn="prod @2 1 2"/>
+                  <v:f eqn="prod @3 21600 pixelWidth"/>
+                  <v:f eqn="prod @3 21600 pixelHeight"/>
+                  <v:f eqn="sum @0 0 1"/>
+                  <v:f eqn="prod @6 1 2"/>
+                  <v:f eqn="prod @7 21600 pixelWidth"/>
+                  <v:f eqn="sum @8 21600 0"/>
+                  <v:f eqn="prod @7 21600 pixelHeight"/>
+                  <v:f eqn="sum @10 21600 0"/>
+                </v:formulas>
+                <v:path o:extrusionok="f" gradientshapeok="t" o:connecttype="rect"/>
+                <o:lock v:ext="edit" aspectratio="t"/>
+              </v:shapetype>
+              <v:shape id="Ink 17" o:spid="_x0000_s1026" type="#_x0000_t75" style="position:absolute;margin-left:303.9pt;margin-top:-18.55pt;width:77.2pt;height:17.05pt;z-index:251675663;visibility:visible;mso-wrap-style:square;mso-wrap-distance-left:9pt;mso-wrap-distance-top:0;mso-wrap-distance-right:9pt;mso-wrap-distance-bottom:0;mso-position-horizontal:absolute;mso-position-horizontal-relative:text;mso-position-vertical:absolute;mso-position-vertical-relative:text" o:gfxdata="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">
+                <v:imagedata r:id="rId10" o:title=""/>
+              </v:shape>
+            </w:pict>
+          </mc:Fallback>
+        </mc:AlternateContent>
+      </w:r>
+      <w:r>
+        <w:rPr>
+          <w:noProof/>
+        </w:rPr>
+        <mc:AlternateContent>
+          <mc:Choice Requires="wpi">
+            <w:drawing>
+              <wp:anchor distT="0" distB="0" distL="114300" distR="114300" simplePos="0" relativeHeight="251666447" behindDoc="0" locked="0" layoutInCell="1" allowOverlap="1" wp14:anchorId="5FAF932F" wp14:editId="62899FF0">
+                <wp:simplePos x="0" y="0"/>
+                <wp:positionH relativeFrom="column">
+                  <wp:posOffset>1943735</wp:posOffset>
+                </wp:positionH>
+                <wp:positionV relativeFrom="paragraph">
+                  <wp:posOffset>-233680</wp:posOffset>
+                </wp:positionV>
+                <wp:extent cx="87405" cy="200405"/>
+                <wp:effectExtent l="38100" t="38100" r="46355" b="47625"/>
+                <wp:wrapNone/>
+                <wp:docPr id="1489527931" name="Ink 8"/>
+                <wp:cNvGraphicFramePr/>
+                <a:graphic xmlns:a="http://schemas.openxmlformats.org/drawingml/2006/main">
+                  <a:graphicData uri="http://schemas.microsoft.com/office/word/2010/wordprocessingInk">
+                    <w14:contentPart bwMode="auto" r:id="rId11">
+                      <w14:nvContentPartPr>
+                        <w14:cNvContentPartPr/>
+                      </w14:nvContentPartPr>
+                      <w14:xfrm>
+                        <a:off x="0" y="0"/>
+                        <a:ext cx="87405" cy="200405"/>
+                      </w14:xfrm>
+                    </w14:contentPart>
+                  </a:graphicData>
+                </a:graphic>
+              </wp:anchor>
+            </w:drawing>
+          </mc:Choice>
+          <mc:Fallback>
+            <w:pict>
+              <v:shape w14:anchorId="7D15A419" id="Ink 8" o:spid="_x0000_s1026" type="#_x0000_t75" style="position:absolute;margin-left:152.55pt;margin-top:-18.9pt;width:7.9pt;height:16.8pt;z-index:251666447;visibility:visible;mso-wrap-style:square;mso-wrap-distance-left:9pt;mso-wrap-distance-top:0;mso-wrap-distance-right:9pt;mso-wrap-distance-bottom:0;mso-position-horizontal:absolute;mso-position-horizontal-relative:text;mso-position-vertical:absolute;mso-position-vertical-relative:text" o:gfxdata="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">
+                <v:imagedata r:id="rId12" o:title=""/>
+              </v:shape>
+            </w:pict>
+          </mc:Fallback>
+        </mc:AlternateContent>
+      </w:r>
+      <w:r>
+        <w:rPr>
+          <w:noProof/>
+        </w:rPr>
+        <mc:AlternateContent>
+          <mc:Choice Requires="wpi">
+            <w:drawing>
+              <wp:anchor distT="0" distB="0" distL="114300" distR="114300" simplePos="0" relativeHeight="251667471" behindDoc="0" locked="0" layoutInCell="1" allowOverlap="1" wp14:anchorId="2FC05B87" wp14:editId="54C99812">
+                <wp:simplePos x="0" y="0"/>
+                <wp:positionH relativeFrom="column">
+                  <wp:posOffset>1021080</wp:posOffset>
+                </wp:positionH>
+                <wp:positionV relativeFrom="paragraph">
+                  <wp:posOffset>-234950</wp:posOffset>
+                </wp:positionV>
+                <wp:extent cx="736900" cy="216975"/>
+                <wp:effectExtent l="38100" t="38100" r="0" b="50165"/>
+                <wp:wrapNone/>
+                <wp:docPr id="2122636205" name="Ink 9"/>
+                <wp:cNvGraphicFramePr/>
+                <a:graphic xmlns:a="http://schemas.openxmlformats.org/drawingml/2006/main">
+                  <a:graphicData uri="http://schemas.microsoft.com/office/word/2010/wordprocessingInk">
+                    <w14:contentPart bwMode="auto" r:id="rId13">
+                      <w14:nvContentPartPr>
+                        <w14:cNvContentPartPr/>
+                      </w14:nvContentPartPr>
+                      <w14:xfrm>
+                        <a:off x="0" y="0"/>
+                        <a:ext cx="736900" cy="216975"/>
+                      </w14:xfrm>
+                    </w14:contentPart>
+                  </a:graphicData>
+                </a:graphic>
+              </wp:anchor>
+            </w:drawing>
+          </mc:Choice>
+          <mc:Fallback>
+            <w:pict>
+              <v:shape w14:anchorId="1B411C73" id="Ink 9" o:spid="_x0000_s1026" type="#_x0000_t75" style="position:absolute;margin-left:79.9pt;margin-top:-19pt;width:59pt;height:18.1pt;z-index:251667471;visibility:visible;mso-wrap-style:square;mso-wrap-distance-left:9pt;mso-wrap-distance-top:0;mso-wrap-distance-right:9pt;mso-wrap-distance-bottom:0;mso-position-horizontal:absolute;mso-position-horizontal-relative:text;mso-position-vertical:absolute;mso-position-vertical-relative:text" o:gfxdata="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">
+                <v:imagedata r:id="rId14" o:title=""/>
+              </v:shape>
+            </w:pict>
+          </mc:Fallback>
+        </mc:AlternateContent>
+      </w:r>
       <w:r>
         <w:rPr>
           <w:noProof/>
@@ -1790,18 +1807,18 @@
               <mc:AlternateContent>
                 <mc:Choice Requires="wpi">
                   <w:drawing>
-                    <wp:anchor distT="0" distB="0" distL="114300" distR="114300" simplePos="0" relativeHeight="251658240" behindDoc="0" locked="0" layoutInCell="1" allowOverlap="1" wp14:anchorId="0590E91A" wp14:editId="56469470">
+                    <wp:anchor distT="0" distB="0" distL="114300" distR="114300" simplePos="0" relativeHeight="251747343" behindDoc="0" locked="0" layoutInCell="1" allowOverlap="1" wp14:anchorId="24B2AB39" wp14:editId="40C04A89">
                       <wp:simplePos x="0" y="0"/>
                       <wp:positionH relativeFrom="column">
-                        <wp:posOffset>149860</wp:posOffset>
+                        <wp:posOffset>124460</wp:posOffset>
                       </wp:positionH>
                       <wp:positionV relativeFrom="paragraph">
-                        <wp:posOffset>33020</wp:posOffset>
+                        <wp:posOffset>52070</wp:posOffset>
                       </wp:positionV>
-                      <wp:extent cx="348105" cy="104040"/>
-                      <wp:effectExtent l="19050" t="38100" r="13970" b="48895"/>
+                      <wp:extent cx="289450" cy="82440"/>
+                      <wp:effectExtent l="38100" t="38100" r="0" b="51435"/>
                       <wp:wrapNone/>
-                      <wp:docPr id="274955611" name="Ink 23"/>
+                      <wp:docPr id="1565584877" name="Ink 66"/>
                       <wp:cNvGraphicFramePr/>
                       <a:graphic xmlns:a="http://schemas.openxmlformats.org/drawingml/2006/main">
                         <a:graphicData uri="http://schemas.microsoft.com/office/word/2010/wordprocessingInk">
@@ -1811,7 +1828,7 @@
                             </w14:nvContentPartPr>
                             <w14:xfrm>
                               <a:off x="0" y="0"/>
-                              <a:ext cx="348105" cy="104040"/>
+                              <a:ext cx="289450" cy="82440"/>
                             </w14:xfrm>
                           </w14:contentPart>
                         </a:graphicData>
@@ -1821,7 +1838,26 @@
                 </mc:Choice>
                 <mc:Fallback>
                   <w:pict>
-                    <v:shape w14:anchorId="58BE76FA" id="Ink 23" o:spid="_x0000_s1026" type="#_x0000_t75" style="position:absolute;margin-left:11.3pt;margin-top:2.1pt;width:28.35pt;height:9.2pt;z-index:251658240;visibility:visible;mso-wrap-style:square;mso-wrap-distance-left:9pt;mso-wrap-distance-top:0;mso-wrap-distance-right:9pt;mso-wrap-distance-bottom:0;mso-position-horizontal:absolute;mso-position-horizontal-relative:text;mso-position-vertical:absolute;mso-position-vertical-relative:text" o:gfxdata="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">
+                    <v:shapetype w14:anchorId="1118F712" id="_x0000_t75" coordsize="21600,21600" o:spt="75" o:preferrelative="t" path="m@4@5l@4@11@9@11@9@5xe" filled="f" stroked="f">
+                      <v:stroke joinstyle="miter"/>
+                      <v:formulas>
+                        <v:f eqn="if lineDrawn pixelLineWidth 0"/>
+                        <v:f eqn="sum @0 1 0"/>
+                        <v:f eqn="sum 0 0 @1"/>
+                        <v:f eqn="prod @2 1 2"/>
+                        <v:f eqn="prod @3 21600 pixelWidth"/>
+                        <v:f eqn="prod @3 21600 pixelHeight"/>
+                        <v:f eqn="sum @0 0 1"/>
+                        <v:f eqn="prod @6 1 2"/>
+                        <v:f eqn="prod @7 21600 pixelWidth"/>
+                        <v:f eqn="sum @8 21600 0"/>
+                        <v:f eqn="prod @7 21600 pixelHeight"/>
+                        <v:f eqn="sum @10 21600 0"/>
+                      </v:formulas>
+                      <v:path o:extrusionok="f" gradientshapeok="t" o:connecttype="rect"/>
+                      <o:lock v:ext="edit" aspectratio="t"/>
+                    </v:shapetype>
+                    <v:shape id="Ink 66" o:spid="_x0000_s1026" type="#_x0000_t75" style="position:absolute;margin-left:9.3pt;margin-top:3.6pt;width:23.8pt;height:7.5pt;z-index:251747343;visibility:visible;mso-wrap-style:square;mso-wrap-distance-left:9pt;mso-wrap-distance-top:0;mso-wrap-distance-right:9pt;mso-wrap-distance-bottom:0;mso-position-horizontal:absolute;mso-position-horizontal-relative:text;mso-position-vertical:absolute;mso-position-vertical-relative:text" o:gfxdata="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">
                       <v:imagedata r:id="rId18" o:title=""/>
                     </v:shape>
                   </w:pict>
@@ -1846,18 +1882,18 @@
               <mc:AlternateContent>
                 <mc:Choice Requires="wpi">
                   <w:drawing>
-                    <wp:anchor distT="0" distB="0" distL="114300" distR="114300" simplePos="0" relativeHeight="251658241" behindDoc="0" locked="0" layoutInCell="1" allowOverlap="1" wp14:anchorId="13A4D96D" wp14:editId="66E90E96">
+                    <wp:anchor distT="0" distB="0" distL="114300" distR="114300" simplePos="0" relativeHeight="251701263" behindDoc="0" locked="0" layoutInCell="1" allowOverlap="1" wp14:anchorId="63A40EFE" wp14:editId="02793228">
                       <wp:simplePos x="0" y="0"/>
                       <wp:positionH relativeFrom="column">
-                        <wp:posOffset>175260</wp:posOffset>
+                        <wp:posOffset>16510</wp:posOffset>
                       </wp:positionH>
                       <wp:positionV relativeFrom="paragraph">
-                        <wp:posOffset>-151765</wp:posOffset>
+                        <wp:posOffset>-106045</wp:posOffset>
                       </wp:positionV>
-                      <wp:extent cx="2755900" cy="824525"/>
-                      <wp:effectExtent l="38100" t="38100" r="6350" b="52070"/>
+                      <wp:extent cx="340360" cy="240030"/>
+                      <wp:effectExtent l="38100" t="38100" r="40640" b="45720"/>
                       <wp:wrapNone/>
-                      <wp:docPr id="2070285170" name="Ink 102"/>
+                      <wp:docPr id="601003831" name="Ink 12"/>
                       <wp:cNvGraphicFramePr/>
                       <a:graphic xmlns:a="http://schemas.openxmlformats.org/drawingml/2006/main">
                         <a:graphicData uri="http://schemas.microsoft.com/office/word/2010/wordprocessingInk">
@@ -1867,7 +1903,7 @@
                             </w14:nvContentPartPr>
                             <w14:xfrm>
                               <a:off x="0" y="0"/>
-                              <a:ext cx="2755900" cy="824525"/>
+                              <a:ext cx="340360" cy="240030"/>
                             </w14:xfrm>
                           </w14:contentPart>
                         </a:graphicData>
@@ -1877,79 +1913,13 @@
                 </mc:Choice>
                 <mc:Fallback>
                   <w:pict>
-                    <v:shape w14:anchorId="2C6FE1E4" id="Ink 102" o:spid="_x0000_s1026" type="#_x0000_t75" style="position:absolute;margin-left:13.3pt;margin-top:-12.45pt;width:217.95pt;height:65.9pt;z-index:251658241;visibility:visible;mso-wrap-style:square;mso-wrap-distance-left:9pt;mso-wrap-distance-top:0;mso-wrap-distance-right:9pt;mso-wrap-distance-bottom:0;mso-position-horizontal:absolute;mso-position-horizontal-relative:text;mso-position-vertical:absolute;mso-position-vertical-relative:text" o:gfxdata="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">
+                    <v:shape w14:anchorId="5A253A3E" id="Ink 12" o:spid="_x0000_s1026" type="#_x0000_t75" style="position:absolute;margin-left:.8pt;margin-top:-8.85pt;width:27.75pt;height:19.85pt;z-index:251701263;visibility:visible;mso-wrap-style:square;mso-wrap-distance-left:9pt;mso-wrap-distance-top:0;mso-wrap-distance-right:9pt;mso-wrap-distance-bottom:0;mso-position-horizontal:absolute;mso-position-horizontal-relative:text;mso-position-vertical:absolute;mso-position-vertical-relative:text" o:gfxdata="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">
                       <v:imagedata r:id="rId20" o:title=""/>
                     </v:shape>
                   </w:pict>
                 </mc:Fallback>
               </mc:AlternateContent>
             </w:r>
-          </w:p>
-        </w:tc>
-      </w:tr>
-      <w:tr>
-        <w:tc>
-          <w:tcPr>
-            <w:tcW w:w="1345" w:type="dxa"/>
-            <w:gridSpan w:val="3"/>
-          </w:tcPr>
-          <w:p>
-            <w:r>
-              <w:t>JF7902</w:t>
-            </w:r>
-          </w:p>
-        </w:tc>
-        <w:tc>
-          <w:tcPr>
-            <w:tcW w:w="2340" w:type="dxa"/>
-            <w:gridSpan w:val="3"/>
-          </w:tcPr>
-          <w:p>
-            <w:r>
-              <w:t>MAILBOX 25PK</w:t>
-            </w:r>
-          </w:p>
-        </w:tc>
-        <w:tc>
-          <w:tcPr>
-            <w:tcW w:w="540" w:type="dxa"/>
-            <w:gridSpan w:val="2"/>
-          </w:tcPr>
-          <w:p>
-            <w:r>
-              <w:t>1</w:t>
-            </w:r>
-          </w:p>
-        </w:tc>
-        <w:tc>
-          <w:tcPr>
-            <w:tcW w:w="4791" w:type="dxa"/>
-            <w:gridSpan w:val="6"/>
-          </w:tcPr>
-          <w:p/>
-        </w:tc>
-      </w:tr>
-      <w:tr>
-        <w:tc>
-          <w:tcPr>
-            <w:tcW w:w="1345" w:type="dxa"/>
-            <w:gridSpan w:val="3"/>
-          </w:tcPr>
-          <w:p/>
-        </w:tc>
-        <w:tc>
-          <w:tcPr>
-            <w:tcW w:w="2340" w:type="dxa"/>
-            <w:gridSpan w:val="3"/>
-          </w:tcPr>
-          <w:p/>
-        </w:tc>
-        <w:tc>
-          <w:tcPr>
-            <w:tcW w:w="540" w:type="dxa"/>
-            <w:gridSpan w:val="2"/>
-          </w:tcPr>
-          <w:p>
             <w:r>
               <w:rPr>
                 <w:noProof/>
@@ -1957,18 +1927,18 @@
               <mc:AlternateContent>
                 <mc:Choice Requires="wpi">
                   <w:drawing>
-                    <wp:anchor distT="0" distB="0" distL="114300" distR="114300" simplePos="0" relativeHeight="251658244" behindDoc="0" locked="0" layoutInCell="1" allowOverlap="1" wp14:anchorId="3EC25E75" wp14:editId="71841DBC">
+                    <wp:anchor distT="0" distB="0" distL="114300" distR="114300" simplePos="0" relativeHeight="251743247" behindDoc="0" locked="0" layoutInCell="1" allowOverlap="1" wp14:anchorId="091AECD3" wp14:editId="23FED68A">
                       <wp:simplePos x="0" y="0"/>
                       <wp:positionH relativeFrom="column">
-                        <wp:posOffset>101600</wp:posOffset>
+                        <wp:posOffset>496570</wp:posOffset>
                       </wp:positionH>
                       <wp:positionV relativeFrom="paragraph">
-                        <wp:posOffset>-195580</wp:posOffset>
+                        <wp:posOffset>-116205</wp:posOffset>
                       </wp:positionV>
-                      <wp:extent cx="387240" cy="589630"/>
-                      <wp:effectExtent l="38100" t="38100" r="32385" b="39370"/>
+                      <wp:extent cx="1584325" cy="486410"/>
+                      <wp:effectExtent l="38100" t="38100" r="15875" b="46990"/>
                       <wp:wrapNone/>
-                      <wp:docPr id="1891299028" name="Ink 125"/>
+                      <wp:docPr id="227652548" name="Ink 53"/>
                       <wp:cNvGraphicFramePr/>
                       <a:graphic xmlns:a="http://schemas.openxmlformats.org/drawingml/2006/main">
                         <a:graphicData uri="http://schemas.microsoft.com/office/word/2010/wordprocessingInk">
@@ -1978,7 +1948,7 @@
                             </w14:nvContentPartPr>
                             <w14:xfrm>
                               <a:off x="0" y="0"/>
-                              <a:ext cx="387240" cy="589630"/>
+                              <a:ext cx="1584325" cy="486410"/>
                             </w14:xfrm>
                           </w14:contentPart>
                         </a:graphicData>
@@ -1988,51 +1958,13 @@
                 </mc:Choice>
                 <mc:Fallback>
                   <w:pict>
-                    <v:shape w14:anchorId="7A1429D3" id="Ink 125" o:spid="_x0000_s1026" type="#_x0000_t75" style="position:absolute;margin-left:7.5pt;margin-top:-15.9pt;width:31.5pt;height:47.45pt;z-index:251658244;visibility:visible;mso-wrap-style:square;mso-wrap-distance-left:9pt;mso-wrap-distance-top:0;mso-wrap-distance-right:9pt;mso-wrap-distance-bottom:0;mso-position-horizontal:absolute;mso-position-horizontal-relative:text;mso-position-vertical:absolute;mso-position-vertical-relative:text" o:gfxdata="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">
+                    <v:shape w14:anchorId="1741CE03" id="Ink 53" o:spid="_x0000_s1026" type="#_x0000_t75" style="position:absolute;margin-left:38.6pt;margin-top:-9.65pt;width:125.7pt;height:39.25pt;z-index:251743247;visibility:visible;mso-wrap-style:square;mso-wrap-distance-left:9pt;mso-wrap-distance-top:0;mso-wrap-distance-right:9pt;mso-wrap-distance-bottom:0;mso-position-horizontal:absolute;mso-position-horizontal-relative:text;mso-position-vertical:absolute;mso-position-vertical-relative:text" o:gfxdata="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">
                       <v:imagedata r:id="rId22" o:title=""/>
                     </v:shape>
                   </w:pict>
                 </mc:Fallback>
               </mc:AlternateContent>
             </w:r>
-          </w:p>
-        </w:tc>
-        <w:tc>
-          <w:tcPr>
-            <w:tcW w:w="4791" w:type="dxa"/>
-            <w:gridSpan w:val="6"/>
-          </w:tcPr>
-          <w:p/>
-        </w:tc>
-      </w:tr>
-      <w:tr>
-        <w:tc>
-          <w:tcPr>
-            <w:tcW w:w="1345" w:type="dxa"/>
-            <w:gridSpan w:val="3"/>
-          </w:tcPr>
-          <w:p/>
-        </w:tc>
-        <w:tc>
-          <w:tcPr>
-            <w:tcW w:w="2340" w:type="dxa"/>
-            <w:gridSpan w:val="3"/>
-          </w:tcPr>
-          <w:p/>
-        </w:tc>
-        <w:tc>
-          <w:tcPr>
-            <w:tcW w:w="540" w:type="dxa"/>
-            <w:gridSpan w:val="2"/>
-          </w:tcPr>
-          <w:p/>
-        </w:tc>
-        <w:tc>
-          <w:tcPr>
-            <w:tcW w:w="4791" w:type="dxa"/>
-            <w:gridSpan w:val="6"/>
-          </w:tcPr>
-          <w:p>
             <w:r>
               <w:rPr>
                 <w:noProof/>
@@ -2040,18 +1972,18 @@
               <mc:AlternateContent>
                 <mc:Choice Requires="wpi">
                   <w:drawing>
-                    <wp:anchor distT="0" distB="0" distL="114300" distR="114300" simplePos="0" relativeHeight="251658242" behindDoc="0" locked="0" layoutInCell="1" allowOverlap="1" wp14:anchorId="3940E5F0" wp14:editId="430380D9">
+                    <wp:anchor distT="0" distB="0" distL="114300" distR="114300" simplePos="0" relativeHeight="251730959" behindDoc="0" locked="0" layoutInCell="1" allowOverlap="1" wp14:anchorId="1826721A" wp14:editId="27708DDB">
                       <wp:simplePos x="0" y="0"/>
                       <wp:positionH relativeFrom="column">
-                        <wp:posOffset>229870</wp:posOffset>
+                        <wp:posOffset>2460625</wp:posOffset>
                       </wp:positionH>
                       <wp:positionV relativeFrom="paragraph">
-                        <wp:posOffset>10160</wp:posOffset>
+                        <wp:posOffset>-101600</wp:posOffset>
                       </wp:positionV>
-                      <wp:extent cx="1363540" cy="184230"/>
-                      <wp:effectExtent l="38100" t="38100" r="8255" b="44450"/>
+                      <wp:extent cx="952500" cy="250825"/>
+                      <wp:effectExtent l="38100" t="38100" r="19050" b="34925"/>
                       <wp:wrapNone/>
-                      <wp:docPr id="119686963" name="Ink 120"/>
+                      <wp:docPr id="1687321330" name="Ink 41"/>
                       <wp:cNvGraphicFramePr/>
                       <a:graphic xmlns:a="http://schemas.openxmlformats.org/drawingml/2006/main">
                         <a:graphicData uri="http://schemas.microsoft.com/office/word/2010/wordprocessingInk">
@@ -2061,7 +1993,7 @@
                             </w14:nvContentPartPr>
                             <w14:xfrm>
                               <a:off x="0" y="0"/>
-                              <a:ext cx="1363540" cy="184230"/>
+                              <a:ext cx="952500" cy="250825"/>
                             </w14:xfrm>
                           </w14:contentPart>
                         </a:graphicData>
@@ -2071,14 +2003,432 @@
                 </mc:Choice>
                 <mc:Fallback>
                   <w:pict>
-                    <v:shape w14:anchorId="5CF535CF" id="Ink 120" o:spid="_x0000_s1026" type="#_x0000_t75" style="position:absolute;margin-left:17.6pt;margin-top:.3pt;width:108.35pt;height:15.45pt;z-index:251658242;visibility:visible;mso-wrap-style:square;mso-wrap-distance-left:9pt;mso-wrap-distance-top:0;mso-wrap-distance-right:9pt;mso-wrap-distance-bottom:0;mso-position-horizontal:absolute;mso-position-horizontal-relative:text;mso-position-vertical:absolute;mso-position-vertical-relative:text" o:gfxdata="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">
+                    <v:shape w14:anchorId="0B3AC7BA" id="Ink 41" o:spid="_x0000_s1026" type="#_x0000_t75" style="position:absolute;margin-left:193.25pt;margin-top:-8.5pt;width:75.95pt;height:20.7pt;z-index:251730959;visibility:visible;mso-wrap-style:square;mso-wrap-distance-left:9pt;mso-wrap-distance-top:0;mso-wrap-distance-right:9pt;mso-wrap-distance-bottom:0;mso-position-horizontal:absolute;mso-position-horizontal-relative:text;mso-position-vertical:absolute;mso-position-vertical-relative:text" o:gfxdata="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">
                       <v:imagedata r:id="rId24" o:title=""/>
                     </v:shape>
                   </w:pict>
                 </mc:Fallback>
               </mc:AlternateContent>
             </w:r>
-          </w:p>
+            <w:r>
+              <w:rPr>
+                <w:noProof/>
+              </w:rPr>
+              <mc:AlternateContent>
+                <mc:Choice Requires="wpi">
+                  <w:drawing>
+                    <wp:anchor distT="0" distB="0" distL="114300" distR="114300" simplePos="0" relativeHeight="251716623" behindDoc="0" locked="0" layoutInCell="1" allowOverlap="1" wp14:anchorId="1C65D334" wp14:editId="00E334E3">
+                      <wp:simplePos x="0" y="0"/>
+                      <wp:positionH relativeFrom="column">
+                        <wp:posOffset>2232660</wp:posOffset>
+                      </wp:positionH>
+                      <wp:positionV relativeFrom="paragraph">
+                        <wp:posOffset>8255</wp:posOffset>
+                      </wp:positionV>
+                      <wp:extent cx="90805" cy="67310"/>
+                      <wp:effectExtent l="38100" t="38100" r="42545" b="46990"/>
+                      <wp:wrapNone/>
+                      <wp:docPr id="996755789" name="Ink 27"/>
+                      <wp:cNvGraphicFramePr/>
+                      <a:graphic xmlns:a="http://schemas.openxmlformats.org/drawingml/2006/main">
+                        <a:graphicData uri="http://schemas.microsoft.com/office/word/2010/wordprocessingInk">
+                          <w14:contentPart bwMode="auto" r:id="rId25">
+                            <w14:nvContentPartPr>
+                              <w14:cNvContentPartPr/>
+                            </w14:nvContentPartPr>
+                            <w14:xfrm>
+                              <a:off x="0" y="0"/>
+                              <a:ext cx="90805" cy="67310"/>
+                            </w14:xfrm>
+                          </w14:contentPart>
+                        </a:graphicData>
+                      </a:graphic>
+                    </wp:anchor>
+                  </w:drawing>
+                </mc:Choice>
+                <mc:Fallback>
+                  <w:pict>
+                    <v:shape w14:anchorId="2DB23FB1" id="Ink 27" o:spid="_x0000_s1026" type="#_x0000_t75" style="position:absolute;margin-left:175.3pt;margin-top:.15pt;width:8.1pt;height:6.25pt;z-index:251716623;visibility:visible;mso-wrap-style:square;mso-wrap-distance-left:9pt;mso-wrap-distance-top:0;mso-wrap-distance-right:9pt;mso-wrap-distance-bottom:0;mso-position-horizontal:absolute;mso-position-horizontal-relative:text;mso-position-vertical:absolute;mso-position-vertical-relative:text" o:gfxdata="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">
+                      <v:imagedata r:id="rId26" o:title=""/>
+                    </v:shape>
+                  </w:pict>
+                </mc:Fallback>
+              </mc:AlternateContent>
+            </w:r>
+            <w:r>
+              <w:rPr>
+                <w:noProof/>
+              </w:rPr>
+              <mc:AlternateContent>
+                <mc:Choice Requires="wpi">
+                  <w:drawing>
+                    <wp:anchor distT="0" distB="0" distL="114300" distR="114300" simplePos="0" relativeHeight="251714575" behindDoc="0" locked="0" layoutInCell="1" allowOverlap="1" wp14:anchorId="30555D3E" wp14:editId="782364E9">
+                      <wp:simplePos x="0" y="0"/>
+                      <wp:positionH relativeFrom="column">
+                        <wp:posOffset>2255520</wp:posOffset>
+                      </wp:positionH>
+                      <wp:positionV relativeFrom="paragraph">
+                        <wp:posOffset>-68580</wp:posOffset>
+                      </wp:positionV>
+                      <wp:extent cx="10795" cy="8890"/>
+                      <wp:effectExtent l="38100" t="38100" r="46355" b="48260"/>
+                      <wp:wrapNone/>
+                      <wp:docPr id="1812491343" name="Ink 25"/>
+                      <wp:cNvGraphicFramePr/>
+                      <a:graphic xmlns:a="http://schemas.openxmlformats.org/drawingml/2006/main">
+                        <a:graphicData uri="http://schemas.microsoft.com/office/word/2010/wordprocessingInk">
+                          <w14:contentPart bwMode="auto" r:id="rId27">
+                            <w14:nvContentPartPr>
+                              <w14:cNvContentPartPr/>
+                            </w14:nvContentPartPr>
+                            <w14:xfrm>
+                              <a:off x="0" y="0"/>
+                              <a:ext cx="10795" cy="8890"/>
+                            </w14:xfrm>
+                          </w14:contentPart>
+                        </a:graphicData>
+                      </a:graphic>
+                    </wp:anchor>
+                  </w:drawing>
+                </mc:Choice>
+                <mc:Fallback>
+                  <w:pict>
+                    <v:shape w14:anchorId="2F835421" id="Ink 25" o:spid="_x0000_s1026" type="#_x0000_t75" style="position:absolute;margin-left:177.15pt;margin-top:-5.85pt;width:1.8pt;height:1.6pt;z-index:251714575;visibility:visible;mso-wrap-style:square;mso-wrap-distance-left:9pt;mso-wrap-distance-top:0;mso-wrap-distance-right:9pt;mso-wrap-distance-bottom:0;mso-position-horizontal:absolute;mso-position-horizontal-relative:text;mso-position-vertical:absolute;mso-position-vertical-relative:text" o:gfxdata="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">
+                      <v:imagedata r:id="rId28" o:title=""/>
+                    </v:shape>
+                  </w:pict>
+                </mc:Fallback>
+              </mc:AlternateContent>
+            </w:r>
+            <w:r>
+              <w:rPr>
+                <w:noProof/>
+              </w:rPr>
+              <mc:AlternateContent>
+                <mc:Choice Requires="wpi">
+                  <w:drawing>
+                    <wp:anchor distT="0" distB="0" distL="114300" distR="114300" simplePos="0" relativeHeight="251700239" behindDoc="0" locked="0" layoutInCell="1" allowOverlap="1" wp14:anchorId="19009E7F" wp14:editId="2566E9C8">
+                      <wp:simplePos x="0" y="0"/>
+                      <wp:positionH relativeFrom="column">
+                        <wp:posOffset>522605</wp:posOffset>
+                      </wp:positionH>
+                      <wp:positionV relativeFrom="paragraph">
+                        <wp:posOffset>-93980</wp:posOffset>
+                      </wp:positionV>
+                      <wp:extent cx="280670" cy="185420"/>
+                      <wp:effectExtent l="38100" t="38100" r="43180" b="43180"/>
+                      <wp:wrapNone/>
+                      <wp:docPr id="1034846053" name="Ink 11"/>
+                      <wp:cNvGraphicFramePr/>
+                      <a:graphic xmlns:a="http://schemas.openxmlformats.org/drawingml/2006/main">
+                        <a:graphicData uri="http://schemas.microsoft.com/office/word/2010/wordprocessingInk">
+                          <w14:contentPart bwMode="auto" r:id="rId29">
+                            <w14:nvContentPartPr>
+                              <w14:cNvContentPartPr/>
+                            </w14:nvContentPartPr>
+                            <w14:xfrm>
+                              <a:off x="0" y="0"/>
+                              <a:ext cx="280670" cy="185420"/>
+                            </w14:xfrm>
+                          </w14:contentPart>
+                        </a:graphicData>
+                      </a:graphic>
+                    </wp:anchor>
+                  </w:drawing>
+                </mc:Choice>
+                <mc:Fallback>
+                  <w:pict>
+                    <v:shape w14:anchorId="23E5846C" id="Ink 11" o:spid="_x0000_s1026" type="#_x0000_t75" style="position:absolute;margin-left:40.65pt;margin-top:-7.9pt;width:23.05pt;height:15.55pt;z-index:251700239;visibility:visible;mso-wrap-style:square;mso-wrap-distance-left:9pt;mso-wrap-distance-top:0;mso-wrap-distance-right:9pt;mso-wrap-distance-bottom:0;mso-position-horizontal:absolute;mso-position-horizontal-relative:text;mso-position-vertical:absolute;mso-position-vertical-relative:text" o:gfxdata="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">
+                      <v:imagedata r:id="rId30" o:title=""/>
+                    </v:shape>
+                  </w:pict>
+                </mc:Fallback>
+              </mc:AlternateContent>
+            </w:r>
+            <w:r>
+              <w:rPr>
+                <w:noProof/>
+              </w:rPr>
+              <mc:AlternateContent>
+                <mc:Choice Requires="wpi">
+                  <w:drawing>
+                    <wp:anchor distT="0" distB="0" distL="114300" distR="114300" simplePos="0" relativeHeight="251744271" behindDoc="0" locked="0" layoutInCell="1" allowOverlap="1" wp14:anchorId="528D62ED" wp14:editId="6FAB9B04">
+                      <wp:simplePos x="0" y="0"/>
+                      <wp:positionH relativeFrom="column">
+                        <wp:posOffset>82550</wp:posOffset>
+                      </wp:positionH>
+                      <wp:positionV relativeFrom="paragraph">
+                        <wp:posOffset>182245</wp:posOffset>
+                      </wp:positionV>
+                      <wp:extent cx="241300" cy="104140"/>
+                      <wp:effectExtent l="38100" t="38100" r="44450" b="48260"/>
+                      <wp:wrapNone/>
+                      <wp:docPr id="1862640082" name="Ink 54"/>
+                      <wp:cNvGraphicFramePr/>
+                      <a:graphic xmlns:a="http://schemas.openxmlformats.org/drawingml/2006/main">
+                        <a:graphicData uri="http://schemas.microsoft.com/office/word/2010/wordprocessingInk">
+                          <w14:contentPart bwMode="auto" r:id="rId31">
+                            <w14:nvContentPartPr>
+                              <w14:cNvContentPartPr/>
+                            </w14:nvContentPartPr>
+                            <w14:xfrm>
+                              <a:off x="0" y="0"/>
+                              <a:ext cx="241300" cy="104140"/>
+                            </w14:xfrm>
+                          </w14:contentPart>
+                        </a:graphicData>
+                      </a:graphic>
+                    </wp:anchor>
+                  </w:drawing>
+                </mc:Choice>
+                <mc:Fallback>
+                  <w:pict>
+                    <v:shape w14:anchorId="69CE815C" id="Ink 54" o:spid="_x0000_s1026" type="#_x0000_t75" style="position:absolute;margin-left:6pt;margin-top:13.85pt;width:19.95pt;height:9.15pt;z-index:251744271;visibility:visible;mso-wrap-style:square;mso-wrap-distance-left:9pt;mso-wrap-distance-top:0;mso-wrap-distance-right:9pt;mso-wrap-distance-bottom:0;mso-position-horizontal:absolute;mso-position-horizontal-relative:text;mso-position-vertical:absolute;mso-position-vertical-relative:text" o:gfxdata="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">
+                      <v:imagedata r:id="rId32" o:title=""/>
+                    </v:shape>
+                  </w:pict>
+                </mc:Fallback>
+              </mc:AlternateContent>
+            </w:r>
+          </w:p>
+        </w:tc>
+      </w:tr>
+      <w:tr>
+        <w:tc>
+          <w:tcPr>
+            <w:tcW w:w="1345" w:type="dxa"/>
+            <w:gridSpan w:val="3"/>
+          </w:tcPr>
+          <w:p>
+            <w:r>
+              <w:t>JF7902</w:t>
+            </w:r>
+          </w:p>
+        </w:tc>
+        <w:tc>
+          <w:tcPr>
+            <w:tcW w:w="2340" w:type="dxa"/>
+            <w:gridSpan w:val="3"/>
+          </w:tcPr>
+          <w:p>
+            <w:r>
+              <w:t>MAILBOX 25PK</w:t>
+            </w:r>
+          </w:p>
+        </w:tc>
+        <w:tc>
+          <w:tcPr>
+            <w:tcW w:w="540" w:type="dxa"/>
+            <w:gridSpan w:val="2"/>
+          </w:tcPr>
+          <w:p>
+            <w:r>
+              <w:rPr>
+                <w:noProof/>
+              </w:rPr>
+              <mc:AlternateContent>
+                <mc:Choice Requires="wpi">
+                  <w:drawing>
+                    <wp:anchor distT="0" distB="0" distL="114300" distR="114300" simplePos="0" relativeHeight="251763727" behindDoc="0" locked="0" layoutInCell="1" allowOverlap="1" wp14:anchorId="1FDDB7DB" wp14:editId="7C988E95">
+                      <wp:simplePos x="0" y="0"/>
+                      <wp:positionH relativeFrom="column">
+                        <wp:posOffset>153670</wp:posOffset>
+                      </wp:positionH>
+                      <wp:positionV relativeFrom="paragraph">
+                        <wp:posOffset>48260</wp:posOffset>
+                      </wp:positionV>
+                      <wp:extent cx="212890" cy="205295"/>
+                      <wp:effectExtent l="76200" t="38100" r="0" b="42545"/>
+                      <wp:wrapNone/>
+                      <wp:docPr id="1389358675" name="Ink 98"/>
+                      <wp:cNvGraphicFramePr/>
+                      <a:graphic xmlns:a="http://schemas.openxmlformats.org/drawingml/2006/main">
+                        <a:graphicData uri="http://schemas.microsoft.com/office/word/2010/wordprocessingInk">
+                          <w14:contentPart bwMode="auto" r:id="rId33">
+                            <w14:nvContentPartPr>
+                              <w14:cNvContentPartPr/>
+                            </w14:nvContentPartPr>
+                            <w14:xfrm rot="20908226">
+                              <a:off x="0" y="0"/>
+                              <a:ext cx="212890" cy="205295"/>
+                            </w14:xfrm>
+                          </w14:contentPart>
+                        </a:graphicData>
+                      </a:graphic>
+                    </wp:anchor>
+                  </w:drawing>
+                </mc:Choice>
+                <mc:Fallback>
+                  <w:pict>
+                    <v:shape w14:anchorId="03827096" id="Ink 98" o:spid="_x0000_s1026" type="#_x0000_t75" style="position:absolute;margin-left:11.6pt;margin-top:3.3pt;width:17.75pt;height:17.15pt;rotation:-755602fd;z-index:251763727;visibility:visible;mso-wrap-style:square;mso-wrap-distance-left:9pt;mso-wrap-distance-top:0;mso-wrap-distance-right:9pt;mso-wrap-distance-bottom:0;mso-position-horizontal:absolute;mso-position-horizontal-relative:text;mso-position-vertical:absolute;mso-position-vertical-relative:text" o:gfxdata="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">
+                      <v:imagedata r:id="rId34" o:title=""/>
+                    </v:shape>
+                  </w:pict>
+                </mc:Fallback>
+              </mc:AlternateContent>
+            </w:r>
+            <w:r>
+              <w:t>1</w:t>
+            </w:r>
+          </w:p>
+        </w:tc>
+        <w:tc>
+          <w:tcPr>
+            <w:tcW w:w="4791" w:type="dxa"/>
+            <w:gridSpan w:val="6"/>
+          </w:tcPr>
+          <w:p/>
+        </w:tc>
+      </w:tr>
+      <w:tr>
+        <w:tc>
+          <w:tcPr>
+            <w:tcW w:w="1345" w:type="dxa"/>
+            <w:gridSpan w:val="3"/>
+          </w:tcPr>
+          <w:p/>
+        </w:tc>
+        <w:tc>
+          <w:tcPr>
+            <w:tcW w:w="2340" w:type="dxa"/>
+            <w:gridSpan w:val="3"/>
+          </w:tcPr>
+          <w:p/>
+        </w:tc>
+        <w:tc>
+          <w:tcPr>
+            <w:tcW w:w="540" w:type="dxa"/>
+            <w:gridSpan w:val="2"/>
+          </w:tcPr>
+          <w:p/>
+        </w:tc>
+        <w:tc>
+          <w:tcPr>
+            <w:tcW w:w="4791" w:type="dxa"/>
+            <w:gridSpan w:val="6"/>
+          </w:tcPr>
+          <w:p>
+            <w:r>
+              <w:rPr>
+                <w:noProof/>
+              </w:rPr>
+              <mc:AlternateContent>
+                <mc:Choice Requires="wpi">
+                  <w:drawing>
+                    <wp:anchor distT="0" distB="0" distL="114300" distR="114300" simplePos="0" relativeHeight="251759631" behindDoc="0" locked="0" layoutInCell="1" allowOverlap="1" wp14:anchorId="104BD34B" wp14:editId="57788900">
+                      <wp:simplePos x="0" y="0"/>
+                      <wp:positionH relativeFrom="column">
+                        <wp:posOffset>582930</wp:posOffset>
+                      </wp:positionH>
+                      <wp:positionV relativeFrom="paragraph">
+                        <wp:posOffset>-173990</wp:posOffset>
+                      </wp:positionV>
+                      <wp:extent cx="581025" cy="307340"/>
+                      <wp:effectExtent l="38100" t="38100" r="47625" b="35560"/>
+                      <wp:wrapNone/>
+                      <wp:docPr id="300775691" name="Ink 94"/>
+                      <wp:cNvGraphicFramePr/>
+                      <a:graphic xmlns:a="http://schemas.openxmlformats.org/drawingml/2006/main">
+                        <a:graphicData uri="http://schemas.microsoft.com/office/word/2010/wordprocessingInk">
+                          <w14:contentPart bwMode="auto" r:id="rId35">
+                            <w14:nvContentPartPr>
+                              <w14:cNvContentPartPr/>
+                            </w14:nvContentPartPr>
+                            <w14:xfrm>
+                              <a:off x="0" y="0"/>
+                              <a:ext cx="581025" cy="307340"/>
+                            </w14:xfrm>
+                          </w14:contentPart>
+                        </a:graphicData>
+                      </a:graphic>
+                    </wp:anchor>
+                  </w:drawing>
+                </mc:Choice>
+                <mc:Fallback>
+                  <w:pict>
+                    <v:shape w14:anchorId="5D0D27EE" id="Ink 94" o:spid="_x0000_s1026" type="#_x0000_t75" style="position:absolute;margin-left:45.4pt;margin-top:-14.2pt;width:46.7pt;height:25.15pt;z-index:251759631;visibility:visible;mso-wrap-style:square;mso-wrap-distance-left:9pt;mso-wrap-distance-top:0;mso-wrap-distance-right:9pt;mso-wrap-distance-bottom:0;mso-position-horizontal:absolute;mso-position-horizontal-relative:text;mso-position-vertical:absolute;mso-position-vertical-relative:text" o:gfxdata="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">
+                      <v:imagedata r:id="rId36" o:title=""/>
+                    </v:shape>
+                  </w:pict>
+                </mc:Fallback>
+              </mc:AlternateContent>
+            </w:r>
+            <w:r>
+              <w:rPr>
+                <w:noProof/>
+              </w:rPr>
+              <mc:AlternateContent>
+                <mc:Choice Requires="wpi">
+                  <w:drawing>
+                    <wp:anchor distT="0" distB="0" distL="114300" distR="114300" simplePos="0" relativeHeight="251760655" behindDoc="0" locked="0" layoutInCell="1" allowOverlap="1" wp14:anchorId="4F4C0129" wp14:editId="7EB74254">
+                      <wp:simplePos x="0" y="0"/>
+                      <wp:positionH relativeFrom="column">
+                        <wp:posOffset>104987</wp:posOffset>
+                      </wp:positionH>
+                      <wp:positionV relativeFrom="paragraph">
+                        <wp:posOffset>-109220</wp:posOffset>
+                      </wp:positionV>
+                      <wp:extent cx="283845" cy="170815"/>
+                      <wp:effectExtent l="38100" t="38100" r="1905" b="38735"/>
+                      <wp:wrapNone/>
+                      <wp:docPr id="998356127" name="Ink 95"/>
+                      <wp:cNvGraphicFramePr/>
+                      <a:graphic xmlns:a="http://schemas.openxmlformats.org/drawingml/2006/main">
+                        <a:graphicData uri="http://schemas.microsoft.com/office/word/2010/wordprocessingInk">
+                          <w14:contentPart bwMode="auto" r:id="rId37">
+                            <w14:nvContentPartPr>
+                              <w14:cNvContentPartPr/>
+                            </w14:nvContentPartPr>
+                            <w14:xfrm>
+                              <a:off x="0" y="0"/>
+                              <a:ext cx="283845" cy="170815"/>
+                            </w14:xfrm>
+                          </w14:contentPart>
+                        </a:graphicData>
+                      </a:graphic>
+                    </wp:anchor>
+                  </w:drawing>
+                </mc:Choice>
+                <mc:Fallback>
+                  <w:pict>
+                    <v:shape w14:anchorId="456AEC11" id="Ink 95" o:spid="_x0000_s1026" type="#_x0000_t75" style="position:absolute;margin-left:7.75pt;margin-top:-9.1pt;width:23.3pt;height:14.4pt;z-index:251760655;visibility:visible;mso-wrap-style:square;mso-wrap-distance-left:9pt;mso-wrap-distance-top:0;mso-wrap-distance-right:9pt;mso-wrap-distance-bottom:0;mso-position-horizontal:absolute;mso-position-horizontal-relative:text;mso-position-vertical:absolute;mso-position-vertical-relative:text" o:gfxdata="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">
+                      <v:imagedata r:id="rId38" o:title=""/>
+                    </v:shape>
+                  </w:pict>
+                </mc:Fallback>
+              </mc:AlternateContent>
+            </w:r>
+          </w:p>
+        </w:tc>
+      </w:tr>
+      <w:tr>
+        <w:tc>
+          <w:tcPr>
+            <w:tcW w:w="1345" w:type="dxa"/>
+            <w:gridSpan w:val="3"/>
+          </w:tcPr>
+          <w:p/>
+        </w:tc>
+        <w:tc>
+          <w:tcPr>
+            <w:tcW w:w="2340" w:type="dxa"/>
+            <w:gridSpan w:val="3"/>
+          </w:tcPr>
+          <w:p/>
+        </w:tc>
+        <w:tc>
+          <w:tcPr>
+            <w:tcW w:w="540" w:type="dxa"/>
+            <w:gridSpan w:val="2"/>
+          </w:tcPr>
+          <w:p/>
+        </w:tc>
+        <w:tc>
+          <w:tcPr>
+            <w:tcW w:w="4791" w:type="dxa"/>
+            <w:gridSpan w:val="6"/>
+          </w:tcPr>
+          <w:p/>
         </w:tc>
       </w:tr>
       <w:tr>
@@ -2301,7 +2651,7 @@
                       <wp:cNvGraphicFramePr/>
                       <a:graphic xmlns:a="http://schemas.openxmlformats.org/drawingml/2006/main">
                         <a:graphicData uri="http://schemas.microsoft.com/office/word/2010/wordprocessingInk">
-                          <w14:contentPart bwMode="auto" r:id="rId25">
+                          <w14:contentPart bwMode="auto" r:id="rId39">
                             <w14:nvContentPartPr>
                               <w14:cNvContentPartPr/>
                             </w14:nvContentPartPr>
@@ -2324,7 +2674,7 @@
                 <mc:Fallback>
                   <w:pict>
                     <v:shape w14:anchorId="4C623750" id="Ink 1" o:spid="_x0000_s1026" type="#_x0000_t75" style="position:absolute;margin-left:-.05pt;margin-top:-9.9pt;width:73.9pt;height:30.45pt;z-index:251658251;visibility:visible;mso-wrap-style:square;mso-width-percent:0;mso-height-percent:0;mso-wrap-distance-left:9pt;mso-wrap-distance-top:0;mso-wrap-distance-right:9pt;mso-wrap-distance-bottom:0;mso-position-horizontal:absolute;mso-position-horizontal-relative:text;mso-position-vertical:absolute;mso-position-vertical-relative:text;mso-width-percent:0;mso-height-percent:0;mso-width-relative:margin;mso-height-relative:margin" o:gfxdata="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">
-                      <v:imagedata r:id="rId26" o:title=""/>
+                      <v:imagedata r:id="rId40" o:title=""/>
                     </v:shape>
                   </w:pict>
                 </mc:Fallback>
@@ -2392,7 +2742,7 @@
                       <wp:cNvGraphicFramePr/>
                       <a:graphic xmlns:a="http://schemas.openxmlformats.org/drawingml/2006/main">
                         <a:graphicData uri="http://schemas.microsoft.com/office/word/2010/wordprocessingInk">
-                          <w14:contentPart bwMode="auto" r:id="rId27">
+                          <w14:contentPart bwMode="auto" r:id="rId41">
                             <w14:nvContentPartPr>
                               <w14:cNvContentPartPr/>
                             </w14:nvContentPartPr>
@@ -2415,7 +2765,7 @@
                 <mc:Fallback>
                   <w:pict>
                     <v:shape w14:anchorId="0F10B0ED" id="Ink 2" o:spid="_x0000_s1026" type="#_x0000_t75" style="position:absolute;margin-left:9.5pt;margin-top:-5.75pt;width:74.65pt;height:21.7pt;z-index:251658252;visibility:visible;mso-wrap-style:square;mso-width-percent:0;mso-height-percent:0;mso-wrap-distance-left:9pt;mso-wrap-distance-top:0;mso-wrap-distance-right:9pt;mso-wrap-distance-bottom:0;mso-position-horizontal:absolute;mso-position-horizontal-relative:text;mso-position-vertical:absolute;mso-position-vertical-relative:text;mso-width-percent:0;mso-height-percent:0;mso-width-relative:margin;mso-height-relative:margin" o:gfxdata="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">
-                      <v:imagedata r:id="rId28" o:title=""/>
+                      <v:imagedata r:id="rId42" o:title=""/>
                     </v:shape>
                   </w:pict>
                 </mc:Fallback>
@@ -2459,52 +2809,7 @@
               <mc:AlternateContent>
                 <mc:Choice Requires="wpi">
                   <w:drawing>
-                    <wp:anchor distT="0" distB="0" distL="114300" distR="114300" simplePos="0" relativeHeight="251658253" behindDoc="0" locked="0" layoutInCell="1" allowOverlap="1" wp14:anchorId="411BD960" wp14:editId="050255F9">
-                      <wp:simplePos x="0" y="0"/>
-                      <wp:positionH relativeFrom="column">
-                        <wp:posOffset>961390</wp:posOffset>
-                      </wp:positionH>
-                      <wp:positionV relativeFrom="paragraph">
-                        <wp:posOffset>-5080</wp:posOffset>
-                      </wp:positionV>
-                      <wp:extent cx="154820" cy="173990"/>
-                      <wp:effectExtent l="19050" t="38100" r="0" b="35560"/>
-                      <wp:wrapNone/>
-                      <wp:docPr id="910015659" name="Ink 11"/>
-                      <wp:cNvGraphicFramePr/>
-                      <a:graphic xmlns:a="http://schemas.openxmlformats.org/drawingml/2006/main">
-                        <a:graphicData uri="http://schemas.microsoft.com/office/word/2010/wordprocessingInk">
-                          <w14:contentPart bwMode="auto" r:id="rId29">
-                            <w14:nvContentPartPr>
-                              <w14:cNvContentPartPr/>
-                            </w14:nvContentPartPr>
-                            <w14:xfrm>
-                              <a:off x="0" y="0"/>
-                              <a:ext cx="154820" cy="173990"/>
-                            </w14:xfrm>
-                          </w14:contentPart>
-                        </a:graphicData>
-                      </a:graphic>
-                    </wp:anchor>
-                  </w:drawing>
-                </mc:Choice>
-                <mc:Fallback>
-                  <w:pict>
-                    <v:shape w14:anchorId="70865F1B" id="Ink 11" o:spid="_x0000_s1026" type="#_x0000_t75" style="position:absolute;margin-left:75.2pt;margin-top:-.9pt;width:13.2pt;height:14.65pt;z-index:251658253;visibility:visible;mso-wrap-style:square;mso-wrap-distance-left:9pt;mso-wrap-distance-top:0;mso-wrap-distance-right:9pt;mso-wrap-distance-bottom:0;mso-position-horizontal:absolute;mso-position-horizontal-relative:text;mso-position-vertical:absolute;mso-position-vertical-relative:text" o:gfxdata="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">
-                      <v:imagedata r:id="rId30" o:title=""/>
-                    </v:shape>
-                  </w:pict>
-                </mc:Fallback>
-              </mc:AlternateContent>
-            </w:r>
-            <w:r>
-              <w:rPr>
-                <w:noProof/>
-              </w:rPr>
-              <mc:AlternateContent>
-                <mc:Choice Requires="wpi">
-                  <w:drawing>
-                    <wp:anchor distT="0" distB="0" distL="114300" distR="114300" simplePos="0" relativeHeight="251658254" behindDoc="0" locked="0" layoutInCell="1" allowOverlap="1" wp14:anchorId="539420AA" wp14:editId="45A8DC17">
+                    <wp:anchor distT="0" distB="0" distL="114300" distR="114300" simplePos="0" relativeHeight="251658254" behindDoc="0" locked="0" layoutInCell="1" allowOverlap="1" wp14:anchorId="539420AA" wp14:editId="7AACDCB0">
                       <wp:simplePos x="0" y="0"/>
                       <wp:positionH relativeFrom="column">
                         <wp:posOffset>135890</wp:posOffset>
@@ -2519,7 +2824,7 @@
                       <wp:cNvGraphicFramePr/>
                       <a:graphic xmlns:a="http://schemas.openxmlformats.org/drawingml/2006/main">
                         <a:graphicData uri="http://schemas.microsoft.com/office/word/2010/wordprocessingInk">
-                          <w14:contentPart bwMode="auto" r:id="rId31">
+                          <w14:contentPart bwMode="auto" r:id="rId43">
                             <w14:nvContentPartPr>
                               <w14:cNvContentPartPr/>
                             </w14:nvContentPartPr>
@@ -2535,8 +2840,8 @@
                 </mc:Choice>
                 <mc:Fallback>
                   <w:pict>
-                    <v:shape w14:anchorId="710EBD6C" id="Ink 12" o:spid="_x0000_s1026" type="#_x0000_t75" style="position:absolute;margin-left:10.2pt;margin-top:-1.4pt;width:54.1pt;height:18.65pt;z-index:251658254;visibility:visible;mso-wrap-style:square;mso-wrap-distance-left:9pt;mso-wrap-distance-top:0;mso-wrap-distance-right:9pt;mso-wrap-distance-bottom:0;mso-position-horizontal:absolute;mso-position-horizontal-relative:text;mso-position-vertical:absolute;mso-position-vertical-relative:text" o:gfxdata="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">
-                      <v:imagedata r:id="rId32" o:title=""/>
+                    <v:shape w14:anchorId="2E9EAB09" id="Ink 12" o:spid="_x0000_s1026" type="#_x0000_t75" style="position:absolute;margin-left:10.2pt;margin-top:-1.4pt;width:54.1pt;height:18.65pt;z-index:251658254;visibility:visible;mso-wrap-style:square;mso-wrap-distance-left:9pt;mso-wrap-distance-top:0;mso-wrap-distance-right:9pt;mso-wrap-distance-bottom:0;mso-position-horizontal:absolute;mso-position-horizontal-relative:text;mso-position-vertical:absolute;mso-position-vertical-relative:text" o:gfxdata="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">
+                      <v:imagedata r:id="rId44" o:title=""/>
                     </v:shape>
                   </w:pict>
                 </mc:Fallback>
@@ -2587,28 +2892,28 @@
               <mc:AlternateContent>
                 <mc:Choice Requires="wpi">
                   <w:drawing>
-                    <wp:anchor distT="0" distB="0" distL="114300" distR="114300" simplePos="0" relativeHeight="251658255" behindDoc="0" locked="0" layoutInCell="1" allowOverlap="1" wp14:anchorId="22F87DF0" wp14:editId="2C883094">
+                    <wp:anchor distT="0" distB="0" distL="114300" distR="114300" simplePos="0" relativeHeight="251688975" behindDoc="0" locked="0" layoutInCell="1" allowOverlap="1" wp14:anchorId="2250A91A" wp14:editId="5850AC48">
                       <wp:simplePos x="0" y="0"/>
                       <wp:positionH relativeFrom="column">
-                        <wp:posOffset>108585</wp:posOffset>
+                        <wp:posOffset>128270</wp:posOffset>
                       </wp:positionH>
                       <wp:positionV relativeFrom="paragraph">
-                        <wp:posOffset>-64135</wp:posOffset>
+                        <wp:posOffset>-30480</wp:posOffset>
                       </wp:positionV>
-                      <wp:extent cx="957105" cy="381635"/>
-                      <wp:effectExtent l="38100" t="38100" r="52705" b="37465"/>
+                      <wp:extent cx="894105" cy="243205"/>
+                      <wp:effectExtent l="38100" t="38100" r="39370" b="42545"/>
                       <wp:wrapNone/>
-                      <wp:docPr id="1819913285" name="Ink 20"/>
+                      <wp:docPr id="1009256336" name="Ink 30"/>
                       <wp:cNvGraphicFramePr/>
                       <a:graphic xmlns:a="http://schemas.openxmlformats.org/drawingml/2006/main">
                         <a:graphicData uri="http://schemas.microsoft.com/office/word/2010/wordprocessingInk">
-                          <w14:contentPart bwMode="auto" r:id="rId33">
+                          <w14:contentPart bwMode="auto" r:id="rId45">
                             <w14:nvContentPartPr>
                               <w14:cNvContentPartPr/>
                             </w14:nvContentPartPr>
                             <w14:xfrm>
                               <a:off x="0" y="0"/>
-                              <a:ext cx="957105" cy="381635"/>
+                              <a:ext cx="894105" cy="243205"/>
                             </w14:xfrm>
                           </w14:contentPart>
                         </a:graphicData>
@@ -2618,8 +2923,8 @@
                 </mc:Choice>
                 <mc:Fallback>
                   <w:pict>
-                    <v:shape w14:anchorId="0116C152" id="Ink 20" o:spid="_x0000_s1026" type="#_x0000_t75" style="position:absolute;margin-left:8.05pt;margin-top:-5.55pt;width:76.35pt;height:31pt;z-index:251658255;visibility:visible;mso-wrap-style:square;mso-wrap-distance-left:9pt;mso-wrap-distance-top:0;mso-wrap-distance-right:9pt;mso-wrap-distance-bottom:0;mso-position-horizontal:absolute;mso-position-horizontal-relative:text;mso-position-vertical:absolute;mso-position-vertical-relative:text" o:gfxdata="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">
-                      <v:imagedata r:id="rId34" o:title=""/>
+                    <v:shape w14:anchorId="2ED3E5D2" id="Ink 30" o:spid="_x0000_s1026" type="#_x0000_t75" style="position:absolute;margin-left:9.6pt;margin-top:-2.9pt;width:71.35pt;height:20.1pt;z-index:251688975;visibility:visible;mso-wrap-style:square;mso-wrap-distance-left:9pt;mso-wrap-distance-top:0;mso-wrap-distance-right:9pt;mso-wrap-distance-bottom:0;mso-position-horizontal:absolute;mso-position-horizontal-relative:text;mso-position-vertical:absolute;mso-position-vertical-relative:text" o:gfxdata="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">
+                      <v:imagedata r:id="rId46" o:title=""/>
                     </v:shape>
                   </w:pict>
                 </mc:Fallback>
@@ -2630,6 +2935,51 @@
       </w:tr>
     </w:tbl>
     <w:p>
+      <w:r>
+        <w:rPr>
+          <w:noProof/>
+        </w:rPr>
+        <mc:AlternateContent>
+          <mc:Choice Requires="wpi">
+            <w:drawing>
+              <wp:anchor distT="0" distB="0" distL="114300" distR="114300" simplePos="0" relativeHeight="251679759" behindDoc="0" locked="0" layoutInCell="1" allowOverlap="1" wp14:anchorId="0DECB321" wp14:editId="6C468C4B">
+                <wp:simplePos x="0" y="0"/>
+                <wp:positionH relativeFrom="column">
+                  <wp:posOffset>1862455</wp:posOffset>
+                </wp:positionH>
+                <wp:positionV relativeFrom="paragraph">
+                  <wp:posOffset>-238125</wp:posOffset>
+                </wp:positionV>
+                <wp:extent cx="106255" cy="225360"/>
+                <wp:effectExtent l="38100" t="38100" r="46355" b="41910"/>
+                <wp:wrapNone/>
+                <wp:docPr id="1950989725" name="Ink 21"/>
+                <wp:cNvGraphicFramePr/>
+                <a:graphic xmlns:a="http://schemas.openxmlformats.org/drawingml/2006/main">
+                  <a:graphicData uri="http://schemas.microsoft.com/office/word/2010/wordprocessingInk">
+                    <w14:contentPart bwMode="auto" r:id="rId47">
+                      <w14:nvContentPartPr>
+                        <w14:cNvContentPartPr/>
+                      </w14:nvContentPartPr>
+                      <w14:xfrm>
+                        <a:off x="0" y="0"/>
+                        <a:ext cx="106255" cy="225360"/>
+                      </w14:xfrm>
+                    </w14:contentPart>
+                  </a:graphicData>
+                </a:graphic>
+              </wp:anchor>
+            </w:drawing>
+          </mc:Choice>
+          <mc:Fallback>
+            <w:pict>
+              <v:shape w14:anchorId="245977FD" id="Ink 21" o:spid="_x0000_s1026" type="#_x0000_t75" style="position:absolute;margin-left:146.15pt;margin-top:-19.25pt;width:9.35pt;height:18.75pt;z-index:251679759;visibility:visible;mso-wrap-style:square;mso-wrap-distance-left:9pt;mso-wrap-distance-top:0;mso-wrap-distance-right:9pt;mso-wrap-distance-bottom:0;mso-position-horizontal:absolute;mso-position-horizontal-relative:text;mso-position-vertical:absolute;mso-position-vertical-relative:text" o:gfxdata="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">
+                <v:imagedata r:id="rId48" o:title=""/>
+              </v:shape>
+            </w:pict>
+          </mc:Fallback>
+        </mc:AlternateContent>
+      </w:r>
       <w:r>
         <w:rPr>
           <w:noProof/>
@@ -2652,7 +3002,7 @@
                 <wp:cNvGraphicFramePr/>
                 <a:graphic xmlns:a="http://schemas.openxmlformats.org/drawingml/2006/main">
                   <a:graphicData uri="http://schemas.microsoft.com/office/word/2010/wordprocessingInk">
-                    <w14:contentPart bwMode="auto" r:id="rId35">
+                    <w14:contentPart bwMode="auto" r:id="rId49">
                       <w14:nvContentPartPr>
                         <w14:cNvContentPartPr/>
                       </w14:nvContentPartPr>
@@ -2690,10 +3040,6 @@
     </w:sectPr>
   </w:body>
 </w:document>
-</file>
-
-<file path=word/numbering.xml><?xml version="1.0" encoding="utf-8"?>
-<w:numbering xmlns:wpc="http://schemas.microsoft.com/office/word/2010/wordprocessingCanvas" xmlns:cx="http://schemas.microsoft.com/office/drawing/2014/chartex" xmlns:cx1="http://schemas.microsoft.com/office/drawing/2015/9/8/chartex" xmlns:cx2="http://schemas.microsoft.com/office/drawing/2015/10/21/chartex" xmlns:cx3="http://schemas.microsoft.com/office/drawing/2016/5/9/chartex" xmlns:cx4="http://schemas.microsoft.com/office/drawing/2016/5/10/chartex" xmlns:cx5="http://schemas.microsoft.com/office/drawing/2016/5/11/chartex" xmlns:cx6="http://schemas.microsoft.com/office/drawing/2016/5/12/chartex" xmlns:cx7="http://schemas.microsoft.com/office/drawing/2016/5/13/chartex" xmlns:cx8="http://schemas.microsoft.com/office/drawing/2016/5/14/chartex" xmlns:mc="http://schemas.openxmlformats.org/markup-compatibility/2006" xmlns:aink="http://schemas.microsoft.com/office/drawing/2016/ink" xmlns:am3d="http://schemas.microsoft.com/office/drawing/2017/model3d" xmlns:o="urn:schemas-microsoft-com:office:office" xmlns:oel="http://schemas.microsoft.com/office/2019/extlst" xmlns:r="http://schemas.openxmlformats.org/officeDocument/2006/relationships" xmlns:m="http://schemas.openxmlformats.org/officeDocument/2006/math" xmlns:v="urn:schemas-microsoft-com:vml" xmlns:wp14="http://schemas.microsoft.com/office/word/2010/wordprocessingDrawing" xmlns:wp="http://schemas.openxmlformats.org/drawingml/2006/wordprocessingDrawing" xmlns:w10="urn:schemas-microsoft-com:office:word" xmlns:w="http://schemas.openxmlformats.org/wordprocessingml/2006/main" xmlns:w14="http://schemas.microsoft.com/office/word/2010/wordml" xmlns:w15="http://schemas.microsoft.com/office/word/2012/wordml" xmlns:w16cex="http://schemas.microsoft.com/office/word/2018/wordml/cex" xmlns:w16cid="http://schemas.microsoft.com/office/word/2016/wordml/cid" xmlns:w16="http://schemas.microsoft.com/office/word/2018/wordml" xmlns:w16du="http://schemas.microsoft.com/office/word/2023/wordml/word16du" xmlns:w16sdtdh="http://schemas.microsoft.com/office/word/2020/wordml/sdtdatahash" xmlns:w16se="http://schemas.microsoft.com/office/word/2015/wordml/symex" xmlns:wpg="http://schemas.microsoft.com/office/word/2010/wordprocessingGroup" xmlns:wpi="http://schemas.microsoft.com/office/word/2010/wordprocessingInk" xmlns:wne="http://schemas.microsoft.com/office/word/2006/wordml" xmlns:wps="http://schemas.microsoft.com/office/word/2010/wordprocessingShape" mc:Ignorable="w14 w15 w16se w16cid w16 w16cex w16sdtdh w16du wp14"/>
 </file>
 
 <file path=word/styles.xml><?xml version="1.0" encoding="utf-8"?>
@@ -3680,35 +4026,266 @@
           <inkml:channelProperty channel="OE" name="resolution" value="1000" units="1/deg"/>
         </inkml:channelProperties>
       </inkml:inkSource>
-      <inkml:timestamp xml:id="ts0" timeString="2024-05-16T06:18:10.829"/>
+      <inkml:timestamp xml:id="ts0" timeString="2024-06-01T07:09:45.566"/>
     </inkml:context>
     <inkml:brush xml:id="br0">
       <inkml:brushProperty name="width" value="0.035" units="cm"/>
       <inkml:brushProperty name="height" value="0.035" units="cm"/>
     </inkml:brush>
   </inkml:definitions>
-  <inkml:trace contextRef="#ctx0" brushRef="#br0">17 145 11055 0 0,'-1'0'57'0'0,"1"0"0"0"0,-1 0-1 0 0,1 0 1 0 0,-1 0-1 0 0,0 1 1 0 0,1-1 0 0 0,-1 0-1 0 0,1 0 1 0 0,-1 1 0 0 0,1-1-1 0 0,-1 0 1 0 0,1 1-1 0 0,-1-1 1 0 0,1 1 0 0 0,-1-1-1 0 0,1 1 1 0 0,0-1 0 0 0,-1 1-1 0 0,1-1 1 0 0,0 1-1 0 0,-1-1 1 0 0,1 1 0 0 0,0-1-1 0 0,0 1 1 0 0,-1 0 0 0 0,1 0-1 0 0,-5 25 254 0 0,5 27-237 0 0,1-30-18 0 0,2 9-69 0 0,18 44-227 0 0,-19-69-67 0 0,0 0-65 0 0,7 29-372 0 0,-11-33-78 0 0,-4-10 1073 0 0,-6-11 783 0 0,10 7-800 0 0,0 0 1 0 0,0 0 0 0 0,1-1 0 0 0,0 1-1 0 0,1 0 1 0 0,0-1 0 0 0,1 1-1 0 0,3-16 1 0 0,2-3-306 0 0,19-54-1 0 0,-23 77-40 0 0,0 0-42 0 0,0 1 0 0 0,1 0 0 0 0,-1-1 0 0 0,1 1 0 0 0,0 0 0 0 0,0 0 0 0 0,1 1 0 0 0,0-1-1 0 0,6-6 1 0 0,-9 15 216 0 0,0 1 0 0 0,0-1 0 0 0,0 0 1 0 0,0 1-1 0 0,0-1 0 0 0,-1 1 0 0 0,0-1 0 0 0,1 1 0 0 0,-2 5 0 0 0,2-4 168 0 0,6 49 643 0 0,1-18-758 0 0,3 10-104 0 0,-8-31-28 0 0,11 26-170 0 0,-3-14 30 0 0,-8-20-2 0 0,2 0-10 0 0,16 23-45 0 0,-16-22-17 0 0,2-8-479 0 0,-2 0 692 0 0,-3 0 44 0 0,-1 1-1 0 0,1-1 1 0 0,-1 0 0 0 0,1 0-1 0 0,-1 0 1 0 0,1 0-1 0 0,-1 0 1 0 0,1 0 0 0 0,-1-1-1 0 0,0 1 1 0 0,1 0-1 0 0,-1-1 1 0 0,1 1-1 0 0,-1-1 1 0 0,1 1 0 0 0,-1-1-1 0 0,0 0 1 0 0,0 0-1 0 0,1 1 1 0 0,-1-1 0 0 0,0 0-1 0 0,0 0 1 0 0,0 0-1 0 0,0 0 1 0 0,0-1 0 0 0,0 1-1 0 0,0 0 1 0 0,0 0-1 0 0,0-1 1 0 0,-1 1-1 0 0,1 0 1 0 0,0-1 0 0 0,-1 1-1 0 0,1 0 1 0 0,-1-1-1 0 0,1-2 1 0 0,10-52 694 0 0,-1-1 1 0 0,-4-1-1 0 0,-1 1 0 0 0,-5-71 1 0 0,0 113-890 0 0,0 11-788 0 0</inkml:trace>
-  <inkml:trace contextRef="#ctx0" brushRef="#br0" timeOffset="527.21">462 151 6911 0 0,'0'0'232'0'0,"-1"-1"0"0"0,0 0-1 0 0,0 1 1 0 0,1-1-1 0 0,-1 1 1 0 0,0-1 0 0 0,0 1-1 0 0,0-1 1 0 0,0 1-1 0 0,0 0 1 0 0,0 0 0 0 0,1-1-1 0 0,-1 1 1 0 0,0 0-1 0 0,0 0 1 0 0,0 0 0 0 0,0 0-1 0 0,0 0 1 0 0,0 0-1 0 0,0 0 1 0 0,0 0 0 0 0,0 0-1 0 0,0 0 1 0 0,-2 1-1 0 0,-33 7 568 0 0,25-5-308 0 0,7-3-501 0 0,1 1-1 0 0,0-1 1 0 0,-1 1-1 0 0,1 0 0 0 0,0 0 1 0 0,-1 1-1 0 0,1-1 1 0 0,0 1-1 0 0,0 0 0 0 0,0-1 1 0 0,0 1-1 0 0,1 0 1 0 0,-1 1-1 0 0,0-1 0 0 0,1 0 1 0 0,-4 6-1 0 0,3-3 213 0 0,0 1 0 0 0,0 0 0 0 0,1 0 1 0 0,0 0-1 0 0,0 0 0 0 0,1 0 0 0 0,-1 0 0 0 0,0 10 0 0 0,1-4 177 0 0,1 0 1 0 0,0 1-1 0 0,2 17 0 0 0,-2-27-72 0 0,32 31-139 0 0,-26-27-279 0 0,2-6-75 0 0,9-1-71 0 0,-1 0 0 0 0,25-3 0 0 0,-33 1 9 0 0,0-1 1 0 0,1 0-1 0 0,-2-1 0 0 0,1 0 1 0 0,0 0-1 0 0,-1-1 1 0 0,1 1-1 0 0,-1-2 0 0 0,-1 1 1 0 0,1-1-1 0 0,-1 0 0 0 0,8-9 1 0 0,-10 10 70 0 0,1 0 0 0 0,-1-1 0 0 0,0 0 1 0 0,0 1-1 0 0,-1-1 0 0 0,0-1 0 0 0,0 1 0 0 0,0 0 1 0 0,-1-1-1 0 0,0 0 0 0 0,0 1 0 0 0,0-1 0 0 0,-1 0 1 0 0,0 0-1 0 0,0-9 0 0 0,-2 14 221 0 0,1-1 0 0 0,0 1 0 0 0,0-1 0 0 0,-1 1-1 0 0,1 0 1 0 0,-1-1 0 0 0,0 1 0 0 0,0 0 0 0 0,0 0 0 0 0,0 0 0 0 0,0 0 0 0 0,0-1 0 0 0,-1 1 0 0 0,1 1-1 0 0,-1-1 1 0 0,1 0 0 0 0,-1 0 0 0 0,0 1 0 0 0,0-1 0 0 0,-3-2 0 0 0,1 2 201 0 0,1 1 1 0 0,-1-1 0 0 0,1 1-1 0 0,-1 0 1 0 0,1 0 0 0 0,-1 0-1 0 0,0 1 1 0 0,0-1 0 0 0,1 1-1 0 0,-1 0 1 0 0,0 0-1 0 0,-5 1 1 0 0,2 0-95 0 0,1 0 1 0 0,-1 0-1 0 0,1 1 1 0 0,-1 0-1 0 0,1 0 0 0 0,0 0 1 0 0,0 1-1 0 0,0 0 1 0 0,0 0-1 0 0,0 1 0 0 0,0-1 1 0 0,1 1-1 0 0,0 0 0 0 0,0 1 1 0 0,-5 4-1 0 0,2 4-1691 0 0,0 1-4100 0 0</inkml:trace>
-  <inkml:trace contextRef="#ctx0" brushRef="#br0" timeOffset="892.91">726 162 8751 0 0,'-23'13'1361'0'0,"17"-10"-1053"0"0,0 1-1 0 0,0-1 1 0 0,0 1-1 0 0,0 0 1 0 0,1 1-1 0 0,-7 5 1 0 0,10-3 235 0 0,-1-1 0 0 0,1 1 0 0 0,0 0 0 0 0,1 0 0 0 0,0 0 0 0 0,0 0 0 0 0,0 0 0 0 0,1 9 0 0 0,-1-2-354 0 0,-10 126 1389 0 0,11-134-1730 0 0,1 0-9 0 0,0-2-15 0 0,0-2-34 0 0,-1 0 0 0 0,1-1 1 0 0,-1 1-1 0 0,0 0 0 0 0,1-1 0 0 0,-1 1 1 0 0,0 0-1 0 0,0 0 0 0 0,0-1 0 0 0,0 1 0 0 0,-1 3 1 0 0,4-8-565 0 0,9-8-38 0 0</inkml:trace>
-  <inkml:trace contextRef="#ctx0" brushRef="#br0" timeOffset="1282.83">483 119 9183 0 0,'0'-1'107'0'0,"2"-2"1463"0"0,9 4-223 0 0,58-15 1733 0 0,30-13-3256 0 0,-49 12-380 0 0,-14 9-673 0 0,-26 6 504 0 0,-2-1-3893 0 0</inkml:trace>
-  <inkml:trace contextRef="#ctx0" brushRef="#br0" timeOffset="1770.39">1433 269 11055 0 0,'-2'0'153'0'0,"0"0"0"0"0,0 1 0 0 0,0-1-1 0 0,0 0 1 0 0,1 1 0 0 0,-1-1 0 0 0,0 1-1 0 0,0-1 1 0 0,0 1 0 0 0,0 0 0 0 0,1 0 0 0 0,-1 0-1 0 0,0 0 1 0 0,1 0 0 0 0,-1 0 0 0 0,1 0-1 0 0,-1 1 1 0 0,1-1 0 0 0,-1 0 0 0 0,1 1-1 0 0,0-1 1 0 0,0 1 0 0 0,0 0 0 0 0,0-1-1 0 0,0 1 1 0 0,0 0 0 0 0,0 0 0 0 0,0-1 0 0 0,0 4-1 0 0,-5 11-754 0 0,0 0 0 0 0,-4 24-1 0 0,6-22 395 0 0,-24 92-968 0 0,23-102 1495 0 0,1-16 111 0 0,-1-14 213 0 0,7-153-1080 0 0,0 151-264 0 0,2 0 0 0 0,0 1 0 0 0,1 0 0 0 0,1 0 1 0 0,13-30-1 0 0,-16 46 706 0 0,1 0 0 0 0,1 0 0 0 0,-1 0 1 0 0,1 0-1 0 0,0 1 0 0 0,1 0 1 0 0,0 0-1 0 0,0 0 0 0 0,0 1 0 0 0,0 0 1 0 0,1 0-1 0 0,0 1 0 0 0,0 0 0 0 0,0 0 1 0 0,0 0-1 0 0,1 1 0 0 0,0 0 0 0 0,15-4 1 0 0,-18 6 295 0 0,25 2 252 0 0,-25-1-185 0 0,0 7-288 0 0,11 20-78 0 0,-12-20-76 0 0,-5-1-14 0 0,0 0 48 0 0,0-1 0 0 0,-1 1-1 0 0,1 0 1 0 0,-1 0 0 0 0,-1-1 0 0 0,1 1-1 0 0,-1-1 1 0 0,0 0 0 0 0,0 0-1 0 0,0 0 1 0 0,-9 9 0 0 0,-1 0-37 0 0,-2-1-1 0 0,-21 16 1 0 0,20-18 105 0 0,1 2 0 0 0,0-1 0 0 0,-13 17-1 0 0,25-25 158 0 0,-1 1 0 0 0,1 0 0 0 0,1 1 0 0 0,-1-1 0 0 0,1 0 0 0 0,-4 12 0 0 0,5-15 414 0 0,1 4 89 0 0,0 17 16 0 0,0-17 709 0 0,35 24-824 0 0,-28-24-430 0 0,0-5-51 0 0,38 7 49 0 0,-13-4-237 0 0,-24-3-18 0 0,0-1 3 0 0,23 1-21 0 0,-23-1-11 0 0,-1 0-1 0 0,20-2 6 0 0,-21 2 43 0 0,0 0 1 0 0,0-1 0 0 0,0 0 0 0 0,0 0 0 0 0,0-1 0 0 0,0 0-1 0 0,8-3 1 0 0,14-15-4543 0 0,-19 11 502 0 0</inkml:trace>
-  <inkml:trace contextRef="#ctx0" brushRef="#br0" timeOffset="2152.23">1741 193 15199 0 0,'-1'1'234'0'0,"0"0"0"0"0,0 1-1 0 0,0-1 1 0 0,0 1-1 0 0,0 0 1 0 0,0-1 0 0 0,0 1-1 0 0,1 0 1 0 0,-1-1 0 0 0,1 1-1 0 0,-1 0 1 0 0,1 0 0 0 0,-1 0-1 0 0,1-1 1 0 0,0 1-1 0 0,0 3 1 0 0,2 25 418 0 0,-2-28-764 0 0,0 5 183 0 0,5 0-16 0 0,13 21-34 0 0,-13-21-74 0 0,-2-7-539 0 0,-1 1 493 0 0,0-1-1 0 0,1 0 1 0 0,-1 1-1 0 0,1 0 1 0 0,-1-1-1 0 0,0 1 1 0 0,0 0-1 0 0,1 0 1 0 0,-1 0-1 0 0,2 2 1 0 0,2 0-134 0 0,2 0-504 0 0,-2-4 21 0 0,2 0 352 0 0,1 0 1 0 0,-1-1 0 0 0,1 0-1 0 0,-1 0 1 0 0,0-1 0 0 0,0 0-1 0 0,0-1 1 0 0,0 0 0 0 0,13-9-1 0 0,1-4-1197 0 0,-14 9 418 0 0</inkml:trace>
-  <inkml:trace contextRef="#ctx0" brushRef="#br0" timeOffset="2569.1">1623 200 17047 0 0,'0'0'1664'0'0,"29"-3"-1480"0"0,-21 1-184 0 0,-2 1 0 0 0,0-2 0 0 0,2 0-352 0 0,5-1-112 0 0,8-4-16 0 0,6-3-8 0 0,3-4-600 0 0,-1-2-128 0 0,-2 1-16 0 0</inkml:trace>
-  <inkml:trace contextRef="#ctx0" brushRef="#br0" timeOffset="2570.1">1614 91 8751 0 0,'-6'2'776'0'0,"3"3"3680"0"0,46-8-4456 0 0,-1-4 0 0 0,-20 0 256 0 0,1 0 24 0 0,-1-2 8 0 0,-1 0-6184 0 0</inkml:trace>
-  <inkml:trace contextRef="#ctx0" brushRef="#br0" timeOffset="2972.23">2087 89 12895 0 0,'-2'-1'78'0'0,"0"1"0"0"0,1 0-1 0 0,-1 0 1 0 0,0 0-1 0 0,0 0 1 0 0,0 0 0 0 0,0 0-1 0 0,1 0 1 0 0,-1 1 0 0 0,0-1-1 0 0,0 1 1 0 0,0-1 0 0 0,1 1-1 0 0,-1-1 1 0 0,0 1-1 0 0,1 0 1 0 0,-3 1 0 0 0,-27 22-1569 0 0,20-15 1007 0 0,3-3 184 0 0,-49 41-1037 0 0,52-43 1416 0 0,1 0-1 0 0,1 1 0 0 0,-1-1 0 0 0,0 1 1 0 0,1 0-1 0 0,0-1 0 0 0,0 2 0 0 0,1-1 1 0 0,-1 0-1 0 0,-1 8 0 0 0,3-11 270 0 0,7 28 385 0 0,-5-23-439 0 0,9-3-472 0 0,28 16-10 0 0,-37-20 169 0 0,0 1 0 0 0,0-1-1 0 0,0 1 1 0 0,0-1 0 0 0,0 1-1 0 0,0-1 1 0 0,0 0 0 0 0,0 1-1 0 0,0-1 1 0 0,0 0 0 0 0,0 0-1 0 0,0 0 1 0 0,0 0 0 0 0,0 0-1 0 0,2 0 1 0 0,10-1-579 0 0,0-1 0 0 0,0-1 0 0 0,-1 0 1 0 0,1-1-1 0 0,0 0 0 0 0,-1-1 0 0 0,0 0 0 0 0,0-1 0 0 0,-1-1 0 0 0,1 1 1 0 0,16-15-1 0 0,-7 4-324 0 0,-1-1 1 0 0,24-26 0 0 0,4-15 2768 0 0,-46 56-1603 0 0,0 0 0 0 0,1 0 0 0 0,-1 0 1 0 0,0-1-1 0 0,-1 1 0 0 0,1-1 0 0 0,0 1 0 0 0,-1-1 0 0 0,0 0 0 0 0,0 0 0 0 0,0 1 0 0 0,-1-1 0 0 0,1 0 0 0 0,-1-4 0 0 0,0 6-79 0 0,0 0 0 0 0,-1 1 0 0 0,1-1 0 0 0,-1 0 0 0 0,0 1 1 0 0,0-1-1 0 0,0 0 0 0 0,1 1 0 0 0,-1-1 0 0 0,0 1 0 0 0,-1 0 1 0 0,1-1-1 0 0,0 1 0 0 0,0 0 0 0 0,-1-1 0 0 0,1 1 0 0 0,-1 0 0 0 0,1 0 1 0 0,-1 0-1 0 0,1 1 0 0 0,-1-1 0 0 0,1 0 0 0 0,-1 0 0 0 0,0 1 1 0 0,1-1-1 0 0,-1 1 0 0 0,0-1 0 0 0,0 1 0 0 0,1 0 0 0 0,-1 0 0 0 0,-4 0 1 0 0,-3-1 444 0 0,-1 1 0 0 0,0 0 0 0 0,1 1 0 0 0,-1 0 0 0 0,0 0 0 0 0,1 1 1 0 0,-18 6-1 0 0,-33 15-932 0 0,42-16-732 0 0,1 0-4949 0 0</inkml:trace>
-  <inkml:trace contextRef="#ctx0" brushRef="#br0" timeOffset="3340.42">2097 144 8287 0 0,'-2'-2'2170'0'0,"2"6"1078"0"0,0 3-1064 0 0,1 19-2331 0 0,-1-19-86 0 0,5 27-326 0 0,-4-27 46 0 0,0 2-95 0 0,1 1 402 0 0,7 30-744 0 0,2-7 862 0 0,-9-24 173 0 0,1-2 40 0 0,9 21 117 0 0,-9-21 50 0 0,0-1-3712 0 0,14 26-826 0 0</inkml:trace>
-  <inkml:trace contextRef="#ctx0" brushRef="#br0" timeOffset="3742.27">2320 164 7831 0 0,'-2'2'367'0'0,"0"0"0"0"0,0 1 0 0 0,1 0 0 0 0,-1-1 0 0 0,1 1 0 0 0,-1 0 0 0 0,1 0 0 0 0,0 0 0 0 0,0 0 0 0 0,0 0 0 0 0,0 0 0 0 0,1 0 0 0 0,-1 5 0 0 0,-3 41 1785 0 0,4-43-2067 0 0,0-4-23 0 0,0 0 1 0 0,-1 0-1 0 0,1 1 0 0 0,0-1 0 0 0,0 0 1 0 0,1 0-1 0 0,-1 0 0 0 0,0 0 1 0 0,1 0-1 0 0,-1 0 0 0 0,1 0 0 0 0,0 2 1 0 0,3 13 220 0 0,0-11-119 0 0,14 19-73 0 0,-14-18-291 0 0,3-4-125 0 0,20 13-26 0 0,-20-12 10 0 0,0-2 70 0 0,22 4 30 0 0,-22-4 7 0 0,0-4 52 0 0,3 0 239 0 0,0-1 0 0 0,-1 0 1 0 0,0-1-1 0 0,14-8 0 0 0,-17 8 66 0 0,-1-1 1 0 0,1 0-1 0 0,-1 0 0 0 0,0-1 0 0 0,-1 0 0 0 0,1 0 0 0 0,-1 0 0 0 0,0 0 1 0 0,0-1-1 0 0,-1 1 0 0 0,0-1 0 0 0,0 0 0 0 0,-1 0 0 0 0,0 0 1 0 0,3-14-1 0 0,-4 11-127 0 0,0 1 1 0 0,0 0-1 0 0,-1-1 1 0 0,0 1-1 0 0,-2-12 1 0 0,1 14-563 0 0,0 0 1 0 0,-1 1 0 0 0,0-1-1 0 0,0 0 1 0 0,-1 0 0 0 0,-6-11-1 0 0,3 9-4882 0 0</inkml:trace>
-  <inkml:trace contextRef="#ctx0" brushRef="#br0" timeOffset="3743.27">2668 124 17047 0 0,'0'0'1543'0'0,"0"4"-1268"0"0,-2 11-225 0 0,1-11 154 0 0,3 4-100 0 0,14 81 54 0 0,-13-65-288 0 0,-2-18-602 0 0,0 1-274 0 0,0 0 575 0 0,0 5-215 0 0,1 1-3985 0 0</inkml:trace>
-  <inkml:trace contextRef="#ctx0" brushRef="#br0" timeOffset="4114.19">2819 178 14279 0 0,'-1'0'201'0'0,"-1"1"-110"0"0,2 9 1236 0 0,9 48-1353 0 0,-5-37-637 0 0,-1 0 1 0 0,-1 0-1 0 0,0 0 0 0 0,-3 26 0 0 0,1-42-210 0 0,-1-1 489 0 0,1-4 375 0 0,0 1 0 0 0,0-1 0 0 0,0 1 0 0 0,0-1 0 0 0,0 1 0 0 0,0-1 0 0 0,-1 1 0 0 0,1-1 1 0 0,0 1-1 0 0,0-1 0 0 0,0 1 0 0 0,0-1 0 0 0,0 1 0 0 0,-1-1 0 0 0,1 1 0 0 0,0-1 0 0 0,0 0 0 0 0,-1 1 1 0 0,1-1-1 0 0,0 0 0 0 0,-1 1 0 0 0,1-1 0 0 0,-1 0 0 0 0,1 1 0 0 0,0-1 0 0 0,-1 0 0 0 0,1 1 0 0 0,-1-1 1 0 0,1 0-1 0 0,-1 0 0 0 0,1 0 0 0 0,0 1 0 0 0,-1-1 0 0 0,0 0 0 0 0,-4-19 737 0 0,3-35 28 0 0,4 24-1614 0 0,2 0 1 0 0,8-38 0 0 0,-8 54 1021 0 0,-1 1 0 0 0,2-1 1 0 0,0 1-1 0 0,1 0 0 0 0,0 0 1 0 0,1 1-1 0 0,8-13 0 0 0,-11 21 32 0 0,0-1-1 0 0,0 1 0 0 0,0 0 0 0 0,0 0 0 0 0,1 0 1 0 0,-1 1-1 0 0,1-1 0 0 0,0 1 0 0 0,0 0 0 0 0,9-3 1 0 0,3-3 32 0 0,-14 7-192 0 0,2 1-388 0 0,-2 0 75 0 0,-2 1 71 0 0,1 0 1 0 0,-1 0-1 0 0,0 0 0 0 0,1-1 0 0 0,-1 1 0 0 0,0 0 0 0 0,0-1 0 0 0,1 0 1 0 0,-1 1-1 0 0,0-1 0 0 0,0 1 0 0 0,2-3 0 0 0,1 9 214 0 0,13 17 77 0 0,-16-23-83 0 0,-1 1 0 0 0,0-1-1 0 0,0 0 1 0 0,1 0-1 0 0,-1 1 1 0 0,0-1-1 0 0,0 0 1 0 0,0 0 0 0 0,1 1-1 0 0,-1-1 1 0 0,0 0-1 0 0,0 0 1 0 0,0 1 0 0 0,0-1-1 0 0,0 0 1 0 0,1 1-1 0 0,-1-1 1 0 0,0 0-1 0 0,0 0 1 0 0,0 1 0 0 0,0-1-1 0 0,0 0 1 0 0,0 1-1 0 0,0-1 1 0 0,0 0 0 0 0,0 1-1 0 0,0-1 1 0 0,0 0-1 0 0,0 1 1 0 0,-1-1 0 0 0,1 0-1 0 0,0 1 1 0 0,0-1-1 0 0,0 0 1 0 0,0 0-1 0 0,-1 1 1 0 0,-8 15 182 0 0,-2 0 1 0 0,0-1-1 0 0,-13 14 1 0 0,-19 28 572 0 0,34-34 112 0 0,7-19-622 0 0,1 2-21 0 0,-3 18 8 0 0,3-18 324 0 0,3 0-270 0 0,4 20 7 0 0,-5-19 370 0 0,4-1-321 0 0,11 17-8 0 0,-12-17 256 0 0,2-3-304 0 0,0 2-199 0 0,-4-4-60 0 0,0 1-1 0 0,0-1 1 0 0,0 1-1 0 0,0-1 0 0 0,0 0 1 0 0,1 0-1 0 0,-1 0 1 0 0,0 0-1 0 0,0 0 0 0 0,1-1 1 0 0,-1 1-1 0 0,0-1 1 0 0,4 1-1 0 0,5 0-111 0 0,0 0 1 0 0,0-1-1 0 0,0 0 0 0 0,0 0 0 0 0,0-1 1 0 0,-1-1-1 0 0,1 0 0 0 0,0-1 1 0 0,16-6-1 0 0,4-2-1416 0 0,-1-2 1 0 0,34-21-1 0 0,-24 11-1930 0 0,-23 12 30 0 0</inkml:trace>
-  <inkml:trace contextRef="#ctx0" brushRef="#br0" timeOffset="4546.25">3194 178 9215 0 0,'-7'10'706'0'0,"0"-1"0"0"0,1 1 0 0 0,0 1 0 0 0,0-1 0 0 0,1 1-1 0 0,1 0 1 0 0,0 0 0 0 0,0 1 0 0 0,-3 21 0 0 0,4-17-699 0 0,2-12-77 0 0,2 3 2 0 0,2 0 47 0 0,2 19-86 0 0,3-22 42 0 0,29 12-20 0 0,-32-15 54 0 0,0-1 0 0 0,0 1 0 0 0,0-1 0 0 0,0 0 1 0 0,1-1-1 0 0,-1 1 0 0 0,0-1 0 0 0,0 0 1 0 0,0-1-1 0 0,7-1 0 0 0,48-24-961 0 0,-21 5-1333 0 0,-21 9-2197 0 0</inkml:trace>
-  <inkml:trace contextRef="#ctx0" brushRef="#br0" timeOffset="4547.25">3134 244 17335 0 0,'0'0'1320'0'0,"24"-6"-744"0"0,-4 0-576 0 0,-7-1 0 0 0,8-3 96 0 0,6-2 0 0 0,2-3 0 0 0,0-1 0 0 0,-4 1-968 0 0,-1 3-200 0 0,-2-2-40 0 0,-10-4-8 0 0</inkml:trace>
-  <inkml:trace contextRef="#ctx0" brushRef="#br0" timeOffset="4915.46">3220 98 11975 0 0,'17'-3'2253'0'0,"-7"3"-2331"0"0,1-2 1 0 0,0 0-1 0 0,-1 0 0 0 0,16-6 0 0 0,40-17-276 0 0,-12 5-286 0 0,-30 12 409 0 0,-18 6-8 0 0</inkml:trace>
-  <inkml:trace contextRef="#ctx0" brushRef="#br0" timeOffset="5297.58">3596 59 10591 0 0,'0'0'819'0'0,"-2"2"-534"0"0,-5 10 6775 0 0,6-5-6409 0 0,-2 41-1659 0 0,3-1 1 0 0,7 78-1 0 0,-6-119 299 0 0,1 1 18 0 0,0-1 357 0 0,3 7 160 0 0,-4-1-3734 0 0</inkml:trace>
-  <inkml:trace contextRef="#ctx0" brushRef="#br0" timeOffset="5298.58">3510 84 16127 0 0,'-1'0'1242'0'0,"0"-2"646"0"0,4 0-1446 0 0,6-2-407 0 0,0 0-1 0 0,0 1 1 0 0,0-1-1 0 0,0 2 1 0 0,17-3-1 0 0,-17 4-514 0 0,0 0-1 0 0,0 1 1 0 0,-1 0 0 0 0,1 1-1 0 0,0 0 1 0 0,15 4-1 0 0,-18-4-817 0 0,-5-1 1163 0 0,1 0 0 0 0,0 1 0 0 0,-1-1 0 0 0,1 0 0 0 0,-1 1 0 0 0,0 0 0 0 0,1-1 0 0 0,-1 1 0 0 0,1-1 0 0 0,-1 1 0 0 0,0 0 0 0 0,1 0 0 0 0,-1 0 0 0 0,1 1 0 0 0,-1-1 69 0 0,0 0 0 0 0,0 0 0 0 0,0 0 0 0 0,0-1 0 0 0,1 1 0 0 0,-1 0 0 0 0,0-1 0 0 0,0 1 0 0 0,0-1 0 0 0,1 1 0 0 0,-1-1 0 0 0,0 0-1 0 0,1 1 1 0 0,-1-1 0 0 0,0 0 0 0 0,0 0 0 0 0,3 0 0 0 0,2 4-384 0 0,0-1 323 0 0,-3-2 86 0 0,-1 0 1 0 0,0 0 0 0 0,0 0-1 0 0,0 0 1 0 0,0 0 0 0 0,0 0-1 0 0,-1 1 1 0 0,1-1 0 0 0,0 1-1 0 0,-1 0 1 0 0,1-1 0 0 0,-1 1-1 0 0,1 0 1 0 0,1 2 0 0 0,15 25 82 0 0,-15-21 302 0 0,0-1 0 0 0,0 1 0 0 0,-1 0 0 0 0,0 0-1 0 0,0 0 1 0 0,-1 1 0 0 0,0-1 0 0 0,-1 0 0 0 0,0 0-1 0 0,0 1 1 0 0,0-1 0 0 0,-1 0 0 0 0,-4 15 0 0 0,1-12 46 0 0,0 1 0 0 0,-1-1 0 0 0,0 0 0 0 0,-1-1 1 0 0,0 0-1 0 0,0 1 0 0 0,-1-2 0 0 0,-1 1 0 0 0,0-1 0 0 0,-17 15 1 0 0,18-17-460 0 0,-1-1 1 0 0,0 0 0 0 0,-1-1-1 0 0,1 0 1 0 0,-1-1-1 0 0,-11 5 1 0 0,13-6-564 0 0,-1-1 0 0 0,0 0 0 0 0,0 0-1 0 0,0-1 1 0 0,-1 0 0 0 0,1 0 0 0 0,0-1 0 0 0,-9-1 0 0 0,-3-1-5318 0 0</inkml:trace>
+  <inkml:trace contextRef="#ctx0" brushRef="#br0">76 390 4143 0 0,'-1'1'260'0'0,"0"-1"-1"0"0,0 1 0 0 0,1-1 1 0 0,-1 1-1 0 0,0 0 1 0 0,0-1-1 0 0,1 1 0 0 0,-1 0 1 0 0,1 0-1 0 0,-1-1 0 0 0,0 1 1 0 0,1 0-1 0 0,0 0 0 0 0,-1 0 1 0 0,1 0-1 0 0,-1 0 0 0 0,1 0 1 0 0,0 0-1 0 0,0 0 0 0 0,0 0 1 0 0,-1 0-1 0 0,1 1 0 0 0,-4 26 1428 0 0,3-26-1249 0 0,-38 236 2942 0 0,33-221-3423 0 0,-1-14 286 0 0,7-4-221 0 0,-1-1 1 0 0,0 1-1 0 0,0 0 0 0 0,1 0 0 0 0,-1-1 0 0 0,0 1 1 0 0,1 0-1 0 0,-1 0 0 0 0,1-1 0 0 0,0 1 0 0 0,0-1 0 0 0,-1 1 1 0 0,1 0-1 0 0,0-1 0 0 0,0 1 0 0 0,0-1 0 0 0,0-1 1 0 0,2-17-5 0 0,-1 1 0 0 0,2-1 0 0 0,1 1 0 0 0,0 0 1 0 0,2 0-1 0 0,0 0 0 0 0,16-35 0 0 0,78-119-332 0 0,-80 141 92 0 0,-16 25 154 0 0,2-3-113 0 0,1 0-1 0 0,0 0 1 0 0,9-10-1 0 0,-15 19 172 0 0,0 0 1 0 0,0-1-1 0 0,1 1 0 0 0,-1 0 0 0 0,0 0 0 0 0,1-1 0 0 0,-1 1 0 0 0,0 0 1 0 0,1 0-1 0 0,-1 1 0 0 0,1-1 0 0 0,0 0 0 0 0,-1 0 0 0 0,1 1 0 0 0,0-1 1 0 0,-1 1-1 0 0,1 0 0 0 0,0-1 0 0 0,-1 1 0 0 0,1 0 0 0 0,0 0 0 0 0,0 0 1 0 0,-1 0-1 0 0,1 0 0 0 0,0 0 0 0 0,0 1 0 0 0,-1-1 0 0 0,1 1 0 0 0,2 0 1 0 0,-3 0 25 0 0,0 0-1 0 0,0 0 1 0 0,-1 0 0 0 0,1 0 0 0 0,0 0 0 0 0,-1 0 0 0 0,1 0 0 0 0,-1 1 0 0 0,1-1 0 0 0,-1 0-1 0 0,1 0 1 0 0,-1 0 0 0 0,0 1 0 0 0,0-1 0 0 0,0 0 0 0 0,1 1 0 0 0,-1-1 0 0 0,-1 0 0 0 0,1 0-1 0 0,0 1 1 0 0,0-1 0 0 0,0 0 0 0 0,-1 0 0 0 0,1 2 0 0 0,-10 34 335 0 0,8-32-263 0 0,-5 16 144 0 0,-1 0 0 0 0,-2 0 0 0 0,-14 24 0 0 0,18-34-130 0 0,-1-1-1 0 0,0 0 1 0 0,-1 0 0 0 0,0-1 0 0 0,0 0 0 0 0,-1 0-1 0 0,-17 12 1 0 0,11-14 133 0 0,15-7-257 0 0,0 0-1 0 0,0 0 0 0 0,0 0 1 0 0,0 0-1 0 0,-1 1 0 0 0,1-1 1 0 0,0 0-1 0 0,0 0 0 0 0,-1 0 1 0 0,1 0-1 0 0,0 0 0 0 0,0 0 1 0 0,0 0-1 0 0,-1 0 0 0 0,1 0 0 0 0,0 0 1 0 0,0 0-1 0 0,0 0 0 0 0,-1 0 1 0 0,1 0-1 0 0,0 0 0 0 0,0 0 1 0 0,-1 0-1 0 0,1 0 0 0 0,0 0 1 0 0,0-1-1 0 0,0 1 0 0 0,-1 0 1 0 0,1 0-1 0 0,0 0 0 0 0,0 0 1 0 0,0 0-1 0 0,0 0 0 0 0,-1-1 1 0 0,1 1-1 0 0,0 0 0 0 0,0 0 1 0 0,0 0-1 0 0,0-1 0 0 0,0 1 1 0 0,0 0-1 0 0,-1 0 0 0 0,1 0 1 0 0,0-1-1 0 0,0 1 0 0 0,0 0 1 0 0,0 0-1 0 0,0 0 0 0 0,0-1 1 0 0,0 1-1 0 0,0 0 0 0 0,0 0 1 0 0,0-1-1 0 0,0 1 0 0 0,0 0 1 0 0,0 0-1 0 0,0 0 0 0 0,0-1 1 0 0,0 1-1 0 0,0 0 0 0 0,1 0 1 0 0,-1 0-1 0 0,0-1 0 0 0,0 1 1 0 0,0 0-1 0 0,0 0 0 0 0</inkml:trace>
+  <inkml:trace contextRef="#ctx0" brushRef="#br0" timeOffset="450.57">287 416 919 0 0,'-13'37'4170'0'0,"19"-53"-541"0"0,33-72 4369 0 0,-35 79-7911 0 0,1 1 0 0 0,0 0 0 0 0,0 0 0 0 0,1 1 0 0 0,0-1 0 0 0,0 1 1 0 0,15-12-1 0 0,-14 15-1441 0 0,0 0-4434 0 0</inkml:trace>
+  <inkml:trace contextRef="#ctx0" brushRef="#br0" timeOffset="871.71">417 424 919 0 0,'31'-22'8155'0'0,"-25"15"-7428"0"0,1 0 0 0 0,-1 0 0 0 0,-1-1 1 0 0,1 0-1 0 0,4-10 0 0 0,0 0-487 0 0,-2-1 1 0 0,0 0 0 0 0,6-23-1 0 0,-14 41-245 0 0,1 0-1 0 0,-1 0 1 0 0,0 1-1 0 0,1-1 1 0 0,-1 0-1 0 0,0 0 1 0 0,1 0-1 0 0,-1 0 1 0 0,0 0-1 0 0,0 0 0 0 0,0 0 1 0 0,0 0-1 0 0,0 0 1 0 0,0 0-1 0 0,0 0 1 0 0,-1 0-1 0 0,1 0 1 0 0,0 0-1 0 0,0 1 1 0 0,-1-1-1 0 0,1 0 1 0 0,0 0-1 0 0,-1 0 1 0 0,1 0-1 0 0,-1 0 1 0 0,0-1-1 0 0,0 2-13 0 0,-1 0 0 0 0,1 0 0 0 0,0 0 1 0 0,0 0-1 0 0,0 0 0 0 0,-1 0 0 0 0,1 0 0 0 0,0 0 0 0 0,0 0 1 0 0,0 0-1 0 0,0 0 0 0 0,0 1 0 0 0,-1-1 0 0 0,1 1 0 0 0,0-1 1 0 0,0 1-1 0 0,-2 0 0 0 0,-10 7-180 0 0,0 0 0 0 0,-16 14 0 0 0,24-18 180 0 0,-2 2 142 0 0,0 0 0 0 0,1 1 1 0 0,0 0-1 0 0,0 0 0 0 0,0 0 0 0 0,1 1 0 0 0,0-1 0 0 0,0 1 0 0 0,1 0 0 0 0,-6 15 0 0 0,9-20-85 0 0,0 0 0 0 0,0 0 0 0 0,0-1 0 0 0,1 1 1 0 0,-1 0-1 0 0,1 0 0 0 0,0 0 0 0 0,0 0 0 0 0,0 0 0 0 0,0 0 0 0 0,0-1 0 0 0,1 1 0 0 0,-1 0 0 0 0,1 0 0 0 0,0 0 0 0 0,-1-1 0 0 0,1 1 0 0 0,1 0 0 0 0,-1-1 0 0 0,0 1 0 0 0,1 0 0 0 0,-1-1 0 0 0,1 0 1 0 0,0 1-1 0 0,0-1 0 0 0,0 0 0 0 0,0 0 0 0 0,0 0 0 0 0,0 0 0 0 0,0 0 0 0 0,1-1 0 0 0,-1 1 0 0 0,1-1 0 0 0,-1 0 0 0 0,1 1 0 0 0,0-1 0 0 0,4 1 0 0 0,-1 0 24 0 0,0 0 1 0 0,1-1-1 0 0,-1 0 0 0 0,0 0 0 0 0,1-1 0 0 0,-1 0 0 0 0,0 0 1 0 0,1 0-1 0 0,-1-1 0 0 0,0 0 0 0 0,9-2 0 0 0,-2 0-465 0 0,-1-1 0 0 0,1-1-1 0 0,-1 0 1 0 0,17-10 0 0 0,-15 6-4967 0 0</inkml:trace>
+  <inkml:trace contextRef="#ctx0" brushRef="#br0" timeOffset="1234">623 270 919 0 0,'-1'14'1588'0'0,"-1"0"0"0"0,0-1 0 0 0,-4 16-1 0 0,3-19-799 0 0,1 0 0 0 0,0 0 0 0 0,0 0 0 0 0,1 0 0 0 0,1 0 0 0 0,-1 0 0 0 0,3 17 0 0 0,-2-26-731 0 0,0-1-1 0 0,0 1 1 0 0,0-1 0 0 0,1 1 0 0 0,-1-1-1 0 0,0 1 1 0 0,0-1 0 0 0,0 1 0 0 0,0-1-1 0 0,1 1 1 0 0,-1-1 0 0 0,0 1 0 0 0,0-1-1 0 0,1 0 1 0 0,-1 1 0 0 0,0-1-1 0 0,1 1 1 0 0,-1-1 0 0 0,0 0 0 0 0,1 1-1 0 0,-1-1 1 0 0,1 0 0 0 0,-1 0 0 0 0,0 1-1 0 0,1-1 1 0 0,-1 0 0 0 0,1 0 0 0 0,-1 0-1 0 0,1 1 1 0 0,-1-1 0 0 0,1 0 0 0 0,-1 0-1 0 0,1 0 1 0 0,-1 0 0 0 0,1 0-1 0 0,0 0 1 0 0,20-11 1360 0 0,16-23 308 0 0,-32 27-1636 0 0,1-1-1 0 0,-1 1 1 0 0,-1-1-1 0 0,1 0 1 0 0,3-11-1 0 0,3-8-4861 0 0,-10 24 3846 0 0,3-8-4936 0 0</inkml:trace>
+  <inkml:trace contextRef="#ctx0" brushRef="#br0" timeOffset="1235">814 293 5527 0 0,'-7'46'3602'0'0,"3"-16"-136"0"0,-14 54 1 0 0,14-70-5059 0 0</inkml:trace>
+  <inkml:trace contextRef="#ctx0" brushRef="#br0" timeOffset="1236">850 144 4607 0 0,'-3'-5'200'0'0,"1"3"48"0"0,1 0-248 0 0,1 1 0 0 0,0 0 0 0 0,1 0 0 0 0,0 1 208 0 0,1 0-8 0 0,1-1 0 0 0,3 1 0 0 0,1 1-520 0 0,4 0-112 0 0,1 0-16 0 0,-6 1-8 0 0</inkml:trace>
+  <inkml:trace contextRef="#ctx0" brushRef="#br0" timeOffset="1596.21">968 283 919 0 0,'-5'10'868'0'0,"1"0"-1"0"0,-2-1 0 0 0,1 0 1 0 0,-1 0-1 0 0,0 0 0 0 0,-11 10 1 0 0,11-13-450 0 0,0 1 1 0 0,1 0 0 0 0,-1 0 0 0 0,1 1-1 0 0,1 0 1 0 0,0-1 0 0 0,0 2 0 0 0,0-1-1 0 0,-3 12 1 0 0,6-18-370 0 0,1-1 0 0 0,0 0 1 0 0,0 0-1 0 0,-1 0 0 0 0,1 0 0 0 0,0 0 1 0 0,0 0-1 0 0,0 1 0 0 0,0-1 0 0 0,0 0 0 0 0,1 0 1 0 0,-1 0-1 0 0,0 0 0 0 0,0 0 0 0 0,1 0 0 0 0,-1 0 1 0 0,1 1-1 0 0,-1-1 0 0 0,1 0 0 0 0,-1 0 1 0 0,1-1-1 0 0,-1 1 0 0 0,1 0 0 0 0,0 0 0 0 0,0 0 1 0 0,1 1-1 0 0,-1-2-17 0 0,1 1 1 0 0,0 0-1 0 0,0 0 1 0 0,-1-1-1 0 0,1 1 1 0 0,0-1-1 0 0,0 0 1 0 0,0 0-1 0 0,0 1 1 0 0,0-1-1 0 0,0 0 1 0 0,0 0-1 0 0,0-1 1 0 0,1 1-1 0 0,7-2-19 0 0,-1-1-1 0 0,0 1 1 0 0,1-1-1 0 0,14-8 1 0 0,-19 9-100 0 0,-1-1 1 0 0,0 1-1 0 0,0-1 1 0 0,0 0 0 0 0,0 0-1 0 0,0 0 1 0 0,-1-1-1 0 0,1 1 1 0 0,-1-1-1 0 0,0 0 1 0 0,0 0 0 0 0,0 0-1 0 0,3-7 1 0 0,-5 9 143 0 0,-1 0 0 0 0,1 0-1 0 0,-1 0 1 0 0,0 0 0 0 0,1 0 0 0 0,-1 0 0 0 0,0 0 0 0 0,0 0 0 0 0,0 0 0 0 0,0 0 0 0 0,-1 0 0 0 0,1 0 0 0 0,-1 0 0 0 0,1 0 0 0 0,-1 0 0 0 0,0 0 0 0 0,1 0-1 0 0,-1 0 1 0 0,0 0 0 0 0,0 0 0 0 0,-1 0 0 0 0,1 1 0 0 0,0-1 0 0 0,0 1 0 0 0,-1-1 0 0 0,1 1 0 0 0,-1-1 0 0 0,1 1 0 0 0,-1 0 0 0 0,0 0 0 0 0,0-1-1 0 0,1 1 1 0 0,-1 1 0 0 0,-2-2 0 0 0,-43-17 2895 0 0</inkml:trace>
+  <inkml:trace contextRef="#ctx0" brushRef="#br0" timeOffset="1955.98">1073 334 1839 0 0,'-20'73'6550'0'0,"19"-66"-5993"0"0,-1 1 1 0 0,1 0-1 0 0,1 0 0 0 0,0 0 0 0 0,0 0 1 0 0,0-1-1 0 0,2 12 0 0 0,-1-19-502 0 0,-1 1 0 0 0,0 0 0 0 0,0 0-1 0 0,0 0 1 0 0,1-1 0 0 0,-1 1 0 0 0,0 0 0 0 0,1-1-1 0 0,-1 1 1 0 0,1 0 0 0 0,-1-1 0 0 0,1 1-1 0 0,-1 0 1 0 0,1-1 0 0 0,-1 1 0 0 0,1-1 0 0 0,-1 1-1 0 0,1-1 1 0 0,0 1 0 0 0,-1-1 0 0 0,1 1-1 0 0,0-1 1 0 0,-1 0 0 0 0,1 1 0 0 0,0-1 0 0 0,0 0-1 0 0,-1 0 1 0 0,3 1 0 0 0,-1-1 40 0 0,0-1 0 0 0,1 1 1 0 0,-1 0-1 0 0,0-1 0 0 0,0 1 0 0 0,1-1 0 0 0,-1 0 1 0 0,0 1-1 0 0,0-1 0 0 0,3-2 0 0 0,5-3 400 0 0,1-1 0 0 0,16-14 0 0 0,-26 20-440 0 0,5-3 213 0 0,-1-1 0 0 0,0 0 0 0 0,0 0 0 0 0,0 0-1 0 0,-1 0 1 0 0,0-1 0 0 0,7-12 0 0 0,-9 16-289 0 0,-1-1 0 0 0,-1 1 0 0 0,1-1 0 0 0,0 0 0 0 0,-1 1 1 0 0,1-1-1 0 0,-1 1 0 0 0,0-1 0 0 0,0 0 0 0 0,0-2 0 0 0,0 2-419 0 0,-1 0 0 0 0,1 0 0 0 0,-1 1-1 0 0,0-1 1 0 0,0 0 0 0 0,0 1 0 0 0,0-1 0 0 0,-1 1-1 0 0,1-1 1 0 0,-1 1 0 0 0,-1-3 0 0 0</inkml:trace>
+  <inkml:trace contextRef="#ctx0" brushRef="#br0" timeOffset="2314.57">1366 286 2759 0 0,'-2'0'352'0'0,"1"-1"-1"0"0,-1 1 0 0 0,1 0 0 0 0,0 0 0 0 0,-1 0 1 0 0,1 0-1 0 0,-1 0 0 0 0,1 0 0 0 0,-1 1 0 0 0,1-1 1 0 0,0 0-1 0 0,-1 1 0 0 0,1-1 0 0 0,0 1 0 0 0,-3 0 1 0 0,-21 10 2936 0 0,10-4-2130 0 0,10-5-990 0 0,1 0 1 0 0,-1 0-1 0 0,0 0 1 0 0,1 0-1 0 0,-1 1 1 0 0,1 0-1 0 0,0 0 1 0 0,0 0-1 0 0,0 0 1 0 0,0 1-1 0 0,1-1 1 0 0,-5 6-1 0 0,8-8-153 0 0,0 0 0 0 0,0 0 0 0 0,0 0 0 0 0,0 0 0 0 0,1 0 0 0 0,-1 0 0 0 0,0-1 0 0 0,1 1 0 0 0,-1 0 0 0 0,0 0 0 0 0,1 0 0 0 0,-1-1 0 0 0,1 1-1 0 0,-1 0 1 0 0,1 0 0 0 0,-1-1 0 0 0,1 1 0 0 0,-1 0 0 0 0,1-1 0 0 0,0 1 0 0 0,0-1 0 0 0,-1 1 0 0 0,1-1 0 0 0,0 1 0 0 0,0-1 0 0 0,-1 1 0 0 0,1-1 0 0 0,0 0 0 0 0,0 0-1 0 0,0 1 1 0 0,0-1 0 0 0,1 0 0 0 0,36 11-160 0 0,-31-10 131 0 0,-5 0-19 0 0,44 13-693 0 0,-44-13 660 0 0,0-1-1 0 0,-1 1 1 0 0,1-1-1 0 0,0 1 1 0 0,-1 0 0 0 0,1 0-1 0 0,-1 0 1 0 0,1 0 0 0 0,-1 0-1 0 0,1 0 1 0 0,-1 0-1 0 0,0 0 1 0 0,1 1 0 0 0,-1-1-1 0 0,0 0 1 0 0,0 1 0 0 0,0-1-1 0 0,0 1 1 0 0,0 0-1 0 0,0-1 1 0 0,-1 1 0 0 0,2 2-1 0 0,-3-2 45 0 0,1-1 0 0 0,-1 1-1 0 0,1 0 1 0 0,-1-1 0 0 0,0 1-1 0 0,1-1 1 0 0,-1 0 0 0 0,0 1-1 0 0,0-1 1 0 0,0 0 0 0 0,0 1-1 0 0,0-1 1 0 0,-1 0 0 0 0,1 0 0 0 0,0 0-1 0 0,0 0 1 0 0,-1 0 0 0 0,1 0-1 0 0,-1 0 1 0 0,1-1 0 0 0,-3 2-1 0 0,-36 14 938 0 0,34-14-707 0 0,-14 5 206 0 0,-33 11 1525 0 0,16-10-6473 0 0,27-6-405 0 0</inkml:trace>
+  <inkml:trace contextRef="#ctx0" brushRef="#br0" timeOffset="3877.55">1827 364 3879 0 0</inkml:trace>
+  <inkml:trace contextRef="#ctx0" brushRef="#br0" timeOffset="4392.4">1890 353 4359 0 0,'6'-5'-198'0'0,"-14"0"880"0"0,-17-2 2225 0 0,21 6-1870 0 0,-1 0-399 0 0,0 0 0 0 0,0 0-1 0 0,0 1 1 0 0,0 0-1 0 0,0-1 1 0 0,-1 2-1 0 0,-8 0 1 0 0,6 1-340 0 0,0 0 0 0 0,0 0 0 0 0,0 0-1 0 0,-12 7 1 0 0,13-6-337 0 0,0 1 0 0 0,0 0 0 0 0,0 0 0 0 0,1 0-1 0 0,0 1 1 0 0,0 0 0 0 0,0 1 0 0 0,0-1 0 0 0,1 1 0 0 0,0 0-1 0 0,-7 10 1 0 0,11-15 26 0 0,0 1 0 0 0,1-1-1 0 0,-1 0 1 0 0,0 1 0 0 0,0-1 0 0 0,1 1-1 0 0,-1-1 1 0 0,1 1 0 0 0,-1-1 0 0 0,1 1-1 0 0,0 0 1 0 0,0-1 0 0 0,0 1-1 0 0,0-1 1 0 0,0 1 0 0 0,0 0 0 0 0,0-1-1 0 0,0 1 1 0 0,0-1 0 0 0,1 1 0 0 0,0 2-1 0 0,0-3 0 0 0,0 1-1 0 0,0-1 0 0 0,0 0 0 0 0,0 0 1 0 0,1 0-1 0 0,-1 0 0 0 0,0 0 0 0 0,0 0 1 0 0,1 0-1 0 0,-1-1 0 0 0,1 1 0 0 0,-1 0 1 0 0,1-1-1 0 0,-1 1 0 0 0,1-1 0 0 0,-1 1 1 0 0,3-1-1 0 0,4 1-34 0 0,0 0 0 0 0,0-1-1 0 0,0 0 1 0 0,0-1 0 0 0,0 1 0 0 0,0-2 0 0 0,9-2 0 0 0,-13 4 44 0 0,71-26-762 0 0,-69 24 667 0 0,-1-1-1 0 0,1 0 1 0 0,0 0-1 0 0,-1-1 1 0 0,1 1-1 0 0,-1-1 1 0 0,0 0-1 0 0,0-1 0 0 0,-1 1 1 0 0,5-6-1 0 0,-8 9 98 0 0,-1 0 0 0 0,1 0 0 0 0,0 0 0 0 0,-1 0 0 0 0,1 0 0 0 0,-1 0 0 0 0,1 0-1 0 0,-1 0 1 0 0,0-1 0 0 0,1 1 0 0 0,-1 0 0 0 0,0 0 0 0 0,0 0 0 0 0,0 0 0 0 0,0-1 0 0 0,0 1-1 0 0,0 0 1 0 0,0 0 0 0 0,0 0 0 0 0,0-1 0 0 0,0 1 0 0 0,-1 0 0 0 0,1 0 0 0 0,-1 0-1 0 0,0-2 1 0 0,0 1 111 0 0,-1-1-1 0 0,0 1 1 0 0,0 0-1 0 0,0 0 1 0 0,0 0-1 0 0,0 0 1 0 0,0 1-1 0 0,-1-1 1 0 0,1 1-1 0 0,-5-3 1 0 0,-1 0 365 0 0,0 1 0 0 0,0 0 0 0 0,-1 0 0 0 0,1 1 0 0 0,-1 0 0 0 0,-11-1 1 0 0,17 3-397 0 0,1-1 0 0 0,-1 1 0 0 0,1 0 0 0 0,0 1 0 0 0,-1-1 0 0 0,1 0 0 0 0,0 1 0 0 0,-1-1 0 0 0,1 1 0 0 0,0 0 0 0 0,-1 0 1 0 0,1 0-1 0 0,-3 1 0 0 0,5-1-89 0 0,0-1 0 0 0,-1 0 0 0 0,1 0-1 0 0,0 1 1 0 0,0-1 0 0 0,-1 0 0 0 0,1 0 0 0 0,0 1 0 0 0,0-1 0 0 0,0 0 0 0 0,0 1 0 0 0,-1-1 0 0 0,1 0 0 0 0,0 1 0 0 0,0-1 0 0 0,0 0 0 0 0,0 1 0 0 0,0-1 0 0 0,0 1-1 0 0,0-1 1 0 0,0 0 0 0 0,0 1 0 0 0,0-1 0 0 0,0 0 0 0 0,0 1 0 0 0,0-1 0 0 0,0 0 0 0 0,1 1 0 0 0,-1-1 0 0 0,0 1 0 0 0,16 13-2944 0 0,-7-9-2303 0 0</inkml:trace>
+  <inkml:trace contextRef="#ctx0" brushRef="#br0" timeOffset="4735.12">1961 455 3679 0 0,'4'-5'1133'0'0,"0"0"-1"0"0,-1 0 1 0 0,1 0-1 0 0,-1-1 1 0 0,-1 1 0 0 0,1-1-1 0 0,-1 0 1 0 0,0 0-1 0 0,2-9 1 0 0,11-26 2299 0 0,-13 38-3576 0 0,0-1 0 0 0,0 1 0 0 0,1-1 0 0 0,-1 1-1 0 0,0 0 1 0 0,1 0 0 0 0,0 0 0 0 0,0 1-1 0 0,4-4 1 0 0,0 1-5996 0 0</inkml:trace>
+  <inkml:trace contextRef="#ctx0" brushRef="#br0" timeOffset="5232.68">2204 348 2903 0 0,'0'0'58'0'0,"0"-1"0"0"0,-1 1-1 0 0,1-1 1 0 0,0 1 0 0 0,0-1-1 0 0,0 1 1 0 0,0-1 0 0 0,0 1-1 0 0,0 0 1 0 0,-1-1 0 0 0,1 1-1 0 0,0-1 1 0 0,0 1 0 0 0,-1-1-1 0 0,1 1 1 0 0,0 0 0 0 0,0-1-1 0 0,-1 1 1 0 0,1 0-1 0 0,-1-1 1 0 0,1 1 0 0 0,0 0-1 0 0,-1 0 1 0 0,1-1 0 0 0,-1 1-1 0 0,1 0 1 0 0,0 0 0 0 0,-1-1-1 0 0,1 1 1 0 0,-1 0 0 0 0,-20 0 2386 0 0,-17 9 851 0 0,37-8-3236 0 0,-39 17 2396 0 0,38-17-2302 0 0,0 0-1 0 0,0 0 1 0 0,0 1-1 0 0,1-1 1 0 0,-1 0-1 0 0,0 1 1 0 0,1-1-1 0 0,-1 1 1 0 0,1-1-1 0 0,0 1 1 0 0,-1 0-1 0 0,1-1 1 0 0,0 1-1 0 0,0 0 1 0 0,0 0-1 0 0,0 0 1 0 0,0 0-1 0 0,0 2 1 0 0,1-3-146 0 0,0-1 0 0 0,0 1 0 0 0,0-1 0 0 0,0 1 0 0 0,0-1 0 0 0,0 1 0 0 0,0-1 0 0 0,0 0 0 0 0,0 1 0 0 0,0-1 0 0 0,0 1 0 0 0,0-1 0 0 0,1 0 0 0 0,-1 1 0 0 0,0-1 0 0 0,0 1 0 0 0,0-1 0 0 0,1 0 0 0 0,-1 1 0 0 0,0-1 0 0 0,1 0 0 0 0,-1 1 0 0 0,0-1 0 0 0,1 0 0 0 0,-1 1 0 0 0,0-1 0 0 0,1 0 0 0 0,-1 0 0 0 0,0 1 0 0 0,1-1 0 0 0,-1 0 0 0 0,1 0 0 0 0,19 1 29 0 0,17-11-58 0 0,-31 8-63 0 0,-1-1 0 0 0,1 1 0 0 0,-1-1 0 0 0,0 0-1 0 0,0-1 1 0 0,0 1 0 0 0,-1-1 0 0 0,1 0 0 0 0,-1 0-1 0 0,0 0 1 0 0,0-1 0 0 0,0 1 0 0 0,0-1 0 0 0,-1 0 0 0 0,0 0-1 0 0,3-7 1 0 0,-1-1 69 0 0,-1-1 0 0 0,-1 0 0 0 0,0 0 0 0 0,0 0 0 0 0,0-24 0 0 0,0 13 437 0 0,12-44 1 0 0,-10 50-402 0 0,0-1 0 0 0,-2 0 1 0 0,2-32-1 0 0,-4 51-23 0 0,-1 1 0 0 0,0-1-1 0 0,0 1 1 0 0,0-1-1 0 0,0 1 1 0 0,0-1 0 0 0,0 1-1 0 0,0-1 1 0 0,0 1 0 0 0,0-1-1 0 0,0 1 1 0 0,0-1-1 0 0,0 1 1 0 0,0-1 0 0 0,0 1-1 0 0,0-1 1 0 0,-1 1 0 0 0,1-1-1 0 0,0 1 1 0 0,0-1 0 0 0,-1 1-1 0 0,1-1 1 0 0,0 1-1 0 0,-1-1 1 0 0,1 1 0 0 0,0 0-1 0 0,-1-1 1 0 0,1 1 0 0 0,0 0-1 0 0,-1-1 1 0 0,0 1 0 0 0,-11 10 262 0 0,-9 26 449 0 0,14-18-334 0 0,1 0-1 0 0,0 0 0 0 0,2 1 1 0 0,0-1-1 0 0,-2 31 0 0 0,5-36-389 0 0,1 0-1 0 0,0 1 0 0 0,1-1 0 0 0,0 0 0 0 0,1-1 1 0 0,0 1-1 0 0,1 0 0 0 0,1 0 0 0 0,5 12 0 0 0,-7-21 16 0 0,1 0 0 0 0,-1-1 0 0 0,1 1 0 0 0,0 0 0 0 0,0-1-1 0 0,0 0 1 0 0,1 0 0 0 0,-1 0 0 0 0,1 0 0 0 0,0 0 0 0 0,0-1 0 0 0,0 1 0 0 0,0-1-1 0 0,0 0 1 0 0,0-1 0 0 0,1 1 0 0 0,-1-1 0 0 0,0 0 0 0 0,1 0 0 0 0,0 0 0 0 0,-1 0-1 0 0,1-1 1 0 0,-1 0 0 0 0,1 0 0 0 0,0 0 0 0 0,8-2 0 0 0,-7 2-121 0 0,0-1 1 0 0,0 0-1 0 0,-1 0 1 0 0,1-1-1 0 0,0 1 1 0 0,-1-1-1 0 0,1-1 1 0 0,-1 1-1 0 0,0-1 1 0 0,1 0-1 0 0,-1 0 0 0 0,-1-1 1 0 0,1 1-1 0 0,0-1 1 0 0,-1 0-1 0 0,0 0 1 0 0,0 0-1 0 0,0-1 1 0 0,0 0-1 0 0,-1 0 1 0 0,3-5-1 0 0,-5 9 60 0 0,0-1 0 0 0,0 0 0 0 0,-1 1-1 0 0,1-1 1 0 0,-1 0 0 0 0,1 1 0 0 0,-1-1 0 0 0,0 0-1 0 0,0 0 1 0 0,0 1 0 0 0,0-1 0 0 0,0 0-1 0 0,0 0 1 0 0,-1-2 0 0 0,1 3 27 0 0,0 0 1 0 0,-1 0 0 0 0,1 0-1 0 0,-1 0 1 0 0,1 0-1 0 0,-1 1 1 0 0,0-1-1 0 0,1 0 1 0 0,-1 0-1 0 0,0 1 1 0 0,1-1-1 0 0,-1 0 1 0 0,0 1-1 0 0,0-1 1 0 0,1 1-1 0 0,-1-1 1 0 0,0 1-1 0 0,0 0 1 0 0,-2-1-1 0 0,1 0 15 0 0,-1 1 0 0 0,0-1-1 0 0,1 1 1 0 0,-1 0 0 0 0,0 0 0 0 0,0 0-1 0 0,1 0 1 0 0,-1 1 0 0 0,0-1 0 0 0,1 1-1 0 0,-1-1 1 0 0,0 1 0 0 0,1 0-1 0 0,-1 0 1 0 0,1 0 0 0 0,0 1 0 0 0,-4 1-1 0 0,2 0 80 0 0,0-1 0 0 0,0 1 1 0 0,1 1-1 0 0,-1-1 0 0 0,1 0 0 0 0,-1 1 0 0 0,1 0 0 0 0,0 0 0 0 0,1 0 0 0 0,-1 0 0 0 0,1 0 0 0 0,-1 1 1 0 0,-1 5-1 0 0,4-8-25 0 0,-1 0 1 0 0,1 0 0 0 0,-1 0-1 0 0,1 0 1 0 0,0 0 0 0 0,0 0-1 0 0,0 1 1 0 0,1-1 0 0 0,-1 0 0 0 0,0 0-1 0 0,1 0 1 0 0,-1 0 0 0 0,1 0-1 0 0,0 0 1 0 0,0 0 0 0 0,-1 0-1 0 0,1 0 1 0 0,1-1 0 0 0,-1 1-1 0 0,0 0 1 0 0,0 0 0 0 0,1-1-1 0 0,-1 1 1 0 0,1-1 0 0 0,-1 1-1 0 0,1-1 1 0 0,-1 0 0 0 0,1 0-1 0 0,0 0 1 0 0,0 0 0 0 0,0 0 0 0 0,0 0-1 0 0,2 1 1 0 0,5 1-371 0 0,0 1 0 0 0,0-2 1 0 0,1 1-1 0 0,-1-1 0 0 0,1-1 0 0 0,0 0 1 0 0,-1 0-1 0 0,1-1 0 0 0,0 0 0 0 0,0-1 1 0 0,12-2-1 0 0,3 1-1944 0 0,-12 1-1270 0 0</inkml:trace>
+  <inkml:trace contextRef="#ctx0" brushRef="#br0" timeOffset="5610.39">2570 443 3679 0 0,'0'1'109'0'0,"-1"-1"0"0"0,1 1-1 0 0,0-1 1 0 0,-1 1-1 0 0,1-1 1 0 0,-1 0 0 0 0,1 1-1 0 0,-1-1 1 0 0,1 1-1 0 0,0-1 1 0 0,-1 0-1 0 0,1 1 1 0 0,-1-1 0 0 0,0 0-1 0 0,1 0 1 0 0,-1 0-1 0 0,1 1 1 0 0,-1-1-1 0 0,1 0 1 0 0,-1 0 0 0 0,0 0-1 0 0,1 0 1 0 0,-1 0-1 0 0,1 0 1 0 0,-1 0 0 0 0,0 0-1 0 0,1 0 1 0 0,-2 0-1 0 0,1-1 164 0 0,1 0 0 0 0,-1 1 0 0 0,1-1 0 0 0,-1 0 1 0 0,1 0-1 0 0,-1 1 0 0 0,1-1 0 0 0,-1 0 0 0 0,1 0 0 0 0,0 0 0 0 0,0 0 0 0 0,-1 0 0 0 0,1 1 0 0 0,0-1 0 0 0,0 0 0 0 0,0-1 0 0 0,-1-3 639 0 0,1 0 0 0 0,0 0-1 0 0,0 0 1 0 0,1 0 0 0 0,-1 0 0 0 0,3-6 0 0 0,-2 6-563 0 0,1 1 0 0 0,1-1 0 0 0,-1 1 0 0 0,0 0 0 0 0,1 0 1 0 0,0 0-1 0 0,0 0 0 0 0,0 0 0 0 0,7-5 0 0 0,-1 2-660 0 0,-1 1 1 0 0,1 0-1 0 0,14-7 0 0 0,-9 5-6888 0 0</inkml:trace>
 </inkml:ink>
 </file>
 
 <file path=word/ink/ink11.xml><?xml version="1.0" encoding="utf-8"?>
+<inkml:ink xmlns:inkml="http://www.w3.org/2003/InkML">
+  <inkml:definitions>
+    <inkml:context xml:id="ctx0">
+      <inkml:inkSource xml:id="inkSrc0">
+        <inkml:traceFormat>
+          <inkml:channel name="X" type="integer" min="-2.14748E9" max="2.14748E9" units="cm"/>
+          <inkml:channel name="Y" type="integer" min="-2.14748E9" max="2.14748E9" units="cm"/>
+          <inkml:channel name="F" type="integer" max="32767" units="dev"/>
+          <inkml:channel name="OA" type="integer" max="360" units="deg"/>
+          <inkml:channel name="OE" type="integer" max="90" units="deg"/>
+        </inkml:traceFormat>
+        <inkml:channelProperties>
+          <inkml:channelProperty channel="X" name="resolution" value="1000" units="1/cm"/>
+          <inkml:channelProperty channel="Y" name="resolution" value="1000" units="1/cm"/>
+          <inkml:channelProperty channel="F" name="resolution" value="0" units="1/dev"/>
+          <inkml:channelProperty channel="OA" name="resolution" value="1000" units="1/deg"/>
+          <inkml:channelProperty channel="OE" name="resolution" value="1000" units="1/deg"/>
+        </inkml:channelProperties>
+      </inkml:inkSource>
+      <inkml:timestamp xml:id="ts0" timeString="2024-06-01T07:09:43.523"/>
+    </inkml:context>
+    <inkml:brush xml:id="br0">
+      <inkml:brushProperty name="width" value="0.035" units="cm"/>
+      <inkml:brushProperty name="height" value="0.035" units="cm"/>
+    </inkml:brush>
+  </inkml:definitions>
+  <inkml:trace contextRef="#ctx0" brushRef="#br0">44 35 3679 0 0,'0'-3'7155'0'0,"-2"14"-4519"0"0,-9 9-589 0 0,7-13-1766 0 0,0 1 1 0 0,0-1-1 0 0,0 1 0 0 0,1 0 0 0 0,0 0 1 0 0,1 0-1 0 0,0 0 0 0 0,0 0 1 0 0,-1 10-1 0 0,3-16-1092 0 0</inkml:trace>
+  <inkml:trace contextRef="#ctx0" brushRef="#br0" timeOffset="690.36">89 159 2759 0 0,'-1'2'207'0'0,"0"0"0"0"0,1 0 0 0 0,-1 0 0 0 0,1 0 0 0 0,0 0 0 0 0,-1 0 0 0 0,1 0-1 0 0,0 1 1 0 0,0-1 0 0 0,1 3 0 0 0,4-4 2691 0 0,4-14-1361 0 0,1-7-1108 0 0,1 1 0 0 0,1 0 0 0 0,0 0 1 0 0,2 1-1 0 0,0 1 0 0 0,1 0 0 0 0,29-24 0 0 0,-36 38-166 0 0,-8 13 396 0 0,-14 24 1075 0 0,6-14-844 0 0,7-16-662 0 0,0 1 1 0 0,0 0-1 0 0,0-1 1 0 0,1 1-1 0 0,0 0 1 0 0,0 0-1 0 0,0 0 1 0 0,0-1-1 0 0,1 1 1 0 0,0 0-1 0 0,0 0 1 0 0,0-1-1 0 0,0 1 0 0 0,3 4 1 0 0,-2-6-817 0 0,-1 0 0 0 0,1 0 0 0 0,0-1 0 0 0,0 1 0 0 0,0-1 0 0 0,0 1-1 0 0,0-1 1 0 0,4 3 0 0 0,3 2-5676 0 0</inkml:trace>
+</inkml:ink>
+</file>
+
+<file path=word/ink/ink12.xml><?xml version="1.0" encoding="utf-8"?>
+<inkml:ink xmlns:inkml="http://www.w3.org/2003/InkML">
+  <inkml:definitions>
+    <inkml:context xml:id="ctx0">
+      <inkml:inkSource xml:id="inkSrc0">
+        <inkml:traceFormat>
+          <inkml:channel name="X" type="integer" min="-2.14748E9" max="2.14748E9" units="cm"/>
+          <inkml:channel name="Y" type="integer" min="-2.14748E9" max="2.14748E9" units="cm"/>
+          <inkml:channel name="F" type="integer" max="32767" units="dev"/>
+          <inkml:channel name="OA" type="integer" max="360" units="deg"/>
+          <inkml:channel name="OE" type="integer" max="90" units="deg"/>
+        </inkml:traceFormat>
+        <inkml:channelProperties>
+          <inkml:channelProperty channel="X" name="resolution" value="1000" units="1/cm"/>
+          <inkml:channelProperty channel="Y" name="resolution" value="1000" units="1/cm"/>
+          <inkml:channelProperty channel="F" name="resolution" value="0" units="1/dev"/>
+          <inkml:channelProperty channel="OA" name="resolution" value="1000" units="1/deg"/>
+          <inkml:channelProperty channel="OE" name="resolution" value="1000" units="1/deg"/>
+        </inkml:channelProperties>
+      </inkml:inkSource>
+      <inkml:timestamp xml:id="ts0" timeString="2024-06-01T07:09:43.866"/>
+    </inkml:context>
+    <inkml:brush xml:id="br0">
+      <inkml:brushProperty name="width" value="0.035" units="cm"/>
+      <inkml:brushProperty name="height" value="0.035" units="cm"/>
+    </inkml:brush>
+  </inkml:definitions>
+  <inkml:trace contextRef="#ctx0" brushRef="#br0">13 26 4607 0 0,'-4'-7'200'0'0,"0"2"48"0"0,1 3-248 0 0,2 0 0 0 0,1 1 0 0 0,0 0 0 0 0,0 0 384 0 0,0 0 24 0 0,-1 0 8 0 0,2-1 0 0 0,0 1-152 0 0,1 0-24 0 0,1 0-8 0 0,1 2 0 0 0,0-1-904 0 0,2 1-192 0 0,1 1-32 0 0,-5-1 0 0 0</inkml:trace>
+</inkml:ink>
+</file>
+
+<file path=word/ink/ink13.xml><?xml version="1.0" encoding="utf-8"?>
+<inkml:ink xmlns:inkml="http://www.w3.org/2003/InkML">
+  <inkml:definitions>
+    <inkml:context xml:id="ctx0">
+      <inkml:inkSource xml:id="inkSrc0">
+        <inkml:traceFormat>
+          <inkml:channel name="X" type="integer" min="-2.14748E9" max="2.14748E9" units="cm"/>
+          <inkml:channel name="Y" type="integer" min="-2.14748E9" max="2.14748E9" units="cm"/>
+          <inkml:channel name="F" type="integer" max="32767" units="dev"/>
+          <inkml:channel name="OA" type="integer" max="360" units="deg"/>
+          <inkml:channel name="OE" type="integer" max="90" units="deg"/>
+        </inkml:traceFormat>
+        <inkml:channelProperties>
+          <inkml:channelProperty channel="X" name="resolution" value="1000" units="1/cm"/>
+          <inkml:channelProperty channel="Y" name="resolution" value="1000" units="1/cm"/>
+          <inkml:channelProperty channel="F" name="resolution" value="0" units="1/dev"/>
+          <inkml:channelProperty channel="OA" name="resolution" value="1000" units="1/deg"/>
+          <inkml:channelProperty channel="OE" name="resolution" value="1000" units="1/deg"/>
+        </inkml:channelProperties>
+      </inkml:inkSource>
+      <inkml:timestamp xml:id="ts0" timeString="2024-06-01T07:09:33.314"/>
+    </inkml:context>
+    <inkml:brush xml:id="br0">
+      <inkml:brushProperty name="width" value="0.035" units="cm"/>
+      <inkml:brushProperty name="height" value="0.035" units="cm"/>
+    </inkml:brush>
+  </inkml:definitions>
+  <inkml:trace contextRef="#ctx0" brushRef="#br0">20 359 2303 0 0,'0'0'119'0'0,"0"0"0"0"0,1 0 0 0 0,-1 0 0 0 0,0 0 0 0 0,0 1 0 0 0,1-1 0 0 0,-1 0 0 0 0,0 0 0 0 0,1 0 0 0 0,-1 1 0 0 0,0-1 0 0 0,0 0 0 0 0,0 0 0 0 0,1 1 0 0 0,-1-1 0 0 0,0 0 0 0 0,0 1 0 0 0,0-1 0 0 0,1 0 0 0 0,-1 1 0 0 0,0-1 0 0 0,0 0 0 0 0,0 0 0 0 0,0 1 0 0 0,0-1 0 0 0,0 0 0 0 0,0 1 0 0 0,0-1 0 0 0,0 1 0 0 0,0-1 0 0 0,0 0 0 0 0,0 1 0 0 0,0-1 0 0 0,0 0 0 0 0,0 1 0 0 0,0-1 0 0 0,0 0 0 0 0,-1 0 0 0 0,1 1 0 0 0,0 0 0 0 0,-1 17 1932 0 0,-6 18 698 0 0,3-19-1618 0 0,1 1-1 0 0,-2 32 0 0 0,5-49-1273 0 0,-1-2-88 0 0</inkml:trace>
+  <inkml:trace contextRef="#ctx0" brushRef="#br0" timeOffset="355.88">0 168 5063 0 0,'0'-2'448'0'0,"0"0"-352"0"0,1 2-96 0 0,-1-1 464 0 0,1 0 80 0 0,0-1 8 0 0,1-1 8 0 0,0-1-152 0 0,1 2-32 0 0,1-3-8 0 0,2 2 0 0 0,0-1-240 0 0,1 0-56 0 0,0-2-8 0 0</inkml:trace>
+  <inkml:trace contextRef="#ctx0" brushRef="#br0" timeOffset="795.86">209 1 1839 0 0,'1'0'182'0'0,"0"1"-1"0"0,0-1 0 0 0,0 1 1 0 0,0-1-1 0 0,0 1 0 0 0,0-1 1 0 0,0 1-1 0 0,-1-1 0 0 0,1 1 0 0 0,0 0 1 0 0,0 0-1 0 0,-1-1 0 0 0,1 1 1 0 0,0 0-1 0 0,-1 0 0 0 0,1 0 1 0 0,-1 0-1 0 0,1 0 0 0 0,-1 0 1 0 0,0 0-1 0 0,1 0 0 0 0,-1 0 0 0 0,0 0 1 0 0,0 0-1 0 0,1 0 0 0 0,-1 1 1 0 0,5 33 2220 0 0,-5-31-2010 0 0,4 53 844 0 0,-4 0 1 0 0,-1 0-1 0 0,-4 0 1 0 0,-11 60-1 0 0,15-111-1256 0 0,-10 42-783 0 0,11-45 746 0 0,-1-1 1 0 0,0 1-1 0 0,0-1 0 0 0,0 1 1 0 0,0-1-1 0 0,-1 0 1 0 0,1 1-1 0 0,0-1 1 0 0,-1 0-1 0 0,0 0 1 0 0,1 0-1 0 0,-1 0 1 0 0,0 0-1 0 0,0-1 1 0 0,-3 3-1 0 0,3-4-544 0 0,1 0-86 0 0</inkml:trace>
+  <inkml:trace contextRef="#ctx0" brushRef="#br0" timeOffset="796.86">192 404 3679 0 0,'4'-3'711'0'0,"0"0"1"0"0,1 0-1 0 0,-1 0 0 0 0,1 1 0 0 0,0 0 0 0 0,-1 0 0 0 0,1 1 0 0 0,0-1 0 0 0,0 1 0 0 0,0 0 0 0 0,1 0 0 0 0,-1 1 0 0 0,9-1 0 0 0,16-2 168 0 0,-26 2-6049 0 0</inkml:trace>
+  <inkml:trace contextRef="#ctx0" brushRef="#br0" timeOffset="1153.33">327 413 3103 0 0,'8'-2'1033'0'0,"-1"-1"0"0"0,0 0 0 0 0,-1 0 0 0 0,1-1 0 0 0,-1 1 0 0 0,1-2 0 0 0,8-6 0 0 0,16-22 402 0 0,-28 30-1446 0 0,-1 1-1 0 0,0-1 1 0 0,-1 0-1 0 0,1 1 0 0 0,0-1 1 0 0,-1 0-1 0 0,0 0 1 0 0,1 0-1 0 0,-1 0 0 0 0,0 0 1 0 0,1-7-1 0 0,-3 10-18 0 0,1-1 0 0 0,0 1-1 0 0,-1 0 1 0 0,1-1 0 0 0,0 1-1 0 0,-1 0 1 0 0,1-1 0 0 0,0 1-1 0 0,-1 0 1 0 0,1 0 0 0 0,0-1-1 0 0,-1 1 1 0 0,1 0 0 0 0,-1 0 0 0 0,1 0-1 0 0,-1 0 1 0 0,1-1 0 0 0,0 1-1 0 0,-1 0 1 0 0,1 0 0 0 0,-1 0-1 0 0,1 0 1 0 0,-1 0 0 0 0,1 0-1 0 0,-1 0 1 0 0,1 0 0 0 0,-1 0-1 0 0,1 0 1 0 0,0 1 0 0 0,-1-1-1 0 0,1 0 1 0 0,-1 0 0 0 0,1 0-1 0 0,-1 1 1 0 0,1-1 0 0 0,0 0-1 0 0,-1 0 1 0 0,1 1 0 0 0,0-1 0 0 0,-1 0-1 0 0,1 1 1 0 0,-1-1 0 0 0,-19 11-249 0 0,9-4 336 0 0,2 1 0 0 0,-1-1 1 0 0,1 2-1 0 0,0-1 1 0 0,1 1-1 0 0,-13 18 0 0 0,18-24 55 0 0,1 1 0 0 0,0 0 0 0 0,0 0 0 0 0,0 0 0 0 0,0 0-1 0 0,1 0 1 0 0,0 0 0 0 0,0 0 0 0 0,0 0 0 0 0,-1 6 0 0 0,2-8-1 0 0,0 1 1 0 0,1-1-1 0 0,-1 1 1 0 0,0-1-1 0 0,1 1 1 0 0,-1-1-1 0 0,1 0 1 0 0,0 1-1 0 0,0-1 1 0 0,0 1-1 0 0,0-1 1 0 0,0 0-1 0 0,0 0 1 0 0,1 0-1 0 0,-1 0 1 0 0,1 0-1 0 0,0 0 1 0 0,3 3-1 0 0,-3-3-35 0 0,1 0 0 0 0,0 0 0 0 0,-1 0 0 0 0,1-1 1 0 0,0 1-1 0 0,0-1 0 0 0,1 0 0 0 0,-1 0 0 0 0,0 0 0 0 0,0 0 0 0 0,0 0 0 0 0,1-1 0 0 0,-1 0 0 0 0,0 1 0 0 0,1-1 0 0 0,-1 0 0 0 0,0-1 0 0 0,1 1 0 0 0,-1-1 0 0 0,0 1 0 0 0,0-1 0 0 0,1 0 1 0 0,3-2-1 0 0,3-1-408 0 0,1 0 1 0 0,0-2 0 0 0,-1 1-1 0 0,0-1 1 0 0,12-9 0 0 0,-10 5-4987 0 0</inkml:trace>
+  <inkml:trace contextRef="#ctx0" brushRef="#br0" timeOffset="1522.53">534 345 2447 0 0,'-16'36'4011'0'0,"11"-26"-2782"0"0,-12 36 2708 0 0,16-44-3718 0 0,1 1 0 0 0,-1 0 1 0 0,0 0-1 0 0,1-1 0 0 0,0 1 0 0 0,0 0 0 0 0,0 0 0 0 0,0 0 0 0 0,0 0 1 0 0,1-1-1 0 0,-1 1 0 0 0,1 0 0 0 0,0 0 0 0 0,1 2 0 0 0,17-41 1325 0 0,-15 27-1769 0 0,0 0-1 0 0,1 0 0 0 0,0 0 0 0 0,1 0 1 0 0,0 1-1 0 0,0 0 0 0 0,1 0 0 0 0,0 0 1 0 0,15-12-1 0 0,-22 20 208 0 0,1 0-1 0 0,-1-1 1 0 0,0 1 0 0 0,0 0-1 0 0,0 0 1 0 0,0 0 0 0 0,0 0-1 0 0,0 0 1 0 0,1 0 0 0 0,-1 0 0 0 0,0 0-1 0 0,0-1 1 0 0,0 1 0 0 0,0 0-1 0 0,1 0 1 0 0,-1 0 0 0 0,0 0-1 0 0,0 0 1 0 0,0 0 0 0 0,0 0-1 0 0,1 0 1 0 0,-1 0 0 0 0,0 0 0 0 0,0 0-1 0 0,0 0 1 0 0,1 0 0 0 0,-1 0-1 0 0,0 0 1 0 0,0 0 0 0 0,0 0-1 0 0,0 1 1 0 0,1-1 0 0 0,-1 0-1 0 0,0 0 1 0 0,0 0 0 0 0,0 0 0 0 0,0 0-1 0 0,0 0 1 0 0,1 0 0 0 0,-1 0-1 0 0,0 1 1 0 0,0-1 0 0 0,0 0-1 0 0,0 0 1 0 0,1 12-53 0 0,-5 17 777 0 0,3-25-610 0 0,-1 8 269 0 0,0-1 0 0 0,0 1 0 0 0,1-1 0 0 0,0 1 1 0 0,1 0-1 0 0,1 0 0 0 0,0-1 0 0 0,3 19 0 0 0,20-64 947 0 0,29-30-923 0 0,-47 57-404 0 0,1 1 1 0 0,0 0 0 0 0,0 0-1 0 0,0 0 1 0 0,1 1 0 0 0,16-9-1 0 0,-24 14 19 0 0,1 0-1 0 0,-1 0 1 0 0,1 0-1 0 0,-1 0 1 0 0,1 0-1 0 0,0 0 1 0 0,-1-1 0 0 0,1 1-1 0 0,-1 0 1 0 0,1 1-1 0 0,-1-1 1 0 0,1 0-1 0 0,0 0 1 0 0,-1 0-1 0 0,1 0 1 0 0,-1 0-1 0 0,1 1 1 0 0,-1-1-1 0 0,1 0 1 0 0,-1 0 0 0 0,1 1-1 0 0,-1-1 1 0 0,1 0-1 0 0,-1 1 1 0 0,1-1-1 0 0,-1 0 1 0 0,1 1-1 0 0,-1-1 1 0 0,0 1-1 0 0,1-1 1 0 0,-1 1 0 0 0,0-1-1 0 0,1 1 1 0 0,-1-1-1 0 0,0 1 1 0 0,0-1-1 0 0,0 1 1 0 0,1 0-1 0 0,-1-1 1 0 0,0 1-1 0 0,0-1 1 0 0,0 1-1 0 0,0-1 1 0 0,0 1 0 0 0,0 0-1 0 0,0-1 1 0 0,0 1-1 0 0,0-1 1 0 0,-1 2-1 0 0,0 39 854 0 0,0-31-481 0 0,0-7-386 0 0,1 0 0 0 0,0 0 0 0 0,0 0 1 0 0,0 0-1 0 0,0 0 0 0 0,0 0 1 0 0,1 0-1 0 0,-1 0 0 0 0,1 0 1 0 0,0 0-1 0 0,-1 0 0 0 0,1-1 0 0 0,1 1 1 0 0,-1 0-1 0 0,0 0 0 0 0,1-1 1 0 0,-1 1-1 0 0,1-1 0 0 0,0 1 1 0 0,0-1-1 0 0,3 3 0 0 0,7 1-7186 0 0</inkml:trace>
+</inkml:ink>
+</file>
+
+<file path=word/ink/ink14.xml><?xml version="1.0" encoding="utf-8"?>
+<inkml:ink xmlns:inkml="http://www.w3.org/2003/InkML">
+  <inkml:definitions>
+    <inkml:context xml:id="ctx0">
+      <inkml:inkSource xml:id="inkSrc0">
+        <inkml:traceFormat>
+          <inkml:channel name="X" type="integer" min="-2.14748E9" max="2.14748E9" units="cm"/>
+          <inkml:channel name="Y" type="integer" min="-2.14748E9" max="2.14748E9" units="cm"/>
+          <inkml:channel name="F" type="integer" max="32767" units="dev"/>
+          <inkml:channel name="OA" type="integer" max="360" units="deg"/>
+          <inkml:channel name="OE" type="integer" max="90" units="deg"/>
+        </inkml:traceFormat>
+        <inkml:channelProperties>
+          <inkml:channelProperty channel="X" name="resolution" value="1000" units="1/cm"/>
+          <inkml:channelProperty channel="Y" name="resolution" value="1000" units="1/cm"/>
+          <inkml:channelProperty channel="F" name="resolution" value="0" units="1/dev"/>
+          <inkml:channelProperty channel="OA" name="resolution" value="1000" units="1/deg"/>
+          <inkml:channelProperty channel="OE" name="resolution" value="1000" units="1/deg"/>
+        </inkml:channelProperties>
+      </inkml:inkSource>
+      <inkml:timestamp xml:id="ts0" timeString="2024-06-01T07:09:54.410"/>
+    </inkml:context>
+    <inkml:brush xml:id="br0">
+      <inkml:brushProperty name="width" value="0.035" units="cm"/>
+      <inkml:brushProperty name="height" value="0.035" units="cm"/>
+    </inkml:brush>
+  </inkml:definitions>
+  <inkml:trace contextRef="#ctx0" brushRef="#br0">192 121 2303 0 0,'0'-2'451'0'0,"0"0"-1"0"0,0 0 0 0 0,0 0 1 0 0,-1 0-1 0 0,1 0 0 0 0,0 0 1 0 0,-1 0-1 0 0,1 1 1 0 0,-1-1-1 0 0,0 0 0 0 0,0 0 1 0 0,0 0-1 0 0,-2-3 0 0 0,2 4-265 0 0,1 0-1 0 0,-1 1 0 0 0,-1-1 0 0 0,1 0 1 0 0,0 0-1 0 0,0 0 0 0 0,0 1 1 0 0,0-1-1 0 0,-1 0 0 0 0,1 1 1 0 0,0-1-1 0 0,0 1 0 0 0,-1 0 1 0 0,1-1-1 0 0,-3 1 0 0 0,-3 0 102 0 0,0 0 1 0 0,0 1-1 0 0,0 0 0 0 0,0 0 0 0 0,0 1 0 0 0,-9 2 1 0 0,5-1 335 0 0,-1 0-425 0 0,-1 0 0 0 0,0 0 0 0 0,0-2-1 0 0,-15 1 1 0 0,27-1-178 0 0,0-1-1 0 0,1 1 1 0 0,-1-1-1 0 0,0 1 1 0 0,0-1-1 0 0,1 1 0 0 0,-1-1 1 0 0,0 1-1 0 0,0 0 1 0 0,1 0-1 0 0,-1-1 1 0 0,1 1-1 0 0,-1 0 1 0 0,1 0-1 0 0,-1 0 1 0 0,1-1-1 0 0,-1 1 1 0 0,1 0-1 0 0,0 0 0 0 0,0 0 1 0 0,-1 0-1 0 0,1 0 1 0 0,0 0-1 0 0,0 0 1 0 0,0 0-1 0 0,0 0 1 0 0,0 0-1 0 0,0 0 1 0 0,0 0-1 0 0,0 0 1 0 0,1 1-1 0 0,3 32 575 0 0,-4-32-577 0 0,1 1-1 0 0,0-1 0 0 0,0 1 0 0 0,0-1 1 0 0,0 1-1 0 0,0-1 0 0 0,0 0 0 0 0,1 0 1 0 0,-1 0-1 0 0,1 1 0 0 0,0-1 0 0 0,-1 0 1 0 0,1-1-1 0 0,0 1 0 0 0,0 0 0 0 0,0-1 1 0 0,0 1-1 0 0,1-1 0 0 0,-1 1 0 0 0,0-1 1 0 0,0 0-1 0 0,1 0 0 0 0,-1 0 0 0 0,1 0 1 0 0,-1-1-1 0 0,1 1 0 0 0,0-1 0 0 0,-1 1 0 0 0,4-1 1 0 0,0-1-15 0 0,0 0 0 0 0,0 0 0 0 0,-1 0 0 0 0,1-1 0 0 0,0 0 0 0 0,-1 0 1 0 0,0-1-1 0 0,0 0 0 0 0,1 1 0 0 0,-1-2 0 0 0,-1 1 0 0 0,6-5 0 0 0,17-14-15 0 0,27-27 1 0 0,-46 41-254 0 0,0-1-1 0 0,-1 1 1 0 0,0-1 0 0 0,0 0 0 0 0,-1-1-1 0 0,-1 0 1 0 0,8-16 0 0 0,-13 25 207 0 0,1 0 1 0 0,-1 0-1 0 0,0 0 1 0 0,1 0-1 0 0,-1 0 1 0 0,0 0-1 0 0,0 0 0 0 0,1 1 1 0 0,-1-1-1 0 0,0 0 1 0 0,0 0-1 0 0,0 0 1 0 0,0 0-1 0 0,0 0 1 0 0,0 0-1 0 0,-1 0 0 0 0,1 0 1 0 0,-1-2-1 0 0,1 3 43 0 0,0 0 1 0 0,-1 0-1 0 0,1 0 0 0 0,-1-1 0 0 0,1 1 0 0 0,-1 0 0 0 0,1 0 0 0 0,0 0 0 0 0,-1 0 1 0 0,1 0-1 0 0,-1 0 0 0 0,1 0 0 0 0,-1 0 0 0 0,1 0 0 0 0,-1 0 0 0 0,1 0 0 0 0,-1 1 1 0 0,1-1-1 0 0,0 0 0 0 0,-1 0 0 0 0,1 0 0 0 0,-1 0 0 0 0,1 1 0 0 0,0-1 0 0 0,-1 0 1 0 0,1 1-1 0 0,-30 23 729 0 0,25-17-442 0 0,1-1-1 0 0,0 1 0 0 0,0 0 0 0 0,1 0 1 0 0,0 1-1 0 0,0-1 0 0 0,1 1 0 0 0,-1-1 1 0 0,2 1-1 0 0,-1 0 0 0 0,1 0 0 0 0,0 0 1 0 0,1 0-1 0 0,0 0 0 0 0,1 9 0 0 0,-1-11-169 0 0,1 0-1 0 0,0 0 1 0 0,0 0-1 0 0,0 0 0 0 0,1 0 1 0 0,-1 0-1 0 0,2 0 1 0 0,-1-1-1 0 0,1 1 1 0 0,-1-1-1 0 0,1 0 0 0 0,1 1 1 0 0,-1-1-1 0 0,1 0 1 0 0,0-1-1 0 0,0 1 1 0 0,0-1-1 0 0,1 0 0 0 0,0 0 1 0 0,6 4-1 0 0,-8-6-102 0 0,1 0 0 0 0,-1-1 0 0 0,0 0 0 0 0,1 0 0 0 0,-1 0 0 0 0,1 0-1 0 0,5 0 1 0 0,15-1-5484 0 0,-8-4-805 0 0</inkml:trace>
+  <inkml:trace contextRef="#ctx0" brushRef="#br0" timeOffset="438.76">670 3 1839 0 0,'-3'-1'156'0'0,"0"0"0"0"0,0 1-1 0 0,0 0 1 0 0,0-1 0 0 0,0 1-1 0 0,0 0 1 0 0,0 0 0 0 0,0 1-1 0 0,0-1 1 0 0,0 1 0 0 0,0-1-1 0 0,0 1 1 0 0,0 0 0 0 0,0 0-1 0 0,0 0 1 0 0,1 0 0 0 0,-4 2-1 0 0,-46 28 2936 0 0,51-30-3005 0 0,-8 4 642 0 0,-26 20 1403 0 0,33-24-1960 0 0,1 0 0 0 0,-1 1 0 0 0,1-1-1 0 0,-1 0 1 0 0,1 1 0 0 0,0-1 0 0 0,-1 1 0 0 0,1-1-1 0 0,0 1 1 0 0,0 0 0 0 0,0 0 0 0 0,0-1-1 0 0,0 1 1 0 0,1 0 0 0 0,-1 0 0 0 0,0 2 0 0 0,1-2-134 0 0,0-1 1 0 0,1 0 0 0 0,-1 0 0 0 0,1 0 0 0 0,-1 0 0 0 0,1 0 0 0 0,-1 0 0 0 0,1 0-1 0 0,-1 0 1 0 0,1 0 0 0 0,0 0 0 0 0,0 0 0 0 0,-1-1 0 0 0,1 1 0 0 0,0 0 0 0 0,0 0-1 0 0,0-1 1 0 0,0 1 0 0 0,0 0 0 0 0,0-1 0 0 0,0 1 0 0 0,0-1 0 0 0,0 0 0 0 0,0 1-1 0 0,1-1 1 0 0,35 10-177 0 0,-25-7 254 0 0,-1 0-117 0 0,-1 0 0 0 0,-1 0 0 0 0,1 2 1 0 0,0-1-1 0 0,16 11 0 0 0,-24-14 12 0 0,-1 0 1 0 0,0 1-1 0 0,1-1 0 0 0,-1 0 0 0 0,0 0 0 0 0,0 0 0 0 0,0 1 0 0 0,0-1 0 0 0,0 1 0 0 0,0-1 1 0 0,0 0-1 0 0,0 1 0 0 0,0 0 0 0 0,-1-1 0 0 0,1 1 0 0 0,-1 0 0 0 0,1 3 0 0 0,-1-4 31 0 0,0 1 0 0 0,0 0 0 0 0,-1 0-1 0 0,0 0 1 0 0,1-1 0 0 0,-1 1 0 0 0,0 0 0 0 0,0-1-1 0 0,1 1 1 0 0,-1-1 0 0 0,0 1 0 0 0,-1-1 0 0 0,1 1-1 0 0,0-1 1 0 0,0 0 0 0 0,-1 1 0 0 0,1-1 0 0 0,-1 0 0 0 0,1 0-1 0 0,-1 0 1 0 0,-1 1 0 0 0,-11 6 541 0 0,0 0-1 0 0,0-1 1 0 0,-1-1 0 0 0,1 0 0 0 0,-1-1-1 0 0,-1-1 1 0 0,-26 5 0 0 0,22-6-728 0 0,0-1-1 0 0,0-1 1 0 0,-21-2 0 0 0,27 0-6870 0 0</inkml:trace>
+</inkml:ink>
+</file>
+
+<file path=word/ink/ink15.xml><?xml version="1.0" encoding="utf-8"?>
+<inkml:ink xmlns:inkml="http://www.w3.org/2003/InkML">
+  <inkml:definitions>
+    <inkml:context xml:id="ctx0">
+      <inkml:inkSource xml:id="inkSrc0">
+        <inkml:traceFormat>
+          <inkml:channel name="X" type="integer" min="-2.14748E9" max="2.14748E9" units="cm"/>
+          <inkml:channel name="Y" type="integer" min="-2.14748E9" max="2.14748E9" units="cm"/>
+          <inkml:channel name="F" type="integer" max="32767" units="dev"/>
+          <inkml:channel name="OA" type="integer" max="360" units="deg"/>
+          <inkml:channel name="OE" type="integer" max="90" units="deg"/>
+        </inkml:traceFormat>
+        <inkml:channelProperties>
+          <inkml:channelProperty channel="X" name="resolution" value="1000" units="1/cm"/>
+          <inkml:channelProperty channel="Y" name="resolution" value="1000" units="1/cm"/>
+          <inkml:channelProperty channel="F" name="resolution" value="0" units="1/dev"/>
+          <inkml:channelProperty channel="OA" name="resolution" value="1000" units="1/deg"/>
+          <inkml:channelProperty channel="OE" name="resolution" value="1000" units="1/deg"/>
+        </inkml:channelProperties>
+      </inkml:inkSource>
+      <inkml:timestamp xml:id="ts0" timeString="2024-06-01T07:10:52.645"/>
+    </inkml:context>
+    <inkml:brush xml:id="br0">
+      <inkml:brushProperty name="width" value="0.035" units="cm"/>
+      <inkml:brushProperty name="height" value="0.035" units="cm"/>
+    </inkml:brush>
+  </inkml:definitions>
+  <inkml:trace contextRef="#ctx0" brushRef="#br0">5 15 2303 0 0,'0'0'248'0'0,"0"0"0"0"0,-1-1 0 0 0,1 1 0 0 0,0 0-1 0 0,-1 0 1 0 0,1 0 0 0 0,0-1 0 0 0,0 1-1 0 0,-1 0 1 0 0,1-1 0 0 0,0 1 0 0 0,0 0 0 0 0,-1-1-1 0 0,1 1 1 0 0,0 0 0 0 0,0-1 0 0 0,0 1-1 0 0,0 0 1 0 0,0-1 0 0 0,0 1 0 0 0,0 0 0 0 0,-1-1-1 0 0,1 1 1 0 0,0 0 0 0 0,0-1 0 0 0,0 1-1 0 0,0-1 1 0 0,0 1 0 0 0,1 0 0 0 0,-1-1 0 0 0,0 1-1 0 0,0 0 1 0 0,0-1 0 0 0,0 1 0 0 0,0 0-1 0 0,0-1 1 0 0,1 1 0 0 0,-1 0 0 0 0,0-1 0 0 0,0 1-1 0 0,0 0 1 0 0,1-1 0 0 0,-1 1 0 0 0,0 0-1 0 0,1-1 1 0 0,9 2 5016 0 0,-2 5-5038 0 0,11 17 1138 0 0,7 9-718 0 0,54 51 0 0 0,-73-77-608 0 0,1-1 0 0 0,0 1-1 0 0,0-2 1 0 0,13 6 0 0 0,-16-8-16 0 0,0 0-1 0 0,0 1 1 0 0,0-1 0 0 0,0 1-1 0 0,0 0 1 0 0,0 0 0 0 0,-1 1 0 0 0,0-1-1 0 0,0 1 1 0 0,0 0 0 0 0,0 0-1 0 0,0 0 1 0 0,-1 1 0 0 0,0 0-1 0 0,4 6 1 0 0,-1 3-3 0 0,1-1 0 0 0,0 0 0 0 0,0-1-1 0 0,2 1 1 0 0,-1-1 0 0 0,2-1 0 0 0,-1 0 0 0 0,2 0-1 0 0,12 10 1 0 0,-15-13 39 0 0,0 0 0 0 0,-1 0 0 0 0,13 18 0 0 0,-16-20-7 0 0,0 1 0 0 0,1-1 0 0 0,0 0 0 0 0,0-1 0 0 0,0 1 0 0 0,1-1 1 0 0,0 0-1 0 0,0 0 0 0 0,11 6 0 0 0,-4-2 12 0 0,-11-7-52 0 0,0 0 0 0 0,1-1-1 0 0,-1 1 1 0 0,1 0 0 0 0,-1-1-1 0 0,1 0 1 0 0,-1 1 0 0 0,1-1 0 0 0,0 0-1 0 0,3 1 1 0 0,-3-8-304 0 0,-2 3-22 0 0</inkml:trace>
+  <inkml:trace contextRef="#ctx0" brushRef="#br0" timeOffset="826.77">237 569 1663 0 0,'6'-15'273'0'0,"10"-13"8508"0"0,-15 27-8554 0 0,0 1 0 0 0,0-1 0 0 0,0 0 0 0 0,0 0 0 0 0,0 1 0 0 0,0-1 0 0 0,1 1 0 0 0,-1-1 0 0 0,0 1 0 0 0,0 0 0 0 0,0-1 0 0 0,1 1 0 0 0,-1 0 0 0 0,0 0 0 0 0,1 0 0 0 0,-1 0 0 0 0,0 0 0 0 0,0 0 0 0 0,1 0 0 0 0,-1 0 0 0 0,0 0 0 0 0,1 1 0 0 0,1 0 0 0 0,34 7 775 0 0,65 4 0 0 0,-84-10-740 0 0,-4 0-75 0 0,49 1 1044 0 0,-58-3-1175 0 0,0 0 1 0 0,0 0-1 0 0,-1-1 1 0 0,1 0 0 0 0,0 0-1 0 0,-1 0 1 0 0,1 0-1 0 0,-1-1 1 0 0,1 0 0 0 0,6-3-1 0 0,-10 1-3 0 0,1 1-1 0 0,-1-1 1 0 0,0 0-1 0 0,0 0 0 0 0,0 1 1 0 0,-1-1-1 0 0,1 0 1 0 0,-1-6-1 0 0,-2-2 173 0 0,-1 1 0 0 0,0 0-1 0 0,-8-19 1 0 0,-7-23 497 0 0,10 31-552 0 0,-1-11-321 0 0,12 31-1657 0 0</inkml:trace>
+</inkml:ink>
+</file>
+
+<file path=word/ink/ink16.xml><?xml version="1.0" encoding="utf-8"?>
+<inkml:ink xmlns:inkml="http://www.w3.org/2003/InkML">
+  <inkml:definitions>
+    <inkml:context xml:id="ctx0">
+      <inkml:inkSource xml:id="inkSrc0">
+        <inkml:traceFormat>
+          <inkml:channel name="X" type="integer" min="-2.14748E9" max="2.14748E9" units="cm"/>
+          <inkml:channel name="Y" type="integer" min="-2.14748E9" max="2.14748E9" units="cm"/>
+          <inkml:channel name="F" type="integer" max="32767" units="dev"/>
+          <inkml:channel name="OA" type="integer" max="360" units="deg"/>
+          <inkml:channel name="OE" type="integer" max="90" units="deg"/>
+        </inkml:traceFormat>
+        <inkml:channelProperties>
+          <inkml:channelProperty channel="X" name="resolution" value="1000" units="1/cm"/>
+          <inkml:channelProperty channel="Y" name="resolution" value="1000" units="1/cm"/>
+          <inkml:channelProperty channel="F" name="resolution" value="0" units="1/dev"/>
+          <inkml:channelProperty channel="OA" name="resolution" value="1000" units="1/deg"/>
+          <inkml:channelProperty channel="OE" name="resolution" value="1000" units="1/deg"/>
+        </inkml:channelProperties>
+      </inkml:inkSource>
+      <inkml:timestamp xml:id="ts0" timeString="2024-06-01T07:10:46.835"/>
+    </inkml:context>
+    <inkml:brush xml:id="br0">
+      <inkml:brushProperty name="width" value="0.035" units="cm"/>
+      <inkml:brushProperty name="height" value="0.035" units="cm"/>
+    </inkml:brush>
+  </inkml:definitions>
+  <inkml:trace contextRef="#ctx0" brushRef="#br0">72 590 455 0 0,'-2'-1'488'0'0,"0"-1"-1"0"0,0 1 1 0 0,0-1-1 0 0,1 0 1 0 0,-1 0-1 0 0,1 0 1 0 0,-1 0-1 0 0,1 0 1 0 0,0 0-1 0 0,0 0 1 0 0,0 0-1 0 0,0-1 1 0 0,-1-2-1 0 0,-2-2 800 0 0,-8-12 1528 0 0,7 12-1656 0 0,0 0 1 0 0,1 0-1 0 0,-1 0 1 0 0,2-1-1 0 0,-1 0 1 0 0,-4-16-1 0 0,7 22-1113 0 0,1-1-1 0 0,0 1 1 0 0,0-1-1 0 0,0 1 1 0 0,1 0-1 0 0,-1-1 1 0 0,0 1 0 0 0,1-1-1 0 0,0 1 1 0 0,-1 0-1 0 0,1 0 1 0 0,0-1-1 0 0,0 1 1 0 0,0 0-1 0 0,0 0 1 0 0,1 0-1 0 0,-1 0 1 0 0,1 0 0 0 0,-1 0-1 0 0,1 0 1 0 0,0 1-1 0 0,-1-1 1 0 0,1 1-1 0 0,0-1 1 0 0,0 1-1 0 0,0-1 1 0 0,0 1-1 0 0,1 0 1 0 0,3-1 0 0 0,-1-1-674 0 0,0 1 0 0 0,0 0 0 0 0,1 0 0 0 0,-1 1 0 0 0,8-2 0 0 0,-4 2-5662 0 0</inkml:trace>
+  <inkml:trace contextRef="#ctx0" brushRef="#br0" timeOffset="371.68">176 535 1839 0 0,'-3'4'1147'0'0,"5"-3"-45"0"0,11-7 904 0 0,17-13 735 0 0,-18 9-1892 0 0,-1 0 0 0 0,-1 0 0 0 0,0-1-1 0 0,11-15 1 0 0,-19 23-794 0 0,0 0 0 0 0,0 0 0 0 0,0-1 0 0 0,-1 1-1 0 0,1 0 1 0 0,-1-1 0 0 0,0 1 0 0 0,0-1 0 0 0,0 1 0 0 0,0-1 0 0 0,0 0-1 0 0,-1 0 1 0 0,0 1 0 0 0,1-1 0 0 0,-2 0 0 0 0,1 1 0 0 0,0-1-1 0 0,-1 0 1 0 0,1 1 0 0 0,-1-1 0 0 0,0 0 0 0 0,-2-4 0 0 0,2 7-18 0 0,0-1-1 0 0,0 1 1 0 0,0 0 0 0 0,0 0 0 0 0,0 0 0 0 0,-1-1 0 0 0,1 1 0 0 0,0 1 0 0 0,0-1 0 0 0,-1 0 0 0 0,1 0 0 0 0,-1 0 0 0 0,1 1 0 0 0,0-1 0 0 0,-1 1 0 0 0,1-1 0 0 0,-1 1 0 0 0,0-1-1 0 0,1 1 1 0 0,-1 0 0 0 0,1 0 0 0 0,-1 0 0 0 0,1 0 0 0 0,-1 0 0 0 0,0 0 0 0 0,1 0 0 0 0,-1 0 0 0 0,1 1 0 0 0,-1-1 0 0 0,1 1 0 0 0,-1-1 0 0 0,1 1 0 0 0,-1 0 0 0 0,1-1 0 0 0,-2 2 0 0 0,-4 1 10 0 0,0 0 1 0 0,1 1 0 0 0,-1 0-1 0 0,1 0 1 0 0,-12 10 0 0 0,11-7-63 0 0,0 0 1 0 0,1 1 0 0 0,-1 0 0 0 0,1 1-1 0 0,1-1 1 0 0,0 1 0 0 0,0 0-1 0 0,1 0 1 0 0,-6 17 0 0 0,9-24 43 0 0,0 1 1 0 0,0 0 0 0 0,1 0-1 0 0,-1 0 1 0 0,1 0-1 0 0,0 0 1 0 0,0 0-1 0 0,0 0 1 0 0,0 0-1 0 0,1 0 1 0 0,-1 0-1 0 0,1 0 1 0 0,-1 0-1 0 0,1-1 1 0 0,0 1-1 0 0,0 0 1 0 0,0 0-1 0 0,1-1 1 0 0,-1 1-1 0 0,1-1 1 0 0,-1 1-1 0 0,1-1 1 0 0,0 1-1 0 0,0-1 1 0 0,0 0-1 0 0,0 0 1 0 0,1 0-1 0 0,-1 0 1 0 0,0 0-1 0 0,1-1 1 0 0,-1 1-1 0 0,1-1 1 0 0,0 1-1 0 0,-1-1 1 0 0,1 0-1 0 0,6 1 1 0 0,-4 0-318 0 0,1-1 1 0 0,0 1-1 0 0,0-1 0 0 0,0-1 1 0 0,0 1-1 0 0,0-1 0 0 0,11-1 1 0 0,-2-1-5023 0 0</inkml:trace>
+  <inkml:trace contextRef="#ctx0" brushRef="#br0" timeOffset="825.04">498 395 5119 0 0,'-1'-1'143'0'0,"1"0"-1"0"0,-1 0 1 0 0,0 0-1 0 0,0 0 0 0 0,0 1 1 0 0,-1-1-1 0 0,1 0 0 0 0,0 0 1 0 0,0 1-1 0 0,0-1 0 0 0,-1 1 1 0 0,1-1-1 0 0,0 1 1 0 0,0 0-1 0 0,-1-1 0 0 0,1 1 1 0 0,0 0-1 0 0,-1 0 0 0 0,1 0 1 0 0,0 0-1 0 0,-1 0 0 0 0,1 0 1 0 0,0 0-1 0 0,-1 1 1 0 0,1-1-1 0 0,0 0 0 0 0,0 1 1 0 0,-1-1-1 0 0,1 1 0 0 0,0-1 1 0 0,-2 2-1 0 0,-38 20 3674 0 0,4 10-1361 0 0,35-29-2350 0 0,-1-1 0 0 0,1 1 0 0 0,0 0 0 0 0,0 0 0 0 0,0-1 1 0 0,0 2-1 0 0,0-1 0 0 0,1 0 0 0 0,-1 0 0 0 0,1 0 0 0 0,-1 6 0 0 0,1-9-107 0 0,1 0 0 0 0,0 1 0 0 0,0-1-1 0 0,0 0 1 0 0,0 0 0 0 0,0 0 0 0 0,0 1 0 0 0,0-1-1 0 0,0 0 1 0 0,0 0 0 0 0,0 1 0 0 0,0-1 0 0 0,0 0-1 0 0,0 0 1 0 0,0 0 0 0 0,0 1 0 0 0,0-1 0 0 0,1 0-1 0 0,-1 0 1 0 0,0 1 0 0 0,0-1 0 0 0,0 0-1 0 0,0 0 1 0 0,0 0 0 0 0,0 0 0 0 0,1 1 0 0 0,-1-1-1 0 0,0 0 1 0 0,0 0 0 0 0,0 0 0 0 0,0 0 0 0 0,1 0-1 0 0,-1 1 1 0 0,0-1 0 0 0,0 0 0 0 0,0 0 0 0 0,1 0-1 0 0,-1 0 1 0 0,0 0 0 0 0,0 0 0 0 0,1 0 0 0 0,-1 0-1 0 0,0 0 1 0 0,0 0 0 0 0,0 0 0 0 0,1 0 0 0 0,14-6-276 0 0,10-13-237 0 0,-18 13 468 0 0,0 0 0 0 0,-1-1 0 0 0,0 0-1 0 0,0 0 1 0 0,-1-1 0 0 0,0 0 0 0 0,0 0 0 0 0,-1 0-1 0 0,5-12 1 0 0,-24 52 2524 0 0,-2 8-1394 0 0,10-2-970 0 0,1 0 0 0 0,3 1-1 0 0,1 0 1 0 0,4 48 0 0 0,0-15-69 0 0,-3-60-75 0 0,1-6-5 0 0,-1 0 1 0 0,1-1-1 0 0,0 1 1 0 0,1 0-1 0 0,-1-1 1 0 0,1 1-1 0 0,0 0 1 0 0,1-1-1 0 0,-1 1 1 0 0,1-1-1 0 0,4 8 1 0 0,-6-13 7 0 0,0 0 0 0 0,0 1 0 0 0,0-1 0 0 0,0 0 0 0 0,0 0 0 0 0,0 0 0 0 0,1 0 0 0 0,-1 0 0 0 0,0 0-1 0 0,0 0 1 0 0,0 0 0 0 0,0 0 0 0 0,0 0 0 0 0,0 0 0 0 0,1 0 0 0 0,-1 0 0 0 0,0 0 0 0 0,0 0 0 0 0,0 0 0 0 0,0 0 0 0 0,0 0 0 0 0,1 0 0 0 0,-1 0 0 0 0,0 0 0 0 0,0 0 0 0 0,0 0 0 0 0,0 0 0 0 0,0 0 0 0 0,1 0 0 0 0,-1 0 0 0 0,0 0 0 0 0,0 0 0 0 0,0 0 0 0 0,0 0-1 0 0,0 0 1 0 0,0 0 0 0 0,0-1 0 0 0,1 1 0 0 0,-1 0 0 0 0,0 0 0 0 0,0 0 0 0 0,0 0 0 0 0,0 0 0 0 0,0 0 0 0 0,0 0 0 0 0,0-1 0 0 0,6-10-536 0 0,3-14 474 0 0,-9 24 85 0 0,22-86 1624 0 0,11-33 527 0 0,-10 64-3708 0 0,7 6-3313 0 0,-23 42-1539 0 0</inkml:trace>
+  <inkml:trace contextRef="#ctx0" brushRef="#br0" timeOffset="1171.57">710 429 5063 0 0,'-3'2'310'0'0,"0"-1"0"0"0,0 0 0 0 0,0 1 0 0 0,0-1 0 0 0,0 1 0 0 0,1 0 0 0 0,-1 0 0 0 0,0 0 0 0 0,1 1 0 0 0,-1-1 0 0 0,1 0 0 0 0,0 1 0 0 0,0 0 0 0 0,0-1 0 0 0,0 1 0 0 0,1 0 0 0 0,-1 0 0 0 0,1 0 0 0 0,-2 4 0 0 0,2-5-150 0 0,0 1 1 0 0,0-1-1 0 0,0 0 1 0 0,0 0 0 0 0,0 1-1 0 0,1-1 1 0 0,-1 0-1 0 0,1 1 1 0 0,0-1 0 0 0,0 1-1 0 0,0-1 1 0 0,0 1-1 0 0,0-1 1 0 0,0 0 0 0 0,1 1-1 0 0,-1-1 1 0 0,1 0-1 0 0,-1 1 1 0 0,1-1-1 0 0,0 0 1 0 0,0 1 0 0 0,0-1-1 0 0,0 0 1 0 0,1 0-1 0 0,-1 0 1 0 0,0 0 0 0 0,4 3-1 0 0,-4-4-59 0 0,1 0 0 0 0,-1 0 0 0 0,1 0 0 0 0,-1-1-1 0 0,1 1 1 0 0,-1 0 0 0 0,1-1 0 0 0,0 1 0 0 0,0-1 0 0 0,-1 1 0 0 0,1-1-1 0 0,0 0 1 0 0,0 0 0 0 0,-1 1 0 0 0,1-1 0 0 0,0-1 0 0 0,0 1-1 0 0,3-1 1 0 0,-1 0 12 0 0,0 0-1 0 0,0-1 1 0 0,0 1-1 0 0,-1-1 1 0 0,1 0-1 0 0,0 0 1 0 0,-1 0 0 0 0,4-3-1 0 0,1-2 36 0 0,-1 0 0 0 0,1 0 0 0 0,-2-1-1 0 0,1 0 1 0 0,11-17 0 0 0,-10 7-1453 0 0,-5 9-5222 0 0</inkml:trace>
+  <inkml:trace contextRef="#ctx0" brushRef="#br0" timeOffset="1532.5">908 392 6447 0 0,'1'3'265'0'0,"0"0"0"0"0,0-1 0 0 0,-1 1 0 0 0,1 0 0 0 0,0 0 0 0 0,-1 0 0 0 0,0 0 0 0 0,0 0 0 0 0,0 0 0 0 0,0 0 0 0 0,0-1 0 0 0,0 1-1 0 0,-1 0 1 0 0,1 0 0 0 0,-3 5 0 0 0,-17 46 3588 0 0,12-35-2137 0 0,-2 4-546 0 0,6-14-5733 0 0</inkml:trace>
+  <inkml:trace contextRef="#ctx0" brushRef="#br0" timeOffset="1533.5">921 246 3679 0 0,'-3'-2'328'0'0,"2"0"-264"0"0,0 1-64 0 0,1 1 0 0 0,0-1 184 0 0,0 0 224 0 0,0 0-200 0 0,0 0-208 0 0,1 2 0 0 0</inkml:trace>
+  <inkml:trace contextRef="#ctx0" brushRef="#br0" timeOffset="1956.54">1020 567 1375 0 0,'5'-39'7966'0'0,"-3"29"-7262"0"0,0 0 1 0 0,0 1-1 0 0,1-1 1 0 0,0 1-1 0 0,1 0 1 0 0,8-16-1 0 0,-9 20-1208 0 0,1 0-1 0 0,0 0 0 0 0,0 1 1 0 0,0-1-1 0 0,1 1 1 0 0,0 0-1 0 0,7-6 0 0 0,-6 6-3891 0 0</inkml:trace>
+  <inkml:trace contextRef="#ctx0" brushRef="#br0" timeOffset="2328.46">1151 517 1839 0 0,'0'0'113'0'0,"-1"1"-1"0"0,1 0 0 0 0,0-1 1 0 0,-1 1-1 0 0,1 0 0 0 0,0-1 0 0 0,-1 1 1 0 0,1 0-1 0 0,0-1 0 0 0,0 1 0 0 0,0 0 1 0 0,-1 0-1 0 0,1-1 0 0 0,0 1 0 0 0,0 0 1 0 0,0 0-1 0 0,0 0 0 0 0,1-1 1 0 0,-1 1-1 0 0,0 0 0 0 0,0-1 0 0 0,0 1 1 0 0,1 0-1 0 0,-1 0 0 0 0,0-1 0 0 0,1 1 1 0 0,-1 0-1 0 0,0-1 0 0 0,1 1 0 0 0,-1 0 1 0 0,1-1-1 0 0,-1 1 0 0 0,1-1 1 0 0,-1 1-1 0 0,1-1 0 0 0,-1 1 0 0 0,1-1 1 0 0,1 1-1 0 0,-1-1 162 0 0,0 0 0 0 0,1 1 0 0 0,-1-1 0 0 0,0 0 0 0 0,1-1 1 0 0,-1 1-1 0 0,1 0 0 0 0,-1 0 0 0 0,0 0 0 0 0,1-1 0 0 0,-1 1 0 0 0,0-1 0 0 0,0 1 1 0 0,1-1-1 0 0,-1 1 0 0 0,0-1 0 0 0,0 0 0 0 0,0 0 0 0 0,0 0 0 0 0,0 1 1 0 0,1-3-1 0 0,11-8 506 0 0,-2-1 1 0 0,1 0 0 0 0,-2-1-1 0 0,0 0 1 0 0,0-1 0 0 0,-1 0-1 0 0,-1 0 1 0 0,0-1 0 0 0,6-18-1 0 0,-13 32-779 0 0,-1 0 0 0 0,1 1 0 0 0,-1-1 0 0 0,0 0 0 0 0,1 0 0 0 0,-1 1 1 0 0,0-1-1 0 0,0 0 0 0 0,0 0 0 0 0,1 0 0 0 0,-1 1 0 0 0,0-1 0 0 0,0 0 0 0 0,0 0 0 0 0,0 0 0 0 0,0 0 0 0 0,-1 1 0 0 0,1-1 0 0 0,0 0 0 0 0,0 0 0 0 0,0 0 0 0 0,-1 1 0 0 0,1-1 0 0 0,0 0 0 0 0,-1 0 0 0 0,1 1 1 0 0,-1-1-1 0 0,1 0 0 0 0,-1 1 0 0 0,1-1 0 0 0,-1 0 0 0 0,1 1 0 0 0,-1-1 0 0 0,0 1 0 0 0,1-1 0 0 0,-1 1 0 0 0,0-1 0 0 0,0 1 0 0 0,1 0 0 0 0,-1-1 0 0 0,0 1 0 0 0,0 0 0 0 0,1-1 0 0 0,-1 1 0 0 0,0 0 0 0 0,0 0 0 0 0,0 0 1 0 0,1 0-1 0 0,-1 0 0 0 0,0 0 0 0 0,0 0 0 0 0,0 0 0 0 0,0 0 0 0 0,0 0 0 0 0,-3 1 7 0 0,0 0 0 0 0,0 0 0 0 0,0 0 0 0 0,0 0 0 0 0,0 1 0 0 0,0-1 0 0 0,1 1 0 0 0,-1 0 0 0 0,-6 5 0 0 0,5-2 28 0 0,-1 1 0 0 0,1 0 0 0 0,1 1 0 0 0,-1-1 1 0 0,1 1-1 0 0,0 0 0 0 0,0 0 0 0 0,1 0 1 0 0,0 1-1 0 0,0-1 0 0 0,1 1 0 0 0,0 0 1 0 0,0 0-1 0 0,-1 14 0 0 0,3-18-38 0 0,-1-1 0 0 0,1 0-1 0 0,0 1 1 0 0,0-1 0 0 0,0 0 0 0 0,0 1 0 0 0,1-1 0 0 0,-1 0 0 0 0,1 0-1 0 0,0 1 1 0 0,0-1 0 0 0,0 0 0 0 0,1 0 0 0 0,-1 0 0 0 0,1 0-1 0 0,-1 0 1 0 0,1-1 0 0 0,0 1 0 0 0,0 0 0 0 0,0-1 0 0 0,0 1-1 0 0,1-1 1 0 0,-1 0 0 0 0,1 0 0 0 0,0 0 0 0 0,-1 0 0 0 0,1 0-1 0 0,0 0 1 0 0,0-1 0 0 0,0 0 0 0 0,0 1 0 0 0,0-1 0 0 0,0 0 0 0 0,1 0-1 0 0,-1-1 1 0 0,0 1 0 0 0,6 0 0 0 0,3-2-1594 0 0,0-1-5271 0 0</inkml:trace>
+  <inkml:trace contextRef="#ctx0" brushRef="#br0" timeOffset="2705.03">1514 408 8751 0 0,'-1'-2'196'0'0,"0"1"1"0"0,-1-1-1 0 0,1 1 0 0 0,0-1 0 0 0,-1 1 0 0 0,1 0 0 0 0,-1-1 0 0 0,1 1 0 0 0,-1 0 0 0 0,0 0 1 0 0,0 0-1 0 0,1 0 0 0 0,-1 0 0 0 0,0 1 0 0 0,0-1 0 0 0,0 0 0 0 0,0 1 0 0 0,0 0 0 0 0,0-1 0 0 0,0 1 1 0 0,0 0-1 0 0,0 0 0 0 0,0 0 0 0 0,0 0 0 0 0,0 0 0 0 0,0 1 0 0 0,0-1 0 0 0,1 0 0 0 0,-1 1 1 0 0,0 0-1 0 0,0-1 0 0 0,0 1 0 0 0,0 0 0 0 0,1 0 0 0 0,-1 0 0 0 0,-1 1 0 0 0,-7 5 238 0 0,1-1 0 0 0,0 1 0 0 0,0 1 0 0 0,1-1 0 0 0,-9 12 0 0 0,13-15-290 0 0,0 0 1 0 0,1 1-1 0 0,0-1 0 0 0,0 1 0 0 0,0-1 0 0 0,1 1 0 0 0,0 0 1 0 0,0 0-1 0 0,0 0 0 0 0,0 0 0 0 0,1 0 0 0 0,-1 1 1 0 0,1 5-1 0 0,1-10-137 0 0,0 1 0 0 0,-1-1 0 0 0,2 0 0 0 0,-1 0 0 0 0,0 1 0 0 0,0-1 0 0 0,0 0 0 0 0,0 0 0 0 0,1 0 0 0 0,-1 0 0 0 0,1 1 0 0 0,-1-1 0 0 0,1 0 0 0 0,-1 0 0 0 0,1 0 0 0 0,0 0 0 0 0,-1 0 0 0 0,1 0 0 0 0,0 0 0 0 0,0 0 0 0 0,0 0 0 0 0,0-1 0 0 0,0 1 0 0 0,0 0 0 0 0,1 1 0 0 0,1-2-10 0 0,-1 1 0 0 0,0 0-1 0 0,1-1 1 0 0,-1 1 0 0 0,1-1 0 0 0,-1 0-1 0 0,1 0 1 0 0,-1 0 0 0 0,0 0 0 0 0,1-1-1 0 0,-1 1 1 0 0,4-1 0 0 0,3-2-71 0 0,0 0-1 0 0,0 0 1 0 0,0-1-1 0 0,0 0 1 0 0,12-8-1 0 0,-10 4 90 0 0,0-1-1 0 0,-1-1 1 0 0,0 0 0 0 0,0 0-1 0 0,-1 0 1 0 0,0-1-1 0 0,-1-1 1 0 0,-1 0-1 0 0,0 0 1 0 0,0 0 0 0 0,-1-1-1 0 0,-1 0 1 0 0,8-25-1 0 0,-6 8 266 0 0,0 0 0 0 0,-3-1 0 0 0,0 1 0 0 0,-2-1 0 0 0,-2-39 0 0 0,-1 58-283 0 0,0 0-1 0 0,-1 0 0 0 0,0 0 1 0 0,-5-14-1 0 0,7 23 1 0 0,-1 1 0 0 0,1 0-1 0 0,-1-1 1 0 0,0 1 0 0 0,0-1 0 0 0,0 1-1 0 0,0 0 1 0 0,0 0 0 0 0,-1 0 0 0 0,1 0-1 0 0,-1 0 1 0 0,1 0 0 0 0,-1 0 0 0 0,0 0 0 0 0,0 0-1 0 0,0 1 1 0 0,0-1 0 0 0,0 1 0 0 0,0 0-1 0 0,0-1 1 0 0,0 1 0 0 0,-1 0 0 0 0,1 0 0 0 0,0 0-1 0 0,-1 1 1 0 0,-4-2 0 0 0,5 2 21 0 0,0 1 1 0 0,0-1-1 0 0,0 1 1 0 0,0-1-1 0 0,1 1 1 0 0,-1 0-1 0 0,0 0 1 0 0,0 0-1 0 0,1 0 1 0 0,-1 0-1 0 0,0 0 1 0 0,1 0-1 0 0,-1 1 1 0 0,1-1-1 0 0,-1 1 1 0 0,1-1-1 0 0,0 1 1 0 0,0-1-1 0 0,0 1 1 0 0,0 0-1 0 0,-2 3 0 0 0,-17 44 211 0 0,17-40-231 0 0,-3 10 53 0 0,0 1-1 0 0,2 1 0 0 0,1-1 1 0 0,0 0-1 0 0,1 1 0 0 0,3 40 1 0 0,2-28 23 0 0,1-1-1 0 0,1 0 1 0 0,15 48 0 0 0,-19-76-64 0 0,0 0 0 0 0,1 0 1 0 0,-1 0-1 0 0,1-1 0 0 0,0 1 0 0 0,0-1 0 0 0,3 6 0 0 0,1-1 0 0 0,-5-5-6 0 0,0-1 1 0 0,1 1 0 0 0,-1 0-1 0 0,1-1 1 0 0,-1 1-1 0 0,1-1 1 0 0,0 1 0 0 0,0-1-1 0 0,0 0 1 0 0,1 0 0 0 0,3 3-1 0 0,1 1 5 0 0,-5-3-10 0 0,0-1-1 0 0,1 1 1 0 0,-1-1 0 0 0,1 1 0 0 0,0-1 0 0 0,0 0-1 0 0,-1 0 1 0 0,2 0 0 0 0,3 2 0 0 0,1 1-27 0 0,-1 0-87 0 0</inkml:trace>
+</inkml:ink>
+</file>
+
+<file path=word/ink/ink17.xml><?xml version="1.0" encoding="utf-8"?>
+<inkml:ink xmlns:inkml="http://www.w3.org/2003/InkML">
+  <inkml:definitions>
+    <inkml:context xml:id="ctx0">
+      <inkml:inkSource xml:id="inkSrc0">
+        <inkml:traceFormat>
+          <inkml:channel name="X" type="integer" min="-2.14748E9" max="2.14748E9" units="cm"/>
+          <inkml:channel name="Y" type="integer" min="-2.14748E9" max="2.14748E9" units="cm"/>
+          <inkml:channel name="F" type="integer" max="32767" units="dev"/>
+          <inkml:channel name="OA" type="integer" max="360" units="deg"/>
+          <inkml:channel name="OE" type="integer" max="90" units="deg"/>
+        </inkml:traceFormat>
+        <inkml:channelProperties>
+          <inkml:channelProperty channel="X" name="resolution" value="1000" units="1/cm"/>
+          <inkml:channelProperty channel="Y" name="resolution" value="1000" units="1/cm"/>
+          <inkml:channelProperty channel="F" name="resolution" value="0" units="1/dev"/>
+          <inkml:channelProperty channel="OA" name="resolution" value="1000" units="1/deg"/>
+          <inkml:channelProperty channel="OE" name="resolution" value="1000" units="1/deg"/>
+        </inkml:channelProperties>
+      </inkml:inkSource>
+      <inkml:timestamp xml:id="ts0" timeString="2024-06-01T07:10:45.492"/>
+    </inkml:context>
+    <inkml:brush xml:id="br0">
+      <inkml:brushProperty name="width" value="0.035" units="cm"/>
+      <inkml:brushProperty name="height" value="0.035" units="cm"/>
+    </inkml:brush>
+  </inkml:definitions>
+  <inkml:trace contextRef="#ctx0" brushRef="#br0">53 144 3679 0 0,'-7'-15'908'0'0,"7"13"-537"0"0,-1 0 0 0 0,1 0 0 0 0,-1 0 0 0 0,1 0 0 0 0,-1 1 0 0 0,0-1 1 0 0,0 0-1 0 0,0 1 0 0 0,0-1 0 0 0,0 0 0 0 0,0 1 0 0 0,-1-1 0 0 0,0 0 0 0 0,1 2-238 0 0,0 1 0 0 0,1-1 0 0 0,-1 1 1 0 0,0-1-1 0 0,1 1 0 0 0,-1-1 0 0 0,1 1 0 0 0,-1 0 0 0 0,1-1 1 0 0,0 1-1 0 0,-1 0 0 0 0,1 0 0 0 0,0-1 0 0 0,-1 1 0 0 0,1 0 0 0 0,0 0 1 0 0,0-1-1 0 0,0 1 0 0 0,0 0 0 0 0,0 0 0 0 0,0 1 0 0 0,-4 23 977 0 0,3-19-740 0 0,-4 29-118 0 0,-9 77 1378 0 0,14-99-1477 0 0,-1 1 0 0 0,2-1 0 0 0,0 1 0 0 0,1-1-1 0 0,0 0 1 0 0,5 17 0 0 0,-7-29-152 0 0,0 0 0 0 0,0 0 0 0 0,1 0 0 0 0,-1 0 0 0 0,0 0 0 0 0,1 0 0 0 0,-1 0 0 0 0,1 0 0 0 0,-1 1 0 0 0,1-1 0 0 0,0-1 0 0 0,-1 1 0 0 0,1 0 0 0 0,0 0 0 0 0,-1 0 0 0 0,1 0 0 0 0,0 0-1 0 0,0-1 1 0 0,0 1 0 0 0,0 0 0 0 0,0-1 0 0 0,1 2 0 0 0,-1-3 2 0 0,0 1-1 0 0,0 0 1 0 0,0 0-1 0 0,0-1 1 0 0,-1 1 0 0 0,1 0-1 0 0,0-1 1 0 0,0 1-1 0 0,-1-1 1 0 0,1 1-1 0 0,0-1 1 0 0,-1 0-1 0 0,1 1 1 0 0,0-1-1 0 0,-1 1 1 0 0,1-1 0 0 0,-1 0-1 0 0,1 0 1 0 0,-1 1-1 0 0,0-1 1 0 0,1-1-1 0 0,4-8 37 0 0,-1 1-1 0 0,0-1 1 0 0,3-14-1 0 0,-3 9-7 0 0,0-1-1 0 0,-2 0 0 0 0,0 0 0 0 0,0 0 1 0 0,-2 0-1 0 0,0 0 0 0 0,0 0 1 0 0,-2 0-1 0 0,0 0 0 0 0,-1 0 0 0 0,-1 1 1 0 0,0-1-1 0 0,-1 1 0 0 0,0 0 1 0 0,-1 0-1 0 0,-1 0 0 0 0,-13-19 1 0 0,25 42 219 0 0,0 1 0 0 0,-1-1 1 0 0,0 2-1 0 0,0-1 1 0 0,-1 0-1 0 0,4 17 0 0 0,-2-6-231 0 0,1-2-1 0 0,0 1 0 0 0,1-1 1 0 0,1 0-1 0 0,13 21 0 0 0,6 2-18 0 0,7-1 0 0 0,-28-35 0 0 0,-1-1 0 0 0,1 0 0 0 0,0 0 0 0 0,0 0 0 0 0,0-1 0 0 0,10 4 0 0 0,-9-4 4 0 0,-1-2-1 0 0,1 1 0 0 0,-1-1 1 0 0,1 0-1 0 0,12 0 0 0 0,-16-1 16 0 0,0-1 0 0 0,0 1 1 0 0,0-1-1 0 0,0 1 0 0 0,-1-1 0 0 0,1 0 0 0 0,0 0 0 0 0,-1-1 0 0 0,1 1 0 0 0,0 0 0 0 0,-1-1 0 0 0,0 0 1 0 0,1 1-1 0 0,-1-1 0 0 0,0 0 0 0 0,0 0 0 0 0,0 0 0 0 0,0-1 0 0 0,2-2 0 0 0,2-3 143 0 0,-1-1 0 0 0,1-1 0 0 0,5-13-1 0 0,-9 18-66 0 0,7-15 114 0 0,-1 0-1 0 0,-1-1 1 0 0,-1 0-1 0 0,6-41 1 0 0,-10 54-185 0 0,-1 0 0 0 0,-1 0 0 0 0,0-1 0 0 0,0 1 0 0 0,0 0 0 0 0,-1 0 0 0 0,-1 0 0 0 0,1 0 1 0 0,-1 0-1 0 0,0 0 0 0 0,-1 0 0 0 0,0 0 0 0 0,0 1 0 0 0,-1-1 0 0 0,0 1 0 0 0,-6-8 0 0 0,8 13-82 0 0,1 0-1 0 0,-2-1 1 0 0,1 1 0 0 0,0 0-1 0 0,0 1 1 0 0,-1-1-1 0 0,1 0 1 0 0,-1 1 0 0 0,1-1-1 0 0,-1 1 1 0 0,-5-2-1 0 0,-9 2-5692 0 0,5 4-1097 0 0</inkml:trace>
+  <inkml:trace contextRef="#ctx0" brushRef="#br0" timeOffset="433.51">613 284 1375 0 0,'-1'-2'262'0'0,"0"1"-1"0"0,0 0 1 0 0,0-1-1 0 0,0 1 0 0 0,-1 0 1 0 0,1 0-1 0 0,0 0 1 0 0,-1 0-1 0 0,1 0 0 0 0,0 0 1 0 0,-1 0-1 0 0,1 0 1 0 0,-1 0-1 0 0,1 1 0 0 0,-1-1 1 0 0,0 1-1 0 0,1-1 1 0 0,-1 1-1 0 0,0 0 1 0 0,-2-1-1 0 0,0 1 151 0 0,1 1-1 0 0,-1-1 1 0 0,1 1 0 0 0,-1-1-1 0 0,1 1 1 0 0,-1 0 0 0 0,1 0 0 0 0,0 1-1 0 0,-5 1 1 0 0,-1 3 330 0 0,0-1 0 0 0,0 1 1 0 0,0 1-1 0 0,1-1 0 0 0,-13 14 0 0 0,16-13-597 0 0,0 0-1 0 0,0 0 0 0 0,1 0 1 0 0,0 0-1 0 0,0 1 1 0 0,0 0-1 0 0,1 0 0 0 0,-3 14 1 0 0,5-20-146 0 0,0 0 0 0 0,1 0 1 0 0,-1 0-1 0 0,1 0 0 0 0,-1 0 0 0 0,1 0 1 0 0,0 1-1 0 0,0-1 0 0 0,0 0 1 0 0,0 0-1 0 0,0 0 0 0 0,1 0 0 0 0,-1 0 1 0 0,1 0-1 0 0,-1 0 0 0 0,1 0 0 0 0,0 0 1 0 0,0 0-1 0 0,0 0 0 0 0,0 0 1 0 0,0 0-1 0 0,0 0 0 0 0,0 0 0 0 0,1-1 1 0 0,-1 1-1 0 0,1-1 0 0 0,-1 1 1 0 0,1-1-1 0 0,-1 1 0 0 0,1-1 0 0 0,0 0 1 0 0,0 0-1 0 0,0 0 0 0 0,0 0 1 0 0,0 0-1 0 0,0 0 0 0 0,0-1 0 0 0,0 1 1 0 0,3 0-1 0 0,1 0-36 0 0,0-1 1 0 0,0 0-1 0 0,0-1 1 0 0,0 1-1 0 0,0-1 0 0 0,0 0 1 0 0,0 0-1 0 0,0-1 1 0 0,0 0-1 0 0,0 0 0 0 0,-1 0 1 0 0,1-1-1 0 0,-1 0 1 0 0,1 0-1 0 0,4-4 1 0 0,0 1-33 0 0,-1-1 1 0 0,0 0 0 0 0,0-1 0 0 0,-1 0 0 0 0,0 0 0 0 0,0-1-1 0 0,7-10 1 0 0,-13 16 122 0 0,0-1-1 0 0,-1 1 0 0 0,1 0 0 0 0,0-1 1 0 0,-1 1-1 0 0,0-1 0 0 0,0 1 1 0 0,0-1-1 0 0,0 0 0 0 0,0 1 0 0 0,-1-1 1 0 0,0 0-1 0 0,1 0 0 0 0,-2-6 1 0 0,1 8-26 0 0,-1 0 1 0 0,1 1 0 0 0,-1-1-1 0 0,0 0 1 0 0,0 1 0 0 0,1-1 0 0 0,-1 1-1 0 0,0-1 1 0 0,0 1 0 0 0,0 0-1 0 0,0-1 1 0 0,-1 1 0 0 0,1 0-1 0 0,0-1 1 0 0,-1 1 0 0 0,1 0 0 0 0,0 0-1 0 0,-1 0 1 0 0,0 1 0 0 0,1-1-1 0 0,-1 0 1 0 0,1 0 0 0 0,-1 1 0 0 0,0-1-1 0 0,1 1 1 0 0,-1-1 0 0 0,0 1-1 0 0,0 0 1 0 0,1 0 0 0 0,-1 0-1 0 0,0 0 1 0 0,-3 0 0 0 0,-4 1-100 0 0,0 0 0 0 0,0 0 0 0 0,0 1 0 0 0,0 0 0 0 0,0 1-1 0 0,0-1 1 0 0,1 2 0 0 0,-1-1 0 0 0,1 2 0 0 0,0-1 0 0 0,0 1 0 0 0,-7 5 0 0 0,8-5-784 0 0</inkml:trace>
+  <inkml:trace contextRef="#ctx0" brushRef="#br0" timeOffset="792.77">730 22 8287 0 0,'-1'0'110'0'0,"1"0"0"0"0,-1-1 0 0 0,1 1 0 0 0,-1 0-1 0 0,1-1 1 0 0,-1 1 0 0 0,1 0 0 0 0,-1 0 0 0 0,0-1-1 0 0,1 1 1 0 0,-1 0 0 0 0,1 0 0 0 0,-1 0-1 0 0,0 0 1 0 0,1 0 0 0 0,-1 0 0 0 0,0 0 0 0 0,1 0-1 0 0,-1 0 1 0 0,1 0 0 0 0,-1 0 0 0 0,0 0 0 0 0,1 1-1 0 0,-1-1 1 0 0,0 0 0 0 0,1 0 0 0 0,-1 1 0 0 0,1-1-1 0 0,-1 0 1 0 0,1 1 0 0 0,-1-1 0 0 0,1 0 0 0 0,-1 1-1 0 0,1-1 1 0 0,-1 1 0 0 0,1-1 0 0 0,0 1-1 0 0,-1-1 1 0 0,1 1 0 0 0,-3 29 3786 0 0,4-7-2813 0 0,15 217 2978 0 0,9-149-6321 0 0,-30-109-6099 0 0,-1-1 3848 0 0,-2-8 3150 0 0,1-13 5544 0 0,7 37-3745 0 0,0 0 0 0 0,0 0 0 0 0,0 0 0 0 0,0-1 0 0 0,1 1 0 0 0,0 0 0 0 0,0 0 0 0 0,0 0 0 0 0,0 0 0 0 0,0 1 0 0 0,0-1 0 0 0,1 0 0 0 0,-1 0 0 0 0,1 1 0 0 0,0-1 0 0 0,0 1 0 0 0,0-1 0 0 0,0 1 0 0 0,5-4 0 0 0,23-18 340 0 0,-18 15-872 0 0</inkml:trace>
+</inkml:ink>
+</file>
+
+<file path=word/ink/ink18.xml><?xml version="1.0" encoding="utf-8"?>
 <inkml:ink xmlns:inkml="http://www.w3.org/2003/InkML">
   <inkml:definitions>
     <inkml:context xml:id="ctx0">
@@ -3739,7 +4316,7 @@
 </inkml:ink>
 </file>
 
-<file path=word/ink/ink12.xml><?xml version="1.0" encoding="utf-8"?>
+<file path=word/ink/ink19.xml><?xml version="1.0" encoding="utf-8"?>
 <inkml:ink xmlns:inkml="http://www.w3.org/2003/InkML">
   <inkml:definitions>
     <inkml:context xml:id="ctx0">
@@ -3767,139 +4344,6 @@
     </inkml:brush>
   </inkml:definitions>
   <inkml:trace contextRef="#ctx0" brushRef="#br0">1359 99 5983 0 0,'0'0'163'0'0,"0"-1"-1"0"0,0 0 0 0 0,0 0 0 0 0,-1 1 1 0 0,1-1-1 0 0,0 1 0 0 0,0-1 0 0 0,0 1 1 0 0,-1-1-1 0 0,1 0 0 0 0,-1 1 0 0 0,0 0 0 0 0,1-1 1 0 0,-1 0-1 0 0,1 1 0 0 0,0 0 0 0 0,-1-1 1 0 0,0 1-1 0 0,0-1 0 0 0,0 1 0 0 0,1 0 1 0 0,0 0-1 0 0,-1-1 0 0 0,0 1 0 0 0,0 0 1 0 0,0-1-1 0 0,1 1 0 0 0,-1 0 0 0 0,0 0 0 0 0,0 0 1 0 0,0 0-1 0 0,0 0 0 0 0,-2 0-93 0 0,1-1-1 0 0,0 1 1 0 0,-1 0 0 0 0,2 1 0 0 0,-2-1-1 0 0,1 0 1 0 0,0 1 0 0 0,-1 0-1 0 0,1-1 1 0 0,0 0 0 0 0,0 2-1 0 0,-3-1 1 0 0,-42 27-808 0 0,-79 60 0 0 0,25-15 1364 0 0,40-32-62 0 0,-44 29 1751 0 0,-152 79-1 0 0,-112 8-825 0 0,346-149-1488 0 0,0 0 0 0 0,0-2 0 0 0,-1 0 0 0 0,0-1 0 0 0,0-1 0 0 0,0-1 0 0 0,-29 1 0 0 0,52-4-4 0 0,0 0 0 0 0,0 0 0 0 0,0 0 0 0 0,0 0 0 0 0,0 0 0 0 0,-1 0 0 0 0,2 0 0 0 0,-1-1-1 0 0,-1 1 1 0 0,1 0 0 0 0,1-1 0 0 0,-1 1 0 0 0,-1 0 0 0 0,2 0 0 0 0,-1-1 0 0 0,0 1 0 0 0,0-1 0 0 0,0 1 0 0 0,1-1-1 0 0,-1 0 1 0 0,0 1 0 0 0,0-1 0 0 0,0 0 0 0 0,0 0 0 0 0,1 0-9 0 0,0 0 1 0 0,0 0-1 0 0,0 0 0 0 0,0 0 1 0 0,0 0-1 0 0,0 1 0 0 0,0-2 0 0 0,0 2 1 0 0,1-1-1 0 0,-1 0 0 0 0,0 0 1 0 0,0 0-1 0 0,0 0 0 0 0,1 0 1 0 0,0 0-1 0 0,-1 1 0 0 0,1-1 1 0 0,1-1-1 0 0,5-6-113 0 0,1 0-1 0 0,1 1 1 0 0,11-9 0 0 0,-16 12 86 0 0,37-25-445 0 0,2 1-1 0 0,1 2 0 0 0,56-25 1 0 0,151-55-197 0 0,-210 90 738 0 0,376-123 352 0 0,12 26-133 0 0,-203 56-458 0 0,132-28 307 0 0,-354 85-104 0 0,7-3 131 0 0,1-1-1 0 0,17-6 1 0 0,-51 6 601 0 0,-113 9-1160 0 0,-147 22 0 0 0,62 2 552 0 0,-401 101 0 0 0,584-120-222 0 0,-111 33-1210 0 0,116-32 919 0 0,1 1 1 0 0,-46 24-1 0 0,50-18-64 0 0,25-16 429 0 0,1-1 1 0 0,0 0-1 0 0,-1 0 0 0 0,2 0 0 0 0,-2 1 1 0 0,1-1-1 0 0,0 0 0 0 0,1 1 0 0 0,-1-1 1 0 0,0 1-1 0 0,0 0 0 0 0,1-1 0 0 0,0 0 0 0 0,-1 2 1 0 0,0 0-1 0 0,6 1 161 0 0,3 2 53 0 0,0-1 0 0 0,0 1 0 0 0,1-2 0 0 0,0 1 0 0 0,0-1 0 0 0,1-1 0 0 0,-1 1 0 0 0,19 3 0 0 0,30 6 18 0 0,0-4 0 0 0,0-1 0 0 0,85 1 0 0 0,178-17-464 0 0,-187-3 1152 0 0,147-28 1 0 0,-199 22-345 0 0,-1-3 1 0 0,152-55-1 0 0,-227 72-561 0 0,2 1 5 0 0,0-1-1 0 0,0 0 0 0 0,-1-1 1 0 0,0 1-1 0 0,0-1 0 0 0,0-1 0 0 0,0 1 1 0 0,-1-1-1 0 0,10-8 0 0 0,-15 12-20 0 0,-1 0-1 0 0,1 1 0 0 0,-1 0 1 0 0,0-1-1 0 0,0 0 1 0 0,0 1-1 0 0,0 0 1 0 0,1-1-1 0 0,-1 0 0 0 0,0 0 1 0 0,0 1-1 0 0,0-1 1 0 0,0 0-1 0 0,0 1 0 0 0,0 0 1 0 0,0-1-1 0 0,0 0 1 0 0,0 1-1 0 0,0-1 0 0 0,0 0 1 0 0,-1 1-1 0 0,1 0 1 0 0,0-1-1 0 0,0 0 1 0 0,0 0-1 0 0,0 1 0 0 0,-1 0 1 0 0,1-1-1 0 0,-1 0 1 0 0,1 1-1 0 0,-1 0 0 0 0,1-1 1 0 0,-1 0-1 0 0,1 1 1 0 0,0 0-1 0 0,-1 0 0 0 0,0-1 1 0 0,0 1-1 0 0,1-1 1 0 0,-1 1-1 0 0,1 0 1 0 0,-1 0-1 0 0,0 0 0 0 0,-1-1 1 0 0,-33-8-372 0 0,32 8 349 0 0,-40-5-462 0 0,-1 1-1 0 0,-77 0 0 0 0,-91 13-705 0 0,200-7 1127 0 0,-824 83-3462 0 0,832-84 3528 0 0,-144 25-36 0 0,126-21 200 0 0,1 2-1 0 0,-1 0 1 0 0,1 2 0 0 0,-32 14 0 0 0,47-19 95 0 0,1 1 1 0 0,-1-1-1 0 0,0 1 1 0 0,2 0-1 0 0,-1 0 1 0 0,0 1-1 0 0,-8 8 1 0 0,10-5 452 0 0,-3 16-173 0 0,6-11-79 0 0,2-5-410 0 0,1 0-1 0 0,-1 0 1 0 0,1-1 0 0 0,1 1-1 0 0,0-1 1 0 0,0 0-1 0 0,1 0 1 0 0,0 0-1 0 0,1 0 1 0 0,0-1 0 0 0,-1 0-1 0 0,1 0 1 0 0,11 7-1 0 0,2-1-37 0 0,0-1 0 0 0,2-1-1 0 0,-1 0 1 0 0,1-1 0 0 0,0-2 0 0 0,2 0-1 0 0,-1-1 1 0 0,31 6 0 0 0,9-2 204 0 0,118 3 1 0 0,206-16-65 0 0,1-23 790 0 0,83-2 247 0 0,-107 16-2810 0 0,-280 9-5128 0 0</inkml:trace>
-</inkml:ink>
-</file>
-
-<file path=word/ink/ink13.xml><?xml version="1.0" encoding="utf-8"?>
-<inkml:ink xmlns:inkml="http://www.w3.org/2003/InkML">
-  <inkml:definitions>
-    <inkml:context xml:id="ctx0">
-      <inkml:inkSource xml:id="inkSrc0">
-        <inkml:traceFormat>
-          <inkml:channel name="X" type="integer" min="-2.14748E9" max="2.14748E9" units="cm"/>
-          <inkml:channel name="Y" type="integer" min="-2.14748E9" max="2.14748E9" units="cm"/>
-          <inkml:channel name="F" type="integer" max="32767" units="dev"/>
-          <inkml:channel name="OA" type="integer" max="360" units="deg"/>
-          <inkml:channel name="OE" type="integer" max="90" units="deg"/>
-        </inkml:traceFormat>
-        <inkml:channelProperties>
-          <inkml:channelProperty channel="X" name="resolution" value="1000" units="1/cm"/>
-          <inkml:channelProperty channel="Y" name="resolution" value="1000" units="1/cm"/>
-          <inkml:channelProperty channel="F" name="resolution" value="0" units="1/dev"/>
-          <inkml:channelProperty channel="OA" name="resolution" value="1000" units="1/deg"/>
-          <inkml:channelProperty channel="OE" name="resolution" value="1000" units="1/deg"/>
-        </inkml:channelProperties>
-      </inkml:inkSource>
-      <inkml:timestamp xml:id="ts0" timeString="2024-05-31T14:22:25.912"/>
-    </inkml:context>
-    <inkml:brush xml:id="br0">
-      <inkml:brushProperty name="width" value="0.035" units="cm"/>
-      <inkml:brushProperty name="height" value="0.035" units="cm"/>
-    </inkml:brush>
-  </inkml:definitions>
-  <inkml:trace contextRef="#ctx0" brushRef="#br0">1 158 2303 0 0,'14'-40'-134'0'0,"-4"13"763"0"0,-1 0 0 0 0,4-27 12121 0 0,-19 74-12418 0 0,5-14 1293 0 0,1 0-1289 0 0,1 22-15 0 0,0-21-33 0 0,0 2-136 0 0,3 42 8 0 0,-1-7-100 0 0,1 15-48 0 0,1 3-12 0 0,0-5 0 0 0,0-9 0 0 0,5 14-84 0 0,-7-54-16 0 0,-1-1-84 0 0</inkml:trace>
-  <inkml:trace contextRef="#ctx0" brushRef="#br0" timeOffset="396.47">108 320 1839 0 0,'0'0'782'0'0,"0"0"-598"0"0,-1-1 0 0 0,1 1 1 0 0,0 0-1 0 0,0-1 0 0 0,0 1 1 0 0,0 0-1 0 0,0-1 0 0 0,0 1 1 0 0,0 0-1 0 0,0-1 0 0 0,0 1 0 0 0,0 0 1 0 0,0-1-1 0 0,0 1 0 0 0,0 0 1 0 0,0-1-1 0 0,0 1 0 0 0,0 0 1 0 0,0-1-1 0 0,0 1 0 0 0,1 0 0 0 0,-1-1 1 0 0,0 1-1 0 0,0 0 0 0 0,0-1 1 0 0,0 1-1 0 0,1 0 0 0 0,-1 0 1 0 0,0-1-1 0 0,0 1 0 0 0,1 0 0 0 0,-1 0 1 0 0,0-1-1 0 0,1 1 0 0 0,35 6 1819 0 0,-32-5-1484 0 0,0-1 7 0 0,1 1-383 0 0,-1-1 0 0 0,1 0-1 0 0,-1-1 1 0 0,0 1-1 0 0,1-1 1 0 0,-1 0-1 0 0,0 0 1 0 0,0 0 0 0 0,0-1-1 0 0,0 0 1 0 0,8-3-1 0 0,-8 2-431 0 0,1-1 0 0 0,-1 1 0 0 0,0-1 0 0 0,0 1-1 0 0,-1-1 1 0 0,5-6 0 0 0,1-1-4030 0 0</inkml:trace>
-  <inkml:trace contextRef="#ctx0" brushRef="#br0" timeOffset="754.43">259 5 3679 0 0,'-4'-1'210'0'0,"0"0"-1"0"0,0 0 1 0 0,0 0-1 0 0,-1 0 1 0 0,1 1-1 0 0,0 0 1 0 0,0 0-1 0 0,-1 0 1 0 0,1 1-1 0 0,0-1 1 0 0,0 1-1 0 0,-1 0 1 0 0,1 0-1 0 0,0 1 1 0 0,0-1-1 0 0,0 1 1 0 0,0 0-1 0 0,1 0 1 0 0,-1 0-1 0 0,0 0 0 0 0,1 1 1 0 0,0-1-1 0 0,-1 1 1 0 0,1 0-1 0 0,0 0 1 0 0,-3 4-1 0 0,5-5-63 0 0,-1 3 72 0 0,-7 14 34 0 0,7-14 4 0 0,2 1 27 0 0,-2 26 271 0 0,1 0 0 0 0,2 0 1 0 0,2 0-1 0 0,0-1 0 0 0,12 45 0 0 0,-11-62-487 0 0,10 17-54 0 0,6 1-30 0 0,-15-25-63 0 0,0-3 20 0 0,18 12 32 0 0,-18-12-127 0 0,-4-4 116 0 0,0 0 0 0 0,0 0 0 0 0,0 0 0 0 0,0 0 0 0 0,0 0 0 0 0,0 0 0 0 0,0 1 0 0 0,-1-1 0 0 0,1 0 0 0 0,0 0 0 0 0,0 1 0 0 0,0-1 0 0 0,0 1 0 0 0,-1-1 0 0 0,1 1 0 0 0,1 0 0 0 0,-2-1-60 0 0,1 1 1 0 0,0 0-1 0 0,0-1 1 0 0,-1 1-1 0 0,1-1 0 0 0,0 0 1 0 0,0 1-1 0 0,0-1 0 0 0,0 0 1 0 0,-1 0-1 0 0,1 1 0 0 0,0-1 1 0 0,0 0-1 0 0,0 0 1 0 0,0 0-1 0 0,1 0 0 0 0</inkml:trace>
-  <inkml:trace contextRef="#ctx0" brushRef="#br0" timeOffset="755.43">429 398 15199 0 0,'0'0'3224'0'0</inkml:trace>
-</inkml:ink>
-</file>
-
-<file path=word/ink/ink14.xml><?xml version="1.0" encoding="utf-8"?>
-<inkml:ink xmlns:inkml="http://www.w3.org/2003/InkML">
-  <inkml:definitions>
-    <inkml:context xml:id="ctx0">
-      <inkml:inkSource xml:id="inkSrc0">
-        <inkml:traceFormat>
-          <inkml:channel name="X" type="integer" min="-2.14748E9" max="2.14748E9" units="cm"/>
-          <inkml:channel name="Y" type="integer" min="-2.14748E9" max="2.14748E9" units="cm"/>
-          <inkml:channel name="F" type="integer" max="32767" units="dev"/>
-          <inkml:channel name="OA" type="integer" max="360" units="deg"/>
-          <inkml:channel name="OE" type="integer" max="90" units="deg"/>
-        </inkml:traceFormat>
-        <inkml:channelProperties>
-          <inkml:channelProperty channel="X" name="resolution" value="1000" units="1/cm"/>
-          <inkml:channelProperty channel="Y" name="resolution" value="1000" units="1/cm"/>
-          <inkml:channelProperty channel="F" name="resolution" value="0" units="1/dev"/>
-          <inkml:channelProperty channel="OA" name="resolution" value="1000" units="1/deg"/>
-          <inkml:channelProperty channel="OE" name="resolution" value="1000" units="1/deg"/>
-        </inkml:channelProperties>
-      </inkml:inkSource>
-      <inkml:timestamp xml:id="ts0" timeString="2024-05-31T14:22:22.917"/>
-    </inkml:context>
-    <inkml:brush xml:id="br0">
-      <inkml:brushProperty name="width" value="0.035" units="cm"/>
-      <inkml:brushProperty name="height" value="0.035" units="cm"/>
-    </inkml:brush>
-  </inkml:definitions>
-  <inkml:trace contextRef="#ctx0" brushRef="#br0">346 46 2759 0 0,'-7'-13'5172'0'0,"-6"-9"-3824"0"0,10 20-1143 0 0,-1 1 0 0 0,1-1-1 0 0,0 1 1 0 0,-1 0 0 0 0,1 0-1 0 0,0 0 1 0 0,-1 1 0 0 0,1-1-1 0 0,-1 1 1 0 0,1 0-1 0 0,-1 0 1 0 0,1 0 0 0 0,-1 0-1 0 0,1 1 1 0 0,-1 0 0 0 0,1-1-1 0 0,-1 1 1 0 0,1 0 0 0 0,-5 3-1 0 0,-4 0 243 0 0,1 0 0 0 0,-1 2 0 0 0,1-1 0 0 0,-14 10 0 0 0,18-9-439 0 0,-1 0 0 0 0,1 0-1 0 0,1 1 1 0 0,-1 0 0 0 0,1 0-1 0 0,0 1 1 0 0,1 0 0 0 0,0 0-1 0 0,0 0 1 0 0,1 0 0 0 0,-6 14-1 0 0,15-15 53 0 0,-1-4-40 0 0,1 1-1 0 0,-1-1 1 0 0,1 0-1 0 0,-1 0 1 0 0,1 0 0 0 0,0-1-1 0 0,0 1 1 0 0,0-1-1 0 0,0-1 1 0 0,0 1-1 0 0,8 1 1 0 0,43 13 111 0 0,-30-6-110 0 0,6 4 32 0 0,-7 1 11 0 0,-22-13-58 0 0,0 0 1 0 0,0-1-1 0 0,0 1 0 0 0,0 0 0 0 0,-1 0 0 0 0,1 1 0 0 0,-1-1 0 0 0,0 1 1 0 0,0-1-1 0 0,3 5 0 0 0,1 1 6 0 0,5 5 68 0 0,10 21 0 0 0,-3 6-64 0 0,-16-34-16 0 0,-1 0 0 0 0,1 0 0 0 0,-1 0 0 0 0,1 12 0 0 0,-3-14 11 0 0,1-1 0 0 0,0 1 0 0 0,-1 0 0 0 0,0-1 0 0 0,0 1-1 0 0,0-1 1 0 0,0 1 0 0 0,0-1 0 0 0,-1 1 0 0 0,0-1 0 0 0,0 0 0 0 0,1 0-1 0 0,-2 0 1 0 0,1 0 0 0 0,0 0 0 0 0,-1 0 0 0 0,1 0 0 0 0,-1-1 0 0 0,0 1 0 0 0,0-1-1 0 0,0 0 1 0 0,0 0 0 0 0,0 0 0 0 0,0 0 0 0 0,-1-1 0 0 0,1 1 0 0 0,-1-1-1 0 0,1 0 1 0 0,-1 0 0 0 0,0 0 0 0 0,1 0 0 0 0,-1-1 0 0 0,-7 1 0 0 0,-18 0 41 0 0,0-1 0 0 0,0-1 0 0 0,-1-2 1 0 0,1-1-1 0 0,1-1 0 0 0,-1-1 1 0 0,1-2-1 0 0,-44-17 0 0 0,71 24-152 0 0,-1 1 0 0 0,1-1-1 0 0,0 0 1 0 0,-1 1 0 0 0,1-1 0 0 0,0 0-1 0 0,0 0 1 0 0,-1 0 0 0 0,1 0-1 0 0,0 0 1 0 0,0 0 0 0 0,0 0 0 0 0,0 0-1 0 0,-1-3 1 0 0,2 4-87 0 0,0-1 0 0 0,0 0 0 0 0,-1 1 0 0 0,1-1 0 0 0,0 0 0 0 0,0 0 0 0 0,0 1 0 0 0,0-1 0 0 0,1 0 0 0 0,-1 0 0 0 0,0 1 0 0 0,0-1 0 0 0,0 0 0 0 0,1 1 0 0 0,-1-1 0 0 0,0 0-1 0 0,0 1 1 0 0,1-1 0 0 0,-1 0 0 0 0,1 1 0 0 0,-1-1 0 0 0,1 1 0 0 0,-1-1 0 0 0,1 1 0 0 0,-1-1 0 0 0,1 1 0 0 0,-1-1 0 0 0,1 1 0 0 0,-1-1 0 0 0,1 1 0 0 0,1-1 0 0 0,4-3-4068 0 0</inkml:trace>
-  <inkml:trace contextRef="#ctx0" brushRef="#br0" timeOffset="1169.36">683 254 6447 0 0,'0'-1'34'0'0,"0"1"0"0"0,1-1-1 0 0,-1 0 1 0 0,0 0 0 0 0,0 0-1 0 0,-1 0 1 0 0,1 1-1 0 0,0-1 1 0 0,0 0 0 0 0,0 0-1 0 0,0 0 1 0 0,-1 1 0 0 0,1-1-1 0 0,0 0 1 0 0,-1 0-1 0 0,1 0 1 0 0,-1 1 0 0 0,1-1-1 0 0,-1 0 1 0 0,1 1 0 0 0,-1-1-1 0 0,1 0 1 0 0,-1 1 0 0 0,1-1-1 0 0,-1 1 1 0 0,0-1-1 0 0,1 1 1 0 0,-1-1 0 0 0,0 1-1 0 0,0 0 1 0 0,0-1 0 0 0,1 1-1 0 0,-1 0 1 0 0,0 0-1 0 0,0-1 1 0 0,0 1 0 0 0,1 0-1 0 0,-1 0 1 0 0,0 0 0 0 0,0 0-1 0 0,0 0 1 0 0,0 0 0 0 0,1 0-1 0 0,-1 0 1 0 0,0 0-1 0 0,0 1 1 0 0,0-1 0 0 0,0 0-1 0 0,1 0 1 0 0,-1 1 0 0 0,0-1-1 0 0,0 1 1 0 0,1-1-1 0 0,-1 0 1 0 0,-1 2 0 0 0,-7 2 107 0 0,0 1 1 0 0,0 1-1 0 0,-12 9 0 0 0,15-11 932 0 0,-22 10 1988 0 0,23-12-2945 0 0,1 0 0 0 0,-1 0 0 0 0,1 0 0 0 0,0 0 0 0 0,0 1 0 0 0,0-1 0 0 0,0 1-1 0 0,1 0 1 0 0,-1 0 0 0 0,1 1 0 0 0,-1-1 0 0 0,1 1 0 0 0,0-1 0 0 0,0 1 0 0 0,-2 5 0 0 0,-4 8-42 0 0,1 4-58 0 0,2-3-4 0 0,4-9 32 0 0,1-7-39 0 0,0 0 0 0 0,1 0 0 0 0,-1 0 0 0 0,1 0 0 0 0,-1 0 0 0 0,1 1 0 0 0,0-1 0 0 0,0 0 0 0 0,0 0 0 0 0,0 0 0 0 0,1 0 0 0 0,-1 0 0 0 0,1 0 0 0 0,-1 0 0 0 0,2 4 0 0 0,4 21 37 0 0,-4-20-97 0 0,3-3-26 0 0,15 13 51 0 0,-15-13-28 0 0,1-3 3 0 0,1 0 31 0 0,-1 0 1 0 0,1-1-1 0 0,-1 0 0 0 0,0 0 1 0 0,1-1-1 0 0,-1 0 0 0 0,1 0 1 0 0,-1 0-1 0 0,0-1 1 0 0,0 0-1 0 0,0 0 0 0 0,0 0 1 0 0,0-1-1 0 0,10-6 0 0 0,-8 3 12 0 0,0 1-1 0 0,0-1 0 0 0,-1-1 1 0 0,0 1-1 0 0,0-1 0 0 0,-1 0 1 0 0,0-1-1 0 0,0 1 0 0 0,7-13 1 0 0,-10 14-18 0 0,0-1 1 0 0,0 1-1 0 0,0 0 1 0 0,-1-1-1 0 0,0 1 0 0 0,0-1 1 0 0,0 0-1 0 0,-1 0 1 0 0,0 0-1 0 0,-1 0 1 0 0,1 1-1 0 0,-1-1 1 0 0,-2-14-1 0 0,2 20 53 0 0,0 1 0 0 0,-1-1 0 0 0,1 0 0 0 0,0 0-1 0 0,0 1 1 0 0,0-1 0 0 0,-1 0 0 0 0,1 0 0 0 0,0 1 0 0 0,0-1-1 0 0,-1 0 1 0 0,1 1 0 0 0,-1-1 0 0 0,1 1 0 0 0,-1-1-1 0 0,1 1 1 0 0,-1-1 0 0 0,1 0 0 0 0,-1 1 0 0 0,1 0 0 0 0,-1-1-1 0 0,0 1 1 0 0,1-1 0 0 0,-1 1 0 0 0,0 0 0 0 0,1-1 0 0 0,-1 1-1 0 0,0 0 1 0 0,0 0 0 0 0,-1 0 72 0 0,0 0 0 0 0,1 0 0 0 0,-1 0 0 0 0,0 0 0 0 0,1 1-1 0 0,-1-1 1 0 0,1 1 0 0 0,-1-1 0 0 0,0 1 0 0 0,1-1 0 0 0,0 1 0 0 0,-1 0 0 0 0,-1 1 0 0 0,0 0-151 0 0,0 0 1 0 0,0 1 0 0 0,0-1-1 0 0,0 1 1 0 0,0 0 0 0 0,1 0-1 0 0,-1 0 1 0 0,1 0 0 0 0,0 0-1 0 0,0 0 1 0 0,0 0 0 0 0,0 1-1 0 0,-2 5 1 0 0,0 40 104 0 0,4-43 371 0 0,2 0-206 0 0,5 20-44 0 0,-5-20 284 0 0,3 0-358 0 0,16 18-22 0 0,-15-18-2 0 0,-1-4 4 0 0,17 6 16 0 0,-19-7-115 0 0,1 0 0 0 0,-1 0 0 0 0,1 0-1 0 0,-1-1 1 0 0,1 0 0 0 0,0 0 0 0 0,-1 0 0 0 0,1 0-1 0 0,0 0 1 0 0,-1-1 0 0 0,1 1 0 0 0,-1-1 0 0 0,1 0-1 0 0,-1 0 1 0 0,1-1 0 0 0,-1 1 0 0 0,0-1 0 0 0,1 1-1 0 0,-1-1 1 0 0,0 0 0 0 0,0 0 0 0 0,0-1 0 0 0,2-2-1 0 0,0 1-38 0 0,0-1-1 0 0,-1 1 1 0 0,1-1-1 0 0,-1-1 0 0 0,0 1 1 0 0,-1-1-1 0 0,1 1 1 0 0,-1-1-1 0 0,0 0 1 0 0,4-12-1 0 0,-6 14 57 0 0,0-1 0 0 0,0 1 0 0 0,0-1 1 0 0,0 0-1 0 0,-1 1 0 0 0,0-1 0 0 0,0 0 0 0 0,0 1 0 0 0,0-1 1 0 0,-1 0-1 0 0,1 1 0 0 0,-1-1 0 0 0,-1 1 0 0 0,1-1 0 0 0,-4-7 1 0 0,5 11 24 0 0,-1 1 1 0 0,1 0 0 0 0,0-1-1 0 0,0 1 1 0 0,-1 0-1 0 0,1 0 1 0 0,0 0 0 0 0,-1 0-1 0 0,1-1 1 0 0,0 1 0 0 0,-1 0-1 0 0,1 0 1 0 0,-1 0 0 0 0,1 0-1 0 0,0 0 1 0 0,-1 0 0 0 0,1 0-1 0 0,0 0 1 0 0,-1 0 0 0 0,1 0-1 0 0,-1 0 1 0 0,1 0-1 0 0,0 0 1 0 0,-1 0 0 0 0,1 0-1 0 0,-1 0 1 0 0,1 1 0 0 0,-2 0 54 0 0,1 1 1 0 0,-1-1-1 0 0,1 1 1 0 0,0-1-1 0 0,0 1 1 0 0,0 0-1 0 0,0 0 1 0 0,0-1-1 0 0,0 1 0 0 0,0 0 1 0 0,1 0-1 0 0,-1 0 1 0 0,1 0-1 0 0,-1 0 1 0 0,1 0-1 0 0,0 0 1 0 0,0 3-1 0 0,-1 0-236 0 0,4 2-472 0 0,11 23 438 0 0,-11-23 4 0 0,1 1-173 0 0,12 22 264 0 0,-8-15 23 0 0,9 12 74 0 0,-13-20 66 0 0,0-1 16 0 0,15 19 2 0 0,-14-19 0 0 0,-1-6-26 0 0,-2 0-64 0 0,0-1 1 0 0,-1 1 0 0 0,1 0 0 0 0,0-1 0 0 0,0 1-1 0 0,-1-1 1 0 0,1 0 0 0 0,0 0 0 0 0,-1 1 0 0 0,1-1-1 0 0,-1 0 1 0 0,1 0 0 0 0,-1 0 0 0 0,1-1 0 0 0,-1 1 0 0 0,0 0-1 0 0,1 0 1 0 0,-1-1 0 0 0,0 1 0 0 0,0-1 0 0 0,0 1-1 0 0,0-1 1 0 0,0 1 0 0 0,-1-1 0 0 0,1 0 0 0 0,0 0-1 0 0,-1 1 1 0 0,1-1 0 0 0,-1 0 0 0 0,1 0 0 0 0,-1 1-1 0 0,0-1 1 0 0,0 0 0 0 0,0 0 0 0 0,0 0 0 0 0,0 1-1 0 0,-1-3 1 0 0,0-5 118 0 0,0 0 0 0 0,-1 0-1 0 0,0 0 1 0 0,-1 1 0 0 0,1-1 0 0 0,-2 1-1 0 0,1 0 1 0 0,-1 0 0 0 0,-8-12 0 0 0,8 14 105 0 0,0-1 0 0 0,0 0 0 0 0,0 0 0 0 0,1 0 1 0 0,0 0-1 0 0,1 0 0 0 0,0-1 0 0 0,0 1 0 0 0,0-1 1 0 0,1 0-1 0 0,0 1 0 0 0,1-9 0 0 0,0 13-242 0 0,0 0 0 0 0,1 0 0 0 0,0 1 0 0 0,0-1 0 0 0,0 0 0 0 0,0 1 0 0 0,0-1 0 0 0,1 1 0 0 0,-1-1 0 0 0,1 1 0 0 0,-1-1 0 0 0,1 1 0 0 0,0 0 0 0 0,0 0 0 0 0,0 0 0 0 0,0 0 0 0 0,0 0 0 0 0,1 1 0 0 0,-1-1 0 0 0,0 0 0 0 0,1 1 0 0 0,-1 0 0 0 0,1 0 0 0 0,0 0 0 0 0,-1 0 0 0 0,1 0 0 0 0,0 0 0 0 0,4 0 0 0 0,3-1-423 0 0,1 1-1 0 0,-1 0 1 0 0,17 0 0 0 0,11 3-4281 0 0,-22 0-559 0 0</inkml:trace>
-  <inkml:trace contextRef="#ctx0" brushRef="#br0" timeOffset="1867.77">1280 276 7111 0 0,'0'0'531'0'0,"-16"-24"1876"0"0,15 22-2532 0 0,0 1 0 0 0,-1-1 1 0 0,1 1-1 0 0,-1 0 0 0 0,1 0 0 0 0,-1 0 1 0 0,1 0-1 0 0,-1 0 0 0 0,0 0 1 0 0,1 0-1 0 0,-1 0 0 0 0,0 1 1 0 0,-3-2-1 0 0,3 2 208 0 0,0 0 1 0 0,0 0-1 0 0,-1 0 1 0 0,1 1 0 0 0,0-1-1 0 0,0 0 1 0 0,0 1-1 0 0,0-1 1 0 0,0 1-1 0 0,0 0 1 0 0,0 0-1 0 0,0 0 1 0 0,0 0 0 0 0,0 0-1 0 0,0 0 1 0 0,0 1-1 0 0,-2 1 1 0 0,-6 6 555 0 0,1 1 1 0 0,0 1 0 0 0,0-1-1 0 0,1 2 1 0 0,-10 15 0 0 0,9-8-632 0 0,-5 20-62 0 0,14-30 52 0 0,1-3-6 0 0,-1 20-34 0 0,2-10-146 0 0,3-11-36 0 0,12 15-33 0 0,-13-15-6 0 0,0-6-1 0 0,3 0 211 0 0,0-1-1 0 0,0-1 0 0 0,0 1 1 0 0,0-1-1 0 0,-1 0 0 0 0,1-1 0 0 0,-1 1 1 0 0,0-1-1 0 0,0-1 0 0 0,0 1 1 0 0,-1-1-1 0 0,0 0 0 0 0,6-6 1 0 0,-4 4 160 0 0,-1-1 1 0 0,1 0 0 0 0,-1-1 0 0 0,0 0 0 0 0,-1 1 0 0 0,0-2-1 0 0,-1 1 1 0 0,0-1 0 0 0,4-11 0 0 0,-8 19 37 0 0,0-1 1 0 0,1 1-1 0 0,-1-1 0 0 0,0 1 1 0 0,0-1-1 0 0,0 0 0 0 0,-1 1 1 0 0,1-1-1 0 0,-1 1 0 0 0,1-1 1 0 0,-1 1-1 0 0,0-1 1 0 0,0 1-1 0 0,0 0 0 0 0,0-1 1 0 0,0 1-1 0 0,-3-3 0 0 0,4 4-158 0 0,-1 0 0 0 0,0 0-1 0 0,1 1 1 0 0,-1-1-1 0 0,0 0 1 0 0,0 0 0 0 0,1 1-1 0 0,-1-1 1 0 0,0 1 0 0 0,0-1-1 0 0,0 1 1 0 0,0-1-1 0 0,0 1 1 0 0,0-1 0 0 0,0 1-1 0 0,0 0 1 0 0,0-1 0 0 0,0 1-1 0 0,0 0 1 0 0,0 0-1 0 0,0 0 1 0 0,0 0 0 0 0,0 0-1 0 0,0 0 1 0 0,0 0 0 0 0,0 0-1 0 0,0 1 1 0 0,0-1-1 0 0,0 0 1 0 0,0 0 0 0 0,0 1-1 0 0,0-1 1 0 0,0 1 0 0 0,0-1-1 0 0,0 1 1 0 0,0-1 0 0 0,0 1-1 0 0,1 0 1 0 0,-1-1-1 0 0,0 1 1 0 0,0 0 0 0 0,0 1-1 0 0,-2 3-226 0 0,-2 11 234 0 0,3-12 536 0 0,3 26 225 0 0,-1-24 1656 0 0,3 0-1638 0 0,7 19-409 0 0,-8-18-40 0 0,3-2-265 0 0,13 15-333 0 0,-14-15-144 0 0,1-1-29 0 0,15 11 102 0 0,6 1 566 0 0,-19-14-161 0 0,-2 1 115 0 0,1-1-47 0 0,18 7-22 0 0,-18-7-2 0 0,-1 0-38 0 0,-1-2-392 0 0,33 7 840 0 0,-15-8-1927 0 0,-3-7-3892 0 0</inkml:trace>
-  <inkml:trace contextRef="#ctx0" brushRef="#br0" timeOffset="2401.21">1465 18 6447 0 0,'-5'6'918'0'0,"-3"10"9626"0"0,8-10-10234 0 0,1 18-322 0 0,-1-18-144 0 0,-1-1-32 0 0,1-4 172 0 0,-17 159-3326 0 0,15-118 3160 0 0,2 3 161 0 0,0 23 454 0 0,0-63-241 0 0,1 2 35 0 0,2 17 146 0 0,-2-17 1723 0 0,4-4-1890 0 0,-5-3-202 0 0,1 1 0 0 0,0 0 1 0 0,0-1-1 0 0,-1 1 1 0 0,1-1-1 0 0,0 1 1 0 0,0-1-1 0 0,-1 1 0 0 0,1-1 1 0 0,0 0-1 0 0,0 1 1 0 0,0-1-1 0 0,0 0 0 0 0,0 0 1 0 0,0 0-1 0 0,0 1 1 0 0,-1-1-1 0 0,1 0 1 0 0,0 0-1 0 0,0 0 0 0 0,0 0 1 0 0,0-1-1 0 0,0 1 1 0 0,0 0-1 0 0,0 0 0 0 0,0-1 1 0 0,-1 1-1 0 0,1 0 1 0 0,2-1-1 0 0,-1-3-29 0 0,1 1 0 0 0,0-1 1 0 0,-1 0-1 0 0,1 0 0 0 0,-1 0 0 0 0,3-8 0 0 0,13-29-545 0 0,-8 16-675 0 0,22-37-1 0 0,-28 56 1379 0 0,0 0 0 0 0,0 0 1 0 0,0 0-1 0 0,1 0 0 0 0,0 1 0 0 0,0 0 0 0 0,1 0 1 0 0,-1 1-1 0 0,1-1 0 0 0,11-5 0 0 0,-15 9 54 0 0,5 0-174 0 0,-7 0-20 0 0,1 1 0 0 0,0 0 0 0 0,-1 0 0 0 0,1 0 0 0 0,0 0-1 0 0,-1 0 1 0 0,1 0 0 0 0,0 0 0 0 0,-1 0 0 0 0,1 0 0 0 0,0 0 0 0 0,-1 1 0 0 0,1-1-1 0 0,0 0 1 0 0,-1 0 0 0 0,1 1 0 0 0,0-1 0 0 0,-1 0 0 0 0,1 1 0 0 0,-1-1 0 0 0,1 1-1 0 0,0-1 1 0 0,-1 0 0 0 0,1 1 0 0 0,0 0 0 0 0,-1 0-3 0 0,1 0 1 0 0,-1-1 0 0 0,1 1-1 0 0,-1-1 1 0 0,1 1-1 0 0,0-1 1 0 0,-1 1 0 0 0,1-1-1 0 0,0 0 1 0 0,-1 1-1 0 0,1-1 1 0 0,0 0 0 0 0,0 0-1 0 0,-1 1 1 0 0,1-1-1 0 0,0 0 1 0 0,0 0 0 0 0,1 0-1 0 0,1 6-90 0 0,11 19 34 0 0,-11-19 123 0 0,5 44 350 0 0,-4 18 731 0 0,-4-44-294 0 0,-4 42 0 0 0,3-55-740 0 0,-3 19 479 0 0,5 1-270 0 0,0-27-242 0 0,1 21 154 0 0,4-12-53 0 0,17 13-266 0 0,-21-25 35 0 0,1 1 0 0 0,-1-1 0 0 0,0 0 0 0 0,1 0 0 0 0,-1 0 0 0 0,1 0 0 0 0,0-1 0 0 0,-1 1 0 0 0,1-1 0 0 0,-1 0 0 0 0,1 0 0 0 0,0 0 0 0 0,-1 0 0 0 0,1 0 0 0 0,0 0 0 0 0,-1 0 0 0 0,1-1 0 0 0,0 0 0 0 0,2 0 0 0 0,50-22-1903 0 0,-47 18 1470 0 0,15-6-1401 0 0,0-1-3658 0 0</inkml:trace>
-</inkml:ink>
-</file>
-
-<file path=word/ink/ink15.xml><?xml version="1.0" encoding="utf-8"?>
-<inkml:ink xmlns:inkml="http://www.w3.org/2003/InkML">
-  <inkml:definitions>
-    <inkml:context xml:id="ctx0">
-      <inkml:inkSource xml:id="inkSrc0">
-        <inkml:traceFormat>
-          <inkml:channel name="X" type="integer" min="-2.14748E9" max="2.14748E9" units="cm"/>
-          <inkml:channel name="Y" type="integer" min="-2.14748E9" max="2.14748E9" units="cm"/>
-          <inkml:channel name="F" type="integer" max="32767" units="dev"/>
-          <inkml:channel name="OA" type="integer" max="360" units="deg"/>
-          <inkml:channel name="OE" type="integer" max="90" units="deg"/>
-        </inkml:traceFormat>
-        <inkml:channelProperties>
-          <inkml:channelProperty channel="X" name="resolution" value="1000" units="1/cm"/>
-          <inkml:channelProperty channel="Y" name="resolution" value="1000" units="1/cm"/>
-          <inkml:channelProperty channel="F" name="resolution" value="0" units="1/dev"/>
-          <inkml:channelProperty channel="OA" name="resolution" value="1000" units="1/deg"/>
-          <inkml:channelProperty channel="OE" name="resolution" value="1000" units="1/deg"/>
-        </inkml:channelProperties>
-      </inkml:inkSource>
-      <inkml:timestamp xml:id="ts0" timeString="2024-05-31T14:22:37.951"/>
-    </inkml:context>
-    <inkml:brush xml:id="br0">
-      <inkml:brushProperty name="width" value="0.035" units="cm"/>
-      <inkml:brushProperty name="height" value="0.035" units="cm"/>
-    </inkml:brush>
-  </inkml:definitions>
-  <inkml:trace contextRef="#ctx0" brushRef="#br0">537 67 5983 0 0,'0'10'5621'0'0,"1"1"-3558"0"0,1 32-2247 0 0,-8 198 3506 0 0,7-141-2837 0 0,-14 109 0 0 0,10-195-575 0 0,0 0 1 0 0,-1-1-1 0 0,-1 0 0 0 0,0 0 0 0 0,0 0 0 0 0,-1 0 0 0 0,-1-1 1 0 0,0 0-1 0 0,-1 0 0 0 0,-12 13 0 0 0,-5 4 78 0 0,-1-2 0 0 0,-45 38 0 0 0,54-51 113 0 0,-1 0 0 0 0,0-2 0 0 0,-1 0 0 0 0,0-1 0 0 0,0 0-1 0 0,-33 11 1 0 0,46-20-62 0 0,-1-1-1 0 0,1 1 1 0 0,0-1-1 0 0,-1 0 1 0 0,1 0-1 0 0,-1-1 1 0 0,1 0-1 0 0,-1 0 1 0 0,1-1-1 0 0,-1 1 1 0 0,-9-4-1 0 0,11 3-26 0 0,1-1-1 0 0,-1 0 1 0 0,1-1-1 0 0,-1 1 1 0 0,1-1-1 0 0,0 0 1 0 0,0 0 0 0 0,0 0-1 0 0,1 0 1 0 0,-1-1-1 0 0,1 1 1 0 0,0-1-1 0 0,0 0 1 0 0,0 0 0 0 0,0 0-1 0 0,1-1 1 0 0,-3-4-1 0 0,3 3-28 0 0,0 1-1 0 0,1-1 1 0 0,-1 1-1 0 0,1-1 0 0 0,0 1 1 0 0,1-1-1 0 0,0 0 1 0 0,-1 0-1 0 0,2 1 1 0 0,-1-1-1 0 0,1 0 1 0 0,0 1-1 0 0,0-1 0 0 0,0 1 1 0 0,1-1-1 0 0,0 1 1 0 0,0-1-1 0 0,3-5 1 0 0,7-12-86 0 0,1 0 1 0 0,25-33 0 0 0,-35 51 106 0 0,215-274-3453 0 0,-185 241 2086 0 0</inkml:trace>
-  <inkml:trace contextRef="#ctx0" brushRef="#br0" timeOffset="1273.75">778 317 7367 0 0,'-8'2'484'0'0,"0"-1"0"0"0,1 1-1 0 0,-1 1 1 0 0,1-1 0 0 0,-1 1 0 0 0,1 0-1 0 0,-11 7 1 0 0,-12 4 842 0 0,22-10-1285 0 0,0 0-1 0 0,1 0 0 0 0,-1 1 1 0 0,1 0-1 0 0,0 0 0 0 0,0 1 1 0 0,0-1-1 0 0,1 2 1 0 0,0-1-1 0 0,-10 13 0 0 0,13-14 29 0 0,0 0-1 0 0,0-1 0 0 0,0 1 0 0 0,1 0 1 0 0,-1 1-1 0 0,1-1 0 0 0,0 0 1 0 0,1 1-1 0 0,-1-1 0 0 0,1 1 1 0 0,0 0-1 0 0,1-1 0 0 0,-1 1 0 0 0,1 0 1 0 0,0-1-1 0 0,1 1 0 0 0,1 10 1 0 0,-2-15-56 0 0,0 0 1 0 0,1 1 0 0 0,-1-1 0 0 0,0 0-1 0 0,1 0 1 0 0,-1 1 0 0 0,1-1 0 0 0,-1 0-1 0 0,1 0 1 0 0,-1 0 0 0 0,1 0 0 0 0,0 0-1 0 0,0 0 1 0 0,0 0 0 0 0,0 0 0 0 0,-1 0-1 0 0,1 0 1 0 0,0 0 0 0 0,0 0 0 0 0,1-1-1 0 0,-1 1 1 0 0,0 0 0 0 0,0-1 0 0 0,0 1-1 0 0,2 0 1 0 0,-1-1-65 0 0,0 0 1 0 0,1 0-1 0 0,-1 0 1 0 0,0-1-1 0 0,0 1 0 0 0,0 0 1 0 0,0-1-1 0 0,0 1 1 0 0,0-1-1 0 0,0 0 1 0 0,0 0-1 0 0,0 0 0 0 0,-1 0 1 0 0,3-1-1 0 0,4-4-243 0 0,0 0 0 0 0,0 0 0 0 0,0-1 0 0 0,-1 0 0 0 0,8-11 0 0 0,-5 4 156 0 0,-2-1 0 0 0,1 0 0 0 0,-2 0 0 0 0,0 0 0 0 0,-1-1 0 0 0,5-18 0 0 0,3-10 1644 0 0,-19 69 2298 0 0,-15 88-4900 0 0,20-109 1061 0 0,0-1-1 0 0,-1 1 1 0 0,1 0-1 0 0,1 0 1 0 0,-1 0 0 0 0,0-1-1 0 0,1 1 1 0 0,0 0-1 0 0,0-1 1 0 0,1 5-1 0 0,-1-8 34 0 0,-1 1 0 0 0,0-1 0 0 0,0 1-1 0 0,1-1 1 0 0,-1 0 0 0 0,0 1 0 0 0,0-1 0 0 0,1 0-1 0 0,-1 1 1 0 0,1-1 0 0 0,-1 0 0 0 0,0 1 0 0 0,1-1-1 0 0,-1 0 1 0 0,1 0 0 0 0,-1 1 0 0 0,0-1 0 0 0,1 0-1 0 0,-1 0 1 0 0,1 0 0 0 0,-1 1 0 0 0,1-1 0 0 0,-1 0 0 0 0,1 0-1 0 0,-1 0 1 0 0,1 0 0 0 0,-1 0 0 0 0,2 0 0 0 0,-1-1-20 0 0,1 0 0 0 0,-1 1 0 0 0,1-1 1 0 0,0 0-1 0 0,-1 0 0 0 0,1 0 1 0 0,-1 0-1 0 0,0 0 0 0 0,1 0 0 0 0,-1-1 1 0 0,0 1-1 0 0,2-3 0 0 0,40-55-1948 0 0,-33 43 1166 0 0,1 0 1 0 0,1 1-1 0 0,1 0 0 0 0,26-24 0 0 0,-39 39 863 0 0,0-1 1 0 0,0 1-1 0 0,0 0 0 0 0,0 0 0 0 0,1 0 1 0 0,-1 0-1 0 0,0 0 0 0 0,0 0 1 0 0,0 0-1 0 0,0 0 0 0 0,0 0 1 0 0,1-1-1 0 0,-1 1 0 0 0,0 0 0 0 0,0 0 1 0 0,0 0-1 0 0,0 0 0 0 0,0 0 1 0 0,1 0-1 0 0,-1 0 0 0 0,0 0 0 0 0,0 0 1 0 0,0 0-1 0 0,0 0 0 0 0,1 0 1 0 0,-1 0-1 0 0,0 0 0 0 0,0 0 1 0 0,0 0-1 0 0,0 0 0 0 0,1 1 0 0 0,-1-1 1 0 0,0 0-1 0 0,0 0 0 0 0,0 0 1 0 0,0 0-1 0 0,0 0 0 0 0,0 0 0 0 0,1 0 1 0 0,-1 0-1 0 0,0 1 0 0 0,0-1 1 0 0,0 0-1 0 0,0 0 0 0 0,0 0 1 0 0,0 0-1 0 0,0 0 0 0 0,0 1 0 0 0,0-1 1 0 0,0 0-1 0 0,1 0 0 0 0,-1 0 1 0 0,0 0-1 0 0,0 0 0 0 0,0 1 0 0 0,0-1 1 0 0,0 0-1 0 0,0 0 0 0 0,0 0 1 0 0,0 0-1 0 0,0 1 0 0 0,0-1 0 0 0,0 0 1 0 0,-1 0-1 0 0,1 0 0 0 0,0 1 1 0 0,-2 21 1512 0 0,-11 25-1361 0 0,11-40-290 0 0,-12 30-460 0 0,14-35 552 0 0,-1-1-1 0 0,1 0 0 0 0,-1 1 0 0 0,1-1 0 0 0,-1 0 0 0 0,0 0 0 0 0,0 1 0 0 0,0-1 0 0 0,1 0 0 0 0,-1 0 0 0 0,0 0 0 0 0,0 0 0 0 0,0 0 0 0 0,-1-1 0 0 0,1 1 1 0 0,0 0-1 0 0,0 0 0 0 0,0-1 0 0 0,-1 1 0 0 0,1 0 0 0 0,-3 0 0 0 0,4-2 12 0 0,-1 1 1 0 0,1 0-1 0 0,0 0 1 0 0,-1-1-1 0 0,1 1 0 0 0,-1 0 1 0 0,1-1-1 0 0,0 1 1 0 0,-1 0-1 0 0,1-1 0 0 0,0 1 1 0 0,-1-1-1 0 0,1 1 1 0 0,0-1-1 0 0,-1 1 0 0 0,1-1 1 0 0,0 1-1 0 0,0-1 0 0 0,0 1 1 0 0,0-1-1 0 0,-1 1 1 0 0,1-1-1 0 0,0 1 0 0 0,0-1 1 0 0,0 1-1 0 0,0-1 1 0 0,0 1-1 0 0,0-1 0 0 0,0 1 1 0 0,0-1-1 0 0,1 1 1 0 0,-1-1-1 0 0,0 1 0 0 0,0-1 1 0 0,0 1-1 0 0,0-1 1 0 0,1 1-1 0 0,-1-1 0 0 0,0 1 1 0 0,1-1-1 0 0,9-24 457 0 0,-10 25-473 0 0,9-18-142 0 0,1 1 0 0 0,1 1 0 0 0,1 0-1 0 0,0 0 1 0 0,0 1 0 0 0,2 1 0 0 0,0 0 0 0 0,16-12-1 0 0,-29 25 147 0 0,-1 1-1 0 0,1-1 0 0 0,-1 1 1 0 0,1-1-1 0 0,-1 1 1 0 0,1-1-1 0 0,-1 1 0 0 0,1 0 1 0 0,-1-1-1 0 0,1 1 1 0 0,-1 0-1 0 0,1 0 0 0 0,0-1 1 0 0,-1 1-1 0 0,1 0 1 0 0,0 0-1 0 0,-1 0 0 0 0,1 0 1 0 0,0 0-1 0 0,-1 0 1 0 0,1 0-1 0 0,-1 0 1 0 0,1 0-1 0 0,0 0 0 0 0,-1 0 1 0 0,1 0-1 0 0,0 0 1 0 0,-1 0-1 0 0,1 1 0 0 0,0-1 1 0 0,-1 0-1 0 0,1 0 1 0 0,-1 1-1 0 0,1-1 0 0 0,0 1 1 0 0,0 1 48 0 0,0 0 0 0 0,0-1-1 0 0,0 1 1 0 0,-1 0 0 0 0,1 0 0 0 0,0 0 0 0 0,-1 0 0 0 0,0 0 0 0 0,1 0 0 0 0,-1 0 0 0 0,0 4 0 0 0,-6 55 2406 0 0,6-61-2427 0 0,-2 14 1044 0 0,1-6-967 0 0,0-1-1 0 0,-1 0 0 0 0,0 1 1 0 0,-4 11-1 0 0,14-68-3471 0 0,-2 34 3251 0 0,0 1 1 0 0,1 1-1 0 0,1-1 1 0 0,12-16-1 0 0,-16 25 149 0 0,-1 0 0 0 0,1 1 0 0 0,-1 0 0 0 0,1 0 0 0 0,1 0 0 0 0,-1 0 0 0 0,0 1 0 0 0,1-1 0 0 0,0 1 0 0 0,0 0 0 0 0,0 1 0 0 0,0-1 0 0 0,0 1 0 0 0,1 0 0 0 0,6-1 0 0 0,-12 2-38 0 0,1 1 0 0 0,0 0 0 0 0,0 0 0 0 0,0 0 0 0 0,-1 0 0 0 0,1 0-1 0 0,0 0 1 0 0,0 0 0 0 0,-1 0 0 0 0,1 0 0 0 0,0 1 0 0 0,0-1 0 0 0,0 0 0 0 0,-1 0 0 0 0,1 1-1 0 0,0-1 1 0 0,-1 0 0 0 0,1 1 0 0 0,0-1 0 0 0,-1 1 0 0 0,1-1 0 0 0,0 1 0 0 0,-1-1 0 0 0,1 1-1 0 0,0 0 1 0 0,0 1 18 0 0,0 0 0 0 0,-1-1-1 0 0,1 1 1 0 0,0-1-1 0 0,-1 1 1 0 0,0 0 0 0 0,1 0-1 0 0,-1-1 1 0 0,0 1 0 0 0,0 0-1 0 0,0 2 1 0 0,-1 8 107 0 0,0-1 1 0 0,-1 0-1 0 0,-4 12 0 0 0,3-12-85 0 0,-4 17 262 0 0,2 0 1 0 0,0-1-1 0 0,2 2 0 0 0,1-1 0 0 0,3 32 1 0 0,2-58-472 0 0,3-9-349 0 0,4-10-2053 0 0,-3 6-3309 0 0</inkml:trace>
-  <inkml:trace contextRef="#ctx0" brushRef="#br0" timeOffset="1758.84">1251 425 4143 0 0,'-7'9'178'0'0,"3"-6"25"0"0,1 0 1 0 0,0 0 0 0 0,0 1 0 0 0,0-1 0 0 0,0 1 0 0 0,1 0-1 0 0,-1 0 1 0 0,1 0 0 0 0,0 0 0 0 0,0 0 0 0 0,1 0 0 0 0,-1 1 0 0 0,1-1-1 0 0,0 1 1 0 0,-1 8 0 0 0,2-13-178 0 0,0 1 0 0 0,0-1 0 0 0,0 0 0 0 0,0 1 0 0 0,0-1 0 0 0,0 0 0 0 0,0 0 0 0 0,0 1 0 0 0,0-1 0 0 0,0 0 0 0 0,0 0 0 0 0,0 1 0 0 0,1-1 0 0 0,-1 0 0 0 0,0 0 0 0 0,0 1 1 0 0,0-1-1 0 0,0 0 0 0 0,1 0 0 0 0,-1 1 0 0 0,0-1 0 0 0,0 0 0 0 0,1 0 0 0 0,-1 0 0 0 0,0 0 0 0 0,0 1 0 0 0,1-1 0 0 0,-1 0 0 0 0,0 0 0 0 0,0 0 0 0 0,1 0 0 0 0,-1 0 0 0 0,0 0 0 0 0,1 0 0 0 0,-1 0 0 0 0,0 0 0 0 0,0 0 0 0 0,1 0 0 0 0,-1 0 0 0 0,0 0 0 0 0,1 0 0 0 0,15-8 511 0 0,9-14-119 0 0,-7 4-53 0 0,-1 0 0 0 0,0-2 1 0 0,-2 0-1 0 0,0-1 0 0 0,-2 0 0 0 0,0-1 0 0 0,18-44 0 0 0,-30 65-339 0 0,-1 1 0 0 0,0-1-1 0 0,0 1 1 0 0,1-1 0 0 0,-1 0 0 0 0,0 1-1 0 0,0-1 1 0 0,0 0 0 0 0,0 1-1 0 0,1-1 1 0 0,-1 0 0 0 0,0 1 0 0 0,0-1-1 0 0,0 0 1 0 0,-1 1 0 0 0,1-1 0 0 0,0 0-1 0 0,0 1 1 0 0,0-1 0 0 0,0 1-1 0 0,-1-1 1 0 0,1 0 0 0 0,0 1 0 0 0,0-1-1 0 0,-1 1 1 0 0,1-1 0 0 0,-1 0-1 0 0,1 1 1 0 0,0-1 0 0 0,-1 1 0 0 0,1-1-1 0 0,-1 1 1 0 0,1 0 0 0 0,-2-1-1 0 0,0 0 15 0 0,0 1 0 0 0,0-1 0 0 0,1 1 0 0 0,-1 0 0 0 0,0 0 0 0 0,0 0 0 0 0,0 0 0 0 0,0 0 0 0 0,0 0-1 0 0,0 1 1 0 0,-4 0 0 0 0,-2 2-221 0 0,-1 0-1 0 0,0 0 0 0 0,1 1 1 0 0,-12 7-1 0 0,7-2 20 0 0,1 2 1 0 0,0-1-1 0 0,0 2 0 0 0,1-1 1 0 0,1 2-1 0 0,0-1 0 0 0,1 1 1 0 0,-10 18-1 0 0,13-21 418 0 0,1 0 0 0 0,1 0 0 0 0,-1 1 0 0 0,2-1 0 0 0,-1 1 0 0 0,1 0 0 0 0,1 0 0 0 0,0 0 0 0 0,1 0 0 0 0,0 1 0 0 0,1-1 0 0 0,0 13 0 0 0,1-21 2 0 0,1 2-130 0 0,9 19-58 0 0,-2-14-16 0 0,19 7-60 0 0,-28-17 0 0 0,1 1 0 0 0,-1-1 0 0 0,1 0 0 0 0,-1 1 0 0 0,1-1 0 0 0,-1 0 0 0 0,1 1 0 0 0,0-1-1 0 0,-1 0 1 0 0,1 0 0 0 0,-1 0 0 0 0,1 1 0 0 0,0-1 0 0 0,-1 0 0 0 0,1 0 0 0 0,0 0 0 0 0,-1 0 0 0 0,1 0-1 0 0,0 0 1 0 0,0-1 0 0 0,7 0-205 0 0,0-1 0 0 0,-1 0 0 0 0,1 0 0 0 0,0-1 1 0 0,-1 0-1 0 0,0 0 0 0 0,0-1 0 0 0,0 0 0 0 0,0 0 0 0 0,-1-1 0 0 0,1 0 0 0 0,-1 0 0 0 0,9-10 0 0 0,1-2-1136 0 0,-1-1-2705 0 0</inkml:trace>
-  <inkml:trace contextRef="#ctx0" brushRef="#br0" timeOffset="2130.96">1618 207 5983 0 0,'-14'12'2448'0'0,"0"-1"0"0"0,-29 17 0 0 0,-1 2-2540 0 0,-12 16-2142 0 0,53-43 2336 0 0,0-1-1 0 0,0 2 1 0 0,1-1-1 0 0,-1 0 1 0 0,0 0 0 0 0,1 1-1 0 0,0 0 1 0 0,0-1-1 0 0,0 1 1 0 0,0 0-1 0 0,1 0 1 0 0,-1 0 0 0 0,1 0-1 0 0,-1 8 1 0 0,2-12-64 0 0,0 0 1 0 0,0 1 0 0 0,1-1 0 0 0,-1 1 0 0 0,0-1 0 0 0,0 0-1 0 0,0 1 1 0 0,1-1 0 0 0,-1 0 0 0 0,0 1 0 0 0,1-1-1 0 0,-1 0 1 0 0,0 1 0 0 0,1-1 0 0 0,-1 0 0 0 0,0 0 0 0 0,1 1-1 0 0,-1-1 1 0 0,0 0 0 0 0,1 0 0 0 0,-1 0 0 0 0,1 0-1 0 0,-1 0 1 0 0,1 1 0 0 0,-1-1 0 0 0,0 0 0 0 0,1 0 0 0 0,-1 0-1 0 0,1 0 1 0 0,-1 0 0 0 0,1 0 0 0 0,-1 0 0 0 0,0 0-1 0 0,1-1 1 0 0,-1 1 0 0 0,1 0 0 0 0,24-4 239 0 0,-20 3-70 0 0,57-14-85 0 0,-29 6-833 0 0,50-6 1 0 0,-78 15 545 0 0,2 1 78 0 0,19 5 34 0 0,-19-5 109 0 0,-6 2 41 0 0,0 0-1 0 0,0 0 1 0 0,0 0 0 0 0,-1 0-1 0 0,1 0 1 0 0,-1 0-1 0 0,0 0 1 0 0,1 0 0 0 0,-1 0-1 0 0,-1 0 1 0 0,1 0 0 0 0,0 1-1 0 0,-1-1 1 0 0,0 0 0 0 0,0 0-1 0 0,0 0 1 0 0,0 0 0 0 0,0-1-1 0 0,0 1 1 0 0,-1 0-1 0 0,1 0 1 0 0,-1-1 0 0 0,0 1-1 0 0,0-1 1 0 0,0 1 0 0 0,0-1-1 0 0,-4 3 1 0 0,-8 8 657 0 0,0-1 0 0 0,0-1 0 0 0,-25 15 0 0 0,27-19-642 0 0,-5 5-7 0 0,-45 26 733 0 0,57-35-1163 0 0,0-1 1 0 0,-1 1-1 0 0,1-1 0 0 0,-1-1 0 0 0,1 1 0 0 0,-1-1 0 0 0,0 0 0 0 0,0 0 0 0 0,-8 0 0 0 0,5-2-5692 0 0</inkml:trace>
-  <inkml:trace contextRef="#ctx0" brushRef="#br0" timeOffset="2770.57">2302 225 4143 0 0,'-11'-3'308'0'0,"9"2"41"0"0,-1 0-1 0 0,1 0 0 0 0,-1 1 0 0 0,1-1 1 0 0,0 1-1 0 0,-1 0 0 0 0,1-1 1 0 0,-1 1-1 0 0,-4 1 0 0 0,6-1-236 0 0,0 1 0 0 0,0 0 0 0 0,0-1 0 0 0,0 1 0 0 0,0 0 0 0 0,0 0 0 0 0,0 0 1 0 0,0 0-1 0 0,0 0 0 0 0,1 0 0 0 0,-1 0 0 0 0,0 0 0 0 0,1 0 0 0 0,-1 0 0 0 0,1 0 0 0 0,-1 0 0 0 0,1 0 0 0 0,-1 1 0 0 0,1-1 0 0 0,0 0 0 0 0,0 0 0 0 0,-1 0 0 0 0,1 1 0 0 0,0 0 0 0 0,-20 143 4692 0 0,15-71-3641 0 0,3 81 0 0 0,0-146-3785 0 0</inkml:trace>
-  <inkml:trace contextRef="#ctx0" brushRef="#br0" timeOffset="3141.25">1956 216 9295 0 0,'0'0'24'0'0,"0"0"-1"0"0,0 0 0 0 0,0 0 0 0 0,0 0 0 0 0,-1 0 0 0 0,1 0 1 0 0,0 0-1 0 0,0 0 0 0 0,0 0 0 0 0,0 0 0 0 0,0 0 1 0 0,0 0-1 0 0,0 0 0 0 0,0 0 0 0 0,-1 0 0 0 0,1-1 0 0 0,0 1 1 0 0,0 0-1 0 0,0 0 0 0 0,0 0 0 0 0,0 0 0 0 0,0 0 1 0 0,0 0-1 0 0,0 0 0 0 0,0 0 0 0 0,0 0 0 0 0,0-1 0 0 0,0 1 1 0 0,0 0-1 0 0,0 0 0 0 0,0 0 0 0 0,0 0 0 0 0,0 0 1 0 0,0 0-1 0 0,0 0 0 0 0,0-1 0 0 0,0 1 0 0 0,0 0 0 0 0,0 0 1 0 0,0 0-1 0 0,0 0 0 0 0,0 0 0 0 0,0 0 0 0 0,0 0 1 0 0,0-1-1 0 0,0 1 0 0 0,0 0 0 0 0,0 0 0 0 0,0 0 1 0 0,0 0-1 0 0,0 0 0 0 0,0 0 0 0 0,0 0 0 0 0,1 0 0 0 0,-1 0 1 0 0,0 0-1 0 0,0-1 0 0 0,0 1 0 0 0,0 0 0 0 0,0 0 1 0 0,0 0-1 0 0,0 0 0 0 0,0 0 0 0 0,1 0 0 0 0,11-2 1660 0 0,10 1-542 0 0,15-1 248 0 0,0-1 1 0 0,49-12-1 0 0,-26 0-382 0 0,102-42-1 0 0,99-48-1316 0 0,-236 94-6676 0 0</inkml:trace>
-  <inkml:trace contextRef="#ctx0" brushRef="#br0" timeOffset="3498.82">2601 759 17967 0 0,'-2'0'800'0'0,"0"0"160"0"0,1 0-768 0 0,1-1-192 0 0,1 1 0 0 0,0-1 0 0 0,0 1-376 0 0,1-1-104 0 0,1 0-32 0 0,2-5 0 0 0</inkml:trace>
-</inkml:ink>
-</file>
-
-<file path=word/ink/ink16.xml><?xml version="1.0" encoding="utf-8"?>
-<inkml:ink xmlns:inkml="http://www.w3.org/2003/InkML">
-  <inkml:definitions>
-    <inkml:context xml:id="ctx0">
-      <inkml:inkSource xml:id="inkSrc0">
-        <inkml:traceFormat>
-          <inkml:channel name="X" type="integer" min="-2.14748E9" max="2.14748E9" units="cm"/>
-          <inkml:channel name="Y" type="integer" min="-2.14748E9" max="2.14748E9" units="cm"/>
-          <inkml:channel name="F" type="integer" max="32767" units="dev"/>
-        </inkml:traceFormat>
-        <inkml:channelProperties>
-          <inkml:channelProperty channel="X" name="resolution" value="1000" units="1/cm"/>
-          <inkml:channelProperty channel="Y" name="resolution" value="1000" units="1/cm"/>
-          <inkml:channelProperty channel="F" name="resolution" value="0" units="1/dev"/>
-        </inkml:channelProperties>
-      </inkml:inkSource>
-      <inkml:timestamp xml:id="ts0" timeString="2024-05-31T14:20:29.781"/>
-    </inkml:context>
-    <inkml:brush xml:id="br0">
-      <inkml:brushProperty name="width" value="0.035" units="cm"/>
-      <inkml:brushProperty name="height" value="0.035" units="cm"/>
-      <inkml:brushProperty name="color" value="#33CCFF"/>
-    </inkml:brush>
-  </inkml:definitions>
-  <inkml:trace contextRef="#ctx0" brushRef="#br0">3 0 24575,'-2'0'0</inkml:trace>
 </inkml:ink>
 </file>
 
@@ -3934,6 +4378,138 @@
 </inkml:ink>
 </file>
 
+<file path=word/ink/ink20.xml><?xml version="1.0" encoding="utf-8"?>
+<inkml:ink xmlns:inkml="http://www.w3.org/2003/InkML">
+  <inkml:definitions>
+    <inkml:context xml:id="ctx0">
+      <inkml:inkSource xml:id="inkSrc0">
+        <inkml:traceFormat>
+          <inkml:channel name="X" type="integer" min="-2.14748E9" max="2.14748E9" units="cm"/>
+          <inkml:channel name="Y" type="integer" min="-2.14748E9" max="2.14748E9" units="cm"/>
+          <inkml:channel name="F" type="integer" max="32767" units="dev"/>
+          <inkml:channel name="OA" type="integer" max="360" units="deg"/>
+          <inkml:channel name="OE" type="integer" max="90" units="deg"/>
+        </inkml:traceFormat>
+        <inkml:channelProperties>
+          <inkml:channelProperty channel="X" name="resolution" value="1000" units="1/cm"/>
+          <inkml:channelProperty channel="Y" name="resolution" value="1000" units="1/cm"/>
+          <inkml:channelProperty channel="F" name="resolution" value="0" units="1/dev"/>
+          <inkml:channelProperty channel="OA" name="resolution" value="1000" units="1/deg"/>
+          <inkml:channelProperty channel="OE" name="resolution" value="1000" units="1/deg"/>
+        </inkml:channelProperties>
+      </inkml:inkSource>
+      <inkml:timestamp xml:id="ts0" timeString="2024-05-31T14:22:22.917"/>
+    </inkml:context>
+    <inkml:brush xml:id="br0">
+      <inkml:brushProperty name="width" value="0.035" units="cm"/>
+      <inkml:brushProperty name="height" value="0.035" units="cm"/>
+    </inkml:brush>
+  </inkml:definitions>
+  <inkml:trace contextRef="#ctx0" brushRef="#br0">346 46 2759 0 0,'-7'-13'5172'0'0,"-6"-9"-3824"0"0,10 20-1143 0 0,-1 1 0 0 0,1-1-1 0 0,0 1 1 0 0,-1 0 0 0 0,1 0-1 0 0,0 0 1 0 0,-1 1 0 0 0,1-1-1 0 0,-1 1 1 0 0,1 0-1 0 0,-1 0 1 0 0,1 0 0 0 0,-1 0-1 0 0,1 1 1 0 0,-1 0 0 0 0,1-1-1 0 0,-1 1 1 0 0,1 0 0 0 0,-5 3-1 0 0,-4 0 243 0 0,1 0 0 0 0,-1 2 0 0 0,1-1 0 0 0,-14 10 0 0 0,18-9-439 0 0,-1 0 0 0 0,1 0-1 0 0,1 1 1 0 0,-1 0 0 0 0,1 0-1 0 0,0 1 1 0 0,1 0 0 0 0,0 0-1 0 0,0 0 1 0 0,1 0 0 0 0,-6 14-1 0 0,15-15 53 0 0,-1-4-40 0 0,1 1-1 0 0,-1-1 1 0 0,1 0-1 0 0,-1 0 1 0 0,1 0 0 0 0,0-1-1 0 0,0 1 1 0 0,0-1-1 0 0,0-1 1 0 0,0 1-1 0 0,8 1 1 0 0,43 13 111 0 0,-30-6-110 0 0,6 4 32 0 0,-7 1 11 0 0,-22-13-58 0 0,0 0 1 0 0,0-1-1 0 0,0 1 0 0 0,0 0 0 0 0,-1 0 0 0 0,1 1 0 0 0,-1-1 0 0 0,0 1 1 0 0,0-1-1 0 0,3 5 0 0 0,1 1 6 0 0,5 5 68 0 0,10 21 0 0 0,-3 6-64 0 0,-16-34-16 0 0,-1 0 0 0 0,1 0 0 0 0,-1 0 0 0 0,1 12 0 0 0,-3-14 11 0 0,1-1 0 0 0,0 1 0 0 0,-1 0 0 0 0,0-1 0 0 0,0 1-1 0 0,0-1 1 0 0,0 1 0 0 0,0-1 0 0 0,-1 1 0 0 0,0-1 0 0 0,0 0 0 0 0,1 0-1 0 0,-2 0 1 0 0,1 0 0 0 0,0 0 0 0 0,-1 0 0 0 0,1 0 0 0 0,-1-1 0 0 0,0 1 0 0 0,0-1-1 0 0,0 0 1 0 0,0 0 0 0 0,0 0 0 0 0,0 0 0 0 0,-1-1 0 0 0,1 1 0 0 0,-1-1-1 0 0,1 0 1 0 0,-1 0 0 0 0,0 0 0 0 0,1 0 0 0 0,-1-1 0 0 0,-7 1 0 0 0,-18 0 41 0 0,0-1 0 0 0,0-1 0 0 0,-1-2 1 0 0,1-1-1 0 0,1-1 0 0 0,-1-1 1 0 0,1-2-1 0 0,-44-17 0 0 0,71 24-152 0 0,-1 1 0 0 0,1-1-1 0 0,0 0 1 0 0,-1 1 0 0 0,1-1 0 0 0,0 0-1 0 0,0 0 1 0 0,-1 0 0 0 0,1 0-1 0 0,0 0 1 0 0,0 0 0 0 0,0 0 0 0 0,0 0-1 0 0,-1-3 1 0 0,2 4-87 0 0,0-1 0 0 0,0 0 0 0 0,-1 1 0 0 0,1-1 0 0 0,0 0 0 0 0,0 0 0 0 0,0 1 0 0 0,0-1 0 0 0,1 0 0 0 0,-1 0 0 0 0,0 1 0 0 0,0-1 0 0 0,0 0 0 0 0,1 1 0 0 0,-1-1 0 0 0,0 0-1 0 0,0 1 1 0 0,1-1 0 0 0,-1 0 0 0 0,1 1 0 0 0,-1-1 0 0 0,1 1 0 0 0,-1-1 0 0 0,1 1 0 0 0,-1-1 0 0 0,1 1 0 0 0,-1-1 0 0 0,1 1 0 0 0,-1-1 0 0 0,1 1 0 0 0,1-1 0 0 0,4-3-4068 0 0</inkml:trace>
+  <inkml:trace contextRef="#ctx0" brushRef="#br0" timeOffset="1169.34">683 254 6447 0 0,'0'-1'34'0'0,"0"1"0"0"0,1-1-1 0 0,-1 0 1 0 0,0 0 0 0 0,0 0-1 0 0,-1 0 1 0 0,1 1-1 0 0,0-1 1 0 0,0 0 0 0 0,0 0-1 0 0,0 0 1 0 0,-1 1 0 0 0,1-1-1 0 0,0 0 1 0 0,-1 0-1 0 0,1 0 1 0 0,-1 1 0 0 0,1-1-1 0 0,-1 0 1 0 0,1 1 0 0 0,-1-1-1 0 0,1 0 1 0 0,-1 1 0 0 0,1-1-1 0 0,-1 1 1 0 0,0-1-1 0 0,1 1 1 0 0,-1-1 0 0 0,0 1-1 0 0,0 0 1 0 0,0-1 0 0 0,1 1-1 0 0,-1 0 1 0 0,0 0-1 0 0,0-1 1 0 0,0 1 0 0 0,1 0-1 0 0,-1 0 1 0 0,0 0 0 0 0,0 0-1 0 0,0 0 1 0 0,0 0 0 0 0,1 0-1 0 0,-1 0 1 0 0,0 0-1 0 0,0 1 1 0 0,0-1 0 0 0,0 0-1 0 0,1 0 1 0 0,-1 1 0 0 0,0-1-1 0 0,0 1 1 0 0,1-1-1 0 0,-1 0 1 0 0,-1 2 0 0 0,-7 2 107 0 0,0 1 1 0 0,0 1-1 0 0,-12 9 0 0 0,15-11 932 0 0,-22 10 1988 0 0,23-12-2945 0 0,1 0 0 0 0,-1 0 0 0 0,1 0 0 0 0,0 0 0 0 0,0 1 0 0 0,0-1 0 0 0,0 1-1 0 0,1 0 1 0 0,-1 0 0 0 0,1 1 0 0 0,-1-1 0 0 0,1 1 0 0 0,0-1 0 0 0,0 1 0 0 0,-2 5 0 0 0,-4 8-42 0 0,1 4-58 0 0,2-3-4 0 0,4-9 32 0 0,1-7-39 0 0,0 0 0 0 0,1 0 0 0 0,-1 0 0 0 0,1 0 0 0 0,-1 0 0 0 0,1 1 0 0 0,0-1 0 0 0,0 0 0 0 0,0 0 0 0 0,0 0 0 0 0,1 0 0 0 0,-1 0 0 0 0,1 0 0 0 0,-1 0 0 0 0,2 4 0 0 0,4 21 37 0 0,-4-20-97 0 0,3-3-26 0 0,15 13 51 0 0,-15-13-28 0 0,1-3 3 0 0,1 0 31 0 0,-1 0 1 0 0,1-1-1 0 0,-1 0 0 0 0,0 0 1 0 0,1-1-1 0 0,-1 0 0 0 0,1 0 1 0 0,-1 0-1 0 0,0-1 1 0 0,0 0-1 0 0,0 0 0 0 0,0 0 1 0 0,0-1-1 0 0,10-6 0 0 0,-8 3 12 0 0,0 1-1 0 0,0-1 0 0 0,-1-1 1 0 0,0 1-1 0 0,0-1 0 0 0,-1 0 1 0 0,0-1-1 0 0,0 1 0 0 0,7-13 1 0 0,-10 14-18 0 0,0-1 1 0 0,0 1-1 0 0,0 0 1 0 0,-1-1-1 0 0,0 1 0 0 0,0-1 1 0 0,0 0-1 0 0,-1 0 1 0 0,0 0-1 0 0,-1 0 1 0 0,1 1-1 0 0,-1-1 1 0 0,-2-14-1 0 0,2 20 53 0 0,0 1 0 0 0,-1-1 0 0 0,1 0 0 0 0,0 0-1 0 0,0 1 1 0 0,0-1 0 0 0,-1 0 0 0 0,1 0 0 0 0,0 1 0 0 0,0-1-1 0 0,-1 0 1 0 0,1 1 0 0 0,-1-1 0 0 0,1 1 0 0 0,-1-1-1 0 0,1 1 1 0 0,-1-1 0 0 0,1 0 0 0 0,-1 1 0 0 0,1 0 0 0 0,-1-1-1 0 0,0 1 1 0 0,1-1 0 0 0,-1 1 0 0 0,0 0 0 0 0,1-1 0 0 0,-1 1-1 0 0,0 0 1 0 0,0 0 0 0 0,-1 0 72 0 0,0 0 0 0 0,1 0 0 0 0,-1 0 0 0 0,0 0 0 0 0,1 1-1 0 0,-1-1 1 0 0,1 1 0 0 0,-1-1 0 0 0,0 1 0 0 0,1-1 0 0 0,0 1 0 0 0,-1 0 0 0 0,-1 1 0 0 0,0 0-151 0 0,0 0 1 0 0,0 1 0 0 0,0-1-1 0 0,0 1 1 0 0,0 0 0 0 0,1 0-1 0 0,-1 0 1 0 0,1 0 0 0 0,0 0-1 0 0,0 0 1 0 0,0 0 0 0 0,0 1-1 0 0,-2 5 1 0 0,0 40 104 0 0,4-43 371 0 0,2 0-206 0 0,5 20-44 0 0,-5-20 284 0 0,3 0-358 0 0,16 18-22 0 0,-15-18-2 0 0,-1-4 4 0 0,17 6 16 0 0,-19-7-115 0 0,1 0 0 0 0,-1 0 0 0 0,1 0-1 0 0,-1-1 1 0 0,1 0 0 0 0,0 0 0 0 0,-1 0 0 0 0,1 0-1 0 0,0 0 1 0 0,-1-1 0 0 0,1 1 0 0 0,-1-1 0 0 0,1 0-1 0 0,-1 0 1 0 0,1-1 0 0 0,-1 1 0 0 0,0-1 0 0 0,1 1-1 0 0,-1-1 1 0 0,0 0 0 0 0,0 0 0 0 0,0-1 0 0 0,2-2-1 0 0,0 1-38 0 0,0-1-1 0 0,-1 1 1 0 0,1-1-1 0 0,-1-1 0 0 0,0 1 1 0 0,-1-1-1 0 0,1 1 1 0 0,-1-1-1 0 0,0 0 1 0 0,4-12-1 0 0,-6 14 57 0 0,0-1 0 0 0,0 1 0 0 0,0-1 1 0 0,0 0-1 0 0,-1 1 0 0 0,0-1 0 0 0,0 0 0 0 0,0 1 0 0 0,0-1 1 0 0,-1 0-1 0 0,1 1 0 0 0,-1-1 0 0 0,-1 1 0 0 0,1-1 0 0 0,-4-7 1 0 0,5 11 24 0 0,-1 1 1 0 0,1 0 0 0 0,0-1-1 0 0,0 1 1 0 0,-1 0-1 0 0,1 0 1 0 0,0 0 0 0 0,-1 0-1 0 0,1-1 1 0 0,0 1 0 0 0,-1 0-1 0 0,1 0 1 0 0,-1 0 0 0 0,1 0-1 0 0,0 0 1 0 0,-1 0 0 0 0,1 0-1 0 0,0 0 1 0 0,-1 0 0 0 0,1 0-1 0 0,-1 0 1 0 0,1 0-1 0 0,0 0 1 0 0,-1 0 0 0 0,1 0-1 0 0,-1 0 1 0 0,1 1 0 0 0,-2 0 54 0 0,1 1 1 0 0,-1-1-1 0 0,1 1 1 0 0,0-1-1 0 0,0 1 1 0 0,0 0-1 0 0,0 0 1 0 0,0-1-1 0 0,0 1 0 0 0,0 0 1 0 0,1 0-1 0 0,-1 0 1 0 0,1 0-1 0 0,-1 0 1 0 0,1 0-1 0 0,0 0 1 0 0,0 3-1 0 0,-1 0-236 0 0,4 2-472 0 0,11 23 438 0 0,-11-23 4 0 0,1 1-173 0 0,12 22 264 0 0,-8-15 23 0 0,9 12 74 0 0,-13-20 66 0 0,0-1 16 0 0,15 19 2 0 0,-14-19 0 0 0,-1-6-26 0 0,-2 0-64 0 0,0-1 1 0 0,-1 1 0 0 0,1 0 0 0 0,0-1 0 0 0,0 1-1 0 0,-1-1 1 0 0,1 0 0 0 0,0 0 0 0 0,-1 1 0 0 0,1-1-1 0 0,-1 0 1 0 0,1 0 0 0 0,-1 0 0 0 0,1-1 0 0 0,-1 1 0 0 0,0 0-1 0 0,1 0 1 0 0,-1-1 0 0 0,0 1 0 0 0,0-1 0 0 0,0 1-1 0 0,0-1 1 0 0,0 1 0 0 0,-1-1 0 0 0,1 0 0 0 0,0 0-1 0 0,-1 1 1 0 0,1-1 0 0 0,-1 0 0 0 0,1 0 0 0 0,-1 1-1 0 0,0-1 1 0 0,0 0 0 0 0,0 0 0 0 0,0 0 0 0 0,0 1-1 0 0,-1-3 1 0 0,0-5 118 0 0,0 0 0 0 0,-1 0-1 0 0,0 0 1 0 0,-1 1 0 0 0,1-1 0 0 0,-2 1-1 0 0,1 0 1 0 0,-1 0 0 0 0,-8-12 0 0 0,8 14 105 0 0,0-1 0 0 0,0 0 0 0 0,0 0 0 0 0,1 0 1 0 0,0 0-1 0 0,1 0 0 0 0,0-1 0 0 0,0 1 0 0 0,0-1 1 0 0,1 0-1 0 0,0 1 0 0 0,1-9 0 0 0,0 13-242 0 0,0 0 0 0 0,1 0 0 0 0,0 1 0 0 0,0-1 0 0 0,0 0 0 0 0,0 1 0 0 0,0-1 0 0 0,1 1 0 0 0,-1-1 0 0 0,1 1 0 0 0,-1-1 0 0 0,1 1 0 0 0,0 0 0 0 0,0 0 0 0 0,0 0 0 0 0,0 0 0 0 0,0 0 0 0 0,1 1 0 0 0,-1-1 0 0 0,0 0 0 0 0,1 1 0 0 0,-1 0 0 0 0,1 0 0 0 0,0 0 0 0 0,-1 0 0 0 0,1 0 0 0 0,0 0 0 0 0,4 0 0 0 0,3-1-423 0 0,1 1-1 0 0,-1 0 1 0 0,17 0 0 0 0,11 3-4281 0 0,-22 0-559 0 0</inkml:trace>
+  <inkml:trace contextRef="#ctx0" brushRef="#br0" timeOffset="1867.77">1280 276 7111 0 0,'0'0'531'0'0,"-16"-24"1876"0"0,15 22-2532 0 0,0 1 0 0 0,-1-1 1 0 0,1 1-1 0 0,-1 0 0 0 0,1 0 0 0 0,-1 0 1 0 0,1 0-1 0 0,-1 0 0 0 0,0 0 1 0 0,1 0-1 0 0,-1 0 0 0 0,0 1 1 0 0,-3-2-1 0 0,3 2 208 0 0,0 0 1 0 0,0 0-1 0 0,-1 0 1 0 0,1 1 0 0 0,0-1-1 0 0,0 0 1 0 0,0 1-1 0 0,0-1 1 0 0,0 1-1 0 0,0 0 1 0 0,0 0-1 0 0,0 0 1 0 0,0 0 0 0 0,0 0-1 0 0,0 0 1 0 0,0 1-1 0 0,-2 1 1 0 0,-6 6 555 0 0,1 1 1 0 0,0 1 0 0 0,0-1-1 0 0,1 2 1 0 0,-10 15 0 0 0,9-8-632 0 0,-5 20-62 0 0,14-30 52 0 0,1-3-6 0 0,-1 20-34 0 0,2-10-146 0 0,3-11-36 0 0,12 15-33 0 0,-13-15-6 0 0,0-6-1 0 0,3 0 211 0 0,0-1-1 0 0,0-1 0 0 0,0 1 1 0 0,0-1-1 0 0,-1 0 0 0 0,1-1 0 0 0,-1 1 1 0 0,0-1-1 0 0,0-1 0 0 0,0 1 1 0 0,-1-1-1 0 0,0 0 0 0 0,6-6 1 0 0,-4 4 160 0 0,-1-1 1 0 0,1 0 0 0 0,-1-1 0 0 0,0 0 0 0 0,-1 1 0 0 0,0-2-1 0 0,-1 1 1 0 0,0-1 0 0 0,4-11 0 0 0,-8 19 37 0 0,0-1 1 0 0,1 1-1 0 0,-1-1 0 0 0,0 1 1 0 0,0-1-1 0 0,0 0 0 0 0,-1 1 1 0 0,1-1-1 0 0,-1 1 0 0 0,1-1 1 0 0,-1 1-1 0 0,0-1 1 0 0,0 1-1 0 0,0 0 0 0 0,0-1 1 0 0,0 1-1 0 0,-3-3 0 0 0,4 4-158 0 0,-1 0 0 0 0,0 0-1 0 0,1 1 1 0 0,-1-1-1 0 0,0 0 1 0 0,0 0 0 0 0,1 1-1 0 0,-1-1 1 0 0,0 1 0 0 0,0-1-1 0 0,0 1 1 0 0,0-1-1 0 0,0 1 1 0 0,0-1 0 0 0,0 1-1 0 0,0 0 1 0 0,0-1 0 0 0,0 1-1 0 0,0 0 1 0 0,0 0-1 0 0,0 0 1 0 0,0 0 0 0 0,0 0-1 0 0,0 0 1 0 0,0 0 0 0 0,0 0-1 0 0,0 1 1 0 0,0-1-1 0 0,0 0 1 0 0,0 0 0 0 0,0 1-1 0 0,0-1 1 0 0,0 1 0 0 0,0-1-1 0 0,0 1 1 0 0,0-1 0 0 0,0 1-1 0 0,1 0 1 0 0,-1-1-1 0 0,0 1 1 0 0,0 0 0 0 0,0 1-1 0 0,-2 3-226 0 0,-2 11 234 0 0,3-12 536 0 0,3 26 225 0 0,-1-24 1656 0 0,3 0-1638 0 0,7 19-409 0 0,-8-18-40 0 0,3-2-265 0 0,13 15-333 0 0,-14-15-144 0 0,1-1-29 0 0,15 11 102 0 0,6 1 566 0 0,-19-14-161 0 0,-2 1 115 0 0,1-1-47 0 0,18 7-22 0 0,-18-7-2 0 0,-1 0-38 0 0,-1-2-392 0 0,33 7 840 0 0,-15-8-1927 0 0,-3-7-3892 0 0</inkml:trace>
+  <inkml:trace contextRef="#ctx0" brushRef="#br0" timeOffset="2401.21">1465 18 6447 0 0,'-5'6'918'0'0,"-3"10"9626"0"0,8-10-10234 0 0,1 18-322 0 0,-1-18-144 0 0,-1-1-32 0 0,1-4 172 0 0,-17 159-3326 0 0,15-118 3160 0 0,2 3 161 0 0,0 23 454 0 0,0-63-241 0 0,1 2 35 0 0,2 17 146 0 0,-2-17 1723 0 0,4-4-1890 0 0,-5-3-202 0 0,1 1 0 0 0,0 0 1 0 0,0-1-1 0 0,-1 1 1 0 0,1-1-1 0 0,0 1 1 0 0,0-1-1 0 0,-1 1 0 0 0,1-1 1 0 0,0 0-1 0 0,0 1 1 0 0,0-1-1 0 0,0 0 0 0 0,0 0 1 0 0,0 0-1 0 0,0 1 1 0 0,-1-1-1 0 0,1 0 1 0 0,0 0-1 0 0,0 0 0 0 0,0 0 1 0 0,0-1-1 0 0,0 1 1 0 0,0 0-1 0 0,0 0 0 0 0,0-1 1 0 0,-1 1-1 0 0,1 0 1 0 0,2-1-1 0 0,-1-3-29 0 0,1 1 0 0 0,0-1 1 0 0,-1 0-1 0 0,1 0 0 0 0,-1 0 0 0 0,3-8 0 0 0,13-29-545 0 0,-8 16-675 0 0,22-37-1 0 0,-28 56 1379 0 0,0 0 0 0 0,0 0 1 0 0,0 0-1 0 0,1 0 0 0 0,0 1 0 0 0,0 0 0 0 0,1 0 1 0 0,-1 1-1 0 0,1-1 0 0 0,11-5 0 0 0,-15 9 54 0 0,5 0-174 0 0,-7 0-20 0 0,1 1 0 0 0,0 0 0 0 0,-1 0 0 0 0,1 0 0 0 0,0 0-1 0 0,-1 0 1 0 0,1 0 0 0 0,0 0 0 0 0,-1 0 0 0 0,1 0 0 0 0,0 0 0 0 0,-1 1 0 0 0,1-1-1 0 0,0 0 1 0 0,-1 0 0 0 0,1 1 0 0 0,0-1 0 0 0,-1 0 0 0 0,1 1 0 0 0,-1-1 0 0 0,1 1-1 0 0,0-1 1 0 0,-1 0 0 0 0,1 1 0 0 0,0 0 0 0 0,-1 0-3 0 0,1 0 1 0 0,-1-1 0 0 0,1 1-1 0 0,-1-1 1 0 0,1 1-1 0 0,0-1 1 0 0,-1 1 0 0 0,1-1-1 0 0,0 0 1 0 0,-1 1-1 0 0,1-1 1 0 0,0 0 0 0 0,0 0-1 0 0,-1 1 1 0 0,1-1-1 0 0,0 0 1 0 0,0 0 0 0 0,1 0-1 0 0,1 6-90 0 0,11 19 34 0 0,-11-19 123 0 0,5 44 350 0 0,-4 18 731 0 0,-4-44-294 0 0,-4 42 0 0 0,3-55-740 0 0,-3 19 479 0 0,5 1-270 0 0,0-27-242 0 0,1 21 154 0 0,4-12-53 0 0,17 13-266 0 0,-21-25 35 0 0,1 1 0 0 0,-1-1 0 0 0,0 0 0 0 0,1 0 0 0 0,-1 0 0 0 0,1 0 0 0 0,0-1 0 0 0,-1 1 0 0 0,1-1 0 0 0,-1 0 0 0 0,1 0 0 0 0,0 0 0 0 0,-1 0 0 0 0,1 0 0 0 0,0 0 0 0 0,-1 0 0 0 0,1-1 0 0 0,0 0 0 0 0,2 0 0 0 0,50-22-1903 0 0,-47 18 1470 0 0,15-6-1401 0 0,0-1-3658 0 0</inkml:trace>
+</inkml:ink>
+</file>
+
+<file path=word/ink/ink21.xml><?xml version="1.0" encoding="utf-8"?>
+<inkml:ink xmlns:inkml="http://www.w3.org/2003/InkML">
+  <inkml:definitions>
+    <inkml:context xml:id="ctx0">
+      <inkml:inkSource xml:id="inkSrc0">
+        <inkml:traceFormat>
+          <inkml:channel name="X" type="integer" min="-2.14748E9" max="2.14748E9" units="cm"/>
+          <inkml:channel name="Y" type="integer" min="-2.14748E9" max="2.14748E9" units="cm"/>
+          <inkml:channel name="F" type="integer" max="32767" units="dev"/>
+          <inkml:channel name="OA" type="integer" max="360" units="deg"/>
+          <inkml:channel name="OE" type="integer" max="90" units="deg"/>
+        </inkml:traceFormat>
+        <inkml:channelProperties>
+          <inkml:channelProperty channel="X" name="resolution" value="1000" units="1/cm"/>
+          <inkml:channelProperty channel="Y" name="resolution" value="1000" units="1/cm"/>
+          <inkml:channelProperty channel="F" name="resolution" value="0" units="1/dev"/>
+          <inkml:channelProperty channel="OA" name="resolution" value="1000" units="1/deg"/>
+          <inkml:channelProperty channel="OE" name="resolution" value="1000" units="1/deg"/>
+        </inkml:channelProperties>
+      </inkml:inkSource>
+      <inkml:timestamp xml:id="ts0" timeString="2024-06-01T07:07:26.333"/>
+    </inkml:context>
+    <inkml:brush xml:id="br0">
+      <inkml:brushProperty name="width" value="0.035" units="cm"/>
+      <inkml:brushProperty name="height" value="0.035" units="cm"/>
+    </inkml:brush>
+  </inkml:definitions>
+  <inkml:trace contextRef="#ctx0" brushRef="#br0">420 96 7831 0 0,'-15'-18'1299'0'0,"12"14"-1083"0"0,0 0-1 0 0,-1 0 1 0 0,1 0-1 0 0,-1 1 1 0 0,0-1 0 0 0,-7-4-1 0 0,11 8-214 0 0,-1 0-1 0 0,0 0 1 0 0,1 0-1 0 0,-1 0 1 0 0,0 1-1 0 0,1-1 1 0 0,-1 0 0 0 0,0 0-1 0 0,1 1 1 0 0,-1-1-1 0 0,1 0 1 0 0,-1 1-1 0 0,1-1 1 0 0,-1 1-1 0 0,1-1 1 0 0,-1 1-1 0 0,1-1 1 0 0,-1 1-1 0 0,1-1 1 0 0,-1 1-1 0 0,1-1 1 0 0,0 1-1 0 0,-1-1 1 0 0,1 1-1 0 0,0 0 1 0 0,0-1-1 0 0,-1 1 1 0 0,1 0 0 0 0,0-1-1 0 0,0 1 1 0 0,0 0-1 0 0,0-1 1 0 0,0 2-1 0 0,-7 26 613 0 0,7-27-450 0 0,1 42 3188 0 0,0-38-3532 0 0,0 2 761 0 0,-2 1-308 0 0,0 24-69 0 0,1-24-38 0 0,-2 0-5 0 0,-6 31-26 0 0,-1-2-108 0 0,-1-1-26 0 0,0-3 0 0 0,-1-3 0 0 0,1 1 0 0 0,-1 0 0 0 0,-2 4 0 0 0,-1-1 0 0 0,-1-1 0 0 0,-1-3 0 0 0,-6 7 0 0 0,16-32-5 0 0,-1 0-7 0 0,2 0-12 0 0,-1 1 0 0 0,0-1 0 0 0,0 0 1 0 0,0 0-1 0 0,-1 0 0 0 0,0-1 0 0 0,0 0 0 0 0,0-1 1 0 0,0 1-1 0 0,-1-1 0 0 0,1-1 0 0 0,-9 3 0 0 0,13-5 26 0 0,0 1-1 0 0,0-1 0 0 0,0 0 1 0 0,0 0-1 0 0,-1 0 0 0 0,1 0 1 0 0,0-1-1 0 0,0 1 0 0 0,0-1 1 0 0,0 0-1 0 0,0 0 0 0 0,0 0 1 0 0,1 0-1 0 0,-1 0 0 0 0,0-1 1 0 0,0 1-1 0 0,1-1 1 0 0,-1 0-1 0 0,1 1 0 0 0,-1-1 1 0 0,1 0-1 0 0,0-1 0 0 0,0 1 1 0 0,0 0-1 0 0,0-1 0 0 0,0 1 1 0 0,0-1-1 0 0,1 0 0 0 0,-1 1 1 0 0,1-1-1 0 0,0 0 0 0 0,0 0 1 0 0,-1-3-1 0 0,-1-3-357 0 0,1 0 1 0 0,0 0 0 0 0,1 0-1 0 0,0 0 1 0 0,0-1-1 0 0,1 1 1 0 0,0 0-1 0 0,1 0 1 0 0,1-11-1 0 0,2-1-760 0 0</inkml:trace>
+  <inkml:trace contextRef="#ctx0" brushRef="#br0" timeOffset="702.95">631 247 5527 0 0,'-34'5'-811'0'0,"16"-4"-156"0"0,0 2-1 0 0,-31 9 1 0 0,41-9 1392 0 0,0 0 0 0 0,0 1 0 0 0,0 0 0 0 0,-14 10 0 0 0,11-7 702 0 0,1 0 0 0 0,1 2-1 0 0,-1-1 1 0 0,-11 15 0 0 0,19-21-562 0 0,0 3-61 0 0,-4 12-289 0 0,4-13-63 0 0,3 4-94 0 0,8 29-46 0 0,9 0-28 0 0,-14-29-60 0 0,1-4-58 0 0,17 13-237 0 0,-17-13-81 0 0,-1-4 310 0 0,0 0 0 0 0,0-1-1 0 0,0 1 1 0 0,0-1 0 0 0,0 0 0 0 0,-1 0-1 0 0,1 0 1 0 0,0 0 0 0 0,-1-1 0 0 0,1 1 0 0 0,-1-1-1 0 0,1 0 1 0 0,-1 0 0 0 0,0 0 0 0 0,0 0-1 0 0,0-1 1 0 0,0 0 0 0 0,0 1 0 0 0,0-1 0 0 0,-1 0-1 0 0,1 0 1 0 0,-1 0 0 0 0,2-5 0 0 0,49-86-162 0 0,-1-1 2449 0 0,-45 83 193 0 0,-11 15 190 0 0,-26 46-1117 0 0,18-26-1395 0 0,1 2-16 0 0,-2 7 0 0 0,5 2 0 0 0,8-31-3 0 0,0-1-1 0 0,0 1 0 0 0,0 0 1 0 0,0-1-1 0 0,0 1 0 0 0,1 0 1 0 0,-1-1-1 0 0,1 1 0 0 0,0-1 1 0 0,0 1-1 0 0,1 2 0 0 0,-2-4-11 0 0,1 0-1 0 0,-1 0 0 0 0,1 0 1 0 0,0 0-1 0 0,-1 0 1 0 0,1 0-1 0 0,0 0 0 0 0,0-1 1 0 0,-1 1-1 0 0,1 0 1 0 0,0 0-1 0 0,0-1 1 0 0,0 1-1 0 0,0-1 0 0 0,0 1 1 0 0,0-1-1 0 0,0 1 1 0 0,0-1-1 0 0,0 1 0 0 0,0-1 1 0 0,1 0-1 0 0,-1 0 1 0 0,0 1-1 0 0,0-1 0 0 0,0 0 1 0 0,0 0-1 0 0,2-1 1 0 0,0 1-267 0 0,-1-1 1 0 0,1 0-1 0 0,-1 0 1 0 0,0 0-1 0 0,0 0 1 0 0,0 0-1 0 0,0-1 1 0 0,0 1-1 0 0,0-1 1 0 0,0 1-1 0 0,0-1 1 0 0,2-2-1 0 0,3-3-3682 0 0</inkml:trace>
+  <inkml:trace contextRef="#ctx0" brushRef="#br0" timeOffset="1372.63">726 317 5063 0 0,'10'-11'363'0'0,"-5"12"83"0"0,-3 18-138 0 0,-2-18-366 0 0,0 5 190 0 0,-5 11 424 0 0,-1 0 0 0 0,-1 0 0 0 0,-9 17 1 0 0,13-29-518 0 0,1-1 1442 0 0,6-8-1335 0 0,-1 0-1 0 0,-1-1 1 0 0,1 1-1 0 0,0 0 1 0 0,-1-1-1 0 0,0 0 1 0 0,2-5-1 0 0,-3 6-101 0 0,40-80 70 0 0,-36 74-108 0 0,1 0-1 0 0,1 0 1 0 0,-1 1-1 0 0,2 0 0 0 0,-1 0 1 0 0,10-8-1 0 0,-17 17-21 0 0,0 1 0 0 0,0-1-1 0 0,0 0 1 0 0,0 0 0 0 0,0 0-1 0 0,0 0 1 0 0,0 1 0 0 0,0-1-1 0 0,0 0 1 0 0,0 0 0 0 0,0 0-1 0 0,0 0 1 0 0,0 1 0 0 0,0-1-1 0 0,0 0 1 0 0,0 0 0 0 0,0 0-1 0 0,0 0 1 0 0,0 1 0 0 0,0-1-1 0 0,0 0 1 0 0,1 0 0 0 0,-1 0-1 0 0,0 0 1 0 0,0 0 0 0 0,0 0-1 0 0,0 1 1 0 0,0-1 0 0 0,0 0 0 0 0,1 0-1 0 0,-1 0 1 0 0,0 0 0 0 0,0 0-1 0 0,0 0 1 0 0,0 0 0 0 0,0 0-1 0 0,1 0 1 0 0,-1 1 0 0 0,0-1-1 0 0,0 0 1 0 0,0 0 0 0 0,0 0-1 0 0,1 0 1 0 0,-1 0 0 0 0,0 0-1 0 0,0 0 1 0 0,0 0 0 0 0,0 0-1 0 0,1 0 1 0 0,-1 0 0 0 0,0-1-1 0 0,0 1 1 0 0,0 0 0 0 0,0 0-1 0 0,1 0 1 0 0,-1 0 0 0 0,-10 45 1104 0 0,-1-1 0 0 0,-18 43 0 0 0,28-83-658 0 0,5-5-874 0 0,0-1 418 0 0,0 0-1 0 0,0-1 0 0 0,0 1 1 0 0,0-1-1 0 0,-1 1 0 0 0,0-1 1 0 0,1-1-1 0 0,-1 1 1 0 0,0 0-1 0 0,0-1 0 0 0,-1 1 1 0 0,1-1-1 0 0,3-7 0 0 0,3-2-58 0 0,8-13-455 0 0,30-38-897 0 0,-44 60 1325 0 0,1 0-1 0 0,0 0 1 0 0,0 0 0 0 0,0 1 0 0 0,0 0-1 0 0,0-1 1 0 0,1 2 0 0 0,-1-1-1 0 0,1 0 1 0 0,0 1 0 0 0,7-3 0 0 0,-10 5 1602 0 0,2 3-1078 0 0,16 12 4 0 0,-16-11 519 0 0,-1 30-467 0 0,-2-27-299 0 0,-8 65 403 0 0,7-65-500 0 0,-1 0 2 0 0,-2 20 4 0 0,2-20 2 0 0,1-1 0 0 0,-2 16-73 0 0,4 6-548 0 0,-1-21 419 0 0,0-1-254 0 0</inkml:trace>
+  <inkml:trace contextRef="#ctx0" brushRef="#br0" timeOffset="1910.78">1050 434 7367 0 0,'0'0'334'0'0,"28"-16"2359"0"0,11-9-2297 0 0,-15 9-1090 0 0,43-34 1 0 0,-62 45 680 0 0,0 1 1 0 0,0-1 0 0 0,-1 1 0 0 0,0-1 0 0 0,0 0 0 0 0,0-1 0 0 0,-1 1 0 0 0,0-1-1 0 0,0 1 1 0 0,0-1 0 0 0,0 0 0 0 0,-1 0 0 0 0,0-1 0 0 0,1-6 0 0 0,-3 12 49 0 0,1 0 1 0 0,-1 0 0 0 0,0 0 0 0 0,0 0 0 0 0,0 0-1 0 0,0 0 1 0 0,1 0 0 0 0,-1 0 0 0 0,-1 0 0 0 0,1 0-1 0 0,0 0 1 0 0,0 0 0 0 0,0 0 0 0 0,0 0-1 0 0,-1 0 1 0 0,1 0 0 0 0,0 0 0 0 0,-1 0 0 0 0,1 0-1 0 0,-1 1 1 0 0,1-1 0 0 0,-1 0 0 0 0,0 0-1 0 0,1 0 1 0 0,-1 0 0 0 0,0 1 0 0 0,1-1 0 0 0,-1 0-1 0 0,0 1 1 0 0,0-1 0 0 0,0 1 0 0 0,1-1 0 0 0,-1 1-1 0 0,0-1 1 0 0,0 1 0 0 0,0 0 0 0 0,0-1-1 0 0,0 1 1 0 0,0 0 0 0 0,0 0 0 0 0,0-1 0 0 0,0 1-1 0 0,0 0 1 0 0,0 0 0 0 0,0 0 0 0 0,0 0-1 0 0,0 1 1 0 0,-1-1 0 0 0,-3 1 165 0 0,0 0 1 0 0,1 0-1 0 0,-1 0 1 0 0,1 1-1 0 0,-1 0 1 0 0,1 0-1 0 0,0 0 1 0 0,-8 5-1 0 0,2 1-250 0 0,-2 0-218 0 0,0 1 0 0 0,1 1 0 0 0,0-1 0 0 0,0 2 0 0 0,1-1 0 0 0,1 2 0 0 0,0-1 0 0 0,0 1 0 0 0,1 0 0 0 0,-7 17 0 0 0,1 2 187 0 0,12-26 488 0 0,5 30-93 0 0,-3-29-44 0 0,7-2-159 0 0,22 9-92 0 0,-21-9-22 0 0,-5-3 0 0 0,-1 0 0 0 0,1 0 0 0 0,0 0 0 0 0,-1-1 0 0 0,1 0 0 0 0,0 1 0 0 0,0-1 0 0 0,-1 0 0 0 0,1 0 0 0 0,0 0 0 0 0,5-2 0 0 0,8 1-375 0 0,0 0-1 0 0,1-2 0 0 0,-2 0 0 0 0,1-1 0 0 0,0 0 1 0 0,19-9-1 0 0,-22 6-570 0 0</inkml:trace>
+  <inkml:trace contextRef="#ctx0" brushRef="#br0" timeOffset="2356.52">1628 147 9215 0 0,'-1'-1'107'0'0,"0"1"0"0"0,1-1-1 0 0,-1 0 1 0 0,0 1 0 0 0,1-1-1 0 0,-1 1 1 0 0,0-1 0 0 0,0 1-1 0 0,0-1 1 0 0,0 1 0 0 0,1 0 0 0 0,-1-1-1 0 0,0 1 1 0 0,0 0 0 0 0,0 0-1 0 0,0-1 1 0 0,0 1 0 0 0,0 0-1 0 0,0 0 1 0 0,0 0 0 0 0,0 0-1 0 0,1 0 1 0 0,-3 1 0 0 0,-24 0 1910 0 0,12 3-2054 0 0,-1 0 1 0 0,1 0 0 0 0,0 2-1 0 0,0 0 1 0 0,1 0-1 0 0,-1 1 1 0 0,2 1 0 0 0,-1 1-1 0 0,1 0 1 0 0,0 0 0 0 0,1 1-1 0 0,0 1 1 0 0,1 0 0 0 0,-12 14-1 0 0,21-22-35 0 0,0 2 70 0 0,0-3 68 0 0,1-1-10 0 0,0 1-1 0 0,0-1 0 0 0,0 0 1 0 0,0 0-1 0 0,1 0 1 0 0,-1 1-1 0 0,0-1 0 0 0,1 0 1 0 0,-1 1-1 0 0,1-1 0 0 0,-1 1 1 0 0,1 1-1 0 0,4-1 85 0 0,4-1-157 0 0,-1-1-1 0 0,1 0 1 0 0,0 0-1 0 0,0 0 1 0 0,0-1-1 0 0,-1 0 1 0 0,1-1-1 0 0,0 1 1 0 0,10-5-1 0 0,36-6-499 0 0,-44 10 393 0 0,-6 1 76 0 0,0 0 0 0 0,-1 1 0 0 0,1-1-1 0 0,0 1 1 0 0,0 0 0 0 0,-1 0-1 0 0,1 0 1 0 0,6 2 0 0 0,-4-1 79 0 0,0 0 0 0 0,0 1 0 0 0,0 0 1 0 0,-1 0-1 0 0,1 0 0 0 0,7 5 0 0 0,-8-4 293 0 0,-2 2-158 0 0,9 16 20 0 0,-8-16 198 0 0,-5 2-224 0 0,-4 24-138 0 0,2-24-71 0 0,0-1 1 0 0,-1 1-1 0 0,0-1 1 0 0,0 0-1 0 0,-1 0 1 0 0,0 0 0 0 0,0 0-1 0 0,0-1 1 0 0,-1 0-1 0 0,1 0 1 0 0,-1 0-1 0 0,0-1 1 0 0,-11 6 0 0 0,-10 5 640 0 0,-54 23 0 0 0,61-30 495 0 0,1-1-1 0 0,-33 6 0 0 0,4-8-1072 0 0,41-6-1109 0 0,0 1-1 0 0,0-1 1 0 0,0 0 0 0 0,-11-4-1 0 0,3 0-4340 0 0</inkml:trace>
+  <inkml:trace contextRef="#ctx0" brushRef="#br0" timeOffset="3050.58">2170 132 8751 0 0,'0'0'3187'0'0,"-2"5"-2926"0"0,-19 44 923 0 0,19-44-832 0 0,0 2-1 0 0,-39 146 2010 0 0,26-98-1545 0 0,9-31-584 0 0,5-18-53 0 0,0 1-224 0 0,-1 1-64 0 0,-2 18-2617 0 0,18-26 639 0 0,-7-8-2581 0 0</inkml:trace>
+  <inkml:trace contextRef="#ctx0" brushRef="#br0" timeOffset="3407.01">1827 70 12895 0 0,'10'-5'407'0'0,"0"1"0"0"0,1 1 0 0 0,-1 0 0 0 0,1 0-1 0 0,0 1 1 0 0,0 0 0 0 0,0 1 0 0 0,20 0 0 0 0,-5 0 515 0 0,141-8 1050 0 0,-73 5-2856 0 0,117-19 0 0 0,-169 15-5512 0 0</inkml:trace>
+</inkml:ink>
+</file>
+
+<file path=word/ink/ink22.xml><?xml version="1.0" encoding="utf-8"?>
+<inkml:ink xmlns:inkml="http://www.w3.org/2003/InkML">
+  <inkml:definitions>
+    <inkml:context xml:id="ctx0">
+      <inkml:inkSource xml:id="inkSrc0">
+        <inkml:traceFormat>
+          <inkml:channel name="X" type="integer" min="-2.14748E9" max="2.14748E9" units="cm"/>
+          <inkml:channel name="Y" type="integer" min="-2.14748E9" max="2.14748E9" units="cm"/>
+          <inkml:channel name="F" type="integer" max="32767" units="dev"/>
+          <inkml:channel name="OA" type="integer" max="360" units="deg"/>
+          <inkml:channel name="OE" type="integer" max="90" units="deg"/>
+        </inkml:traceFormat>
+        <inkml:channelProperties>
+          <inkml:channelProperty channel="X" name="resolution" value="1000" units="1/cm"/>
+          <inkml:channelProperty channel="Y" name="resolution" value="1000" units="1/cm"/>
+          <inkml:channelProperty channel="F" name="resolution" value="0" units="1/dev"/>
+          <inkml:channelProperty channel="OA" name="resolution" value="1000" units="1/deg"/>
+          <inkml:channelProperty channel="OE" name="resolution" value="1000" units="1/deg"/>
+        </inkml:channelProperties>
+      </inkml:inkSource>
+      <inkml:timestamp xml:id="ts0" timeString="2024-06-01T07:07:19.577"/>
+    </inkml:context>
+    <inkml:brush xml:id="br0">
+      <inkml:brushProperty name="width" value="0.035" units="cm"/>
+      <inkml:brushProperty name="height" value="0.035" units="cm"/>
+    </inkml:brush>
+  </inkml:definitions>
+  <inkml:trace contextRef="#ctx0" brushRef="#br0">99 62 9215 0 0,'-2'-2'511'0'0,"-9"-18"169"0"0,5 13 165 0 0,2 8 1065 0 0,-18 75 561 0 0,-10 36-1200 0 0,25-76-991 0 0,1 0 0 0 0,2 0 0 0 0,0 37 0 0 0,4-45-180 0 0,3-1-105 0 0,-2-22-134 0 0</inkml:trace>
+  <inkml:trace contextRef="#ctx0" brushRef="#br0" timeOffset="358.81">52 311 8287 0 0,'0'0'639'0'0,"1"0"-415"0"0,3-3-41 0 0,-3 2 630 0 0,25-15 2471 0 0,88-55 221 0 0,-110 69-3586 0 0,0 1-1 0 0,0-1 1 0 0,0 1-1 0 0,0 0 1 0 0,0 0 0 0 0,0 1-1 0 0,1-1 1 0 0,-1 1-1 0 0,0 0 1 0 0,8 1-1 0 0,-8-1 144 0 0,1 0-389 0 0,1 3-344 0 0,17 8 290 0 0,-17-8-192 0 0</inkml:trace>
+  <inkml:trace contextRef="#ctx0" brushRef="#br0" timeOffset="722.44">274 1 8287 0 0,'0'0'639'0'0,"-10"14"530"0"0,1 3 146 0 0,2-1 0 0 0,0 1 0 0 0,1 1 0 0 0,1-1 0 0 0,-6 36-1 0 0,-3 95 152 0 0,12-106-861 0 0,-2 71-13 0 0,6-76-452 0 0,5 14-112 0 0,3 2-890 0 0,-1-24-124 0 0</inkml:trace>
+</inkml:ink>
+</file>
+
+<file path=word/ink/ink23.xml><?xml version="1.0" encoding="utf-8"?>
+<inkml:ink xmlns:inkml="http://www.w3.org/2003/InkML">
+  <inkml:definitions>
+    <inkml:context xml:id="ctx0">
+      <inkml:inkSource xml:id="inkSrc0">
+        <inkml:traceFormat>
+          <inkml:channel name="X" type="integer" min="-2.14748E9" max="2.14748E9" units="cm"/>
+          <inkml:channel name="Y" type="integer" min="-2.14748E9" max="2.14748E9" units="cm"/>
+          <inkml:channel name="F" type="integer" max="32767" units="dev"/>
+        </inkml:traceFormat>
+        <inkml:channelProperties>
+          <inkml:channelProperty channel="X" name="resolution" value="1000" units="1/cm"/>
+          <inkml:channelProperty channel="Y" name="resolution" value="1000" units="1/cm"/>
+          <inkml:channelProperty channel="F" name="resolution" value="0" units="1/dev"/>
+        </inkml:channelProperties>
+      </inkml:inkSource>
+      <inkml:timestamp xml:id="ts0" timeString="2024-05-31T14:20:29.781"/>
+    </inkml:context>
+    <inkml:brush xml:id="br0">
+      <inkml:brushProperty name="width" value="0.035" units="cm"/>
+      <inkml:brushProperty name="height" value="0.035" units="cm"/>
+      <inkml:brushProperty name="color" value="#33CCFF"/>
+    </inkml:brush>
+  </inkml:definitions>
+  <inkml:trace contextRef="#ctx0" brushRef="#br0">3 0 24575,'-2'0'0</inkml:trace>
+</inkml:ink>
+</file>
+
 <file path=word/ink/ink3.xml><?xml version="1.0" encoding="utf-8"?>
 <inkml:ink xmlns:inkml="http://www.w3.org/2003/InkML">
   <inkml:definitions>
@@ -3954,21 +4530,20 @@
           <inkml:channelProperty channel="OE" name="resolution" value="1000" units="1/deg"/>
         </inkml:channelProperties>
       </inkml:inkSource>
-      <inkml:timestamp xml:id="ts0" timeString="2024-05-16T06:33:06.878"/>
+      <inkml:timestamp xml:id="ts0" timeString="2024-06-01T07:07:07.273"/>
     </inkml:context>
     <inkml:brush xml:id="br0">
       <inkml:brushProperty name="width" value="0.035" units="cm"/>
       <inkml:brushProperty name="height" value="0.035" units="cm"/>
     </inkml:brush>
   </inkml:definitions>
-  <inkml:trace contextRef="#ctx0" brushRef="#br0">477 80 2303 0 0,'-2'0'280'0'0,"-1"-1"0"0"0,1 1 0 0 0,0-1 0 0 0,0 1 0 0 0,0-1 0 0 0,0 0 0 0 0,0 0 0 0 0,0 0-1 0 0,0 0 1 0 0,0 0 0 0 0,0 0 0 0 0,0 0 0 0 0,1-1 0 0 0,-1 1 0 0 0,0-1 0 0 0,1 1 0 0 0,-1-1 0 0 0,1 0-1 0 0,0 1 1 0 0,-3-5 0 0 0,3 4-266 0 0,0 0 1 0 0,0 0-1 0 0,0 1 0 0 0,0-1 0 0 0,-1 0 0 0 0,1 1 1 0 0,-1-1-1 0 0,1 1 0 0 0,-1 0 0 0 0,0-1 0 0 0,1 1 1 0 0,-1 0-1 0 0,0 0 0 0 0,0 0 0 0 0,0 0 0 0 0,0 0 1 0 0,0 1-1 0 0,0-1 0 0 0,0 0 0 0 0,0 1 0 0 0,0 0 1 0 0,0-1-1 0 0,0 1 0 0 0,0 0 0 0 0,0 0 1 0 0,-2 0-1 0 0,-20 5 514 0 0,2 1 0 0 0,-1 1 0 0 0,1 1 0 0 0,0 1 0 0 0,0 1 1 0 0,1 0-1 0 0,-38 27 0 0 0,57-35-396 0 0,1-2-87 0 0,0 0 1 0 0,0 1-1 0 0,1-1 1 0 0,-1 1 0 0 0,0-1-1 0 0,0 1 1 0 0,1-1-1 0 0,-1 1 1 0 0,1 0-1 0 0,-1-1 1 0 0,0 1-1 0 0,1 0 1 0 0,-1-1-1 0 0,1 1 1 0 0,0 0 0 0 0,-1 0-1 0 0,1 0 1 0 0,0-1-1 0 0,-1 1 1 0 0,1 0-1 0 0,0 0 1 0 0,0 0-1 0 0,0 0 1 0 0,-1-1-1 0 0,1 2 1 0 0,-1 24 29 0 0,1-20 79 0 0,5-2-100 0 0,15 12-28 0 0,-14-12 57 0 0,-5-3-69 0 0,1-1 1 0 0,-1 0 0 0 0,1 1-1 0 0,0 0 1 0 0,-1-1-1 0 0,1 1 1 0 0,-1 0-1 0 0,0-1 1 0 0,1 1-1 0 0,-1 0 1 0 0,1 0 0 0 0,1 3-1 0 0,0-2 18 0 0,1 0 80 0 0,2 2-18 0 0,29 18-5 0 0,-7-3-34 0 0,-2-1-45 0 0,-1-1-10 0 0,0 0 0 0 0,3 4 0 0 0,6 8 0 0 0,-4 4 0 0 0,-11-7 11 0 0,-14-13 32 0 0,-1 26-33 0 0,-11 1-10 0 0,5-29 2 0 0,-1-3-5 0 0,-19 25 87 0 0,-1-2-30 0 0,16-27-48 0 0,2-1 13 0 0,-5 4 104 0 0,1-1 1 0 0,-1 0 0 0 0,0 0 0 0 0,-1-1 0 0 0,0 0 0 0 0,1-1 0 0 0,-1 0-1 0 0,-1 0 1 0 0,1-2 0 0 0,0 1 0 0 0,-1-1 0 0 0,-18 0 0 0 0,13-1 68 0 0,0-2 0 0 0,-1 0 0 0 0,1 0 0 0 0,0-2 0 0 0,0 0 0 0 0,1-1 0 0 0,-27-9 0 0 0,34 9-14 0 0,0 0 0 0 0,1-1 0 0 0,0 0-1 0 0,0 0 1 0 0,-13-11 0 0 0,18 13-266 0 0,0 1-1 0 0,1-1 1 0 0,-1 0 0 0 0,1 0 0 0 0,-1 0-1 0 0,1 0 1 0 0,0 0 0 0 0,0-1 0 0 0,-2-6-1 0 0,3 8-253 0 0,1 1 1 0 0,0-1-1 0 0,-1 0 0 0 0,1 0 0 0 0,0 0 0 0 0,0 0 0 0 0,0 0 1 0 0,0 0-1 0 0,0 0 0 0 0,0 0 0 0 0,1 0 0 0 0,0-2 0 0 0,13-16-4056 0 0,-6 12 644 0 0</inkml:trace>
-  <inkml:trace contextRef="#ctx0" brushRef="#br0" timeOffset="1">681 387 4607 0 0,'4'0'354'0'0,"51"2"5114"0"0,-52-2-5113 0 0,1-1 1 0 0,0 0-1 0 0,0 0 0 0 0,0 0 0 0 0,-1 0 1 0 0,1-1-1 0 0,3-1 0 0 0,-56 2 1027 0 0,-157 51-496 0 0,205-50-926 0 0,-1 1 0 0 0,1-1 0 0 0,-1 1 0 0 0,1 0 0 0 0,-1-1-1 0 0,1 1 1 0 0,-1 0 0 0 0,1 0 0 0 0,0 0 0 0 0,0 0 0 0 0,-1 0-1 0 0,1 0 1 0 0,0 0 0 0 0,0 0 0 0 0,0 0 0 0 0,0 1 0 0 0,0-1 0 0 0,1 0-1 0 0,-1 1 1 0 0,0-1 0 0 0,0 0 0 0 0,1 1 0 0 0,-1-1 0 0 0,1 1-1 0 0,0-1 1 0 0,-1 1 0 0 0,1 0 0 0 0,0-1 0 0 0,0 1 0 0 0,0-1 0 0 0,0 1-1 0 0,0-1 1 0 0,0 1 0 0 0,1 2 0 0 0,3 3-223 0 0,12 20-1 0 0,-12-21-17 0 0,2-2-72 0 0,-1-1 239 0 0,0 0 1 0 0,1 0 0 0 0,-1 0 0 0 0,1-1 0 0 0,0 0 0 0 0,0 0-1 0 0,0 0 1 0 0,0-1 0 0 0,0 0 0 0 0,1 0 0 0 0,-1-1-1 0 0,0 0 1 0 0,0 0 0 0 0,0 0 0 0 0,1-1 0 0 0,-1 1 0 0 0,8-4-1 0 0,-7 2 255 0 0,0-1 0 0 0,0-1 0 0 0,-1 0 0 0 0,1 1 1 0 0,-1-2-1 0 0,0 1 0 0 0,-1-1 0 0 0,1 0 0 0 0,-1 0 0 0 0,0-1 0 0 0,0 1 0 0 0,0-1 0 0 0,-1 0 0 0 0,0 0 0 0 0,0-1 0 0 0,-1 1 0 0 0,1-1 0 0 0,-2 0 0 0 0,1 0 0 0 0,-1 0 0 0 0,0 0 0 0 0,0 0 0 0 0,-1-1 0 0 0,0 1 0 0 0,0 0 0 0 0,-1-14 0 0 0,0 20-54 0 0,1 0 0 0 0,-1 0-1 0 0,-1 0 1 0 0,1 0 0 0 0,0 1-1 0 0,0-1 1 0 0,0 0 0 0 0,0 0-1 0 0,-1 0 1 0 0,1 0 0 0 0,0 0-1 0 0,-1 0 1 0 0,1 0 0 0 0,-1 0-1 0 0,1 1 1 0 0,-1-1 0 0 0,1 0-1 0 0,-1 0 1 0 0,0 1 0 0 0,1-1-1 0 0,-1 0 1 0 0,0 1 0 0 0,0-1-1 0 0,1 0 1 0 0,-1 1 0 0 0,-1-1 1617 0 0,1 3-1679 0 0,1 0 0 0 0,0 0 1 0 0,0 0-1 0 0,-1 0 1 0 0,1 0-1 0 0,-1 0 1 0 0,0 0-1 0 0,1 0 0 0 0,-1-1 1 0 0,-2 4-1 0 0,0 0 16 0 0,1 1 65 0 0,-3 28 85 0 0,4-28-110 0 0,1 3-1 0 0,0 32-13 0 0,4 0-75 0 0,-2-21-154 0 0,-1-18 128 0 0,-1 1 1 0 0,0-1 0 0 0,1 0 0 0 0,-1 0-1 0 0,1 0 1 0 0,-1 0 0 0 0,1 0-1 0 0,0 0 1 0 0,0 0 0 0 0,0 0 0 0 0,0 0-1 0 0,0 0 1 0 0,3 3 0 0 0,-3-4-31 0 0,13 22-103 0 0,-11-18-1 0 0,1-3 18 0 0,23 5 30 0 0,-19-10 108 0 0,-5 1-4 0 0,7-3-141 0 0,1 0 0 0 0,-1 0 0 0 0,0-1 1 0 0,-1 0-1 0 0,1-1 0 0 0,-1 0 1 0 0,15-15-1 0 0,-18 15-295 0 0,0 0 0 0 0,1 1 0 0 0,0 1 0 0 0,0-1 0 0 0,1 1 0 0 0,-1 0-1 0 0,1 0 1 0 0,0 1 0 0 0,0 0 0 0 0,1 1 0 0 0,-1 0 0 0 0,13-3 0 0 0,-19 6 33 0 0,1 4 121 0 0,13 14 319 0 0,-12-14-16 0 0,-3 2-1794 0 0,0 2 1890 0 0,1 4-89 0 0,-2 1 4248 0 0,0-13-4176 0 0,-1 0-1 0 0,0 1 0 0 0,0-1 1 0 0,0 0-1 0 0,0 0 1 0 0,1 0-1 0 0,-1 0 0 0 0,0 0 1 0 0,0 0-1 0 0,0 0 0 0 0,0 0 1 0 0,0 0-1 0 0,1 0 0 0 0,-1-1 1 0 0,0 1-1 0 0,0 0 1 0 0,0-1-1 0 0,0 1 0 0 0,-4-9 443 0 0,1 1-1 0 0,0-1 1 0 0,1 0-1 0 0,-1 0 1 0 0,2 0-1 0 0,0 0 0 0 0,-3-16 1 0 0,5 21-459 0 0,0 0 0 0 0,0 0 0 0 0,1 0 0 0 0,-1 0 0 0 0,1 0 0 0 0,0 0-1 0 0,0 0 1 0 0,0 0 0 0 0,0 0 0 0 0,1 0 0 0 0,-1 1 0 0 0,1-1 0 0 0,0 1 0 0 0,0-1 0 0 0,1 1 0 0 0,-1 0 0 0 0,1 0 0 0 0,-1 0 0 0 0,1 0 0 0 0,5-4 0 0 0,23-15-786 0 0,0 1 0 0 0,34-17 0 0 0,-9 6-3666 0 0,-50 28-659 0 0</inkml:trace>
-  <inkml:trace contextRef="#ctx0" brushRef="#br0" timeOffset="2">1354 357 5983 0 0,'-20'-13'8133'0'0,"16"10"-8499"0"0,1 2 423 0 0,0 0-1 0 0,0 1 1 0 0,0-1-1 0 0,0 1 1 0 0,0-1-1 0 0,0 1 1 0 0,0 0 0 0 0,0 0-1 0 0,0 1 1 0 0,-1-1-1 0 0,1 1 1 0 0,0-1-1 0 0,0 1 1 0 0,0 0 0 0 0,-3 2-1 0 0,-48 21-1367 0 0,45-19 1233 0 0,-5 1 70 0 0,8-3-1 0 0,1-1 1 0 0,0 1 0 0 0,0 0 0 0 0,0 0 0 0 0,1 0-1 0 0,-1 1 1 0 0,1-1 0 0 0,0 1 0 0 0,0 1 0 0 0,-7 8-1 0 0,-2 9 9 0 0,11 7 11 0 0,2-28-9 0 0,0-1-1 0 0,-1 0 1 0 0,1 0 0 0 0,0 1-1 0 0,0-1 1 0 0,0 0 0 0 0,0 0-1 0 0,0 1 1 0 0,0-1 0 0 0,0 0-1 0 0,0 1 1 0 0,0-1 0 0 0,0 0 0 0 0,1 0-1 0 0,-1 1 1 0 0,0-1 0 0 0,0 0-1 0 0,0 0 1 0 0,0 1 0 0 0,0-1-1 0 0,0 0 1 0 0,1 0 0 0 0,-1 1-1 0 0,0-1 1 0 0,0 0 0 0 0,0 0-1 0 0,0 1 1 0 0,1-1 0 0 0,-1 0 0 0 0,0 0-1 0 0,0 0 1 0 0,1 0 0 0 0,-1 0-1 0 0,0 1 1 0 0,0-1 0 0 0,1 0-1 0 0,-1 0 1 0 0,3 1 37 0 0,1 1 0 0 0,-1-1 0 0 0,0 0-1 0 0,0 0 1 0 0,1-1 0 0 0,-1 1 0 0 0,1-1 0 0 0,-1 0 0 0 0,0 1 0 0 0,1-1-1 0 0,-1-1 1 0 0,1 1 0 0 0,-1-1 0 0 0,0 1 0 0 0,1-1 0 0 0,-1 0 0 0 0,0 0 0 0 0,0 0-1 0 0,5-3 1 0 0,18-9 179 0 0,-1-2-1 0 0,0 0 1 0 0,-2-2 0 0 0,0-1-1 0 0,35-34 1 0 0,-49 44-150 0 0,-9 8 13 0 0,0 0 0 0 0,0 0 1 0 0,1-1-1 0 0,-1 1 1 0 0,0 0-1 0 0,0 0 0 0 0,0 0 1 0 0,1 0-1 0 0,-1-1 1 0 0,0 1-1 0 0,1 0 0 0 0,-1 0 1 0 0,0 0-1 0 0,0 0 1 0 0,1 0-1 0 0,-1 0 0 0 0,0 0 1 0 0,1 0-1 0 0,-1 0 1 0 0,0 0-1 0 0,1 0 0 0 0,-1 0 1 0 0,0 0-1 0 0,0 0 1 0 0,1 0-1 0 0,-1 0 0 0 0,0 0 1 0 0,1 0-1 0 0,-1 0 1 0 0,0 0-1 0 0,0 0 0 0 0,1 1 1 0 0,-1-1-1 0 0,0 0 1 0 0,0 0-1 0 0,1 0 0 0 0,-1 0 1 0 0,0 1-1 0 0,0-1 1 0 0,1 0-1 0 0,-1 0 0 0 0,0 1 1 0 0,0-1-1 0 0,0 0 1 0 0,0 0-1 0 0,1 1 0 0 0,-1-1 1 0 0,0 0-1 0 0,0 1 1 0 0,0-1-1 0 0,0 0 1 0 0,0 0-1 0 0,0 1 0 0 0,4 17-686 0 0,-4-16 949 0 0,2 4-193 0 0,-3 0-67 0 0,0 20-40 0 0,2 8-201 0 0,1-26 123 0 0,-2 0-68 0 0,2-7-9 0 0,0 1 96 0 0,-1 0 0 0 0,1 0 0 0 0,-1 0 0 0 0,0 0 0 0 0,0 0 0 0 0,1 1 0 0 0,-1-1 1 0 0,1 5-1 0 0,0-1-14 0 0,2 1-73 0 0,0-5-62 0 0,1 0 7 0 0,-1 0 1 0 0,0-1 0 0 0,1 1-1 0 0,-1-1 1 0 0,1 0 0 0 0,-1 0 0 0 0,1-1-1 0 0,0 1 1 0 0,-1-1 0 0 0,1 0 0 0 0,-1 0-1 0 0,1-1 1 0 0,0 1 0 0 0,-1-1 0 0 0,1 0-1 0 0,-1-1 1 0 0,1 1 0 0 0,-1-1 0 0 0,6-2-1 0 0,2-2-899 0 0,0-1-144 0 0</inkml:trace>
-  <inkml:trace contextRef="#ctx0" brushRef="#br0" timeOffset="3">1649 2 14743 0 0,'-2'0'79'0'0,"1"-1"1"0"0,0 1-1 0 0,0 0 0 0 0,0 0 0 0 0,-1 0 0 0 0,1 0 0 0 0,0 0 0 0 0,0 0 0 0 0,0 0 1 0 0,-1 0-1 0 0,1 0 0 0 0,0 0 0 0 0,0 1 0 0 0,0-1 0 0 0,0 1 0 0 0,0-1 0 0 0,-1 1 0 0 0,1-1 1 0 0,0 1-1 0 0,0-1 0 0 0,0 1 0 0 0,0 0 0 0 0,0 0 0 0 0,1-1 0 0 0,-3 3 0 0 0,2 0-47 0 0,-1 0 0 0 0,0 0 0 0 0,1 0 0 0 0,0 0 0 0 0,0 0 0 0 0,0 0 0 0 0,0 0 0 0 0,0 1-1 0 0,1-1 1 0 0,-1 5 0 0 0,-4 66 316 0 0,-1 46-973 0 0,0 54-1378 0 0,6-167 1770 0 0,2 0-39 0 0,7 20-15 0 0,-7-20-1 0 0,2-4 27 0 0,-3-1 283 0 0,1-1-1 0 0,-1 0 1 0 0,1 1-1 0 0,-1-1 1 0 0,1 0-1 0 0,0 0 1 0 0,0 0 0 0 0,-1 0-1 0 0,1-1 1 0 0,0 1-1 0 0,0 0 1 0 0,0-1 0 0 0,0 1-1 0 0,0-1 1 0 0,0 0-1 0 0,0 1 1 0 0,0-1-1 0 0,0 0 1 0 0,0 0 0 0 0,0 0-1 0 0,0-1 1 0 0,0 1-1 0 0,0 0 1 0 0,0-1 0 0 0,0 0-1 0 0,0 1 1 0 0,-1-1-1 0 0,1 0 1 0 0,0 0 0 0 0,0 0-1 0 0,-1 0 1 0 0,1 0-1 0 0,0 0 1 0 0,-1 0-1 0 0,1-1 1 0 0,1-2 0 0 0,10-8 278 0 0,-2-2 1 0 0,0 0 0 0 0,0 0-1 0 0,13-25 1 0 0,3-4-888 0 0,-22 36 370 0 0,-4 4 79 0 0,1 0-1 0 0,-1 0 1 0 0,1 0 0 0 0,0 1 0 0 0,0-1-1 0 0,0 0 1 0 0,0 1 0 0 0,1 0 0 0 0,-1 0 0 0 0,1-1-1 0 0,-1 1 1 0 0,1 1 0 0 0,0-1 0 0 0,-1 0-1 0 0,1 1 1 0 0,0-1 0 0 0,0 1 0 0 0,0 0 0 0 0,4-1-1 0 0,-5 2 591 0 0,3 24 206 0 0,-2-18-441 0 0,-2 0 934 0 0,-1 3 274 0 0,-3 78 2202 0 0,0 27-3085 0 0,4-108-494 0 0,1 1-120 0 0,8 19-65 0 0,-7-19-1327 0 0</inkml:trace>
-  <inkml:trace contextRef="#ctx0" brushRef="#br0" timeOffset="4">2477 86 6911 0 0,'7'4'3104'0'0,"12"7"3048"0"0,-19-9-6100 0 0,0 1-1 0 0,1-1 0 0 0,-1 0 0 0 0,1 0 1 0 0,-1 0-1 0 0,1 0 0 0 0,0 0 0 0 0,-1 0 1 0 0,1 0-1 0 0,2 3 0 0 0,0 1 15 0 0,-1 0 199 0 0,-3 1-164 0 0,-3 25-81 0 0,-2 7-20 0 0,-2 6 0 0 0,0-4 0 0 0,2 3-10 0 0,1 4-33 0 0,4-33 33 0 0,0 25-113 0 0,13 68-780 0 0,-11-102 560 0 0,1 0-39 0 0,1 1 167 0 0,3 19-2168 0 0</inkml:trace>
-  <inkml:trace contextRef="#ctx0" brushRef="#br0" timeOffset="5">2377 431 13359 0 0,'0'-1'109'0'0,"1"0"0"0"0,0-1-1 0 0,0 1 1 0 0,-1 0 0 0 0,1 0-1 0 0,0 0 1 0 0,0 0 0 0 0,0-1-1 0 0,1 1 1 0 0,-1 1 0 0 0,0-1-1 0 0,0 0 1 0 0,0 0 0 0 0,1 0-1 0 0,-1 1 1 0 0,0-1 0 0 0,3 0-1 0 0,29-14 238 0 0,-28 13-46 0 0,28-9 24 0 0,0 1 0 0 0,1 2 0 0 0,0 1 0 0 0,0 2 0 0 0,40-1 0 0 0,-45 3-427 0 0,-19 2-364 0 0,-1 0 1 0 0,1-1-1 0 0,-1 0 0 0 0,0 0 1 0 0,1-1-1 0 0,-1 0 0 0 0,9-6 1 0 0,-6 2-4716 0 0</inkml:trace>
-  <inkml:trace contextRef="#ctx0" brushRef="#br0" timeOffset="6">2768 94 10135 0 0,'-4'0'168'0'0,"0"0"-1"0"0,0 1 0 0 0,0-1 0 0 0,0 1 0 0 0,-1 0 1 0 0,1 0-1 0 0,1 0 0 0 0,-1 1 0 0 0,0 0 1 0 0,0-1-1 0 0,0 1 0 0 0,1 1 0 0 0,-1-1 1 0 0,1 0-1 0 0,0 1 0 0 0,0 0 0 0 0,0-1 0 0 0,0 1 1 0 0,0 1-1 0 0,0-1 0 0 0,-2 4 0 0 0,-2 4 158 0 0,1 1 0 0 0,1-1 0 0 0,0 1 0 0 0,-8 24 0 0 0,9-21-144 0 0,1-1 0 0 0,0 2 0 0 0,-1 26 0 0 0,3-34-145 0 0,-2 18 107 0 0,4 2-119 0 0,0-19 7 0 0,9 51-31 0 0,-7-53-19 0 0,1 7-149 0 0,4 5 46 0 0,0-7-140 0 0,25 35-3050 0 0,-30-43-1347 0 0</inkml:trace>
-  <inkml:trace contextRef="#ctx0" brushRef="#br0" timeOffset="7">2850 579 12895 0 0,'0'0'5520'0'0,"-17"6"-6880"0"0</inkml:trace>
+  <inkml:trace contextRef="#ctx0" brushRef="#br0">498 37 5983 0 0,'2'-8'7132'0'0,"-15"25"-4502"0"0,-12 19-1373 0 0,22-32-872 0 0,0 1-38 0 0,-61 106 1190 0 0,48-81-1445 0 0,-63 114 204 0 0,64-121-292 0 0,0 0-1 0 0,-2-1 0 0 0,-37 38 1 0 0,45-52-64 0 0,0 0 0 0 0,0-1 0 0 0,-1-1 0 0 0,0 1 0 0 0,-1-2 0 0 0,0 1 0 0 0,-11 3 0 0 0,19-8 56 0 0,0 1 1 0 0,0-1 0 0 0,0 0-1 0 0,-1 0 1 0 0,1 0 0 0 0,-1-1-1 0 0,1 1 1 0 0,0-1 0 0 0,-1 0-1 0 0,1 0 1 0 0,-1 0 0 0 0,1 0-1 0 0,-1-1 1 0 0,1 1 0 0 0,-1-1-1 0 0,1 0 1 0 0,0 0 0 0 0,-1 0-1 0 0,1 0 1 0 0,0-1 0 0 0,0 1-1 0 0,0-1 1 0 0,0 0 0 0 0,0 0-1 0 0,0 0 1 0 0,1 0 0 0 0,-4-4-1 0 0,4 3-21 0 0,1 0 1 0 0,-1 0-1 0 0,1 0 0 0 0,0-1 1 0 0,0 1-1 0 0,0-1 0 0 0,0 1 0 0 0,0-1 1 0 0,1 1-1 0 0,0-1 0 0 0,-1 0 0 0 0,1 1 1 0 0,1-1-1 0 0,-1 1 0 0 0,0-1 1 0 0,2-3-1 0 0,0-6-226 0 0,1 0 1 0 0,9-24-1 0 0,-7 27 67 0 0,0 0 1 0 0,0 0-1 0 0,0 1 0 0 0,2 0 0 0 0,-1 0 1 0 0,1 0-1 0 0,0 1 0 0 0,1 0 0 0 0,0 1 1 0 0,0-1-1 0 0,0 1 0 0 0,1 1 0 0 0,11-7 0 0 0,9-2-695 0 0,0 1 0 0 0,1 1 0 0 0,36-11 0 0 0,-46 19-3448 0 0</inkml:trace>
+  <inkml:trace contextRef="#ctx0" brushRef="#br0" timeOffset="901.28">612 193 9671 0 0,'-2'-1'46'0'0,"1"1"-1"0"0,0-1 0 0 0,0 0 1 0 0,-1 1-1 0 0,1-1 0 0 0,0 1 1 0 0,-1 0-1 0 0,1-1 1 0 0,-1 1-1 0 0,1 0 0 0 0,0 0 1 0 0,-1 0-1 0 0,1 0 0 0 0,-1 0 1 0 0,1 0-1 0 0,0 0 0 0 0,-1 1 1 0 0,1-1-1 0 0,-1 0 1 0 0,-1 1-1 0 0,-32 13 769 0 0,26-10-725 0 0,1-1 49 0 0,1 1-1 0 0,-1-1 0 0 0,1 2 0 0 0,0-1 1 0 0,0 1-1 0 0,1 0 0 0 0,0 1 0 0 0,-1-1 0 0 0,2 1 1 0 0,-1 1-1 0 0,1-1 0 0 0,0 1 0 0 0,-5 8 1 0 0,7-11 112 0 0,-2 22 96 0 0,2-19-280 0 0,1-1 125 0 0,3 1-40 0 0,2 20-21 0 0,-2-21-2 0 0,2 0-32 0 0,-1-2-100 0 0,0-2-7 0 0,-1-1 0 0 0,0 1 0 0 0,0 0 1 0 0,0-1-1 0 0,0 1 0 0 0,0 0 0 0 0,0 0 0 0 0,-1-1 0 0 0,1 1 0 0 0,-1 0 1 0 0,1 0-1 0 0,0 3 0 0 0,3-2-108 0 0,-1-1 26 0 0,-1 0 0 0 0,1-1 0 0 0,0 1 0 0 0,0-1 0 0 0,0 1 0 0 0,0-1-1 0 0,1 0 1 0 0,-1-1 0 0 0,0 1 0 0 0,0 0 0 0 0,1-1 0 0 0,-1 0 0 0 0,0 1-1 0 0,1-1 1 0 0,-1-1 0 0 0,0 1 0 0 0,0 0 0 0 0,1-1 0 0 0,-1 0 0 0 0,0 0 0 0 0,0 0-1 0 0,0 0 1 0 0,1 0 0 0 0,-1 0 0 0 0,3-3 0 0 0,3-2-10 0 0,0 0-1 0 0,-1-1 1 0 0,0 0 0 0 0,0 0-1 0 0,0-1 1 0 0,-1 1-1 0 0,0-2 1 0 0,-1 1 0 0 0,8-14-1 0 0,-2 3 1058 0 0,-2-2 0 0 0,0 1 0 0 0,9-31-1 0 0,-18 51-915 0 0,-1 0-1 0 0,0-1 0 0 0,1 1 0 0 0,-1-1 1 0 0,0 1-1 0 0,0-1 0 0 0,0 1 0 0 0,0-1 1 0 0,1 1-1 0 0,-1-1 0 0 0,0 1 0 0 0,0-1 1 0 0,0 1-1 0 0,0 0 0 0 0,0-1 1 0 0,0 1-1 0 0,0-1 0 0 0,0 1 0 0 0,-1-1 1 0 0,1 1-1 0 0,0-1 0 0 0,0 1 0 0 0,0-1 1 0 0,0 1-1 0 0,-1-1 0 0 0,1 1 1 0 0,0-1-1 0 0,0 1 0 0 0,-1 0 0 0 0,1-1 1 0 0,0 1-1 0 0,-1 0 0 0 0,1-1 0 0 0,0 1 1 0 0,-1 0-1 0 0,1-1 0 0 0,-1 1 0 0 0,1 0 1 0 0,0 0-1 0 0,-1-1 0 0 0,1 1 1 0 0,-1 0-1 0 0,1 0 0 0 0,-1 0 0 0 0,1 0 1 0 0,-1-1-1 0 0,1 1 0 0 0,-1 0 0 0 0,1 0 1 0 0,-1 0-1 0 0,1 0 0 0 0,-1 0 0 0 0,1 0 1 0 0,-1 0-1 0 0,1 1 0 0 0,-1-1 1 0 0,1 0-1 0 0,0 0 0 0 0,-1 0 0 0 0,1 0 1 0 0,-1 1-1 0 0,1-1 0 0 0,-1 0 0 0 0,1 0 1 0 0,-1 1-1 0 0,-5 2 51 0 0,0-1 0 0 0,0 1 0 0 0,1 0-1 0 0,-1 0 1 0 0,1 1 0 0 0,-8 6 0 0 0,9-6-106 0 0,0 0 1 0 0,1 0-1 0 0,0 0 1 0 0,0 0-1 0 0,0 0 1 0 0,0 1-1 0 0,-3 8 0 0 0,4-10 16 0 0,-1 8-46 0 0,0 17 58 0 0,3-26 3 0 0,-1 0 1 0 0,1 0 0 0 0,0 0 0 0 0,0 0 0 0 0,0 0 0 0 0,0 0-1 0 0,0 0 1 0 0,0 1 0 0 0,0-1 0 0 0,1 0 0 0 0,-1 0 0 0 0,1 0 0 0 0,1 2-1 0 0,0 2 27 0 0,-1 0 81 0 0,1 0 1 0 0,-1 1-76 0 0,0-5-17 0 0,-1 1 1 0 0,1-1-1 0 0,-1 1 0 0 0,1-1 1 0 0,0 0-1 0 0,0 0 0 0 0,0 1 1 0 0,0-1-1 0 0,0 0 0 0 0,0 0 1 0 0,3 3-1 0 0,9 14 62 0 0,-12-18-99 0 0,-1 0 0 0 0,1 0 1 0 0,0 1-1 0 0,0-1 0 0 0,0 0 0 0 0,0 0 1 0 0,0 0-1 0 0,0 0 0 0 0,0 0 0 0 0,0-1 1 0 0,0 1-1 0 0,0 0 0 0 0,0 0 1 0 0,1-1-1 0 0,-1 1 0 0 0,0-1 0 0 0,2 1 1 0 0,1 1-55 0 0,-2-1-24 0 0,1 0 1 0 0,-1 0 0 0 0,0-1-1 0 0,0 1 1 0 0,1-1 0 0 0,-1 1 0 0 0,0-1-1 0 0,1 0 1 0 0,-1 0 0 0 0,1 0 0 0 0,-1 0-1 0 0,0 0 1 0 0,1 0 0 0 0,-1-1-1 0 0,0 1 1 0 0,1-1 0 0 0,-1 0 0 0 0,0 1-1 0 0,3-2 1 0 0,35-21-2895 0 0,-27 13 1156 0 0,0-1-2708 0 0</inkml:trace>
+  <inkml:trace contextRef="#ctx0" brushRef="#br0" timeOffset="1541.43">797 273 10591 0 0,'0'0'1203'0'0,"-2"3"-828"0"0,-13 41 1043 0 0,14-38-1478 0 0,1-1-209 0 0,-1 1 151 0 0,1 16-1485 0 0,4-20 1831 0 0,-3-2-213 0 0,0 0 0 0 0,0 1 0 0 0,0-1 0 0 0,0 0 0 0 0,0 0 0 0 0,0 0 0 0 0,0 0 0 0 0,0 0 0 0 0,0 0 0 0 0,0 0 0 0 0,0 0 0 0 0,0 0 0 0 0,0 0 1 0 0,0-1-1 0 0,0 1 0 0 0,0 0 0 0 0,0-1 0 0 0,0 1 0 0 0,0 0 0 0 0,0-1 0 0 0,2-1 0 0 0,15-21 299 0 0,-13 15-293 0 0,4-5 42 0 0,33-45 957 0 0,-37 53-932 0 0,-1 0 1 0 0,1 0 0 0 0,-1 1-1 0 0,1 0 1 0 0,1-1-1 0 0,-1 2 1 0 0,0-1 0 0 0,8-3-1 0 0,-12 6-13 0 0,1 7 10 0 0,3 18 54 0 0,-4-18-6 0 0,-3 1-5 0 0,-37 117 2031 0 0,37-119-1795 0 0,1 0-289 0 0,-3 18-54 0 0,4-17 2 0 0,3-6-434 0 0,-1-1 383 0 0,1 0-1 0 0,0 0 1 0 0,0 0 0 0 0,-1 0-1 0 0,1 0 1 0 0,-1 0 0 0 0,1-1 0 0 0,-1 0-1 0 0,0 1 1 0 0,1-1 0 0 0,-1 0-1 0 0,0 0 1 0 0,0 0 0 0 0,0 0-1 0 0,2-4 1 0 0,32-46-229 0 0,-22 31 103 0 0,12-26-135 0 0,-23 39 72 0 0,1 0 1 0 0,0 1-1 0 0,0-1 0 0 0,1 1 1 0 0,-1 0-1 0 0,1 0 0 0 0,1 0 0 0 0,0 1 1 0 0,12-11-1 0 0,-17 16 786 0 0,1 35 513 0 0,-1-28-608 0 0,-2 0-318 0 0,-5 23-140 0 0,-5 13-2 0 0,-6 20 276 0 0,16-57 158 0 0,1 2-242 0 0,1 20-80 0 0,-1-21 46 0 0,5-4-117 0 0,-2-1-94 0 0,1 0 0 0 0,-1-1-1 0 0,0 1 1 0 0,1-1 0 0 0,-1 0 0 0 0,1 1 0 0 0,-1-2 0 0 0,1 1-1 0 0,-1 0 1 0 0,1-1 0 0 0,-1 1 0 0 0,1-1 0 0 0,-1 0 0 0 0,0 0 0 0 0,1-1-1 0 0,-1 1 1 0 0,0-1 0 0 0,5-3 0 0 0,111-71-5181 0 0,-100 65 905 0 0</inkml:trace>
+  <inkml:trace contextRef="#ctx0" brushRef="#br0" timeOffset="2131.34">1266 363 3223 0 0,'0'0'240'0'0,"-3"-3"2614"0"0,10-2 1827 0 0,11-4-4216 0 0,-7 4-252 0 0,1 0 1 0 0,0-1-1 0 0,-1 0 0 0 0,0 0 0 0 0,-1-2 0 0 0,0 1 0 0 0,0-1 0 0 0,0-1 1 0 0,-1 1-1 0 0,0-2 0 0 0,-1 1 0 0 0,0-1 0 0 0,10-16 0 0 0,-18 26-185 0 0,1-1-1 0 0,-1 1 1 0 0,0-1 0 0 0,1 0-1 0 0,-1 1 1 0 0,0-1-1 0 0,0 1 1 0 0,1-1-1 0 0,-1 1 1 0 0,0-1-1 0 0,0 0 1 0 0,0 1 0 0 0,0-1-1 0 0,0 1 1 0 0,0-1-1 0 0,0 0 1 0 0,0 1-1 0 0,0-1 1 0 0,0 1-1 0 0,0-1 1 0 0,0 0 0 0 0,0 1-1 0 0,0-1 1 0 0,-1 1-1 0 0,1-1 1 0 0,0 1-1 0 0,0-1 1 0 0,-1 0-1 0 0,1 1 1 0 0,0-1 0 0 0,-1 0-1 0 0,-1 0 12 0 0,1 1 0 0 0,-1-1 0 0 0,1 0 0 0 0,-1 0 0 0 0,1 1 1 0 0,-1-1-1 0 0,1 0 0 0 0,-1 1 0 0 0,0 0 0 0 0,1-1 0 0 0,-4 1 0 0 0,-53 2 102 0 0,49-2-187 0 0,-7 2-185 0 0,6-2 16 0 0,1 0 0 0 0,-1 1 0 0 0,1 0 0 0 0,-1 1 0 0 0,1 0 0 0 0,-1 1 0 0 0,1 0 0 0 0,-16 7 0 0 0,21-8 231 0 0,1 0 0 0 0,-1 0-1 0 0,1 1 1 0 0,-1-1 0 0 0,1 1-1 0 0,0 0 1 0 0,0 0 0 0 0,1 0 0 0 0,-1 0-1 0 0,0 1 1 0 0,1-1 0 0 0,0 1-1 0 0,-3 4 1 0 0,3-3 22 0 0,-3 2 239 0 0,4-6-233 0 0,0 1 0 0 0,-1 0-1 0 0,1-1 1 0 0,0 1-1 0 0,0 0 1 0 0,0 0 0 0 0,1 0-1 0 0,-1 0 1 0 0,0 0 0 0 0,0 2-1 0 0,-3 13 574 0 0,-2 6-103 0 0,5-18 6 0 0,1 2 6 0 0,3 22 2 0 0,-2-22-60 0 0,3-3-252 0 0,-2-1-182 0 0,-1-1-25 0 0,-1-1 0 0 0,1 0 0 0 0,0 1 0 0 0,0-1 0 0 0,0 0 0 0 0,0 0 0 0 0,0 0 0 0 0,0 0 0 0 0,0 0 0 0 0,0 0 0 0 0,0 0-1 0 0,1 0 1 0 0,-1-1 0 0 0,0 1 0 0 0,1 0 0 0 0,-1-1 0 0 0,3 2 0 0 0,1 0-27 0 0,1 0-1 0 0,0 0 1 0 0,0-1 0 0 0,0 0-1 0 0,0 0 1 0 0,0 0 0 0 0,1-1-1 0 0,-1 0 1 0 0,0 0 0 0 0,0 0 0 0 0,0-1-1 0 0,0 0 1 0 0,0 0 0 0 0,0-1-1 0 0,11-3 1 0 0,2-1-4 0 0,133-46-724 0 0,-100 34-1114 0 0,-39 12 1054 0 0</inkml:trace>
+  <inkml:trace contextRef="#ctx0" brushRef="#br0" timeOffset="2552.85">1716 172 9671 0 0,'-11'1'1031'0'0,"-11"-2"-1454"0"0,18 1 558 0 0,0 0 0 0 0,-1 0 0 0 0,1 0 0 0 0,0 1 0 0 0,-1-1 0 0 0,1 1 0 0 0,-6 2 0 0 0,4-2-77 0 0,0 1-1 0 0,-1 0 1 0 0,1 0-1 0 0,1 1 0 0 0,-1 0 1 0 0,0 0-1 0 0,1 0 1 0 0,-1 1-1 0 0,-7 7 1 0 0,-3 1 198 0 0,0-1-231 0 0,1 1 2 0 0,12-9 317 0 0,7-1-123 0 0,9 3 129 0 0,0 0-1 0 0,1-2 0 0 0,-1 1 1 0 0,21 1-1 0 0,-16-2-320 0 0,-12-2-55 0 0,0 0-1 0 0,1 0 1 0 0,-1 1-1 0 0,0 0 1 0 0,0 0-1 0 0,11 6 1 0 0,-8-4-51 0 0,-5-2-65 0 0,0 1 20 0 0,13 11 8 0 0,-12-11 2 0 0,-2 2 30 0 0,8 15 116 0 0,-8-15 229 0 0,-3 1-71 0 0,-3 16-7 0 0,3-16 217 0 0,-2-5-362 0 0,0 0 1 0 0,0 0-1 0 0,1 0 1 0 0,-1 0 0 0 0,1 1-1 0 0,-1-1 1 0 0,1 0-1 0 0,0 1 1 0 0,-1-1 0 0 0,0 4-1 0 0,-1-3 133 0 0,1-1 0 0 0,0 1 0 0 0,-1 0 0 0 0,0-1 0 0 0,1 1 0 0 0,-1-1 0 0 0,0 0 0 0 0,0 0 0 0 0,0 0 0 0 0,0 0 0 0 0,0 0 0 0 0,0-1 0 0 0,0 1 0 0 0,0-1 0 0 0,0 0 0 0 0,0 0 0 0 0,0 0 0 0 0,0 0 0 0 0,0-1 0 0 0,-3 0 0 0 0,-6-2-425 0 0,0 0 1 0 0,0-1 0 0 0,-16-8 0 0 0,12 5-51 0 0,-7 0-2220 0 0,11 4-3026 0 0</inkml:trace>
+  <inkml:trace contextRef="#ctx0" brushRef="#br0" timeOffset="3237.07">2268 93 12895 0 0,'0'0'2491'0'0,"-2"6"-2355"0"0,-11 57-309 0 0,11-56-65 0 0,1-1 38 0 0,-2 19 171 0 0,-2 34 494 0 0,-2 43 1458 0 0,7-94-1792 0 0,2-3-217 0 0,0 2-34 0 0,2 4 122 0 0,-2 0-2757 0 0</inkml:trace>
+  <inkml:trace contextRef="#ctx0" brushRef="#br0" timeOffset="3665.52">2042 54 17047 0 0,'0'0'2174'0'0,"4"0"-1826"0"0,18 0-502 0 0,0 0 1 0 0,0-2 0 0 0,-1-1 0 0 0,1 0 0 0 0,-1-2-1 0 0,26-8 1 0 0,-14 4-678 0 0,61-9 0 0 0,-54 17 1057 0 0,0 2-1 0 0,1 2 1 0 0,-1 1-1 0 0,70 17 1 0 0,-65-12-3695 0 0,-22-5-2745 0 0</inkml:trace>
 </inkml:ink>
 </file>
 
@@ -3992,16 +4567,16 @@
           <inkml:channelProperty channel="OE" name="resolution" value="1000" units="1/deg"/>
         </inkml:channelProperties>
       </inkml:inkSource>
-      <inkml:timestamp xml:id="ts0" timeString="2024-05-16T06:33:06.886"/>
+      <inkml:timestamp xml:id="ts0" timeString="2024-06-01T07:06:47.064"/>
     </inkml:context>
     <inkml:brush xml:id="br0">
-      <inkml:brushProperty name="width" value="0.025" units="cm"/>
-      <inkml:brushProperty name="height" value="0.025" units="cm"/>
+      <inkml:brushProperty name="width" value="0.035" units="cm"/>
+      <inkml:brushProperty name="height" value="0.035" units="cm"/>
     </inkml:brush>
   </inkml:definitions>
-  <inkml:trace contextRef="#ctx0" brushRef="#br0">276 171 3223 0 0,'2'-3'357'0'0,"-1"0"0"0"0,1-1-1 0 0,0 1 1 0 0,0 0 0 0 0,0 0-1 0 0,0 0 1 0 0,1 1 0 0 0,-1-1-1 0 0,1 0 1 0 0,-1 1 0 0 0,5-3 303 0 0,-15 27 2580 0 0,-10 29-1161 0 0,0-4-871 0 0,2 2 0 0 0,2 0 0 0 0,-13 90 0 0 0,23-79-1038 0 0,-2-29-547 0 0,1-24-506 0 0,-1-7-4386 0 0,3-2 269 0 0</inkml:trace>
-  <inkml:trace contextRef="#ctx0" brushRef="#br0" timeOffset="1">0 192 7367 0 0,'0'-2'282'0'0,"0"1"0"0"0,0 0 0 0 0,0 0 0 0 0,0 0 0 0 0,1 0 0 0 0,-1-1 0 0 0,0 1 0 0 0,1 0 0 0 0,-1 0 0 0 0,0 0 0 0 0,1 0 0 0 0,0 0 0 0 0,-1 0 0 0 0,1 0-1 0 0,0 0 1 0 0,-1 0 0 0 0,1 0 0 0 0,0 0 0 0 0,0 0 0 0 0,0 0 0 0 0,1 0 0 0 0,21-19 1894 0 0,-11 13-1624 0 0,1 0 1 0 0,0 0-1 0 0,1 2 0 0 0,-1-1 1 0 0,18-3-1 0 0,75-13 116 0 0,-76 16-327 0 0,115-28 762 0 0,45-8-3294 0 0,-170 39-4679 0 0</inkml:trace>
-  <inkml:trace contextRef="#ctx0" brushRef="#br0" timeOffset="2">495 710 11975 0 0,'0'0'1280'0'0,"0"0"-1280"0"0,0 1 368 0 0,0 0 32 0 0,0 0 8 0 0,1 0 0 0 0,0 1-224 0 0,0 0-48 0 0,0-1-8 0 0</inkml:trace>
+  <inkml:trace contextRef="#ctx0" brushRef="#br0">58 0 14279 0 0,'0'0'2306'0'0,"-1"7"-2661"0"0,-3 21 99 0 0,3-21-8 0 0,1 2-279 0 0,2 24 271 0 0,-2-25 56 0 0,0 2 236 0 0,0 45 256 0 0,0-3 499 0 0,-2 8 620 0 0,2 3-155 0 0,2-7-266 0 0,4 19-239 0 0,-6-69-647 0 0,2 1-20 0 0,3 19-135 0 0,-4-20-339 0 0</inkml:trace>
+  <inkml:trace contextRef="#ctx0" brushRef="#br0" timeOffset="465.58">1 319 11975 0 0,'3'-2'1064'0'0,"-1"1"-848"0"0,1 0-216 0 0,-1 1 0 0 0,2 0 736 0 0,0-1 96 0 0,5 0 32 0 0,4-1 0 0 0,4-1-360 0 0,3-1-72 0 0,0 1-16 0 0,1-2 0 0 0,-3 1-992 0 0,1 0-192 0 0,-1-2-48 0 0,-2 1-8 0 0,0-1-680 0 0,-2 0-128 0 0</inkml:trace>
+  <inkml:trace contextRef="#ctx0" brushRef="#br0" timeOffset="858.24">196 55 13359 0 0,'12'18'1632'0'0,"-9"-13"-2245"0"0,0-2-1504 0 0,0-1 2245 0 0,-1 0 0 0 0,0 1 0 0 0,1 0 0 0 0,-1 0 0 0 0,0-1 0 0 0,-1 1 0 0 0,1 0 0 0 0,0 0 0 0 0,-1 1 0 0 0,0-1 0 0 0,0 0 1 0 0,0 0-1 0 0,0 1 0 0 0,0-1 0 0 0,-1 0 0 0 0,1 1 0 0 0,-1 3 0 0 0,2 72 2815 0 0,-7 9-1654 0 0,3-67-1183 0 0,-2 27 470 0 0,2 54 1 0 0,8-29-1881 0 0,-5-67-5410 0 0</inkml:trace>
 </inkml:ink>
 </file>
 
@@ -4025,17 +4600,17 @@
           <inkml:channelProperty channel="OE" name="resolution" value="1000" units="1/deg"/>
         </inkml:channelProperties>
       </inkml:inkSource>
-      <inkml:timestamp xml:id="ts0" timeString="2024-05-16T06:33:06.889"/>
+      <inkml:timestamp xml:id="ts0" timeString="2024-06-01T07:06:44.287"/>
     </inkml:context>
     <inkml:brush xml:id="br0">
-      <inkml:brushProperty name="width" value="0.025" units="cm"/>
-      <inkml:brushProperty name="height" value="0.025" units="cm"/>
+      <inkml:brushProperty name="width" value="0.035" units="cm"/>
+      <inkml:brushProperty name="height" value="0.035" units="cm"/>
     </inkml:brush>
   </inkml:definitions>
-  <inkml:trace contextRef="#ctx0" brushRef="#br0">542 46 919 0 0,'0'0'124'0'0,"0"0"1"0"0,-1 0-1 0 0,1 1 0 0 0,-1-1 0 0 0,1 0 0 0 0,-1 0 0 0 0,1 0 0 0 0,-1 0 0 0 0,1 0 0 0 0,-1 0 0 0 0,1 0 0 0 0,-1 0 0 0 0,1 0 0 0 0,-1-1 0 0 0,1 1 0 0 0,-1 0 0 0 0,1 0 0 0 0,-1 0 0 0 0,1 0 0 0 0,-1-1 0 0 0,1 1 0 0 0,0 0 0 0 0,-1 0 0 0 0,1-1 0 0 0,-1 1 0 0 0,1 0 0 0 0,0-1 0 0 0,-1 1 0 0 0,1-1 0 0 0,0 1 0 0 0,-1 0 0 0 0,1-1 0 0 0,0 1 0 0 0,0-1 0 0 0,0 1 0 0 0,-1-1 0 0 0,1 1 0 0 0,0-1 0 0 0,0 1 0 0 0,0 0 0 0 0,0-1 0 0 0,0 1 0 0 0,0-1 0 0 0,0 1 0 0 0,0-1 0 0 0,0 1 0 0 0,0-1 0 0 0,0 1 0 0 0,0-1 0 0 0,0 1 0 0 0,0-1 0 0 0,0 1 0 0 0,1-1 0 0 0,-1 1 0 0 0,0-1 0 0 0,0 1 0 0 0,0-1 0 0 0,1 1 0 0 0,-1 0 0 0 0,0-1 0 0 0,1 1 0 0 0,0-1 0 0 0,21-25 4695 0 0,-31 63-2563 0 0,-68 196-1084 0 0,59-189-907 0 0,-2 0 0 0 0,-1-1 0 0 0,-31 44 0 0 0,47-80-264 0 0,-27 42 190 0 0,-56 63 0 0 0,77-100-152 0 0,-1 0 0 0 0,1 0-1 0 0,-2-2 1 0 0,0 1 0 0 0,0-2-1 0 0,-1 0 1 0 0,0 0-1 0 0,0-2 1 0 0,-1 1 0 0 0,-18 5-1 0 0,31-12-5 0 0,0 0 1 0 0,-1-1-1 0 0,1 1 0 0 0,-1 0 0 0 0,1-1 0 0 0,-1 0 0 0 0,1 0 1 0 0,-1 0-1 0 0,1 0 0 0 0,-1 0 0 0 0,1 0 0 0 0,-1 0 1 0 0,1-1-1 0 0,0 0 0 0 0,-1 1 0 0 0,1-1 0 0 0,-1 0 0 0 0,1 0 1 0 0,0 0-1 0 0,-4-3 0 0 0,5 3-5 0 0,-1-1 1 0 0,1 1-1 0 0,0-1 0 0 0,0 0 0 0 0,0 0 1 0 0,0 1-1 0 0,0-1 0 0 0,0 0 1 0 0,0 0-1 0 0,1 0 0 0 0,-1 0 0 0 0,1 0 1 0 0,-1 0-1 0 0,1 0 0 0 0,0-1 0 0 0,0 1 1 0 0,0 0-1 0 0,0 0 0 0 0,0 0 1 0 0,0 0-1 0 0,1 0 0 0 0,-1 0 0 0 0,0 0 1 0 0,1 0-1 0 0,1-3 0 0 0,5-16 10 0 0,2 1-1 0 0,0-1 1 0 0,1 1 0 0 0,1 1-1 0 0,1 0 1 0 0,15-18 0 0 0,2 1-455 0 0,64-61 1 0 0,-75 81-67 0 0,1 1 1 0 0,0 0-1 0 0,34-17 0 0 0,-31 20-3037 0 0,35-12-1 0 0,-54 22-1122 0 0</inkml:trace>
-  <inkml:trace contextRef="#ctx0" brushRef="#br0" timeOffset="1">621 257 6911 0 0,'-6'2'464'0'0,"0"1"0"0"0,1 0-1 0 0,-1 0 1 0 0,0 0 0 0 0,1 0-1 0 0,-1 1 1 0 0,1 0-1 0 0,0 0 1 0 0,-6 8 0 0 0,6-6-424 0 0,0-1 0 0 0,1 1 0 0 0,-1 0 0 0 0,2 0 0 0 0,-1 0 1 0 0,1 1-1 0 0,-1-1 0 0 0,2 1 0 0 0,-1 0 0 0 0,1 0 0 0 0,0 0 1 0 0,1 0-1 0 0,-1 0 0 0 0,1 0 0 0 0,1 0 0 0 0,-1 1 0 0 0,1-1 1 0 0,1 0-1 0 0,-1 0 0 0 0,1 1 0 0 0,1-1 0 0 0,2 10 0 0 0,-4-16-34 0 0,0 0-1 0 0,1 0 1 0 0,-1 0-1 0 0,0-1 1 0 0,1 1-1 0 0,-1 0 1 0 0,1 0-1 0 0,-1 0 1 0 0,1-1-1 0 0,-1 1 1 0 0,1 0-1 0 0,-1 0 1 0 0,1-1-1 0 0,0 1 1 0 0,-1-1-1 0 0,1 1 1 0 0,0 0-1 0 0,0-1 1 0 0,-1 0-1 0 0,1 1 1 0 0,0-1-1 0 0,0 1 1 0 0,0-1-1 0 0,-1 0 1 0 0,1 0-1 0 0,0 1 1 0 0,0-1-1 0 0,2 0 1 0 0,-1 0-44 0 0,-1-1 0 0 0,1 1 0 0 0,0-1 0 0 0,0 1 1 0 0,0-1-1 0 0,0 0 0 0 0,0 0 0 0 0,-1 0 0 0 0,1 0 0 0 0,0 0 1 0 0,-1 0-1 0 0,3-2 0 0 0,3-4-273 0 0,0 0-1 0 0,0-1 1 0 0,0 0-1 0 0,5-8 1 0 0,-4 2-114 0 0,0 0 0 0 0,8-19-1 0 0,-14 28 495 0 0,0 1 0 0 0,0-1 0 0 0,-1 1-1 0 0,0-1 1 0 0,0 0 0 0 0,0 0 0 0 0,-1 0-1 0 0,1 1 1 0 0,-1-1 0 0 0,0 0 0 0 0,-2-10-1 0 0,2 15-11 0 0,0-1-1 0 0,0 0 1 0 0,-1 0-1 0 0,1 1 1 0 0,0-1-1 0 0,0 0 1 0 0,-1 1-1 0 0,1-1 1 0 0,-1 0-1 0 0,1 1 0 0 0,-1-1 1 0 0,1 0-1 0 0,-1 1 1 0 0,1-1-1 0 0,-1 1 1 0 0,0-1-1 0 0,1 1 1 0 0,-1-1-1 0 0,1 1 1 0 0,-1 0-1 0 0,0-1 1 0 0,0 1-1 0 0,1 0 1 0 0,-1-1-1 0 0,0 1 0 0 0,0 0 1 0 0,1 0-1 0 0,-1 0 1 0 0,0 0-1 0 0,0 0 1 0 0,0 0-1 0 0,1 0 1 0 0,-1 0-1 0 0,0 0 1 0 0,0 0-1 0 0,1 0 1 0 0,-1 0-1 0 0,0 0 1 0 0,0 1-1 0 0,1-1 0 0 0,-1 0 1 0 0,0 1-1 0 0,0-1 1 0 0,0 1-1 0 0,-2 0 121 0 0,1 0-1 0 0,0 1 1 0 0,-1-1-1 0 0,1 1 1 0 0,0-1 0 0 0,0 1-1 0 0,0 0 1 0 0,0 0-1 0 0,0 0 1 0 0,0 0-1 0 0,1 0 1 0 0,-2 2-1 0 0,2-1-175 0 0,-22 54 114 0 0,22-54-104 0 0,0-1 0 0 0,0 1-1 0 0,0 0 1 0 0,0 0-1 0 0,1 0 1 0 0,-1 0-1 0 0,1 0 1 0 0,0 0 0 0 0,0 0-1 0 0,0 0 1 0 0,1 0-1 0 0,-1 1 1 0 0,0-1 0 0 0,1-1-1 0 0,0 1 1 0 0,2 5-1 0 0,-2-7 30 0 0,0 0 1 0 0,0 0-1 0 0,0 0 0 0 0,0-1 0 0 0,0 1 0 0 0,1 0 0 0 0,-1-1 1 0 0,0 1-1 0 0,0-1 0 0 0,1 1 0 0 0,-1-1 0 0 0,0 0 1 0 0,1 1-1 0 0,-1-1 0 0 0,0 0 0 0 0,1 0 0 0 0,-1 0 0 0 0,1 0 1 0 0,-1 0-1 0 0,0 0 0 0 0,1-1 0 0 0,-1 1 0 0 0,0 0 0 0 0,1-1 1 0 0,1 0-1 0 0,40-16 4 0 0,-34 13-154 0 0,2-1-943 0 0,-1-1 1 0 0,1 0-1 0 0,12-9 0 0 0,-18 10-3435 0 0</inkml:trace>
-  <inkml:trace contextRef="#ctx0" brushRef="#br0" timeOffset="2">772 314 431 0 0,'0'-1'35'0'0,"0"0"-1"0"0,-1 1 0 0 0,1-1 0 0 0,0 1 0 0 0,-1-1 0 0 0,1 0 0 0 0,0 1 0 0 0,-1-1 0 0 0,1 1 0 0 0,-1-1 0 0 0,1 1 0 0 0,-1-1 0 0 0,1 1 0 0 0,-1 0 0 0 0,0-1 0 0 0,1 1 0 0 0,-1-1 0 0 0,1 1 0 0 0,-1 0 0 0 0,0 0 0 0 0,1-1 1 0 0,-1 1-1 0 0,0 0 0 0 0,1 0 0 0 0,-1 0 0 0 0,0 0 0 0 0,0 0 0 0 0,1 0 0 0 0,-1 0 0 0 0,0 0 0 0 0,-1 1 150 0 0,0-1 0 0 0,0 1 0 0 0,0 0 0 0 0,0 0 0 0 0,1 0 1 0 0,-1 0-1 0 0,0 0 0 0 0,1 0 0 0 0,-1 0 0 0 0,-2 3 0 0 0,-2 2 633 0 0,0 1 0 0 0,0-1 0 0 0,-8 15-1 0 0,8-11-97 0 0,2-3-283 0 0,-1-1-1 0 0,1 1 1 0 0,0 0 0 0 0,1 0 0 0 0,0 0-1 0 0,0 1 1 0 0,1-1 0 0 0,-1 1 0 0 0,0 10-1 0 0,3-18-393 0 0,0 1 0 0 0,0-1 0 0 0,0 0 0 0 0,0 0 0 0 0,0 0 0 0 0,0 1 0 0 0,0-1 0 0 0,0 0-1 0 0,0 0 1 0 0,0 0 0 0 0,0 0 0 0 0,0 1 0 0 0,0-1 0 0 0,0 0 0 0 0,0 0 0 0 0,0 0 0 0 0,0 0 0 0 0,0 1 0 0 0,1-1-1 0 0,-1 0 1 0 0,0 0 0 0 0,0 0 0 0 0,0 0 0 0 0,0 0 0 0 0,0 1 0 0 0,1-1 0 0 0,-1 0 0 0 0,0 0 0 0 0,0 0-1 0 0,0 0 1 0 0,0 0 0 0 0,1 0 0 0 0,-1 0 0 0 0,0 0 0 0 0,0 0 0 0 0,0 0 0 0 0,0 0 0 0 0,1 0 0 0 0,-1 0 0 0 0,0 0-1 0 0,0 0 1 0 0,0 0 0 0 0,1 0 0 0 0,-1 0 0 0 0,0 0 0 0 0,11-7 645 0 0,13-18-745 0 0,-21 21 184 0 0,30-37-664 0 0,-24 30-152 0 0,-1-1 0 0 0,2 1 0 0 0,0 1 0 0 0,0-1 0 0 0,1 2 0 0 0,11-9 0 0 0,-21 17 687 0 0,-1 1 0 0 0,1 0 1 0 0,-1 0-1 0 0,0 0 0 0 0,1 0 0 0 0,-1 0 1 0 0,1 0-1 0 0,-1 0 0 0 0,1 0 0 0 0,-1 0 1 0 0,0 0-1 0 0,1 0 0 0 0,-1 0 0 0 0,1 0 1 0 0,-1 0-1 0 0,1 0 0 0 0,-1 0 0 0 0,0 0 0 0 0,1 0 1 0 0,-1 1-1 0 0,1-1 0 0 0,-1 0 0 0 0,0 0 1 0 0,1 0-1 0 0,-1 1 0 0 0,0-1 0 0 0,1 0 1 0 0,-1 1-1 0 0,0-1 0 0 0,1 0 0 0 0,-1 1 1 0 0,0-1-1 0 0,0 0 0 0 0,0 1 0 0 0,1-1 0 0 0,-1 0 1 0 0,0 1-1 0 0,0-1 0 0 0,0 1 0 0 0,0-1 1 0 0,1 0-1 0 0,-1 1 0 0 0,0-1 0 0 0,0 1 1 0 0,0-1-1 0 0,0 1 0 0 0,0-1 0 0 0,0 0 0 0 0,0 1 1 0 0,0-1-1 0 0,-1 1 0 0 0,1 0 0 0 0,1 31 2051 0 0,-1-27-1740 0 0,-1-3-260 0 0,1-1-1 0 0,0 0 0 0 0,0 0 0 0 0,0 0 0 0 0,0 0 1 0 0,0 0-1 0 0,0 0 0 0 0,1 0 0 0 0,-1 0 0 0 0,0 0 1 0 0,0 0-1 0 0,1 0 0 0 0,-1 0 0 0 0,1 0 1 0 0,-1 0-1 0 0,1 0 0 0 0,-1 0 0 0 0,1 0 0 0 0,-1-1 1 0 0,1 1-1 0 0,0 0 0 0 0,0 0 0 0 0,-1-1 1 0 0,1 1-1 0 0,0 0 0 0 0,0-1 0 0 0,0 1 0 0 0,0 0 1 0 0,0-1-1 0 0,-1 1 0 0 0,1-1 0 0 0,0 0 0 0 0,0 1 1 0 0,0-1-1 0 0,1 0 0 0 0,-1 0 0 0 0,0 0 1 0 0,0 1-1 0 0,0-1 0 0 0,0 0 0 0 0,0 0 0 0 0,0 0 1 0 0,0-1-1 0 0,0 1 0 0 0,2 0 0 0 0,-2-1-134 0 0,1 0-1 0 0,0 0 1 0 0,-1 0-1 0 0,1-1 1 0 0,0 1-1 0 0,-1 0 1 0 0,0 0-1 0 0,1-1 1 0 0,-1 1-1 0 0,0-1 1 0 0,0 1-1 0 0,0-1 1 0 0,1 0-1 0 0,-2 1 1 0 0,1-1-1 0 0,0 0 1 0 0,0 0-1 0 0,-1 0 0 0 0,1 0 1 0 0,-1 0-1 0 0,1-2 1 0 0,1-2-256 0 0,15-37-786 0 0,-16 40 1448 0 0,-2 5 186 0 0,-8 23 952 0 0,0-5-337 0 0,6-15-1014 0 0,1 0 0 0 0,-1 0-1 0 0,1 0 1 0 0,0 0 0 0 0,0 1-1 0 0,1-1 1 0 0,-1 1 0 0 0,1-1-1 0 0,1 1 1 0 0,-1 0 0 0 0,1 10-1 0 0,1-15-98 0 0,-1 0 0 0 0,1 0-1 0 0,-1 0 1 0 0,1 0-1 0 0,0 0 1 0 0,-1-1 0 0 0,1 1-1 0 0,0 0 1 0 0,0-1 0 0 0,-1 1-1 0 0,1 0 1 0 0,0-1 0 0 0,0 1-1 0 0,0-1 1 0 0,0 1-1 0 0,0-1 1 0 0,0 0 0 0 0,0 1-1 0 0,0-1 1 0 0,0 0 0 0 0,0 0-1 0 0,0 1 1 0 0,0-1-1 0 0,0 0 1 0 0,0 0 0 0 0,0 0-1 0 0,0 0 1 0 0,0-1 0 0 0,0 1-1 0 0,0 0 1 0 0,0 0 0 0 0,0-1-1 0 0,0 1 1 0 0,0 0-1 0 0,2-2 1 0 0,41-17 92 0 0,-33 13-5 0 0,45-15 49 0 0,-33 13 63 0 0,42-20-1 0 0,-59 25-185 0 0,-1 0-1 0 0,1-1 1 0 0,-1 1 0 0 0,0-1 0 0 0,0 0 0 0 0,0-1 0 0 0,-1 1 0 0 0,1-1 0 0 0,-1 0 0 0 0,0 0-1 0 0,6-11 1 0 0,-9 15-22 0 0,-1 0 0 0 0,1 1 0 0 0,-1-1 0 0 0,1 0-1 0 0,-1 0 1 0 0,1 1 0 0 0,-1-1 0 0 0,1 0 0 0 0,-1 0 0 0 0,0 0 0 0 0,1 0-1 0 0,-1 0 1 0 0,0 0 0 0 0,0 0 0 0 0,0 0 0 0 0,0 1 0 0 0,0-1-1 0 0,0 0 1 0 0,0 0 0 0 0,0 0 0 0 0,0 0 0 0 0,0 0 0 0 0,0 0 0 0 0,-1 0-1 0 0,1 0 1 0 0,0 0 0 0 0,-1 1 0 0 0,1-1 0 0 0,-1 0 0 0 0,1 0-1 0 0,-1 0 1 0 0,1 1 0 0 0,-1-1 0 0 0,1 0 0 0 0,-1 0 0 0 0,0 1 0 0 0,1-1-1 0 0,-1 1 1 0 0,0-1 0 0 0,0 1 0 0 0,0-1 0 0 0,1 1 0 0 0,-1-1-1 0 0,0 1 1 0 0,0-1 0 0 0,0 1 0 0 0,0 0 0 0 0,0 0 0 0 0,0 0 0 0 0,1-1-1 0 0,-2 1 1 0 0,-2 0-1 0 0,0 0 0 0 0,1 0 0 0 0,-1 0 0 0 0,0 0 0 0 0,1 1 0 0 0,-1-1 0 0 0,0 1 0 0 0,1 0 0 0 0,-1 0-1 0 0,1 0 1 0 0,-1 1 0 0 0,-3 1 0 0 0,-1 2 172 0 0,0 1 0 0 0,1 0 0 0 0,0 0 0 0 0,0 1 0 0 0,0 0 0 0 0,1 0 0 0 0,-1 0 0 0 0,2 1 0 0 0,-1 0 0 0 0,1 0-1 0 0,1 0 1 0 0,-1 1 0 0 0,1-1 0 0 0,1 1 0 0 0,0 0 0 0 0,0 1 0 0 0,0-1 0 0 0,2 0 0 0 0,-3 18 0 0 0,4-25-271 0 0,1 0-1 0 0,-1 0 1 0 0,1 0 0 0 0,-1-1-1 0 0,1 1 1 0 0,0 0 0 0 0,0 0-1 0 0,-1-1 1 0 0,1 1 0 0 0,0-1-1 0 0,1 1 1 0 0,-1-1 0 0 0,0 1-1 0 0,0-1 1 0 0,1 0 0 0 0,-1 1 0 0 0,0-1-1 0 0,1 0 1 0 0,-1 0 0 0 0,1 0-1 0 0,0 0 1 0 0,-1 0 0 0 0,1 0-1 0 0,0-1 1 0 0,0 1 0 0 0,-1-1-1 0 0,4 1 1 0 0,-1 1 443 0 0,3 1-700 0 0,-1-4 9 0 0,8-1-478 0 0,0-1 1 0 0,0 0 0 0 0,21-9-1 0 0,-19 5-3872 0 0</inkml:trace>
-  <inkml:trace contextRef="#ctx0" brushRef="#br0" timeOffset="3">1414 178 8751 0 0,'0'0'52'0'0,"0"0"-1"0"0,0 0 1 0 0,-1 0 0 0 0,1 0-1 0 0,0 0 1 0 0,0 0-1 0 0,0 0 1 0 0,0 0-1 0 0,0 0 1 0 0,0 0 0 0 0,0 0-1 0 0,0 0 1 0 0,0 0-1 0 0,-1 0 1 0 0,1 0-1 0 0,0 0 1 0 0,0 0-1 0 0,0 0 1 0 0,0 0 0 0 0,0 0-1 0 0,0 0 1 0 0,0 0-1 0 0,0 0 1 0 0,0 0-1 0 0,-1 0 1 0 0,1 0-1 0 0,0 0 1 0 0,0 0 0 0 0,0 0-1 0 0,0 0 1 0 0,0 0-1 0 0,0 0 1 0 0,0-1-1 0 0,0 1 1 0 0,0 0 0 0 0,0 0-1 0 0,0 0 1 0 0,0 0-1 0 0,0 0 1 0 0,0 0-1 0 0,0 0 1 0 0,0 0-1 0 0,0 0 1 0 0,0 0 0 0 0,0-1-1 0 0,0 1 1 0 0,0 0-1 0 0,0 0 1 0 0,0 0-1 0 0,0 0 1 0 0,0 0-1 0 0,0 0 1 0 0,0 0 0 0 0,0 0-1 0 0,0 0 1 0 0,0-1-1 0 0,0 1 1 0 0,-17 5 1882 0 0,-20 9-191 0 0,23-6-1715 0 0,0 1 0 0 0,0 1 0 0 0,1 0 0 0 0,1 0-1 0 0,0 2 1 0 0,0-1 0 0 0,-16 23 0 0 0,27-33-26 0 0,1-1 0 0 0,0 0 0 0 0,0 0 0 0 0,0 0-1 0 0,-1 1 1 0 0,1-1 0 0 0,0 0 0 0 0,0 1 0 0 0,0-1 0 0 0,0 0 0 0 0,0 0 0 0 0,0 1 0 0 0,0-1 0 0 0,-1 0 0 0 0,1 0 0 0 0,0 1-1 0 0,0-1 1 0 0,0 0 0 0 0,0 1 0 0 0,0-1 0 0 0,0 0 0 0 0,0 1 0 0 0,1-1 0 0 0,-1 0 0 0 0,0 0 0 0 0,0 1 0 0 0,0-1-1 0 0,0 0 1 0 0,0 0 0 0 0,0 1 0 0 0,0-1 0 0 0,1 0 0 0 0,-1 0 0 0 0,0 1 0 0 0,0-1 0 0 0,0 0 0 0 0,1 0 0 0 0,-1 1-1 0 0,0-1 1 0 0,0 0 0 0 0,1 0 0 0 0,-1 0 0 0 0,0 0 0 0 0,0 0 0 0 0,1 1 0 0 0,-1-1 0 0 0,0 0 0 0 0,0 0 0 0 0,1 0 0 0 0,-1 0-1 0 0,0 0 1 0 0,1 0 0 0 0,-1 0 0 0 0,0 0 0 0 0,0 0 0 0 0,1 0 0 0 0,-1 0 0 0 0,0 0 0 0 0,1 0 0 0 0,-1 0 0 0 0,0 0-1 0 0,0 0 1 0 0,1 0 0 0 0,-1-1 0 0 0,1 1 0 0 0,29-5-11 0 0,-17 3 63 0 0,28-2-48 0 0,-35 5-12 0 0,-1-1-64 0 0,3 1-78 0 0,22 5-32 0 0,-22-5-4 0 0,-1 3 10 0 0,21 12 39 0 0,-21-12 20 0 0,-2 2 3 0 0,17 23 19 0 0,-21-26 121 0 0,1-1 0 0 0,-1 1 0 0 0,0-1 0 0 0,1 1-1 0 0,-1 0 1 0 0,-1 0 0 0 0,1 0 0 0 0,0-1 0 0 0,-1 1 0 0 0,1 0 0 0 0,-1 0 0 0 0,0 0 0 0 0,0 0-1 0 0,0 0 1 0 0,0 0 0 0 0,0 0 0 0 0,-1 0 0 0 0,-1 4 0 0 0,1-3 148 0 0,-1-1-1 0 0,0 1 1 0 0,0-1 0 0 0,0 1 0 0 0,-1-1-1 0 0,1 0 1 0 0,-1 0 0 0 0,1 0 0 0 0,-1 0 0 0 0,0 0-1 0 0,-1-1 1 0 0,1 1 0 0 0,-4 2 0 0 0,4-3-8 0 0,0 0 1 0 0,0-1 0 0 0,-1 1 0 0 0,1-1 0 0 0,0 1 0 0 0,-1-1 0 0 0,1 0 0 0 0,0 0 0 0 0,-1 0 0 0 0,1-1 0 0 0,-1 1 0 0 0,1-1 0 0 0,-1 0 0 0 0,-4 0 0 0 0,0-2-324 0 0,1 1 0 0 0,0-1 0 0 0,0 0 0 0 0,0-1 0 0 0,-12-6 0 0 0,6 3-6723 0 0</inkml:trace>
+  <inkml:trace contextRef="#ctx0" brushRef="#br0">529 56 2303 0 0,'-1'-1'277'0'0,"0"0"-1"0"0,-1 0 0 0 0,1 0 0 0 0,0 0 0 0 0,0 0 0 0 0,0-1 0 0 0,0 1 0 0 0,0 0 0 0 0,1-1 0 0 0,-1 1 0 0 0,0-1 0 0 0,1 1 0 0 0,-1-1 0 0 0,1 0 1 0 0,-1 1-1 0 0,1-1 0 0 0,0 1 0 0 0,-1-3 0 0 0,-6-15 901 0 0,6 18-1054 0 0,0 0-1 0 0,-1 0 1 0 0,1 0 0 0 0,-1 0-1 0 0,1 1 1 0 0,-1-1 0 0 0,1 0 0 0 0,-1 1-1 0 0,0-1 1 0 0,1 1 0 0 0,-1 0-1 0 0,0 0 1 0 0,1-1 0 0 0,-1 1-1 0 0,0 0 1 0 0,1 0 0 0 0,-1 0-1 0 0,-2 1 1 0 0,-39 6 1442 0 0,22-3-1028 0 0,8-4-483 0 0,1 2-1 0 0,-1-1 0 0 0,1 2 0 0 0,0-1 0 0 0,0 2 1 0 0,0 0-1 0 0,0 0 0 0 0,1 1 0 0 0,-1 0 1 0 0,1 1-1 0 0,0 1 0 0 0,1-1 0 0 0,-18 16 1 0 0,21-16 302 0 0,1 1 1 0 0,0 0-1 0 0,1 0 1 0 0,-6 7-1 0 0,9-10 691 0 0,2 3-822 0 0,0-7-225 0 0,0 4 27 0 0,1 0 0 0 0,-1 0-1 0 0,0-1 1 0 0,1 1 0 0 0,0 0-1 0 0,2 6 1 0 0,-2-8-24 0 0,0 0 0 0 0,1 0 0 0 0,-1 0-1 0 0,1 0 1 0 0,-1 0 0 0 0,1-1 0 0 0,0 1 0 0 0,-1 0 0 0 0,1-1 0 0 0,0 0-1 0 0,0 1 1 0 0,3 1 0 0 0,5 1 39 0 0,0 0-1 0 0,0-1 0 0 0,0 1 0 0 0,1-2 1 0 0,-1 0-1 0 0,1 0 0 0 0,12 0 1 0 0,-7 0 42 0 0,0 0 0 0 0,0 1 1 0 0,16 5-1 0 0,86 38 1102 0 0,-96-37-1176 0 0,1 4-20 0 0,-23-13 8 0 0,0 1 0 0 0,1-1 0 0 0,-1 0 0 0 0,0 0 0 0 0,1 0 0 0 0,-1 1 0 0 0,0-1 0 0 0,1 0 0 0 0,-1 0 0 0 0,0 1 0 0 0,0-1 0 0 0,1 0 0 0 0,-1 0 0 0 0,0 1 0 0 0,0-1 0 0 0,0 0 0 0 0,1 1 0 0 0,-1-1 0 0 0,0 1 0 0 0,0-1 0 0 0,0 0 0 0 0,0 1 0 0 0,0-1 0 0 0,0 0 0 0 0,0 1 0 0 0,0-1 0 0 0,0 1 0 0 0,0-1 0 0 0,5 26-78 0 0,-5-25 76 0 0,0 0-1 0 0,0 0 0 0 0,0 0 1 0 0,0 0-1 0 0,0 0 1 0 0,0 1-1 0 0,0-1 0 0 0,-1 0 1 0 0,1 0-1 0 0,0 0 1 0 0,-1 0-1 0 0,1 0 0 0 0,-1 0 1 0 0,1 0-1 0 0,-1 0 1 0 0,1 0-1 0 0,-1 0 0 0 0,0 0 1 0 0,1-1-1 0 0,-1 1 1 0 0,0 0-1 0 0,0 0 0 0 0,1-1 1 0 0,-3 2-1 0 0,2 0-12 0 0,-8 8 47 0 0,-1-1 0 0 0,0 1 1 0 0,0-1-1 0 0,0-1 0 0 0,-1 0 0 0 0,0-1 0 0 0,-1 0 0 0 0,-17 8 0 0 0,3-3 84 0 0,-1-2-1 0 0,-52 13 0 0 0,53-19 95 0 0,-1 0 1 0 0,-1-2-1 0 0,-49-3 1 0 0,43 0-201 0 0,-59 6 1 0 0,69-3-1320 0 0,20-2 248 0 0</inkml:trace>
+  <inkml:trace contextRef="#ctx0" brushRef="#br0" timeOffset="1053.77">831 353 2759 0 0,'5'-9'637'0'0,"-3"6"-666"0"0,0 0 1 0 0,0 0-1 0 0,-1 0 0 0 0,0-1 1 0 0,1 1-1 0 0,-1 0 1 0 0,1-6-1 0 0,-2 9 101 0 0,-1-1 0 0 0,1 0 0 0 0,0 0 0 0 0,0 1 0 0 0,0-1 0 0 0,-1 0 0 0 0,1 0 0 0 0,0 1 0 0 0,-1-1 0 0 0,1 0 0 0 0,-1 1 0 0 0,1-1 1 0 0,0 1-1 0 0,-1-1 0 0 0,0 0 0 0 0,1 1 0 0 0,-1-1 0 0 0,1 1 0 0 0,-1-1 0 0 0,0 1 0 0 0,1 0 0 0 0,-1-1 0 0 0,0 1 0 0 0,1 0 0 0 0,-1-1 0 0 0,0 1 0 0 0,1 0 0 0 0,-1 0 0 0 0,0-1 0 0 0,0 1 0 0 0,0 0 0 0 0,1 0 0 0 0,-1 0 0 0 0,0 0 0 0 0,0 0 1 0 0,1 0-1 0 0,-1 0 0 0 0,0 1 0 0 0,0-1 0 0 0,0 0 0 0 0,-52 1 4409 0 0,-28 7-2162 0 0,72-6-2159 0 0,0 0 1 0 0,0 0 0 0 0,0 1-1 0 0,0 0 1 0 0,1 0 0 0 0,-1 1-1 0 0,1 1 1 0 0,0-1 0 0 0,0 1-1 0 0,0 0 1 0 0,-12 12 0 0 0,18-15 77 0 0,0 2-20 0 0,-1 1-135 0 0,1 0 0 0 0,0 1 0 0 0,1-1 0 0 0,-1 0 0 0 0,1 1 0 0 0,0-1 0 0 0,0 1 0 0 0,1-1 0 0 0,0 8 0 0 0,5-7 57 0 0,15 19-125 0 0,-20-24-20 0 0,1 0-1 0 0,0 0 1 0 0,0 0-1 0 0,0 0 1 0 0,0 0 0 0 0,0 0-1 0 0,0 0 1 0 0,1 0 0 0 0,-1 0-1 0 0,0-1 1 0 0,0 1 0 0 0,0 0-1 0 0,1-1 1 0 0,-1 1 0 0 0,1-1-1 0 0,-1 1 1 0 0,0-1 0 0 0,1 0-1 0 0,-1 1 1 0 0,1-1-1 0 0,0 0 1 0 0,4 1-16 0 0,3 0-136 0 0,1 1 0 0 0,0-1 0 0 0,0 0 0 0 0,-1-1 1 0 0,1 0-1 0 0,0-1 0 0 0,0 0 0 0 0,0 0 0 0 0,-1-1 0 0 0,1 0 0 0 0,-1-1 0 0 0,1 0 0 0 0,-1-1 0 0 0,0 0 0 0 0,0 0 0 0 0,-1-1 0 0 0,11-7 0 0 0,-9 6 287 0 0,0-1-1 0 0,0-1 0 0 0,-1 0 1 0 0,0 0-1 0 0,-1-1 0 0 0,1 0 0 0 0,-2 0 1 0 0,1-1-1 0 0,-1 0 0 0 0,-1-1 1 0 0,0 1-1 0 0,0-1 0 0 0,5-16 1 0 0,-9 10 1760 0 0,-2 17-1871 0 0,0 0-1 0 0,0 0 0 0 0,0 0 0 0 0,0 0 0 0 0,-1-1 1 0 0,1 1-1 0 0,0 0 0 0 0,0 0 0 0 0,-1 0 0 0 0,1 0 1 0 0,0 0-1 0 0,0 0 0 0 0,0 0 0 0 0,-1 0 1 0 0,1 0-1 0 0,0 0 0 0 0,0 0 0 0 0,-1 0 0 0 0,1 0 1 0 0,0 0-1 0 0,0 0 0 0 0,-1 0 0 0 0,1 0 0 0 0,0 0 1 0 0,0 0-1 0 0,-1 0 0 0 0,1 0 0 0 0,0 0 0 0 0,0 0 1 0 0,0 0-1 0 0,-1 0 0 0 0,1 0 0 0 0,0 1 0 0 0,0-1 1 0 0,0 0-1 0 0,-1 0 0 0 0,1 0 0 0 0,0 0 1 0 0,0 1-1 0 0,-46 41-548 0 0,30-22 511 0 0,2 7 19 0 0,9 1 16 0 0,4-22 86 0 0,2 0 98 0 0,2 1-117 0 0,3 19 643 0 0,-1-22-549 0 0,-3-1-206 0 0,1-1 1 0 0,0 0-1 0 0,0 0 0 0 0,0 0 1 0 0,0 0-1 0 0,0-1 0 0 0,1 0 0 0 0,-1 1 1 0 0,0-1-1 0 0,1 0 0 0 0,-1 0 0 0 0,1-1 1 0 0,-1 1-1 0 0,1-1 0 0 0,-1 1 0 0 0,1-1 1 0 0,-1 0-1 0 0,1-1 0 0 0,-1 1 0 0 0,1-1 1 0 0,-1 1-1 0 0,1-1 0 0 0,-1 0 0 0 0,1 0 1 0 0,-1-1-1 0 0,6-2 0 0 0,20-19-1248 0 0,-25 19 1000 0 0,0 0 0 0 0,1 0 1 0 0,-1 1-1 0 0,1 0 0 0 0,0 0 1 0 0,-1 0-1 0 0,1 0 0 0 0,9-3 0 0 0,-10 6 136 0 0,-3 0 128 0 0,1 6 293 0 0,0 0-134 0 0,-1-4-75 0 0,0 0 0 0 0,0 0 0 0 0,-1 0 1 0 0,1 0-1 0 0,-1 0 0 0 0,1 0 0 0 0,-1 0 0 0 0,0 0 0 0 0,0 1 0 0 0,0-1 0 0 0,0 0 0 0 0,0 0 0 0 0,0 0 0 0 0,-1 0 1 0 0,0 2-1 0 0,-12 62 1271 0 0,12-60-954 0 0,-1 1-254 0 0,-6 22-141 0 0,7-22-105 0 0,0 0-45 0 0,0 20-17 0 0,1-21 9 0 0,1-6 35 0 0,1-1 121 0 0,0 1-1 0 0,0-1 1 0 0,-1 0-1 0 0,1 1 0 0 0,0-1 1 0 0,-1 0-1 0 0,1 0 1 0 0,-1 0-1 0 0,1 0 0 0 0,-1-1 1 0 0,0 1-1 0 0,1 0 1 0 0,-1-1-1 0 0,0 1 0 0 0,0-1 1 0 0,0 1-1 0 0,0-1 1 0 0,0 1-1 0 0,0-1 1 0 0,-1 0-1 0 0,2-2 0 0 0,17-47 840 0 0,-15 37-512 0 0,-2 7-92 0 0,1-1 1 0 0,-2-1-1 0 0,1 1 1 0 0,-1 0-1 0 0,0 0 1 0 0,0 0-1 0 0,-2-16 1 0 0,-1 7 282 0 0,-2 1-1 0 0,-9-31 1 0 0,13 46-514 0 0,-1-1-1 0 0,1 1 0 0 0,0-1 1 0 0,-1 1-1 0 0,1-1 0 0 0,0 1 1 0 0,0-1-1 0 0,0 0 0 0 0,0 1 1 0 0,0-1-1 0 0,1 1 0 0 0,-1-1 1 0 0,0 0-1 0 0,1 1 0 0 0,-1-1 1 0 0,1 1-1 0 0,-1-1 0 0 0,1 1 1 0 0,0 0-1 0 0,1-3 1 0 0,0 2-11 0 0,0 0 0 0 0,1-1 0 0 0,-1 1 0 0 0,1 0 0 0 0,-1 0 0 0 0,1 0 0 0 0,0 0 1 0 0,-1 1-1 0 0,7-3 0 0 0,7-2-287 0 0,0 1 1 0 0,0 1 0 0 0,22-3-1 0 0,-16 3-558 0 0,42-10-2479 0 0,-49 11-2176 0 0</inkml:trace>
+  <inkml:trace contextRef="#ctx0" brushRef="#br0" timeOffset="1734.57">1353 324 5903 0 0,'1'-3'199'0'0,"0"1"-1"0"0,0-1 0 0 0,0 0 0 0 0,0 0 1 0 0,-1 0-1 0 0,0 0 0 0 0,1 0 0 0 0,-1-3 1 0 0,-6 2 2170 0 0,-11 11 391 0 0,-32 20-593 0 0,28-16-1969 0 0,1 1 1 0 0,-23 17-1 0 0,20-7-90 0 0,20-17-80 0 0,0-2 99 0 0,3-1-107 0 0,0-1-1 0 0,0 1 1 0 0,-1-1 0 0 0,1 1 0 0 0,-1 0-1 0 0,0-1 1 0 0,1 1 0 0 0,-1-1 0 0 0,0 1-1 0 0,0-1 1 0 0,0 0 0 0 0,-2 3 0 0 0,1-1 26 0 0,0 2 770 0 0,4 1-624 0 0,13 20-154 0 0,-13-24-71 0 0,0-1-1 0 0,0 0 0 0 0,0 1 1 0 0,0-1-1 0 0,0 0 0 0 0,0 0 1 0 0,1 0-1 0 0,-1-1 0 0 0,0 1 1 0 0,1 0-1 0 0,-1-1 0 0 0,0 1 1 0 0,1-1-1 0 0,-1 0 0 0 0,0 0 1 0 0,1 0-1 0 0,-1 0 0 0 0,0 0 1 0 0,4-1-1 0 0,47-13-951 0 0,-36 7 606 0 0,0-1 1 0 0,-1 0-1 0 0,0-1 1 0 0,0-1-1 0 0,-1 0 1 0 0,0-1 0 0 0,-1-1-1 0 0,0 0 1 0 0,-1-1-1 0 0,-1-1 1 0 0,15-19-1 0 0,-26 32 555 0 0,0-1 0 0 0,0 0 0 0 0,0 0 0 0 0,0 0-1 0 0,0 1 1 0 0,0-1 0 0 0,0 0 0 0 0,-1 0 0 0 0,1-1-1 0 0,-1 1 1 0 0,1 0 0 0 0,-1 0 0 0 0,0 0 0 0 0,0 0-1 0 0,0 0 1 0 0,0 0 0 0 0,0 0 0 0 0,-1 0 0 0 0,0-3-1 0 0,1 5-112 0 0,0-1 0 0 0,0 1-1 0 0,-1-1 1 0 0,1 1 0 0 0,0-1-1 0 0,0 1 1 0 0,-1 0-1 0 0,1-1 1 0 0,-1 1 0 0 0,1 0-1 0 0,0-1 1 0 0,-1 1 0 0 0,1 0-1 0 0,-1-1 1 0 0,1 1 0 0 0,-1 0-1 0 0,1 0 1 0 0,-1-1-1 0 0,1 1 1 0 0,-1 0 0 0 0,1 0-1 0 0,-1 0 1 0 0,1 0 0 0 0,-1 0-1 0 0,1 0 1 0 0,-1 0-1 0 0,0 0 1 0 0,-1 0-80 0 0,1 0 0 0 0,-1 1 0 0 0,0 0 0 0 0,0-1 0 0 0,1 1 0 0 0,-1 0 0 0 0,0 0 0 0 0,1-1 0 0 0,-1 1-1 0 0,1 1 1 0 0,-1-1 0 0 0,-1 1 0 0 0,-12 16 25 0 0,14-15 6 0 0,-1 1 538 0 0,2 2-302 0 0,1 22 6 0 0,0-22 266 0 0,1 0-252 0 0,29 59 1042 0 0,-27-57-1081 0 0,-1-3-107 0 0,8 16-48 0 0,-9-16-11 0 0,4 0-11 0 0,18 14-117 0 0,-22-18 4 0 0,0 1 0 0 0,0-2-1 0 0,0 1 1 0 0,0 0 0 0 0,0 0 0 0 0,0-1 0 0 0,0 1-1 0 0,0-1 1 0 0,0 1 0 0 0,1-1 0 0 0,-1 0 0 0 0,0 0 0 0 0,0 0-1 0 0,0 0 1 0 0,0 0 0 0 0,0-1 0 0 0,3 1 0 0 0,11-8-5297 0 0,-6 2-366 0 0</inkml:trace>
+  <inkml:trace contextRef="#ctx0" brushRef="#br0" timeOffset="2231.91">1675 56 13359 0 0,'0'0'1880'0'0,"-2"6"-1760"0"0,-3 17-108 0 0,2-10-249 0 0,1 1 0 0 0,-2 24 0 0 0,2-10 350 0 0,-2 33 492 0 0,-1 12 940 0 0,2-50-1010 0 0,4-1-95 0 0,0-11-65 0 0,3 21-246 0 0,-1-18-70 0 0,6 10-63 0 0,-6-18-76 0 0,-2-6-213 0 0,0 0 250 0 0,1 0 1 0 0,-1 0 0 0 0,1 0 0 0 0,-1-1 0 0 0,1 1-1 0 0,-1 0 1 0 0,0-1 0 0 0,1 1 0 0 0,-1-1 0 0 0,0 0-1 0 0,1 1 1 0 0,-1-1 0 0 0,0 0 0 0 0,0 0-1 0 0,0 0 1 0 0,0 0 0 0 0,1 0 0 0 0,-1 0 0 0 0,-1 0-1 0 0,1 0 1 0 0,0 0 0 0 0,0 0 0 0 0,0-1 0 0 0,-1 1-1 0 0,1 0 1 0 0,0-1 0 0 0,-1 1 0 0 0,1 0-1 0 0,-1-1 1 0 0,0 1 0 0 0,1-1 0 0 0,-1-1 0 0 0,4-6-154 0 0,7-25-675 0 0,-9 25 929 0 0,1 1-1 0 0,0-1 1 0 0,0 1-1 0 0,0 0 1 0 0,1-1-1 0 0,1 1 1 0 0,-1 1-1 0 0,1-1 1 0 0,11-12-1 0 0,-15 19 5 0 0,0 1-42 0 0,-1-1 0 0 0,1 1 1 0 0,-1-1-1 0 0,1 1 1 0 0,0-1-1 0 0,-1 1 0 0 0,1 0 1 0 0,0-1-1 0 0,-1 1 1 0 0,1 0-1 0 0,0-1 0 0 0,-1 1 1 0 0,1 0-1 0 0,0 0 1 0 0,0 0-1 0 0,-1 0 0 0 0,1 0 1 0 0,0 0-1 0 0,0 0 1 0 0,-1 0-1 0 0,1 0 0 0 0,0 0 1 0 0,0 0-1 0 0,-1 0 0 0 0,1 0 1 0 0,1 1-1 0 0,-1-1-92 0 0,0 7-62 0 0,7 21-24 0 0,-8-13 9 0 0,-8 29 53 0 0,4-23 34 0 0,-2 2 177 0 0,-1 1 63 0 0,6-17 12 0 0,0 0-4 0 0,-2 24-29 0 0,2-24 132 0 0,4-1-139 0 0,10 18 22 0 0,-12-23-153 0 0,0 0 0 0 0,0 0 0 0 0,0 0 1 0 0,0 0-1 0 0,1 0 0 0 0,-1 0 0 0 0,0 0 1 0 0,1 0-1 0 0,-1 0 0 0 0,0-1 0 0 0,1 1 1 0 0,-1-1-1 0 0,1 1 0 0 0,0-1 0 0 0,-1 1 1 0 0,1-1-1 0 0,-1 0 0 0 0,1 0 0 0 0,-1 0 1 0 0,1 0-1 0 0,0 0 0 0 0,-1 0 0 0 0,3 0 1 0 0,-1 0 38 0 0,18-2-202 0 0,-1-1 1 0 0,0 0-1 0 0,-1-1 1 0 0,1-2-1 0 0,22-8 1 0 0,9-2-1916 0 0,-15 6-3503 0 0</inkml:trace>
 </inkml:ink>
 </file>
 
@@ -4087,15 +4662,15 @@
           <inkml:channelProperty channel="OE" name="resolution" value="1000" units="1/deg"/>
         </inkml:channelProperties>
       </inkml:inkSource>
-      <inkml:timestamp xml:id="ts0" timeString="2024-05-16T06:16:58.456"/>
+      <inkml:timestamp xml:id="ts0" timeString="2024-06-01T07:10:28.119"/>
     </inkml:context>
     <inkml:brush xml:id="br0">
       <inkml:brushProperty name="width" value="0.035" units="cm"/>
       <inkml:brushProperty name="height" value="0.035" units="cm"/>
     </inkml:brush>
   </inkml:definitions>
-  <inkml:trace contextRef="#ctx0" brushRef="#br0">0 124 6911 0 0,'4'1'575'0'0,"0"0"-1"0"0,0 1 0 0 0,0-1 1 0 0,-1 1-1 0 0,1 0 0 0 0,-1 0 0 0 0,1 0 1 0 0,4 4-1 0 0,17 10-176 0 0,-17-14-208 0 0,0-1 0 0 0,0 0 0 0 0,0 0-1 0 0,0-1 1 0 0,0 0 0 0 0,0 0 0 0 0,0-1 0 0 0,0 0 0 0 0,0 0 0 0 0,12-4 0 0 0,15-1 506 0 0,406-26 4270 0 0,-357 30-4929 0 0,-58 0-1312 0 0,50-9-1 0 0,-59 7-5144 0 0</inkml:trace>
-  <inkml:trace contextRef="#ctx0" brushRef="#br0" timeOffset="511.01">501 2 11975 0 0,'-2'1'186'0'0,"-1"0"-1"0"0,0 0 1 0 0,1 0 0 0 0,0 0-1 0 0,-1 0 1 0 0,1 0-1 0 0,-1 1 1 0 0,-2 2 0 0 0,4-3-154 0 0,1-1 1 0 0,0 0 0 0 0,0 0 0 0 0,-1 1 0 0 0,1-1 0 0 0,0 0 0 0 0,-1 1 0 0 0,1-1 0 0 0,0 0 0 0 0,0 1 0 0 0,0-1 0 0 0,-1 0-1 0 0,1 1 1 0 0,0-1 0 0 0,0 0 0 0 0,0 1 0 0 0,0-1 0 0 0,0 1 0 0 0,0-1 0 0 0,0 0 0 0 0,0 1 0 0 0,0-1 0 0 0,0 1 0 0 0,0-1-1 0 0,0 0 1 0 0,0 1 0 0 0,0-1 0 0 0,0 1 0 0 0,0-1 0 0 0,0 0 0 0 0,0 1 0 0 0,1-1 0 0 0,-1 0 0 0 0,0 1 0 0 0,0-1 0 0 0,0 1-1 0 0,1-1 1 0 0,-1 0 0 0 0,0 0 0 0 0,1 1 0 0 0,-1-1 0 0 0,0 0 0 0 0,0 0 0 0 0,1 1 0 0 0,-1-1 0 0 0,1 0 0 0 0,-1 0 0 0 0,0 0-1 0 0,1 1 1 0 0,-1-1 0 0 0,0 0 0 0 0,1 0 0 0 0,-1 0 0 0 0,1 0 0 0 0,-1 0 0 0 0,0 0 0 0 0,1 0 0 0 0,-1 0 0 0 0,1 0-1 0 0,-1 0 1 0 0,0 0 0 0 0,1 0 0 0 0,1 0 287 0 0,13-1-352 0 0,0 0 0 0 0,1-2 0 0 0,22-6-1 0 0,-19 4-541 0 0,-1 1 0 0 0,1 1 0 0 0,33-2 0 0 0,-43 4 421 0 0,31 3-555 0 0,-31-1 573 0 0,-5-1 44 0 0,1 0 1 0 0,-1 0-1 0 0,1 1 0 0 0,-1 0 1 0 0,0 0-1 0 0,9 3 0 0 0,25 9-73 0 0,11 5 80 0 0,-2 1 90 0 0,-42-18 24 0 0,-1 1 1 0 0,1 0 0 0 0,0 0 0 0 0,-1 1-1 0 0,1-1 1 0 0,6 6 0 0 0,-2-2 20 0 0,-2-2 943 0 0,-6 3-644 0 0,0-4-334 0 0,-1-1 23 0 0,1-1 0 0 0,-1 1 0 0 0,0 0 0 0 0,1 0 0 0 0,-1 0 0 0 0,0-1 0 0 0,0 1 0 0 0,0 0 0 0 0,-1 0 0 0 0,1-1 0 0 0,0 1 0 0 0,-1 0 0 0 0,1 0 0 0 0,-1-1 0 0 0,1 1 0 0 0,-1 0 0 0 0,0-1 0 0 0,1 1 0 0 0,-1-1 0 0 0,0 1 0 0 0,0-1 0 0 0,-1 1 0 0 0,1-1 0 0 0,0 0 0 0 0,0 1-1 0 0,0-1 1 0 0,-1 0 0 0 0,1 0 0 0 0,-1 0 0 0 0,-2 2 0 0 0,-10 4 79 0 0,-56 32-113 0 0,-115 45 0 0 0,170-79-342 0 0,4-2-134 0 0</inkml:trace>
+  <inkml:trace contextRef="#ctx0" brushRef="#br0">57 126 2759 0 0,'-1'-1'127'0'0,"0"0"-1"0"0,-1 0 0 0 0,1 0 1 0 0,0 0-1 0 0,0 1 0 0 0,-1-1 0 0 0,1 0 1 0 0,0 1-1 0 0,0 0 0 0 0,-1-1 1 0 0,1 1-1 0 0,-1-1 0 0 0,1 1 0 0 0,0 0 1 0 0,-1 0-1 0 0,1 0 0 0 0,-1 0 1 0 0,1 0-1 0 0,-1 0 0 0 0,1 0 0 0 0,0 1 1 0 0,-1-1-1 0 0,-1 1 0 0 0,1 0 134 0 0,1-1-1 0 0,-1 1 1 0 0,1-1-1 0 0,-1 0 1 0 0,1 0-1 0 0,-1 0 1 0 0,1 0-1 0 0,0 0 1 0 0,-1 0-1 0 0,1 0 1 0 0,-1 0-1 0 0,1-1 1 0 0,-3 0-1 0 0,15-2 3638 0 0,16-2-2314 0 0,45 1 2304 0 0,0 5-3513 0 0,-32 0-533 0 0,0-1 0 0 0,52-8 0 0 0,-82 7 248 0 0,24-5 238 0 0,56-2 1 0 0,-81 8-201 0 0,1 0-1 0 0,0 1 1 0 0,-1 0-1 0 0,1 0 1 0 0,0 1-1 0 0,-1 0 1 0 0,1 1 0 0 0,-1 0-1 0 0,0 1 1 0 0,13 6-1 0 0,-22-9-107 0 0,1-1-1 0 0,-1 0 1 0 0,0 0-1 0 0,0 1 1 0 0,1-1-1 0 0,-1 0 1 0 0,0 0-1 0 0,1 1 1 0 0,-1-1-1 0 0,0 0 1 0 0,1 0-1 0 0,-1 0 1 0 0,0 0-1 0 0,1 0 1 0 0,-1 1-1 0 0,0-1 1 0 0,1 0-1 0 0,-1 0 1 0 0,0 0-1 0 0,1 0 1 0 0,-1 0-1 0 0,1 0 1 0 0,-1 0-1 0 0,0 0 1 0 0,1 0-1 0 0,-1 0 1 0 0,0-1-1 0 0,1 1 1 0 0,-1 0-1 0 0,0 0 1 0 0,1 0-1 0 0,-1 0 1 0 0,0 0-1 0 0,1-1 1 0 0,-1 1-1 0 0,1-3-895 0 0</inkml:trace>
+  <inkml:trace contextRef="#ctx0" brushRef="#br0" timeOffset="811">473 38 6447 0 0,'-12'0'-9'0'0,"4"0"1487"0"0,9-6 338 0 0,3-6-1262 0 0,-3 12-479 0 0,-1 0-1 0 0,0 0 1 0 0,0-1 0 0 0,0 1 0 0 0,1 0-1 0 0,-1-1 1 0 0,0 1 0 0 0,0 0-1 0 0,0-1 1 0 0,0 1 0 0 0,0-1 0 0 0,0 1-1 0 0,0 0 1 0 0,0-1 0 0 0,0 1-1 0 0,0 0 1 0 0,0-1 0 0 0,0 1 0 0 0,0-1-1 0 0,0 1 1 0 0,0 0 0 0 0,0-1-1 0 0,0 1 1 0 0,0 0 0 0 0,0-1 0 0 0,-1 1-1 0 0,1 0 1 0 0,0-1 0 0 0,0 1-1 0 0,0 0 1 0 0,-1-1 0 0 0,1 1 0 0 0,0 0-1 0 0,0 0 1 0 0,-1-1 0 0 0,1 1-1 0 0,0 0 1 0 0,-1 0 0 0 0,1 0 0 0 0,0-1-1 0 0,-1 1 1 0 0,-6-6 3844 0 0,8 8-3847 0 0,1-1 0 0 0,-1 1-1 0 0,1-1 1 0 0,-1 1 0 0 0,1-1 0 0 0,-1 0-1 0 0,1 1 1 0 0,0-1 0 0 0,-1 0 0 0 0,1 0-1 0 0,0 0 1 0 0,0 0 0 0 0,0-1 0 0 0,0 1-1 0 0,4 1 1 0 0,36 6 1415 0 0,-24-6-1210 0 0,46 9-264 0 0,-46-10-6 0 0,0 2 1 0 0,0 0-1 0 0,-1 1 0 0 0,1 1 1 0 0,-1 0-1 0 0,31 16 0 0 0,-2-4-7 0 0,-50-17 79 0 0,-1 1 1 0 0,0-1-1 0 0,0 1 0 0 0,1 0 0 0 0,-1 0 1 0 0,0 0-1 0 0,1 0 0 0 0,-1 1 0 0 0,-5 3 1 0 0,6-4-62 0 0,-80 36-123 0 0,49-20-59 0 0,-52 16 1 0 0,-1-7 663 0 0,87-25-932 0 0</inkml:trace>
 </inkml:ink>
 </file>
 
@@ -4119,74 +4694,19 @@
           <inkml:channelProperty channel="OE" name="resolution" value="1000" units="1/deg"/>
         </inkml:channelProperties>
       </inkml:inkSource>
-      <inkml:timestamp xml:id="ts0" timeString="2024-05-16T06:17:02.619"/>
+      <inkml:timestamp xml:id="ts0" timeString="2024-06-01T07:09:31.063"/>
     </inkml:context>
     <inkml:brush xml:id="br0">
       <inkml:brushProperty name="width" value="0.035" units="cm"/>
       <inkml:brushProperty name="height" value="0.035" units="cm"/>
     </inkml:brush>
   </inkml:definitions>
-  <inkml:trace contextRef="#ctx0" brushRef="#br0">288 238 1839 0 0,'8'-11'2159'0'0,"-10"17"114"0"0,-10 26 126 0 0,3 32-1714 0 0,-16 143 2767 0 0,24-202-4101 0 0,1 0 0 0 0,0 0-1 0 0,0 0 1 0 0,1 0 0 0 0,-1 0-1 0 0,3 7 1 0 0</inkml:trace>
-  <inkml:trace contextRef="#ctx0" brushRef="#br0" timeOffset="355.87">23 318 6447 0 0,'40'-19'3260'0'0,"92"-24"1236"0"0,72-10-2556 0 0,-97 27-1972 0 0,-105 26-621 0 0,3-1-195 0 0,17-3-823 0 0,-12 3-3125 0 0</inkml:trace>
-  <inkml:trace contextRef="#ctx0" brushRef="#br0" timeOffset="729.91">556 180 4607 0 0,'-3'1'424'0'0,"1"1"-1"0"0,0 0 0 0 0,0-1 0 0 0,0 1 0 0 0,0 0 0 0 0,0 0 0 0 0,0 0 0 0 0,1 0 0 0 0,-1 0 0 0 0,0 1 0 0 0,1-1 1 0 0,0 1-1 0 0,0-1 0 0 0,0 0 0 0 0,0 1 0 0 0,-1 3 0 0 0,-9 51 1032 0 0,5-22-720 0 0,-66 336 369 0 0,70-359-1402 0 0,1-4 206 0 0,8-17 811 0 0,24-47 512 0 0,-18 31-1301 0 0,26-38 0 0 0,-34 56-145 0 0,0 1 0 0 0,1-1 1 0 0,0 1-1 0 0,0 0 0 0 0,1 0 1 0 0,0 1-1 0 0,0 0 1 0 0,0 0-1 0 0,12-6 0 0 0,-18 10 243 0 0,1 1 0 0 0,-1-1-1 0 0,0 1 1 0 0,1-1-1 0 0,-1 1 1 0 0,1 0 0 0 0,-1-1-1 0 0,0 1 1 0 0,1 0 0 0 0,-1 0-1 0 0,1 0 1 0 0,-1 0 0 0 0,1 0-1 0 0,-1 0 1 0 0,0 1-1 0 0,1-1 1 0 0,-1 0 0 0 0,1 1-1 0 0,-1-1 1 0 0,0 1 0 0 0,1-1-1 0 0,-1 1 1 0 0,0 0-1 0 0,0 0 1 0 0,0-1 0 0 0,1 1-1 0 0,-1 0 1 0 0,0 0 0 0 0,0 0-1 0 0,0 0 1 0 0,0 0 0 0 0,0 0-1 0 0,-1 1 1 0 0,1-1-1 0 0,0 0 1 0 0,0 0 0 0 0,-1 1-1 0 0,1-1 1 0 0,0 3 0 0 0,-1-3 330 0 0,2 6 6 0 0,3 23 420 0 0,-2 0 0 0 0,0 46 0 0 0,-1-15-742 0 0,-2-55-184 0 0</inkml:trace>
-  <inkml:trace contextRef="#ctx0" brushRef="#br0" timeOffset="1095.49">848 514 10135 0 0,'-1'6'365'0'0,"-1"1"-1"0"0,2-1 1 0 0,-1 1-1 0 0,1-1 1 0 0,-1 1-1 0 0,2 0 1 0 0,-1-1-1 0 0,2 8 1 0 0,0 14 748 0 0,-3-8-677 0 0,0 18-486 0 0</inkml:trace>
-  <inkml:trace contextRef="#ctx0" brushRef="#br0" timeOffset="1096.49">911 229 14279 0 0,'-7'5'632'0'0,"2"-2"136"0"0,1 1-616 0 0,2-2-152 0 0,2-1 0 0 0,0 0 0 0 0,1 1 0 0 0,-1 2 0 0 0,-1 0 0 0 0,1 2 0 0 0,0-1-472 0 0,0 1-72 0 0,1-3-8 0 0,-1-1-8 0 0,0 1 496 0 0,2-7 64 0 0</inkml:trace>
-  <inkml:trace contextRef="#ctx0" brushRef="#br0" timeOffset="1526.45">1145 379 3679 0 0,'-72'22'7224'0'0,"-3"7"-4135"0"0,64-24-3084 0 0,-1 1-1 0 0,2 0 1 0 0,-1 0-1 0 0,1 1 0 0 0,-1 0 1 0 0,2 1-1 0 0,-1 0 0 0 0,1 1 1 0 0,1 0-1 0 0,-11 14 1 0 0,18-22-229 0 0,0 1 0 0 0,0-1-1 0 0,0 1 1 0 0,0-1 0 0 0,0 1 0 0 0,0 0 0 0 0,1-1 0 0 0,-1 1 0 0 0,1 0 0 0 0,-1 0 0 0 0,0 3 0 0 0,2-5 138 0 0,-1 0 0 0 0,0 1 1 0 0,0-1-1 0 0,0 1 0 0 0,0-1 0 0 0,0 0 0 0 0,0 1 0 0 0,1-1 0 0 0,-1 0 0 0 0,0 1 1 0 0,0-1-1 0 0,0 0 0 0 0,1 1 0 0 0,-1-1 0 0 0,0 0 0 0 0,1 1 0 0 0,-1-1 1 0 0,0 0-1 0 0,1 0 0 0 0,-1 1 0 0 0,0-1 0 0 0,1 0 0 0 0,-1 0 0 0 0,0 0 1 0 0,1 0-1 0 0,-1 1 0 0 0,1-1 0 0 0,-1 0 0 0 0,0 0 0 0 0,1 0 0 0 0,0 0 0 0 0,5 0-633 0 0,1 0-1 0 0,-1-1 1 0 0,1 0-1 0 0,-1 0 1 0 0,9-3-1 0 0,14-2-205 0 0,-3 4 946 0 0,-19 2 215 0 0,2 1 42 0 0,27 6 62 0 0,-27-5 225 0 0,-2 3 98 0 0,19 15 17 0 0,-20-15 58 0 0,-2 2 221 0 0,9 22 97 0 0,-10-22 21 0 0,-2 0-39 0 0,-2-1-676 0 0,0 1 1 0 0,0-1 0 0 0,0 0 0 0 0,0 0 0 0 0,-1 0-1 0 0,0 0 1 0 0,-6 12 0 0 0,7-17-223 0 0,1 1 0 0 0,-1 0 0 0 0,0 0 0 0 0,0 0-1 0 0,0-1 1 0 0,-1 1 0 0 0,1 0 0 0 0,0-1 0 0 0,0 0 0 0 0,-1 1 0 0 0,1-1 0 0 0,-1 0 0 0 0,0 1-1 0 0,1-1 1 0 0,-1 0 0 0 0,0 0 0 0 0,1 0 0 0 0,-1 0 0 0 0,0-1 0 0 0,0 1 0 0 0,0 0 0 0 0,0-1 0 0 0,0 0-1 0 0,0 1 1 0 0,0-1 0 0 0,0 0 0 0 0,0 0 0 0 0,0 0 0 0 0,0 0 0 0 0,0 0 0 0 0,0 0 0 0 0,0-1 0 0 0,0 1-1 0 0,0-1 1 0 0,-1 0 0 0 0,0 0-215 0 0,1 0 0 0 0,0-1 0 0 0,0 1 0 0 0,0-1 0 0 0,0 1 0 0 0,0-1 0 0 0,1 0 0 0 0,-1 0 0 0 0,0 1-1 0 0,1-1 1 0 0,-1 0 0 0 0,-1-5 0 0 0,-2-1-6373 0 0</inkml:trace>
-  <inkml:trace contextRef="#ctx0" brushRef="#br0" timeOffset="2449.16">1684 428 4143 0 0,'-2'-4'6378'0'0,"-1"9"-4062"0"0,-3 9-1680 0 0,-10 65 304 0 0,4-19-48 0 0,-5 66 0 0 0,18-100-1090 0 0,-1-22-48 0 0</inkml:trace>
-  <inkml:trace contextRef="#ctx0" brushRef="#br0" timeOffset="2813.17">1663 261 9671 0 0,'-6'-5'864'0'0,"2"2"-696"0"0,-1 0-168 0 0,2 0 3680 0 0,2 2-2368 0 0,0 0-840 0 0,-2 0-176 0 0,2 1 224 0 0,2 0-984 0 0,0 1-144 0 0,2 0-32 0 0,0 1-8 0 0</inkml:trace>
-  <inkml:trace contextRef="#ctx0" brushRef="#br0" timeOffset="3282.71">1830 126 10567 0 0,'0'0'39'0'0,"0"-1"-1"0"0,0 0 0 0 0,1 1 0 0 0,-1-1 0 0 0,0 0 1 0 0,1 1-1 0 0,-1-1 0 0 0,0 0 0 0 0,1 1 1 0 0,-1-1-1 0 0,0 0 0 0 0,1 1 0 0 0,-1-1 1 0 0,1 1-1 0 0,-1-1 0 0 0,1 1 0 0 0,0-1 0 0 0,-1 1 1 0 0,1 0-1 0 0,-1-1 0 0 0,1 1 0 0 0,0-1 1 0 0,-1 1-1 0 0,1 0 0 0 0,0 0 0 0 0,-1-1 1 0 0,1 1-1 0 0,0 0 0 0 0,0 0 0 0 0,-1 0 0 0 0,1 0 1 0 0,0 0-1 0 0,-1 0 0 0 0,1 0 0 0 0,0 0 1 0 0,0 0-1 0 0,-1 0 0 0 0,1 0 0 0 0,0 1 1 0 0,0-1-1 0 0,0 0 0 0 0,2 1 22 0 0,-2-1 585 0 0,2 9-577 0 0,-2-7-66 0 0,1 4-1 0 0,0 0 0 0 0,0 0 0 0 0,0 0 0 0 0,-1 0 0 0 0,0 1 0 0 0,0-1 0 0 0,0 0 0 0 0,-1 1 0 0 0,0-1 0 0 0,-2 12 0 0 0,-15 68 575 0 0,-26 132 665 0 0,16-73-3987 0 0,27-141 2563 0 0,-8 30-860 0 0,8-32 983 0 0,-1 0 0 0 0,0 0 1 0 0,1-1-1 0 0,-1 1 0 0 0,0 0 0 0 0,0 0 0 0 0,0-1 1 0 0,0 1-1 0 0,0-1 0 0 0,0 1 0 0 0,-1-1 1 0 0,1 1-1 0 0,0-1 0 0 0,-1 0 0 0 0,-1 2 0 0 0,14-49-3405 0 0,-3 21 2370 0 0,1 1 0 0 0,12-23 0 0 0,8 3 3981 0 0,-25 41-1868 0 0,-1-1 0 0 0,1 1 0 0 0,-1-1 0 0 0,1 1 0 0 0,0 0 0 0 0,1 0 0 0 0,7-3 0 0 0,-10 5-876 0 0,-1 1 0 0 0,1-1 0 0 0,0 1 0 0 0,0-1 0 0 0,0 1-1 0 0,-1 0 1 0 0,1 0 0 0 0,0 0 0 0 0,0 0 0 0 0,0 1 0 0 0,0-1 0 0 0,-1 0-1 0 0,1 1 1 0 0,0-1 0 0 0,0 1 0 0 0,-1-1 0 0 0,1 1 0 0 0,0 0 0 0 0,-1 0-1 0 0,1 0 1 0 0,-1 0 0 0 0,3 2 0 0 0,-2-1-151 0 0,0-1 0 0 0,0 0 1 0 0,0 0-1 0 0,0 0 0 0 0,0 1 0 0 0,1-2 0 0 0,-1 1 0 0 0,0 0 1 0 0,0 0-1 0 0,1-1 0 0 0,-1 1 0 0 0,0-1 0 0 0,1 0 1 0 0,-1 0-1 0 0,0 0 0 0 0,1 0 0 0 0,2 0 0 0 0,0-1-51 0 0,14-4-204 0 0,1 0-1 0 0,19-8 1 0 0,-34 11 193 0 0,-1 1 0 0 0,1-1 0 0 0,-1-1 1 0 0,0 1-1 0 0,0-1 0 0 0,0 0 0 0 0,0 0 0 0 0,0 0 0 0 0,-1 0 1 0 0,1 0-1 0 0,-1-1 0 0 0,0 0 0 0 0,0 0 0 0 0,3-5 0 0 0,-5 8 22 0 0,-1 1 1 0 0,1-1-1 0 0,-1 0 0 0 0,1 0 0 0 0,-1 1 0 0 0,0-1 1 0 0,1 0-1 0 0,-1 0 0 0 0,0 0 0 0 0,0 0 0 0 0,1 0 1 0 0,-1 0-1 0 0,0 0 0 0 0,0 1 0 0 0,0-1 0 0 0,0 0 1 0 0,0 0-1 0 0,0 0 0 0 0,-1 0 0 0 0,1 0 0 0 0,0 0 0 0 0,0 0 1 0 0,-1 1-1 0 0,1-1 0 0 0,0 0 0 0 0,-1 0 0 0 0,1 0 1 0 0,-2-1-1 0 0,1 1-21 0 0,0 0 0 0 0,-1 1 1 0 0,1-1-1 0 0,-1 0 0 0 0,1 1 1 0 0,-1-1-1 0 0,0 0 0 0 0,1 1 1 0 0,-1 0-1 0 0,1-1 0 0 0,-1 1 1 0 0,0 0-1 0 0,1 0 0 0 0,-3 0 1 0 0,-5 0 11 0 0,1 1-1 0 0,-1 0 1 0 0,1 1 0 0 0,-1 0 0 0 0,-7 2 0 0 0,9-1 90 0 0,1 1 1 0 0,-1-1 0 0 0,1 1-1 0 0,0 0 1 0 0,0 0-1 0 0,1 1 1 0 0,-1 0-1 0 0,1 0 1 0 0,0 0-1 0 0,0 1 1 0 0,1-1-1 0 0,-1 1 1 0 0,-3 8-1 0 0,2-3 210 0 0,0 0 1 0 0,1 1-1 0 0,0-1 0 0 0,1 1 0 0 0,0 0 0 0 0,-3 19 1 0 0,6-3 443 0 0,4-15-383 0 0,-3-11-289 0 0,1 1 1 0 0,-1-1-1 0 0,1 1 1 0 0,0-1-1 0 0,0 0 0 0 0,0 1 1 0 0,0-1-1 0 0,0 0 1 0 0,0 0-1 0 0,3 3 1 0 0,0 1 11 0 0,0 1 4 0 0,5-4-494 0 0,26 10 162 0 0,-26-10-38 0 0,-1-3-51 0 0,0-1 0 0 0,0-1-1 0 0,0 0 1 0 0,0 0-1 0 0,0 0 1 0 0,0-1 0 0 0,-1 0-1 0 0,0-1 1 0 0,1 1-1 0 0,-1-1 1 0 0,-1-1 0 0 0,12-8-1 0 0,-6 1-3220 0 0</inkml:trace>
-  <inkml:trace contextRef="#ctx0" brushRef="#br0" timeOffset="3703.22">2198 495 3223 0 0,'6'-13'7'0'0,"-5"9"186"0"0,0 1-1 0 0,0-1 0 0 0,1 1 1 0 0,-1-1-1 0 0,1 1 0 0 0,0 0 1 0 0,0-1-1 0 0,0 1 0 0 0,0 0 1 0 0,0 1-1 0 0,1-1 0 0 0,-1 0 1 0 0,1 1-1 0 0,4-4 0 0 0,-7 9 99 0 0,1-1 0 0 0,-1 0 0 0 0,0 1 0 0 0,0-1 0 0 0,-1 1 0 0 0,1-1 0 0 0,0 0 0 0 0,-1 1 0 0 0,-1 4 0 0 0,-18 59 3196 0 0,9-33-927 0 0,-11 62-1 0 0,47-132-1419 0 0,3-19-1319 0 0,-23 43-87 0 0,0 1 0 0 0,1 0 0 0 0,1-1 0 0 0,0 2 1 0 0,0-1-1 0 0,1 1 0 0 0,1 1 0 0 0,15-16 0 0 0,-24 26 237 0 0,0-1-1 0 0,0 1 1 0 0,1 0-1 0 0,-1-1 1 0 0,0 1-1 0 0,1 0 1 0 0,-1 0-1 0 0,0-1 1 0 0,1 1-1 0 0,-1 0 1 0 0,0 0 0 0 0,1-1-1 0 0,-1 1 1 0 0,1 0-1 0 0,-1 0 1 0 0,1 0-1 0 0,-1 0 1 0 0,0 0-1 0 0,1 0 1 0 0,-1 0-1 0 0,1 0 1 0 0,-1 0-1 0 0,1 0 1 0 0,-1 0-1 0 0,0 0 1 0 0,1 0-1 0 0,-1 0 1 0 0,1 0-1 0 0,-1 0 1 0 0,1 0-1 0 0,-1 0 1 0 0,0 0 0 0 0,1 1-1 0 0,2 14-233 0 0,-12 24 770 0 0,9-37-442 0 0,-3 7 166 0 0,1-6-156 0 0,1 0-1 0 0,0 1 1 0 0,0-1-1 0 0,0 0 1 0 0,0 1-1 0 0,0-1 1 0 0,1 0-1 0 0,-1 1 1 0 0,1-1-1 0 0,0 1 1 0 0,0-1-1 0 0,1 5 1 0 0,19-36 633 0 0,21-19-776 0 0,-37 43-67 0 0,-1 1 1 0 0,1-1-1 0 0,0 1 1 0 0,0 0-1 0 0,0 1 0 0 0,1-1 1 0 0,-1 1-1 0 0,1 0 1 0 0,-1 0-1 0 0,7-2 1 0 0,-10 4 128 0 0,-1 0 0 0 0,1 0 0 0 0,-1 0 0 0 0,0 0 0 0 0,1 0 1 0 0,-1 0-1 0 0,1 0 0 0 0,-1 0 0 0 0,1 0 0 0 0,-1 1 0 0 0,1-1 0 0 0,-1 0 0 0 0,0 0 0 0 0,1 0 0 0 0,-1 1 0 0 0,1-1 1 0 0,-1 0-1 0 0,0 0 0 0 0,1 1 0 0 0,-1-1 0 0 0,0 0 0 0 0,1 1 0 0 0,-1-1 0 0 0,0 0 0 0 0,1 1 0 0 0,-1-1 1 0 0,0 1-1 0 0,0-1 0 0 0,1 0 0 0 0,-1 1 0 0 0,0-1 0 0 0,0 1 0 0 0,0-1 0 0 0,0 1 0 0 0,0-1 0 0 0,0 0 1 0 0,0 1-1 0 0,0-1 0 0 0,0 2 0 0 0,0 18 262 0 0,0-17-255 0 0,-1 14 629 0 0,-1 0 1 0 0,-6 29-1 0 0,-1 0-880 0 0,6-12-3665 0 0</inkml:trace>
-  <inkml:trace contextRef="#ctx0" brushRef="#br0" timeOffset="4530.26">3058 437 12895 0 0,'-3'4'351'0'0,"1"1"-1"0"0,0 0 0 0 0,0 0 0 0 0,0-1 1 0 0,1 1-1 0 0,0 0 0 0 0,-1 8 0 0 0,0-5 50 0 0,0 0-225 0 0,-30 145-1297 0 0,31-148 525 0 0,8-5-4821 0 0,-5 0 5314 0 0,0 0 0 0 0,1 0 0 0 0,-1 0 0 0 0,0-1 0 0 0,1 1 0 0 0,-1 0 0 0 0,0-1 0 0 0,1 0 0 0 0,-1 1 0 0 0,0-1 0 0 0,0 0 0 0 0,0 0 0 0 0,0 0 0 0 0,0-1 0 0 0,0 1 0 0 0,0 0 0 0 0,0-1 0 0 0,0 1 0 0 0,-1-1 0 0 0,1 0 0 0 0,0 0 0 0 0,-1 1 0 0 0,0-1 0 0 0,1 0 0 0 0,-1 0 0 0 0,2-4 0 0 0,8-17-84 0 0,-10 19 301 0 0,1-1 1 0 0,0 1-1 0 0,0 0 0 0 0,1 0 1 0 0,-1 0-1 0 0,1 0 1 0 0,0 0-1 0 0,4-5 0 0 0,-4 16 1089 0 0,3 14 3262 0 0,11 18-3276 0 0,-9-37-1239 0 0,-2 2 3 0 0,-4-3 22 0 0,0 1 1 0 0,0-1-1 0 0,0 0 1 0 0,0 0-1 0 0,0 0 1 0 0,1 0-1 0 0,-1 0 1 0 0,0 0-1 0 0,1-1 0 0 0,-1 1 1 0 0,5-1-1 0 0,-4 0 6 0 0,0 0 0 0 0,0-1-1 0 0,0 0 1 0 0,0 0 0 0 0,0 0-1 0 0,0 0 1 0 0,0 0 0 0 0,0-1-1 0 0,-1 1 1 0 0,1-1 0 0 0,0 0-1 0 0,-1 1 1 0 0,1-1 0 0 0,-1 0 0 0 0,4-5-1 0 0,33-43 1439 0 0,-23 28-484 0 0,3-2 3 0 0,18-29-1 0 0,-9-5-6153 0 0,-23 45-74 0 0</inkml:trace>
-  <inkml:trace contextRef="#ctx0" brushRef="#br0" timeOffset="5040.61">3534 445 13823 0 0,'10'-9'852'0'0,"-7"7"-578"0"0,-1 0-1 0 0,0 0 0 0 0,0-1 0 0 0,0 1 0 0 0,0 0 1 0 0,0-1-1 0 0,0 1 0 0 0,2-4 0 0 0,-4 5-260 0 0,0 1-1 0 0,0 0 1 0 0,0-1 0 0 0,0 1-1 0 0,0 0 1 0 0,0-1-1 0 0,0 1 1 0 0,0 0 0 0 0,0-1-1 0 0,0 1 1 0 0,0 0 0 0 0,0-1-1 0 0,0 1 1 0 0,0 0-1 0 0,-1-1 1 0 0,1 1 0 0 0,0 0-1 0 0,0-1 1 0 0,0 1 0 0 0,0 0-1 0 0,-1 0 1 0 0,1-1-1 0 0,0 1 1 0 0,0 0 0 0 0,0 0-1 0 0,-1-1 1 0 0,1 1-1 0 0,0 0 1 0 0,-1 0 0 0 0,1 0-1 0 0,-22-6-855 0 0,15 6 657 0 0,0 0 1 0 0,0 1-1 0 0,0 0 1 0 0,0 0 0 0 0,0 0-1 0 0,0 1 1 0 0,0 0-1 0 0,0 0 1 0 0,0 1-1 0 0,1 0 1 0 0,-1 0-1 0 0,1 0 1 0 0,0 1-1 0 0,0 0 1 0 0,0 0-1 0 0,1 1 1 0 0,-1 0-1 0 0,1-1 1 0 0,-7 11-1 0 0,1-3 470 0 0,2 1-1 0 0,-1 0 0 0 0,2 1 0 0 0,0 0 0 0 0,0 0 1 0 0,2 1-1 0 0,-8 21 0 0 0,10-10 518 0 0,3-22-302 0 0,9-3-842 0 0,-6 0 275 0 0,1-1 1 0 0,0 1-1 0 0,0-1 0 0 0,0 0 0 0 0,0 0 0 0 0,0 0 0 0 0,0 0 1 0 0,-1-1-1 0 0,1 1 0 0 0,0-1 0 0 0,0 0 0 0 0,0 0 0 0 0,-1 0 1 0 0,1 0-1 0 0,0 0 0 0 0,-1 0 0 0 0,1-1 0 0 0,-1 1 0 0 0,0-1 1 0 0,1 0-1 0 0,-1 0 0 0 0,0 0 0 0 0,2-2 0 0 0,16-18-1272 0 0,-1-1 0 0 0,17-28-1 0 0,-17 24 533 0 0,26-29-1 0 0,-44 55 971 0 0,-1 0 0 0 0,1 1 1 0 0,-1-1-1 0 0,1 0 1 0 0,0 1-1 0 0,-1-1 0 0 0,1 1 1 0 0,0-1-1 0 0,-1 1 1 0 0,1-1-1 0 0,0 1 0 0 0,0-1 1 0 0,0 1-1 0 0,-1 0 0 0 0,1-1 1 0 0,0 1-1 0 0,0 0 1 0 0,1 0-1 0 0,6 8 4079 0 0,-4 21 33 0 0,-4-27-5296 0 0,7 124 3417 0 0,-6-120-2357 0 0,4 1-313 0 0,13 19-139 0 0,-13-20-30 0 0,-2-6 237 0 0,1 1 0 0 0,-1-1 0 0 0,1 0 0 0 0,-1 1 1 0 0,1 0-1 0 0,-1 0 0 0 0,6 2 0 0 0,0 0-348 0 0,-7-3 370 0 0,-1 1 1 0 0,1-1 0 0 0,0 1-1 0 0,0-1 1 0 0,0 0 0 0 0,-1 0 0 0 0,1 0-1 0 0,0 0 1 0 0,0 0 0 0 0,0 0-1 0 0,0 0 1 0 0,0-1 0 0 0,-1 1-1 0 0,1-1 1 0 0,0 1 0 0 0,0-1 0 0 0,-1 0-1 0 0,3-1 1 0 0,2 0-630 0 0,15-8-3076 0 0,-4 0-646 0 0</inkml:trace>
-  <inkml:trace contextRef="#ctx0" brushRef="#br0" timeOffset="5412.77">3838 461 1375 0 0,'28'-68'1000'0'0,"-26"62"-584"0"0,0 0 0 0 0,0 0 1 0 0,-1 0-1 0 0,0 0 0 0 0,0 0 1 0 0,-1-1-1 0 0,0 1 0 0 0,0 0 0 0 0,0 0 1 0 0,-2-8-1 0 0,2 14-331 0 0,0-1 0 0 0,-1 1 0 0 0,1-1 0 0 0,0 1 0 0 0,0-1 0 0 0,-1 1 0 0 0,1-1-1 0 0,0 1 1 0 0,-1-1 0 0 0,1 1 0 0 0,-1 0 0 0 0,1-1 0 0 0,-1 1 0 0 0,1 0 0 0 0,0-1 0 0 0,-1 1 0 0 0,1 0 0 0 0,-1 0 0 0 0,1-1 0 0 0,-1 1-1 0 0,1 0 1 0 0,-1 0 0 0 0,0 0 0 0 0,1 0 0 0 0,-1-1 0 0 0,1 1 0 0 0,-1 0 0 0 0,1 0 0 0 0,-1 0 0 0 0,1 0 0 0 0,-1 0 0 0 0,0 1 0 0 0,1-1-1 0 0,-1 0 1 0 0,1 0 0 0 0,-1 0 0 0 0,1 0 0 0 0,-1 1 0 0 0,1-1 0 0 0,-1 0 0 0 0,1 0 0 0 0,-1 1 0 0 0,1-1 0 0 0,-1 1 0 0 0,-26 17 1044 0 0,23-15-833 0 0,-46 32 1179 0 0,-70 67 0 0 0,105-85-894 0 0,13-8-452 0 0,14-8-807 0 0,34-13-793 0 0,-27 7 1278 0 0,0 0 1 0 0,1 1 0 0 0,0 0 0 0 0,0 2 0 0 0,26 0 0 0 0,-39 3-16 0 0,1 3 35 0 0,23 10 125 0 0,-30-13 47 0 0,0-1 0 0 0,0 0 0 0 0,-1 1 1 0 0,1-1-1 0 0,0 1 0 0 0,0-1 0 0 0,-1 1 0 0 0,1-1 0 0 0,0 1 0 0 0,-1-1 0 0 0,1 1 1 0 0,-1 0-1 0 0,1-1 0 0 0,-1 1 0 0 0,1 0 0 0 0,-1-1 0 0 0,1 1 0 0 0,-1 0 1 0 0,1 1-1 0 0,3 7 43 0 0,-3-6 2 0 0,0 1 0 0 0,1-1 0 0 0,-1 0 0 0 0,1 0-1 0 0,0 0 1 0 0,0 0 0 0 0,0 0 0 0 0,0 0 0 0 0,3 2 0 0 0,-5 3 283 0 0,0 0-129 0 0,0 0-1 0 0,-1 0 1 0 0,0 0 0 0 0,0 0 0 0 0,-1 0 0 0 0,-3 7 0 0 0,5-12-53 0 0,-1 0 0 0 0,0-1 0 0 0,0 1 0 0 0,-1-1 0 0 0,1 1 1 0 0,0-1-1 0 0,-1 1 0 0 0,0-1 0 0 0,1 0 0 0 0,-1 0 0 0 0,0 0 0 0 0,0 0 0 0 0,0 0 1 0 0,0 0-1 0 0,-1-1 0 0 0,1 1 0 0 0,0-1 0 0 0,-1 1 0 0 0,1-1 0 0 0,-1 0 1 0 0,1 0-1 0 0,-1 0 0 0 0,0 0 0 0 0,1-1 0 0 0,-7 2 0 0 0,8-2-138 0 0,-1 0 0 0 0,1-1 0 0 0,-1 1 0 0 0,0 0 0 0 0,1 0 0 0 0,-1-1 0 0 0,1 1 1 0 0,-1-1-1 0 0,1 0 0 0 0,-1 1 0 0 0,1-1 0 0 0,-1 0 0 0 0,1 0 0 0 0,0 0 0 0 0,-1 0 0 0 0,1 0 0 0 0,-1-1 0 0 0,-8-9-6414 0 0</inkml:trace>
-  <inkml:trace contextRef="#ctx0" brushRef="#br0" timeOffset="36835.37">4525 414 919 0 0,'10'-23'1931'0'0,"-9"22"-1788"0"0,0-1 0 0 0,0 0 0 0 0,0 1 0 0 0,0-1 0 0 0,0 0-1 0 0,-1 1 1 0 0,1-1 0 0 0,-1 0 0 0 0,1 0 0 0 0,-1 0 0 0 0,1-2 0 0 0,-4 5 133 0 0,1 0 1 0 0,-1 0 0 0 0,1 1-1 0 0,0-1 1 0 0,-1 1 0 0 0,1-1-1 0 0,0 1 1 0 0,0 0 0 0 0,-3 3-1 0 0,1 0-69 0 0,0 0 0 0 0,1 0 0 0 0,0 0-1 0 0,0 0 1 0 0,1 1 0 0 0,0-1 0 0 0,-1 1 0 0 0,2-1-1 0 0,-3 9 1 0 0,-7 59 810 0 0,7-36-602 0 0,-1-6-239 0 0,-3 5 62 0 0,3 0 1 0 0,1 1-1 0 0,2-1 1 0 0,4 71-1 0 0,-17-152-948 0 0,14 24 1127 0 0,0-1 1 0 0,2 1 0 0 0,1-1 0 0 0,0 1-1 0 0,1 0 1 0 0,2 0 0 0 0,9-29 0 0 0,-8 32-509 0 0,1 0 0 0 0,0 0 0 0 0,2 1-1 0 0,0 0 1 0 0,1 0 0 0 0,0 1 0 0 0,2 1 0 0 0,18-21 0 0 0,-21 27-221 0 0,1 0-1 0 0,20-14 0 0 0,-27 21 305 0 0,0 1 0 0 0,-1-1 0 0 0,1 0 0 0 0,0 1 0 0 0,0-1-1 0 0,0 1 1 0 0,0 0 0 0 0,0 0 0 0 0,1 0 0 0 0,-1 0 0 0 0,0 1 0 0 0,0-1 0 0 0,1 1 0 0 0,-1 0 0 0 0,0 0-1 0 0,7 1 1 0 0,-10-1 25 0 0,1 0 0 0 0,-1 0-1 0 0,1 0 1 0 0,-1 0 0 0 0,0 1-1 0 0,1-1 1 0 0,-1 0 0 0 0,1 0-1 0 0,-1 0 1 0 0,0 1 0 0 0,1-1-1 0 0,-1 0 1 0 0,0 1 0 0 0,1-1-1 0 0,-1 0 1 0 0,0 1 0 0 0,1-1-1 0 0,-1 0 1 0 0,0 1 0 0 0,0-1 0 0 0,1 0-1 0 0,-1 1 1 0 0,0-1 0 0 0,0 1-1 0 0,0-1 1 0 0,0 1 0 0 0,1-1-1 0 0,-1 0 1 0 0,0 1 0 0 0,0-1-1 0 0,0 1 1 0 0,0-1 0 0 0,0 1-1 0 0,0 0 1 0 0,-10 16 397 0 0,-21 10 84 0 0,2-8-8 0 0,-1-1 1 0 0,-1-2-1 0 0,0-1 0 0 0,-60 19 0 0 0,71-32-2661 0 0</inkml:trace>
-  <inkml:trace contextRef="#ctx0" brushRef="#br0" timeOffset="37360.18">4610 543 5527 0 0,'3'3'217'0'0,"0"0"0"0"0,0-1 0 0 0,1 1 0 0 0,-1-1 0 0 0,1 0-1 0 0,-1 0 1 0 0,1 0 0 0 0,0 0 0 0 0,0-1 0 0 0,5 2 0 0 0,-7-2-15 0 0,6 1-104 0 0,-4-1-119 0 0,3 1 65 0 0,-1-1 0 0 0,1 0 0 0 0,-1 0 0 0 0,1 0 0 0 0,12-1 0 0 0,-17 0-30 0 0,-1 0 1 0 0,1-1-1 0 0,0 1 1 0 0,0 0 0 0 0,-1-1-1 0 0,1 1 1 0 0,-1-1 0 0 0,1 0-1 0 0,0 1 1 0 0,-1-1-1 0 0,1 0 1 0 0,-1 0 0 0 0,1 0-1 0 0,-1 0 1 0 0,0 0-1 0 0,1-1 1 0 0,-1 1 0 0 0,0 0-1 0 0,0-1 1 0 0,0 1 0 0 0,0 0-1 0 0,0-1 1 0 0,0 1-1 0 0,0-1 1 0 0,-1 0 0 0 0,1 1-1 0 0,-1-1 1 0 0,1 1 0 0 0,-1-1-1 0 0,1 0 1 0 0,-1-2-1 0 0,4-45 461 0 0,-4 37-17 0 0,1 1-1 0 0,0-1 1 0 0,6-20-1 0 0,-6 28-479 0 0,1-1 0 0 0,0 1 0 0 0,0 0 0 0 0,0-1 0 0 0,1 1 0 0 0,-1 0 0 0 0,1 0 0 0 0,0 1 0 0 0,0-1 0 0 0,0 0 0 0 0,1 1 0 0 0,7-6 0 0 0,-5 4-328 0 0,0 1 1 0 0,0 0-1 0 0,1 0 0 0 0,-1 0 0 0 0,1 1 1 0 0,0 0-1 0 0,0 0 0 0 0,0 1 1 0 0,1 0-1 0 0,-1 0 0 0 0,0 0 0 0 0,1 1 1 0 0,11 0-1 0 0,-19 1 295 0 0,1 0 0 0 0,-1 0 0 0 0,0 0 0 0 0,0 0-1 0 0,1 0 1 0 0,-1 0 0 0 0,0 0 0 0 0,1 0 0 0 0,-1 0 0 0 0,0 0 0 0 0,1 1-1 0 0,-1-1 1 0 0,0 0 0 0 0,1 0 0 0 0,-1 0 0 0 0,0 0 0 0 0,0 1 0 0 0,1-1 0 0 0,-1 0-1 0 0,0 0 1 0 0,0 1 0 0 0,0-1 0 0 0,1 0 0 0 0,-1 0 0 0 0,0 1 0 0 0,0-1-1 0 0,0 0 1 0 0,0 1 0 0 0,1-1 0 0 0,-1 0 0 0 0,0 1 0 0 0,0-1 0 0 0,0 0-1 0 0,0 1 1 0 0,0-1 0 0 0,-5 14 1401 0 0,-15 12 4237 0 0,18-24-5150 0 0,-1 2 391 0 0,0 1 1 0 0,-1 0-1 0 0,2 0 0 0 0,-1 0 0 0 0,-3 7 0 0 0,1 3-666 0 0,1 0 1 0 0,0 0-1 0 0,0 0 0 0 0,-1 27 0 0 0,4-33-156 0 0,2 25-18 0 0,8-27-118 0 0,25 14-267 0 0,-32-20 332 0 0,0 0 0 0 0,0-1 0 0 0,0 1 0 0 0,0-1 0 0 0,0 1 0 0 0,0-1 0 0 0,0 0 0 0 0,0 0 0 0 0,0 0 0 0 0,0 0 0 0 0,0 0 1 0 0,0-1-1 0 0,0 1 0 0 0,0 0 0 0 0,0-1 0 0 0,0 0 0 0 0,0 1 0 0 0,0-1 0 0 0,2-1 0 0 0,29-21-1112 0 0,-28 19 970 0 0,4-3 4 0 0,-1-1 0 0 0,1-1 1 0 0,-1 1-1 0 0,-1-1 0 0 0,1-1 0 0 0,8-15 0 0 0,-14 21 313 0 0,0 0 0 0 0,0 0 0 0 0,0 0 0 0 0,-1 0 0 0 0,0-1 0 0 0,0 1 0 0 0,0 0 0 0 0,0-1 0 0 0,0-5 0 0 0,-1 8 62 0 0,0 0-1 0 0,0-1 1 0 0,-1 1-1 0 0,1-1 1 0 0,-1 1-1 0 0,1 0 0 0 0,-1-1 1 0 0,0 1-1 0 0,0 0 1 0 0,0 0-1 0 0,0-1 1 0 0,-1 1-1 0 0,1 0 1 0 0,0 0-1 0 0,-1 0 1 0 0,1 0-1 0 0,-4-2 1 0 0,3 2-38 0 0,-1 0 0 0 0,1 1 0 0 0,0 0 0 0 0,0-1 0 0 0,0 1 0 0 0,-1 0 0 0 0,1 0 0 0 0,-1 1 0 0 0,1-1 0 0 0,-1 0 0 0 0,1 1 0 0 0,-1-1 0 0 0,1 1 0 0 0,-1 0 0 0 0,1 0 0 0 0,-1 0 0 0 0,0 0 0 0 0,1 1 0 0 0,-1-1 0 0 0,1 1 0 0 0,-4 0 0 0 0,1 1-368 0 0,-1 0 1 0 0,0 0-1 0 0,1 0 1 0 0,0 1-1 0 0,0 0 1 0 0,-1 0 0 0 0,2 0-1 0 0,-6 5 1 0 0,2 0-5993 0 0</inkml:trace>
-  <inkml:trace contextRef="#ctx0" brushRef="#br0" timeOffset="37889.84">5040 425 9215 0 0,'0'0'61'0'0,"0"-1"-1"0"0,1 1 1 0 0,-1 0-1 0 0,1-1 0 0 0,-1 1 1 0 0,0 0-1 0 0,1 0 1 0 0,-1-1-1 0 0,1 1 1 0 0,-1 0-1 0 0,1 0 0 0 0,-1 0 1 0 0,1 0-1 0 0,-1 0 1 0 0,1 0-1 0 0,-1 0 0 0 0,1 0 1 0 0,-1 0-1 0 0,1 0 1 0 0,-1 0-1 0 0,1 0 1 0 0,-1 0-1 0 0,1 0 0 0 0,-1 0 1 0 0,1 0-1 0 0,-1 1 1 0 0,0-1-1 0 0,1 0 0 0 0,-1 0 1 0 0,1 1-1 0 0,-1-1 1 0 0,1 0-1 0 0,-1 1 1 0 0,0-1-1 0 0,1 0 0 0 0,-1 1 1 0 0,9 22 1459 0 0,-6 29-281 0 0,-3-49-1228 0 0,0 20 7 0 0,0 3-7 0 0,-1-23-6 0 0,1-1-1 0 0,0 1 1 0 0,0 0-1 0 0,0-1 1 0 0,1 1 0 0 0,-1-1-1 0 0,1 1 1 0 0,-1 0 0 0 0,1-1-1 0 0,0 1 1 0 0,0-1 0 0 0,2 4-1 0 0,0 1 13 0 0,-1 1 351 0 0,4-8-229 0 0,-2 0-67 0 0,-1-1-1 0 0,1 1 1 0 0,0-1 0 0 0,0 1 0 0 0,0-1-1 0 0,-1 0 1 0 0,1-1 0 0 0,-1 1 0 0 0,1-1-1 0 0,-1 0 1 0 0,1 1 0 0 0,-1-1-1 0 0,0-1 1 0 0,0 1 0 0 0,0 0 0 0 0,0-1-1 0 0,0 0 1 0 0,-1 1 0 0 0,5-7 0 0 0,80-89 1809 0 0,-73 79-2789 0 0,20-36 0 0 0,-22 37-1704 0 0,-1 15-6051 0 0,3 3 6772 0 0,-4 5 3452 0 0,-9-3-1123 0 0,0 0-1 0 0,0 0 0 0 0,-1 0 0 0 0,1 0 1 0 0,-1 0-1 0 0,1 0 0 0 0,-1 0 1 0 0,0 0-1 0 0,0 0 0 0 0,0 3 1 0 0,0-2-369 0 0,0 12 856 0 0,-1 1-1 0 0,0-1 1 0 0,-2 0 0 0 0,-3 16 0 0 0,2-14-1125 0 0,1-1 1 0 0,-2 33-1 0 0,5-42-635 0 0</inkml:trace>
-  <inkml:trace contextRef="#ctx0" brushRef="#br0" timeOffset="37890.84">5309 215 17047 0 0,'-4'-3'752'0'0,"2"1"160"0"0,1 2-728 0 0,2 0-184 0 0,0 0 104 0 0,0 0-8 0 0,0 0-8 0 0,0 1 0 0 0,2 1-488 0 0,-1-1-96 0 0,-1 1-16 0 0,-2-1-8 0 0,0 0 392 0 0,1-4 128 0 0</inkml:trace>
-  <inkml:trace contextRef="#ctx0" brushRef="#br0" timeOffset="38515.83">5642 420 5983 0 0,'-46'-2'7127'0'0,"33"0"-6563"0"0,1 2 0 0 0,-1-1 0 0 0,1 2 0 0 0,-1 0 0 0 0,-13 2 0 0 0,12 1-543 0 0,0 0 0 0 0,1 1 0 0 0,-1 0 0 0 0,1 1 0 0 0,0 0 0 0 0,-20 14 0 0 0,29-17-55 0 0,-1 0 0 0 0,1 0 0 0 0,-1 1 0 0 0,1-1 0 0 0,0 1 0 0 0,0 0 0 0 0,0 0 0 0 0,1 1 0 0 0,0-1 0 0 0,0 1 0 0 0,0 0 0 0 0,0 0 0 0 0,1 0 0 0 0,-1 0 0 0 0,1 0 0 0 0,1 0 0 0 0,-1 1 0 0 0,1-1 0 0 0,0 1 0 0 0,-1 5 0 0 0,2-10-19 0 0,0 0-1 0 0,0 0 0 0 0,0 0 0 0 0,0-1 1 0 0,0 1-1 0 0,0 0 0 0 0,0 0 0 0 0,0 0 1 0 0,0 0-1 0 0,0-1 0 0 0,1 1 0 0 0,-1 0 1 0 0,0 0-1 0 0,1-1 0 0 0,-1 1 0 0 0,0 0 1 0 0,1 0-1 0 0,-1-1 0 0 0,1 1 0 0 0,-1 0 1 0 0,1-1-1 0 0,-1 1 0 0 0,1-1 0 0 0,0 1 1 0 0,-1-1-1 0 0,1 1 0 0 0,0-1 0 0 0,1 1 1 0 0,-1 0-38 0 0,1-1 0 0 0,-1 0 0 0 0,1 0 0 0 0,0 0 0 0 0,-1 0 0 0 0,1 0 1 0 0,0-1-1 0 0,-1 1 0 0 0,1 0 0 0 0,-1-1 0 0 0,1 1 0 0 0,-1-1 0 0 0,3-1 1 0 0,6-3-249 0 0,-1-1 0 0 0,1 0 0 0 0,8-8 1 0 0,-17 14 330 0 0,24-20-116 0 0,-1-1 1 0 0,0-1-1 0 0,-2-1 0 0 0,-1-1 0 0 0,35-51 1 0 0,-48 62 525 0 0,0-1 1 0 0,-1 0 0 0 0,0 0 0 0 0,-1 0 0 0 0,-1-1 0 0 0,0 0 0 0 0,-1 0 0 0 0,-1-1 0 0 0,0 1 0 0 0,-1-1 0 0 0,-1 1 0 0 0,0-1-1 0 0,-1 0 1 0 0,-3-16 0 0 0,3 27-137 0 0,-1-1-1 0 0,-1 1 0 0 0,1-1 1 0 0,-1 1-1 0 0,-2-8 0 0 0,3 13-253 0 0,1 0-1 0 0,0-1 1 0 0,0 1-1 0 0,0 0 0 0 0,0-1 1 0 0,0 1-1 0 0,0 0 0 0 0,-1 0 1 0 0,1 0-1 0 0,0-1 0 0 0,0 1 1 0 0,0 0-1 0 0,-1 0 1 0 0,1-1-1 0 0,0 1 0 0 0,0 0 1 0 0,0 0-1 0 0,-1 0 0 0 0,1 0 1 0 0,0 0-1 0 0,-1-1 1 0 0,1 1-1 0 0,0 0 0 0 0,0 0 1 0 0,-1 0-1 0 0,1 0 0 0 0,0 0 1 0 0,0 0-1 0 0,-1 0 1 0 0,1 0-1 0 0,0 0 0 0 0,-1 0 1 0 0,1 0-1 0 0,0 0 0 0 0,-1 0 1 0 0,1 0-1 0 0,-1 1 0 0 0,0 0-14 0 0,0 0-1 0 0,0 0 0 0 0,0 1 1 0 0,0-1-1 0 0,0 1 0 0 0,0-1 1 0 0,0 1-1 0 0,1-1 0 0 0,-1 1 1 0 0,0 0-1 0 0,0 2 0 0 0,-14 41-191 0 0,3 1-1 0 0,1 0 0 0 0,-9 87 1 0 0,22-98 378 0 0,0-26-144 0 0,-2-1 81 0 0,6 1 0 0 0,15 28-41 0 0,-15-28-172 0 0,3-4-71 0 0,26 15-18 0 0,-34-19 150 0 0,1 0-1 0 0,-1 0 1 0 0,1 0 0 0 0,0 0-1 0 0,0 0 1 0 0,-1 0 0 0 0,1 0-1 0 0,0-1 1 0 0,0 1 0 0 0,0-1-1 0 0,0 1 1 0 0,0-1-1 0 0,0 0 1 0 0,0 0 0 0 0,0 0-1 0 0,0 0 1 0 0,2 0 0 0 0,3-1-127 0 0,3 1 2 0 0,-1-1 1 0 0,0 0-1 0 0,0 0 0 0 0,0-1 1 0 0,0 0-1 0 0,0 0 1 0 0,0-1-1 0 0,-1 0 0 0 0,1-1 1 0 0,-1 0-1 0 0,16-10 1 0 0,2-4-374 0 0,-1-1 1 0 0,24-23 0 0 0,-10 1 809 0 0,-37 39-258 0 0,1-1 0 0 0,-1 1 0 0 0,-1-1 0 0 0,1 0 0 0 0,0 1 0 0 0,-1-1 0 0 0,1 0 0 0 0,-1 0 0 0 0,0 0 0 0 0,0 0 0 0 0,0-1 0 0 0,0 1 0 0 0,-1 0 0 0 0,1 0 0 0 0,-1-4 0 0 0,0 6 18 0 0,0 0 0 0 0,-1-1 0 0 0,1 1 0 0 0,-1 0 0 0 0,1 0 0 0 0,-1 0 0 0 0,0 0 0 0 0,1 0 0 0 0,-1 0 1 0 0,0 0-1 0 0,0 0 0 0 0,1 0 0 0 0,-1 0 0 0 0,0 1 0 0 0,0-1 0 0 0,0 0 0 0 0,0 0 0 0 0,0 1 0 0 0,-1-1 0 0 0,1 1 0 0 0,0-1 0 0 0,0 1 0 0 0,0-1 0 0 0,0 1 0 0 0,-1 0 0 0 0,1 0 0 0 0,0-1 0 0 0,0 1 0 0 0,0 0 0 0 0,-1 0 0 0 0,1 0 0 0 0,0 0 0 0 0,0 1 0 0 0,-1-1 0 0 0,1 0 0 0 0,0 0 0 0 0,0 1 0 0 0,-2 0 0 0 0,-6 1 112 0 0,0 0 0 0 0,0 1 0 0 0,-13 7 1 0 0,6-3-2 0 0,1 2 0 0 0,1-1 1 0 0,-1 2-1 0 0,2 0 0 0 0,-1 1 1 0 0,-11 12-1 0 0,21-19-78 0 0,-1 0 0 0 0,2 0 0 0 0,-1 0 0 0 0,0 1 0 0 0,1-1 0 0 0,0 1 0 0 0,0 0 0 0 0,0 0 1 0 0,1 0-1 0 0,0 1 0 0 0,-1-1 0 0 0,2 0 0 0 0,-1 1 0 0 0,1-1 0 0 0,0 1 0 0 0,0 0 0 0 0,0-1 0 0 0,1 1 0 0 0,0 0 0 0 0,0 0 0 0 0,2 8 0 0 0,3 1-260 0 0</inkml:trace>
-  <inkml:trace contextRef="#ctx0" brushRef="#br0" timeOffset="38951.36">6077 449 9671 0 0,'1'-1'195'0'0,"-1"0"0"0"0,0 0 0 0 0,0 0 0 0 0,0 0 0 0 0,0 0 1 0 0,0 0-1 0 0,-1 0 0 0 0,1 0 0 0 0,0 0 0 0 0,0 0 0 0 0,-1 0 0 0 0,1 0 0 0 0,-1 0 0 0 0,1 0 0 0 0,-1 0 0 0 0,1 0 0 0 0,-1 0 0 0 0,1 0 0 0 0,-1 0 0 0 0,0 0 0 0 0,1 1 0 0 0,-1-1 0 0 0,0 0 0 0 0,0 1 0 0 0,0-1 0 0 0,0 0 0 0 0,0 1 0 0 0,-1-1 0 0 0,0 0-162 0 0,-1 1 0 0 0,1-1 0 0 0,0 1-1 0 0,-1 0 1 0 0,1 0 0 0 0,0 0 0 0 0,-1 1 0 0 0,1-1-1 0 0,0 0 1 0 0,-1 1 0 0 0,1 0 0 0 0,-3 0 0 0 0,-6 4-464 0 0,1-1 0 0 0,0 1 0 0 0,0 1 0 0 0,-12 8 0 0 0,13-7 332 0 0,0 0-1 0 0,0 1 0 0 0,1 0 0 0 0,-9 11 1 0 0,15-15 236 0 0,-1-1-1 0 0,0 1 1 0 0,1 0 0 0 0,0 0 0 0 0,0 1-1 0 0,0-1 1 0 0,0 0 0 0 0,1 1 0 0 0,-1-1-1 0 0,1 1 1 0 0,1-1 0 0 0,-1 1 0 0 0,0 5-1 0 0,6-2-362 0 0,16 22-29 0 0,-16-22-17 0 0,1-9-41 0 0,2 0 236 0 0,-1-1 1 0 0,1 0-1 0 0,-1 0 1 0 0,0-1 0 0 0,0 0-1 0 0,0 0 1 0 0,-1 0 0 0 0,1-1-1 0 0,-1 0 1 0 0,1-1-1 0 0,-1 1 1 0 0,-1-1 0 0 0,10-10-1 0 0,10-11 268 0 0,-2-1 0 0 0,0-1 0 0 0,-2-2-1 0 0,26-47 1 0 0,-35 56 44 0 0,-1-1-1 0 0,-2-1 1 0 0,0 1 0 0 0,-1-2-1 0 0,-2 1 1 0 0,0-1-1 0 0,4-39 1 0 0,-10 52-212 0 0,0-1 0 0 0,0 0 0 0 0,-1 1 0 0 0,0-1 0 0 0,-6-22 0 0 0,6 31 46 0 0,0 0 0 0 0,0 0 0 0 0,0 0 1 0 0,0 0-1 0 0,0 0 0 0 0,-1 0 0 0 0,0 0 1 0 0,1 0-1 0 0,-1 0 0 0 0,0 1 1 0 0,0-1-1 0 0,0 1 0 0 0,0 0 0 0 0,-1-1 1 0 0,1 1-1 0 0,-1 0 0 0 0,1 0 0 0 0,-1 0 1 0 0,0 1-1 0 0,0-1 0 0 0,0 1 1 0 0,0 0-1 0 0,0-1 0 0 0,0 1 0 0 0,0 1 1 0 0,-4-2-1 0 0,4 2 53 0 0,-1 1 0 0 0,1-1 0 0 0,0 1 0 0 0,-1 0-1 0 0,1 0 1 0 0,0 0 0 0 0,0 0 0 0 0,-1 0 0 0 0,1 1 0 0 0,0-1 0 0 0,0 1 0 0 0,0 0 0 0 0,1 0 0 0 0,-1 0-1 0 0,0 1 1 0 0,1-1 0 0 0,0 0 0 0 0,-1 1 0 0 0,1 0 0 0 0,0-1 0 0 0,-3 6 0 0 0,-2 3-11 0 0,0 1 0 0 0,0 0 1 0 0,1 1-1 0 0,-5 13 1 0 0,3 0-98 0 0,1 0 0 0 0,0 1 0 0 0,2 0 0 0 0,1 0 1 0 0,0 31-1 0 0,5-17 29 0 0,6 19-33 0 0,-5-43-13 0 0,-1-13-2 0 0,-1 0-1 0 0,1 1 0 0 0,0-1 1 0 0,0 0-1 0 0,1 0 0 0 0,-1 0 1 0 0,1 1-1 0 0,0-1 0 0 0,0-1 1 0 0,4 7-1 0 0,-1 1-46 0 0,-4-7-61 0 0,1 0 1 0 0,0 0 0 0 0,0 0 0 0 0,1 0 0 0 0,-1-1 0 0 0,1 1 0 0 0,0-1 0 0 0,6 7 0 0 0,17 19-4738 0 0,-20-22-1654 0 0</inkml:trace>
-  <inkml:trace contextRef="#ctx0" brushRef="#br0" timeOffset="39403.25">6595 455 2759 0 0,'13'-22'939'0'0,"-9"15"3366"0"0,-6 28-653 0 0,-2 0-2211 0 0,-9 62 1879 0 0,7-28-6843 0 0,5-48-1275 0 0</inkml:trace>
-  <inkml:trace contextRef="#ctx0" brushRef="#br0" timeOffset="39802.8">6533 265 16583 0 0,'-4'0'736'0'0,"2"0"152"0"0,1 0-712 0 0,1 1-176 0 0,1 0 0 0 0,0-1 0 0 0,2 1 0 0 0,-1 2 0 0 0,0 0 0 0 0,2 0 0 0 0</inkml:trace>
-  <inkml:trace contextRef="#ctx0" brushRef="#br0" timeOffset="39803.8">6820 509 8287 0 0,'0'0'756'0'0,"0"7"-622"0"0,1 2-171 0 0,2 31 360 0 0,-4-36-883 0 0,-6-26-1145 0 0,5 12 2061 0 0,0-1 0 0 0,1 1 0 0 0,1-1 0 0 0,-1 1 0 0 0,2-1-1 0 0,-1 1 1 0 0,1-1 0 0 0,1 1 0 0 0,4-16 0 0 0,-4 20-239 0 0,0 0 0 0 0,0 0 1 0 0,0 1-1 0 0,1-1 0 0 0,-1 1 0 0 0,2-1 0 0 0,-1 1 0 0 0,0 0 1 0 0,1 0-1 0 0,0 1 0 0 0,0-1 0 0 0,0 1 0 0 0,1 0 0 0 0,0 0 0 0 0,-1 0 1 0 0,1 0-1 0 0,10-4 0 0 0,-14 7-196 0 0,0 1 0 0 0,0 0 0 0 0,1-1 0 0 0,-1 1 1 0 0,0 0-1 0 0,0 0 0 0 0,1-1 0 0 0,-1 1 0 0 0,0 0 0 0 0,0 1 0 0 0,1-1 0 0 0,-1 0 0 0 0,0 0 1 0 0,0 0-1 0 0,0 1 0 0 0,1-1 0 0 0,-1 0 0 0 0,0 1 0 0 0,0-1 0 0 0,0 1 0 0 0,0 0 0 0 0,0-1 1 0 0,2 2-1 0 0,16 19-37 0 0,-15-17 372 0 0,2 3 540 0 0,-5 2 48 0 0,-1 45 842 0 0,-8 26 778 0 0,2-13-592 0 0,-1-24-1180 0 0,3-10-672 0 0</inkml:trace>
-  <inkml:trace contextRef="#ctx0" brushRef="#br0" timeOffset="41714.75">112 1036 5063 0 0,'-4'5'312'0'0,"1"0"-1"0"0,0 1 1 0 0,0-1-1 0 0,1 1 1 0 0,0 0-1 0 0,0 0 0 0 0,-3 10 1 0 0,-1 6 178 0 0,-16 39 636 0 0,3 2 0 0 0,-21 116 0 0 0,40-160-1782 0 0,6-29-293 0 0,7-29 156 0 0,27-150 55 0 0,-15 62 2024 0 0,-23 118-995 0 0,0 1 0 0 0,1 0 1 0 0,0 0-1 0 0,0 0 0 0 0,0 0 0 0 0,1 1 1 0 0,1-1-1 0 0,-1 1 0 0 0,1 0 0 0 0,0 0 1 0 0,1 1-1 0 0,7-8 0 0 0,0 4-148 0 0,0-1 0 0 0,1 2 0 0 0,0 0 0 0 0,0 1 0 0 0,20-9 0 0 0,-24 13-326 0 0,2-3-398 0 0,1 2 0 0 0,0-1-1 0 0,16-3 1 0 0,-28 8 476 0 0,1 1-1 0 0,0-1 1 0 0,0 1-1 0 0,-1-1 0 0 0,1 1 1 0 0,0 0-1 0 0,0 0 0 0 0,-1-1 1 0 0,1 1-1 0 0,0 0 1 0 0,0 1-1 0 0,-1-1 0 0 0,1 0 1 0 0,0 0-1 0 0,0 1 0 0 0,-1-1 1 0 0,1 1-1 0 0,0 0 0 0 0,-1-1 1 0 0,1 1-1 0 0,-1 0 1 0 0,1 0-1 0 0,-1 0 0 0 0,1 0 1 0 0,-1 0-1 0 0,1 0 0 0 0,-1 0 1 0 0,0 1-1 0 0,0-1 1 0 0,0 0-1 0 0,0 1 0 0 0,0-1 1 0 0,2 3-1 0 0,-3 0 133 0 0,1-1 0 0 0,-1 1 0 0 0,1-1 0 0 0,-1 1 0 0 0,0 0 0 0 0,-1-1 0 0 0,1 1-1 0 0,-1 0 1 0 0,1-1 0 0 0,-1 1 0 0 0,0-1 0 0 0,0 0 0 0 0,-1 1 0 0 0,1-1 0 0 0,-1 0 0 0 0,1 1 0 0 0,-5 4 0 0 0,-4 7 693 0 0,0-1 0 0 0,-16 16 0 0 0,19-22-376 0 0,-7 8 813 0 0,-2 0 0 0 0,-24 20-1 0 0,36-32-1057 0 0,0-1 1 0 0,-1 0-1 0 0,1 0 0 0 0,-1-1 0 0 0,1 1 0 0 0,-1-1 0 0 0,0 0 0 0 0,0 0 0 0 0,0-1 1 0 0,0 0-1 0 0,-1 1 0 0 0,1-2 0 0 0,0 1 0 0 0,0 0 0 0 0,-11-2 0 0 0,5-2-641 0 0,1-1-232 0 0</inkml:trace>
-  <inkml:trace contextRef="#ctx0" brushRef="#br0" timeOffset="42070.5">413 1066 5983 0 0,'-1'-11'4695'0'0,"1"-16"-1808"0"0,3-25-3941 0 0,-1 45 878 0 0,-1 0-1 0 0,1 0 0 0 0,0 1 0 0 0,0-1 0 0 0,1 1 0 0 0,4-8 0 0 0,-5 10 497 0 0,0 1 0 0 0,1-1 0 0 0,0 1 0 0 0,-1 0 0 0 0,1 0 0 0 0,0 0 0 0 0,4-3 0 0 0,7-4 24 0 0,0 0 1 0 0,19-9-1 0 0,-30 17-536 0 0,0 1 0 0 0,0-1-1 0 0,0 1 1 0 0,1-1 0 0 0,-1 1-1 0 0,0 0 1 0 0,1 0 0 0 0,-1 1-1 0 0,1-1 1 0 0,-1 1 0 0 0,1 0 0 0 0,-1 0-1 0 0,1 0 1 0 0,0 0 0 0 0,-1 0-1 0 0,1 1 1 0 0,6 1 0 0 0,-2 3-4062 0 0</inkml:trace>
-  <inkml:trace contextRef="#ctx0" brushRef="#br0" timeOffset="42426.91">568 1045 6447 0 0,'0'0'31'0'0,"0"0"-1"0"0,-1 0 0 0 0,1 1 0 0 0,0-1 1 0 0,0 0-1 0 0,0 0 0 0 0,-1 0 0 0 0,1 0 1 0 0,0 1-1 0 0,0-1 0 0 0,0 0 0 0 0,0 0 0 0 0,-1 0 1 0 0,1 1-1 0 0,0-1 0 0 0,0 0 0 0 0,0 0 1 0 0,0 1-1 0 0,0-1 0 0 0,0 0 0 0 0,0 0 1 0 0,0 1-1 0 0,0-1 0 0 0,0 0 0 0 0,0 0 1 0 0,0 1-1 0 0,0-1 0 0 0,0 0 0 0 0,0 0 1 0 0,0 1-1 0 0,0-1 0 0 0,0 0 0 0 0,0 0 0 0 0,0 1 1 0 0,0-1-1 0 0,0 0 0 0 0,0 0 0 0 0,0 1 1 0 0,1-1-1 0 0,11 3 2256 0 0,-9-2-1929 0 0,0-1-1 0 0,0-1 1 0 0,0 1-1 0 0,0 0 1 0 0,-1-1-1 0 0,1 1 0 0 0,0-1 1 0 0,4-1-1 0 0,0-3-673 0 0,0-1 0 0 0,-1 1 0 0 0,0-1-1 0 0,0 0 1 0 0,0-1 0 0 0,-1 1-1 0 0,0-1 1 0 0,0 0 0 0 0,5-11 0 0 0,-5 8-159 0 0,0-1 1 0 0,0 1-1 0 0,-1-1 1 0 0,0 0-1 0 0,-1 0 1 0 0,3-16-1 0 0,-6 26 448 0 0,0 0 0 0 0,0 1 0 0 0,0-1-1 0 0,1 0 1 0 0,-1 0 0 0 0,0 0 0 0 0,0 0 0 0 0,0 1 0 0 0,0-1 0 0 0,-1 0-1 0 0,1 0 1 0 0,0 0 0 0 0,0 1 0 0 0,0-1 0 0 0,-1 0 0 0 0,1 0-1 0 0,0 1 1 0 0,-1-1 0 0 0,1 0 0 0 0,0 0 0 0 0,-1 1 0 0 0,1-1 0 0 0,-1 0-1 0 0,0 1 1 0 0,1-1 0 0 0,-1 1 0 0 0,1-1 0 0 0,-1 1 0 0 0,0-1-1 0 0,1 1 1 0 0,-1-1 0 0 0,-1 1 0 0 0,0-1 85 0 0,0 1 0 0 0,0 0 0 0 0,-1-1 0 0 0,1 1 0 0 0,0 0-1 0 0,0 1 1 0 0,-1-1 0 0 0,1 0 0 0 0,0 1 0 0 0,0-1 0 0 0,-4 2 0 0 0,-5 3 607 0 0,0-1 1 0 0,0 1-1 0 0,-15 11 1 0 0,18-11-413 0 0,0 0-1 0 0,0 1 1 0 0,1 0 0 0 0,-1 0 0 0 0,2 1-1 0 0,-1-1 1 0 0,1 2 0 0 0,0-1-1 0 0,0 1 1 0 0,1 0 0 0 0,0 0-1 0 0,1 0 1 0 0,-1 1 0 0 0,2-1 0 0 0,-1 1-1 0 0,1 0 1 0 0,0 0 0 0 0,1 1-1 0 0,0-1 1 0 0,1 0 0 0 0,0 1 0 0 0,0 13-1 0 0,5-12-193 0 0,13 21-70 0 0,-13-24-99 0 0,4-5-144 0 0,27 8 39 0 0,-30-10 73 0 0,1 0 0 0 0,0 0 0 0 0,0 0 0 0 0,0-1 0 0 0,0 0 0 0 0,0 0 0 0 0,-1-1 0 0 0,1 0-1 0 0,0 0 1 0 0,0 0 0 0 0,-1 0 0 0 0,1-1 0 0 0,9-4 0 0 0,-13 5 4 0 0,12-6-1247 0 0,1-1-2610 0 0</inkml:trace>
-  <inkml:trace contextRef="#ctx0" brushRef="#br0" timeOffset="42793.86">778 936 11055 0 0,'-3'6'259'0'0,"-1"1"-1"0"0,2 0 0 0 0,-1 0 1 0 0,1 0-1 0 0,0 0 1 0 0,1 0-1 0 0,0 0 0 0 0,-1 15 1 0 0,4 62 746 0 0,-2-76-969 0 0,0-6-104 0 0,0 1 0 0 0,0 0 0 0 0,1 0 1 0 0,-1 0-1 0 0,1 0 0 0 0,0 0 0 0 0,0 0 0 0 0,0 0 0 0 0,0-1 0 0 0,0 1 1 0 0,0 0-1 0 0,1-1 0 0 0,2 5 0 0 0,-3-7 7 0 0,0 1 0 0 0,-1-1 1 0 0,1 1-1 0 0,-1-1 0 0 0,1 1 0 0 0,0-1 1 0 0,-1 0-1 0 0,1 1 0 0 0,0-1 1 0 0,-1 0-1 0 0,1 0 0 0 0,0 1 0 0 0,0-1 1 0 0,-1 0-1 0 0,1 0 0 0 0,0 0 0 0 0,0 0 1 0 0,-1 0-1 0 0,1 0 0 0 0,1 0 0 0 0,0-1-6 0 0,0 0-1 0 0,0 1 0 0 0,0-1 0 0 0,0 0 1 0 0,0 0-1 0 0,-1 0 0 0 0,1-1 0 0 0,0 1 1 0 0,-1 0-1 0 0,1 0 0 0 0,1-3 0 0 0,19-20 22 0 0,-2-2 0 0 0,0-1-1 0 0,-2 0 1 0 0,-1-2 0 0 0,-1 0 0 0 0,18-48-1 0 0,-29 61-3153 0 0,-4 12-188 0 0</inkml:trace>
-  <inkml:trace contextRef="#ctx0" brushRef="#br0" timeOffset="42794.86">1012 974 13359 0 0,'-3'10'592'0'0,"2"-1"120"0"0,1 1-568 0 0,-1-4-144 0 0,1 0 0 0 0,0-2 0 0 0,0 3 256 0 0,0 4 32 0 0,0 6 0 0 0,0 4 0 0 0,0 0-40 0 0,1 13-144 0 0,0-24 0 0 0,-1-3-1080 0 0,0-3-216 0 0,0-2-48 0 0</inkml:trace>
-  <inkml:trace contextRef="#ctx0" brushRef="#br0" timeOffset="43162.03">1081 882 13823 0 0,'-2'2'608'0'0,"1"-2"128"0"0,0 1-584 0 0,2-1-152 0 0,0 0 0 0 0,0 2-376 0 0,1-2-104 0 0,2 1-16 0 0,0-1-8 0 0,2 1-1032 0 0,-1 0-216 0 0,1-1-40 0 0,-2-1 0 0 0,0 1 1408 0 0</inkml:trace>
-  <inkml:trace contextRef="#ctx0" brushRef="#br0" timeOffset="43520.25">1198 942 2759 0 0,'-34'42'9006'0'0,"29"-33"-8995"0"0,-1 0-1 0 0,2 1 1 0 0,-1-1 0 0 0,1 1-1 0 0,1 0 1 0 0,0 0-1 0 0,0 0 1 0 0,1 0 0 0 0,-2 19-1 0 0,4-26-176 0 0,1 4 82 0 0,2 0 62 0 0,2 19-383 0 0,2-23 137 0 0,-3-2 241 0 0,0 0 0 0 0,0 0 0 0 0,-1 0 0 0 0,1 0 0 0 0,0-1 0 0 0,0 1-1 0 0,0-1 1 0 0,0 0 0 0 0,0 0 0 0 0,0 0 0 0 0,0-1 0 0 0,0 0 0 0 0,0 1 0 0 0,0-1 0 0 0,0-1 0 0 0,-1 1 0 0 0,1 0 0 0 0,0-1 0 0 0,-1 0 0 0 0,1 0-1 0 0,-1 0 1 0 0,5-3 0 0 0,4-5-98 0 0,-1 0-1 0 0,0 0 0 0 0,0-1 0 0 0,11-14 0 0 0,-18 19-53 0 0,0 0 1 0 0,0 0-1 0 0,0 0 0 0 0,-1 0 0 0 0,0 0 0 0 0,0-1 0 0 0,0 1 0 0 0,-1-1 0 0 0,0 0 0 0 0,0 1 0 0 0,1-10 0 0 0,-3 15 265 0 0,0 0 0 0 0,-1-1 0 0 0,1 1 0 0 0,0 0 0 0 0,0-1 0 0 0,-1 1 0 0 0,1 0 0 0 0,-1-1 0 0 0,1 1-1 0 0,-1 0 1 0 0,0 0 0 0 0,1 0 0 0 0,-1-1 0 0 0,0 1 0 0 0,0 0 0 0 0,0 0 0 0 0,0 0 0 0 0,0 0 0 0 0,0 0 0 0 0,0 0 0 0 0,0 1-1 0 0,0-1 1 0 0,0 0 0 0 0,0 0 0 0 0,-1 1 0 0 0,1-1 0 0 0,0 1 0 0 0,0-1 0 0 0,-3 0 0 0 0,-47-8 4592 0 0,28 6-3203 0 0,5 4-2132 0 0,12 1-521 0 0</inkml:trace>
-  <inkml:trace contextRef="#ctx0" brushRef="#br0" timeOffset="43521.25">1341 1028 9215 0 0,'4'1'209'0'0,"0"0"-1"0"0,0 0 0 0 0,0 0 1 0 0,0 1-1 0 0,0-1 1 0 0,0 1-1 0 0,-1 0 0 0 0,1 0 1 0 0,-1 0-1 0 0,1 0 1 0 0,-1 1-1 0 0,0 0 0 0 0,0-1 1 0 0,0 1-1 0 0,3 4 0 0 0,-1-2-382 0 0,2 1 897 0 0,-6-5-902 0 0,1-1 152 0 0,0 1 0 0 0,-1 0 0 0 0,1 0 0 0 0,-1 0 1 0 0,0 0-1 0 0,1 1 0 0 0,-1-1 0 0 0,0 0 0 0 0,1 0 0 0 0,-1 1 0 0 0,0-1 0 0 0,0 1 0 0 0,0-1 1 0 0,0 3-1 0 0,0-3-95 0 0,0 1 0 0 0,0-1 0 0 0,0 1 1 0 0,0-1-1 0 0,0 1 0 0 0,0-1 0 0 0,1 0 0 0 0,-1 0 1 0 0,0 1-1 0 0,1-1 0 0 0,-1 0 0 0 0,1 0 1 0 0,-1 0-1 0 0,1 0 0 0 0,1 0 0 0 0,-1 0 40 0 0,1 0-1 0 0,-1-1 0 0 0,0 0 1 0 0,0 1-1 0 0,0-1 1 0 0,1 0-1 0 0,-1 0 0 0 0,0 0 1 0 0,0 0-1 0 0,1 0 0 0 0,-1-1 1 0 0,4 0-1 0 0,-2 0-61 0 0,-1 1 106 0 0,-1-1 0 0 0,1 0 0 0 0,-1 0 0 0 0,0 0 0 0 0,1 0 0 0 0,-1 0 0 0 0,0 0 0 0 0,1 0 1 0 0,-1-1-1 0 0,0 1 0 0 0,0-1 0 0 0,0 1 0 0 0,0-1 0 0 0,-1 0 0 0 0,4-3 0 0 0,19-32 611 0 0,-20 29-207 0 0,0-1-132 0 0,0 0 1 0 0,-1-1-1 0 0,0 1 1 0 0,-1-1-1 0 0,0 0 1 0 0,0 1-1 0 0,-1-1 1 0 0,0 0 0 0 0,-1 0-1 0 0,-1-14 1 0 0,1 12-966 0 0,0 5-3440 0 0</inkml:trace>
-  <inkml:trace contextRef="#ctx0" brushRef="#br0" timeOffset="43893.5">1796 866 6447 0 0,'0'1'93'0'0,"0"-1"-1"0"0,0 0 1 0 0,0 1 0 0 0,0-1-1 0 0,0 0 1 0 0,0 0-1 0 0,0 1 1 0 0,0-1-1 0 0,0 0 1 0 0,0 1-1 0 0,0-1 1 0 0,0 0-1 0 0,0 1 1 0 0,0-1-1 0 0,0 0 1 0 0,0 0-1 0 0,0 1 1 0 0,0-1-1 0 0,0 0 1 0 0,0 1 0 0 0,0-1-1 0 0,-1 0 1 0 0,1 0-1 0 0,0 1 1 0 0,0-1-1 0 0,0 0 1 0 0,0 0-1 0 0,-1 0 1 0 0,1 1-1 0 0,0-1 1 0 0,0 0-1 0 0,-1 0 1 0 0,1 0-1 0 0,0 1 1 0 0,0-1-1 0 0,-1 0 1 0 0,-17 12 1904 0 0,-20 7 273 0 0,17-11-2068 0 0,-44 21-370 0 0,60-26 254 0 0,0 0 0 0 0,1 0 0 0 0,-1 0 0 0 0,0 0 0 0 0,1 1 0 0 0,0 0 0 0 0,0 0 1 0 0,0 0-1 0 0,-5 8 0 0 0,8-11-82 0 0,1-1 0 0 0,-1 1 1 0 0,1-1-1 0 0,0 1 1 0 0,-1 0-1 0 0,1-1 1 0 0,0 1-1 0 0,0 0 0 0 0,-1-1 1 0 0,1 1-1 0 0,0 0 1 0 0,0-1-1 0 0,0 1 0 0 0,0 0 1 0 0,0 0-1 0 0,0-1 1 0 0,0 1-1 0 0,0 0 0 0 0,0-1 1 0 0,0 1-1 0 0,0 0 1 0 0,1 0-1 0 0,-1 0 1 0 0,1 1-7 0 0,0-1 1 0 0,1 0 0 0 0,-1 0-1 0 0,0 0 1 0 0,0 0 0 0 0,1 0 0 0 0,-1-1-1 0 0,0 1 1 0 0,1 0 0 0 0,-1 0-1 0 0,1-1 1 0 0,-1 1 0 0 0,1-1 0 0 0,1 1-1 0 0,-2-1-74 0 0,3 0 59 0 0,0 0-1 0 0,0 1 1 0 0,-1-1-1 0 0,1 1 0 0 0,-1 0 1 0 0,1 0-1 0 0,6 2 1 0 0,-1 0-37 0 0,0-1-260 0 0,0 2-494 0 0,29 11 387 0 0,-29-11-22 0 0,-2 2-830 0 0,1-1 1244 0 0,-5-3 45 0 0,-1 0 1 0 0,1-1 0 0 0,0 2 0 0 0,-1-1 0 0 0,1 0 0 0 0,-1 0 0 0 0,0 1-1 0 0,0-1 1 0 0,0 1 0 0 0,3 5 0 0 0,-4-8 89 0 0,-1 1 0 0 0,0-1 0 0 0,1 1 0 0 0,-1-1 0 0 0,0 1 0 0 0,1-1 0 0 0,-1 1 0 0 0,0-1 0 0 0,0 1 0 0 0,0 0 0 0 0,0-1 0 0 0,1 1 0 0 0,-1-1 0 0 0,0 1 0 0 0,0 0 0 0 0,0-1 0 0 0,0 1 0 0 0,0-1 0 0 0,0 1 0 0 0,0-1 0 0 0,-1 1 0 0 0,1 0 0 0 0,0-1 0 0 0,0 1 0 0 0,0-1 0 0 0,-1 1 0 0 0,1-1 0 0 0,0 1 0 0 0,0-1 0 0 0,-1 2 0 0 0,-1-2 115 0 0,1 1 0 0 0,0 0 1 0 0,0-1-1 0 0,0 1 0 0 0,0-1 0 0 0,-1 1 0 0 0,1-1 0 0 0,0 1 0 0 0,-1-1 0 0 0,1 0 0 0 0,0 0 0 0 0,-1 0 0 0 0,0 0 0 0 0,-4 0 290 0 0,0 0-1 0 0,0 0 1 0 0,0-1 0 0 0,0 0-1 0 0,-7-2 1 0 0,7 1-587 0 0,-23-9 415 0 0,10 6-6370 0 0,7 4-601 0 0</inkml:trace>
-  <inkml:trace contextRef="#ctx0" brushRef="#br0" timeOffset="44385.66">2348 1032 4143 0 0,'-18'3'1687'0'0,"0"2"-1"0"0,0 0 0 0 0,-26 11 1 0 0,37-13-1477 0 0,0 0 1 0 0,0 1-1 0 0,1 0 0 0 0,-1 0 1 0 0,1 0-1 0 0,0 1 1 0 0,0 0-1 0 0,0 0 1 0 0,0 0-1 0 0,1 1 1 0 0,-5 6-1 0 0,9-10-198 0 0,0 1 0 0 0,0-1 1 0 0,0 1-1 0 0,0-1 0 0 0,0 1 0 0 0,1-1 1 0 0,-1 1-1 0 0,1 0 0 0 0,-1-1 0 0 0,1 1 1 0 0,0-1-1 0 0,0 1 0 0 0,1 0 1 0 0,-1-1-1 0 0,0 1 0 0 0,1-1 0 0 0,0 1 1 0 0,-1 0-1 0 0,1-1 0 0 0,2 4 0 0 0,-3-5-141 0 0,9 2-663 0 0,-4-1 717 0 0,1 0-1 0 0,-1 0 1 0 0,0-1 0 0 0,1 1-1 0 0,-1-1 1 0 0,1-1 0 0 0,-1 1-1 0 0,1-1 1 0 0,-1 0 0 0 0,1 0-1 0 0,-1-1 1 0 0,1 0 0 0 0,-1 0-1 0 0,1 0 1 0 0,9-3 0 0 0,-2-2-184 0 0,0-1 0 0 0,0 0 0 0 0,0-1 0 0 0,-1 0 0 0 0,0-1 0 0 0,-1 0 1 0 0,14-14-1 0 0,-21 20 288 0 0,-1-1 1 0 0,1 0 0 0 0,-1 1-1 0 0,0-2 1 0 0,0 1 0 0 0,0 0-1 0 0,-1 0 1 0 0,1-1 0 0 0,-1 0-1 0 0,0 1 1 0 0,-1-1 0 0 0,1 0-1 0 0,-1 0 1 0 0,0 0 0 0 0,0 0-1 0 0,0 0 1 0 0,-1 0 0 0 0,0 0-1 0 0,0 0 1 0 0,0 0 0 0 0,-1 0-1 0 0,1 0 1 0 0,-1 0 0 0 0,-3-9-1 0 0,3 11 168 0 0,-1 1 1 0 0,1 0-1 0 0,-1 0 0 0 0,1-1 0 0 0,-1 1 0 0 0,0 0 0 0 0,0 0 0 0 0,0 1 0 0 0,0-1 0 0 0,0 0 1 0 0,-1 1-1 0 0,1-1 0 0 0,0 1 0 0 0,-1 0 0 0 0,1 0 0 0 0,-1-1 0 0 0,1 2 0 0 0,-1-1 0 0 0,0 0 1 0 0,1 1-1 0 0,-1-1 0 0 0,0 1 0 0 0,1 0 0 0 0,-1-1 0 0 0,0 1 0 0 0,0 1 0 0 0,1-1 1 0 0,-6 1-1 0 0,0 0 133 0 0,-1 1 0 0 0,1-1 0 0 0,0 2 0 0 0,-1-1 0 0 0,1 1 0 0 0,0 0 0 0 0,1 1 0 0 0,-10 4 0 0 0,-23 25-509 0 0,19-6-2787 0 0,17-18-2816 0 0</inkml:trace>
-  <inkml:trace contextRef="#ctx0" brushRef="#br0" timeOffset="44815.92">2496 1146 7023 0 0,'1'0'24'0'0,"-1"0"-1"0"0,1 1 0 0 0,0-1 1 0 0,-1 0-1 0 0,1 1 0 0 0,-1-1 1 0 0,1 0-1 0 0,0 0 0 0 0,-1 0 1 0 0,1 0-1 0 0,0 0 0 0 0,-1 0 1 0 0,1 0-1 0 0,0 0 0 0 0,-1 0 1 0 0,1 0-1 0 0,-1 0 0 0 0,1 0 1 0 0,0 0-1 0 0,-1 0 0 0 0,1 0 1 0 0,0-1-1 0 0,-1 1 0 0 0,1 0 1 0 0,-1 0-1 0 0,1-1 0 0 0,0 0 1 0 0,0 0 173 0 0,0 0 1 0 0,0 0 0 0 0,0 0 0 0 0,-1 0 0 0 0,1 0 0 0 0,0-1 0 0 0,-1 1 0 0 0,1 0 0 0 0,-1-1-1 0 0,0 1 1 0 0,1 0 0 0 0,-1-3 0 0 0,1-50 5894 0 0,-2 41-5034 0 0,1 1-553 0 0,0 1-1 0 0,1-1 1 0 0,2-12-1 0 0,-2 20-699 0 0,0 1-1 0 0,0-1 1 0 0,0 1-1 0 0,1 0 1 0 0,-1 0 0 0 0,1-1-1 0 0,0 1 1 0 0,-1 0-1 0 0,1 0 1 0 0,1 1 0 0 0,-1-1-1 0 0,0 0 1 0 0,1 1-1 0 0,4-4 1 0 0,-1 1-5796 0 0</inkml:trace>
-  <inkml:trace contextRef="#ctx0" brushRef="#br0" timeOffset="45311.44">2798 1036 6447 0 0,'-4'-2'921'0'0,"-1"1"1"0"0,1 0-1 0 0,0 0 0 0 0,0 0 0 0 0,-1 1 0 0 0,1 0 0 0 0,-8-1 0 0 0,5 2-939 0 0,0 0 0 0 0,0 0 0 0 0,1 1 0 0 0,-1-1 0 0 0,0 1 1 0 0,1 1-1 0 0,0-1 0 0 0,-7 4 0 0 0,7-2-431 0 0,0-1 0 0 0,0 1-1 0 0,1 0 1 0 0,-1 0 0 0 0,1 1 0 0 0,0 0 0 0 0,0 0 0 0 0,-4 5 0 0 0,7-6 507 0 0,-1 0 1 0 0,1-1-1 0 0,0 1 1 0 0,0 0-1 0 0,0 0 1 0 0,1 0-1 0 0,-3 8 1 0 0,4-12-33 0 0,0 1 0 0 0,-1 0 0 0 0,1-1 0 0 0,0 1 1 0 0,-1-1-1 0 0,1 1 0 0 0,0 0 0 0 0,0-1 0 0 0,0 1 0 0 0,0 0 1 0 0,0 0-1 0 0,0-1 0 0 0,0 1 0 0 0,0 0 0 0 0,0-1 1 0 0,0 1-1 0 0,0 0 0 0 0,0-1 0 0 0,0 1 0 0 0,0 0 0 0 0,1-1 1 0 0,-1 1-1 0 0,0 0 0 0 0,0-1 0 0 0,1 1 0 0 0,-1-1 1 0 0,1 1-1 0 0,-1 0 0 0 0,0-1 0 0 0,1 1 0 0 0,-1-1 0 0 0,1 1 1 0 0,-1-1-1 0 0,1 0 0 0 0,-1 1 0 0 0,1-1 0 0 0,0 1 1 0 0,-1-1-1 0 0,1 0 0 0 0,-1 0 0 0 0,1 1 0 0 0,0-1 0 0 0,-1 0 1 0 0,1 0-1 0 0,0 0 0 0 0,0 1 0 0 0,-1-1 0 0 0,1 0 1 0 0,0 0-1 0 0,-1 0 0 0 0,1 0 0 0 0,0-1 0 0 0,-1 1 0 0 0,1 0 1 0 0,0 0-1 0 0,-1 0 0 0 0,1 0 0 0 0,0-1 0 0 0,-1 1 1 0 0,1 0-1 0 0,-1-1 0 0 0,1 1 0 0 0,0 0 0 0 0,0-1 0 0 0,6-2-194 0 0,0-1 0 0 0,-1 1-1 0 0,1-1 1 0 0,8-7 0 0 0,5-7-785 0 0,-1-1 1 0 0,0 0 0 0 0,-2-1-1 0 0,17-25 1 0 0,-16 18 785 0 0,20-39 1 0 0,-36 62 461 0 0,0-1-1 0 0,0 0 1 0 0,-1 1-1 0 0,1-1 1 0 0,-1 0-1 0 0,0 0 1 0 0,-1 0-1 0 0,1 0 1 0 0,-1 0-1 0 0,0 0 1 0 0,0-6-1 0 0,0 8 34 0 0,-1 1-1 0 0,1-1 1 0 0,-1 1 0 0 0,0 0-1 0 0,0-1 1 0 0,0 1-1 0 0,0 0 1 0 0,0-1-1 0 0,0 1 1 0 0,0 0 0 0 0,-1 0-1 0 0,1 0 1 0 0,-1 0-1 0 0,0 0 1 0 0,1 0 0 0 0,-1 0-1 0 0,0 1 1 0 0,0-1-1 0 0,0 1 1 0 0,0-1 0 0 0,-1 1-1 0 0,1 0 1 0 0,0 0-1 0 0,-4-1 1 0 0,5 2-303 0 0,-1-1 0 0 0,0 1 0 0 0,1 0 0 0 0,-1 1-1 0 0,1-1 1 0 0,-1 0 0 0 0,0 0 0 0 0,1 1 0 0 0,-1-1 0 0 0,0 1 0 0 0,1-1 0 0 0,-1 1 0 0 0,1 0 0 0 0,-1-1 0 0 0,1 1 0 0 0,0 0 0 0 0,-1 0-1 0 0,1 0 1 0 0,0 0 0 0 0,0 1 0 0 0,-1-1 0 0 0,1 0 0 0 0,-1 2 0 0 0,-24 31-970 0 0,26-34 945 0 0,-8 12-127 0 0,1 0 1 0 0,1 0-1 0 0,0 1 0 0 0,1 0 0 0 0,0 0 1 0 0,1 0-1 0 0,0 1 0 0 0,1-1 0 0 0,0 1 0 0 0,0 15 1 0 0,2-24 160 0 0,1 0 1 0 0,-1 0-1 0 0,1-1 1 0 0,0 1-1 0 0,0 0 1 0 0,0 0-1 0 0,0 0 1 0 0,3 7 0 0 0,-1-3 74 0 0,-1-2 251 0 0,2 1 6 0 0,13 24-15 0 0,-12-24 177 0 0,5-3-287 0 0,28 16-77 0 0,-37-20-173 0 0,1-1 0 0 0,0 1 0 0 0,0-1 0 0 0,-1 1 0 0 0,1-1 0 0 0,0 0 0 0 0,0 1-1 0 0,0-1 1 0 0,0 0 0 0 0,-1 1 0 0 0,1-1 0 0 0,0 0 0 0 0,0 0 0 0 0,0 0 0 0 0,0 0 0 0 0,1 0 0 0 0,8-1-166 0 0,0 0 1 0 0,0-1 0 0 0,0 0 0 0 0,0 0-1 0 0,-1-1 1 0 0,1 0 0 0 0,-1-1 0 0 0,0 0 0 0 0,0-1-1 0 0,0 0 1 0 0,9-7 0 0 0,11-10-1275 0 0,40-41 0 0 0,-58 52 1036 0 0,-1 0 1 0 0,-1-1-1 0 0,0 0 1 0 0,0 0 0 0 0,-1-1-1 0 0,10-22 1 0 0,-18 33 554 0 0,1 1 1 0 0,0-1 0 0 0,0 1 0 0 0,-1-1-1 0 0,1 0 1 0 0,-1 1 0 0 0,1-1 0 0 0,-1 0-1 0 0,0 1 1 0 0,0-1 0 0 0,0 0-1 0 0,0 0 1 0 0,0 1 0 0 0,0-1 0 0 0,0 0-1 0 0,0 1 1 0 0,-1-1 0 0 0,1 0 0 0 0,-1 1-1 0 0,1-1 1 0 0,-1 0 0 0 0,1 1-1 0 0,-1-1 1 0 0,0 1 0 0 0,0-1 0 0 0,0 1-1 0 0,0 0 1 0 0,0-1 0 0 0,0 1 0 0 0,0 0-1 0 0,-1 0 1 0 0,1-1 0 0 0,0 1 0 0 0,-1 0-1 0 0,-2-1 1 0 0,1 1-22 0 0,-1-1-1 0 0,1 1 1 0 0,-1 0 0 0 0,1 1-1 0 0,-1-1 1 0 0,1 1-1 0 0,-1-1 1 0 0,1 1 0 0 0,-1 0-1 0 0,1 1 1 0 0,-1-1 0 0 0,1 0-1 0 0,-1 1 1 0 0,1 0 0 0 0,0 0-1 0 0,-6 2 1 0 0,0 1-213 0 0,0 0 0 0 0,0 0 0 0 0,1 1 0 0 0,0 0 0 0 0,0 1 1 0 0,0 0-1 0 0,1 0 0 0 0,0 1 0 0 0,0 0 0 0 0,0 0 0 0 0,1 0 0 0 0,0 1 0 0 0,1 0 1 0 0,-1 0-1 0 0,2 0 0 0 0,-1 1 0 0 0,1 0 0 0 0,0 0 0 0 0,1 0 0 0 0,0 0 0 0 0,1 0 0 0 0,-3 12 1 0 0,5-18 139 0 0,0-1 0 0 0,0 1 1 0 0,0-1-1 0 0,0 1 0 0 0,0-1 1 0 0,0 1-1 0 0,0 0 0 0 0,1-1 0 0 0,0 3 1 0 0,1 2 42 0 0,-1-1 163 0 0,2 2-20 0 0,11 24-2 0 0,-10-25-109 0 0,4-1-1002 0 0,26 15 298 0 0,-26-15-159 0 0,0-6-628 0 0,31 1-267 0 0</inkml:trace>
-  <inkml:trace contextRef="#ctx0" brushRef="#br0" timeOffset="45773.61">3185 1073 1839 0 0,'-6'15'152'0'0,"4"-10"775"0"0,1 0 1 0 0,-1 0-1 0 0,0 0 0 0 0,-1 0 0 0 0,1 0 0 0 0,-1-1 0 0 0,0 1 1 0 0,0-1-1 0 0,0 0 0 0 0,-8 8 0 0 0,8-21 2952 0 0,4-14-2191 0 0,2 5-932 0 0,1 0 1 0 0,0 1 0 0 0,1 0 0 0 0,1 0 0 0 0,16-31 0 0 0,-15 36-943 0 0,0 1 0 0 0,1-1 1 0 0,1 1-1 0 0,0 1 1 0 0,0-1-1 0 0,1 2 0 0 0,0-1 1 0 0,15-9-1 0 0,-3 4-7226 0 0</inkml:trace>
-  <inkml:trace contextRef="#ctx0" brushRef="#br0" timeOffset="46321.71">3681 918 7831 0 0,'-11'0'67'0'0,"-1"0"-1"0"0,1 1 0 0 0,0 0 0 0 0,-1 1 1 0 0,1 0-1 0 0,0 1 0 0 0,0 0 1 0 0,-12 6-1 0 0,16-5 180 0 0,0 0-1 0 0,0 0 1 0 0,1 0 0 0 0,-1 1 0 0 0,1 0 0 0 0,0 1-1 0 0,0 0 1 0 0,1-1 0 0 0,-1 2 0 0 0,1-1 0 0 0,1 1 0 0 0,-6 8-1 0 0,10-14-196 0 0,-4 3 77 0 0,2 1 0 0 0,-1-1 1 0 0,0 1-1 0 0,1 0 0 0 0,0-1 0 0 0,0 1 0 0 0,1 0 0 0 0,-1 0 0 0 0,1 0 0 0 0,0 1 0 0 0,0-1 0 0 0,0 9 0 0 0,2-12 306 0 0,6 0-241 0 0,-3 0-204 0 0,-1-1 0 0 0,1 0-1 0 0,0 0 1 0 0,0 0 0 0 0,0-1 0 0 0,0 1 0 0 0,0-1-1 0 0,0 0 1 0 0,0 0 0 0 0,0-1 0 0 0,0 1 0 0 0,0-1-1 0 0,0 0 1 0 0,0 0 0 0 0,-1 0 0 0 0,1 0 0 0 0,0 0-1 0 0,0-1 1 0 0,3-2 0 0 0,1-1-82 0 0,0 0 0 0 0,-1-1 0 0 0,0 0-1 0 0,0 0 1 0 0,0-1 0 0 0,11-14 0 0 0,-15 18 98 0 0,0-1 1 0 0,0 0-1 0 0,0 0 0 0 0,-1 0 1 0 0,0 0-1 0 0,0-1 1 0 0,0 1-1 0 0,0-1 0 0 0,-1 1 1 0 0,1-1-1 0 0,-1 1 0 0 0,0-1 1 0 0,-1 0-1 0 0,1 0 1 0 0,-1-6-1 0 0,-1 7 2416 0 0,-1 6-955 0 0,0 13-515 0 0,-2 21-786 0 0,4-34 34 0 0,0 5 24 0 0,-1 21 3 0 0,1-21-25 0 0,3 1-100 0 0,7 21-109 0 0,-7-22-374 0 0,5-3-801 0 0,23 11 450 0 0,-19-11-471 0 0,13-8-204 0 0</inkml:trace>
-  <inkml:trace contextRef="#ctx0" brushRef="#br0" timeOffset="46777.2">3995 907 1463 0 0,'4'-3'188'0'0,"25"-21"-416"0"0,-17 5 3342 0 0,-12 19-2997 0 0,0-1 0 0 0,0 1 0 0 0,-1-1 1 0 0,1 1-1 0 0,0-1 0 0 0,0 1 0 0 0,-1 0 0 0 0,1-1 1 0 0,0 1-1 0 0,-1 0 0 0 0,1-1 0 0 0,0 1 0 0 0,-1 0 1 0 0,1 0-1 0 0,-1-1 0 0 0,1 1 0 0 0,0 0 0 0 0,-1 0 1 0 0,1 0-1 0 0,-1 0 0 0 0,1 0 0 0 0,-1-1 0 0 0,1 1 1 0 0,-1 0-1 0 0,1 0 0 0 0,-1 0 0 0 0,1 0 0 0 0,-1 0 1 0 0,1 0-1 0 0,-1 0 0 0 0,1 1 0 0 0,0-1 0 0 0,-1 0 1 0 0,1 0-1 0 0,-1 0 0 0 0,0 1 0 0 0,-20 2 1454 0 0,21-3-1557 0 0,-17 3 745 0 0,0 2 0 0 0,0 1 0 0 0,1 0 0 0 0,0 1 0 0 0,-19 10 0 0 0,25-11-431 0 0,0 0 0 0 0,1 0-1 0 0,-1 1 1 0 0,1 0-1 0 0,1 1 1 0 0,-1 0-1 0 0,1 0 1 0 0,-13 19 0 0 0,20-25-338 0 0,0 0 0 0 0,0 0 0 0 0,0 0 0 0 0,0 0 0 0 0,0 1 1 0 0,0-1-1 0 0,0 0 0 0 0,1 1 0 0 0,0-1 0 0 0,-1 4 1 0 0,1-5-391 0 0,8 4-2006 0 0,25 17 1990 0 0,-25-17 23 0 0,0-3 96 0 0,22 6 45 0 0,-22-6 10 0 0,0 3-230 0 0,27 15 240 0 0,-27-16 0 0 0,-7-2 215 0 0,0 0 0 0 0,0-1 1 0 0,0 0-1 0 0,0 1 0 0 0,0-1 0 0 0,0 1 0 0 0,0-1 0 0 0,0 0 0 0 0,1 0 0 0 0,-1 0 0 0 0,0 0 0 0 0,1 0 0 0 0,-1 0 0 0 0,4 2 0 0 0,-4-3 24 0 0,0 1-1 0 0,1 0 0 0 0,-1 0 0 0 0,0-1 0 0 0,1 1 0 0 0,-1 0 1 0 0,0 0-1 0 0,0 0 0 0 0,0 0 0 0 0,0 1 0 0 0,0-1 0 0 0,0 0 1 0 0,0 0-1 0 0,0 1 0 0 0,-1-1 0 0 0,1 0 0 0 0,0 1 0 0 0,-1-1 0 0 0,1 3 1 0 0,-1-3 133 0 0,0 0 0 0 0,0 0 1 0 0,0 0-1 0 0,0 0 1 0 0,0 0-1 0 0,0 0 0 0 0,0 0 1 0 0,0 0-1 0 0,-1 0 1 0 0,1 0-1 0 0,0 0 1 0 0,-1 0-1 0 0,1 0 0 0 0,-1 0 1 0 0,1 0-1 0 0,-1 0 1 0 0,0-1-1 0 0,1 1 0 0 0,-1 0 1 0 0,0 0-1 0 0,1-1 1 0 0,-1 1-1 0 0,0 0 0 0 0,0-1 1 0 0,0 1-1 0 0,0 0 1 0 0,0-1-1 0 0,1 0 0 0 0,-1 1 1 0 0,0-1-1 0 0,0 1 1 0 0,0-1-1 0 0,0 0 0 0 0,0 0 1 0 0,0 0-1 0 0,0 1 1 0 0,-2-1-1 0 0,-39 5 2515 0 0,28-5-3405 0 0,1-2-3688 0 0,-3-1-2066 0 0</inkml:trace>
-  <inkml:trace contextRef="#ctx0" brushRef="#br0" timeOffset="47470.3">4575 994 2303 0 0,'1'-1'172'0'0,"-1"1"0"0"0,0-1-1 0 0,0 0 1 0 0,0 1 0 0 0,1-1-1 0 0,-1 1 1 0 0,0-1-1 0 0,0 0 1 0 0,0 1 0 0 0,0-1-1 0 0,0 0 1 0 0,0 1-1 0 0,0-1 1 0 0,0 1 0 0 0,-1-1-1 0 0,1 0 1 0 0,0 1 0 0 0,0-1-1 0 0,0 1 1 0 0,-1-1-1 0 0,1 0 1 0 0,0 1 0 0 0,-1-1-1 0 0,1 1 1 0 0,0-1-1 0 0,-1 1 1 0 0,1-1 0 0 0,-1 1-1 0 0,1-1 1 0 0,-1 1 0 0 0,0-1-1 0 0,-23-5 1986 0 0,-27 12-358 0 0,42-4-1382 0 0,0 1-1 0 0,0 0 0 0 0,0 1 1 0 0,0-1-1 0 0,1 2 1 0 0,0-1-1 0 0,-1 1 0 0 0,-9 8 1 0 0,14-9-254 0 0,0-1-1 0 0,0 1 1 0 0,0 0 0 0 0,0 1 0 0 0,1-1 0 0 0,0 0 0 0 0,0 1 0 0 0,0 0-1 0 0,0 0 1 0 0,1 0 0 0 0,0 0 0 0 0,0 0 0 0 0,0 0 0 0 0,0 1 0 0 0,0 5 0 0 0,2-9-669 0 0,8 2-1007 0 0,27 10 1081 0 0,-33-13 353 0 0,0-1-1 0 0,1 0 1 0 0,-1 0 0 0 0,0-1-1 0 0,0 1 1 0 0,1 0 0 0 0,-1-1-1 0 0,0 1 1 0 0,0-1 0 0 0,0 0 0 0 0,0 0-1 0 0,0 0 1 0 0,0 0 0 0 0,0 0-1 0 0,0 0 1 0 0,0 0 0 0 0,0-1-1 0 0,0 1 1 0 0,-1-1 0 0 0,1 1-1 0 0,0-1 1 0 0,1-3 0 0 0,3 0-337 0 0,5-5 38 0 0,-1 1-1 0 0,0-1 1 0 0,0-1 0 0 0,-1 0 0 0 0,-1 0-1 0 0,0-1 1 0 0,0 0 0 0 0,-1 0 0 0 0,10-26-1 0 0,-17 38 490 0 0,0 0 0 0 0,0 0-1 0 0,1-1 1 0 0,-1 1-1 0 0,0 0 1 0 0,0 0 0 0 0,0 0-1 0 0,0 0 1 0 0,0-1-1 0 0,1 1 1 0 0,-1 0 0 0 0,0 0-1 0 0,0 0 1 0 0,0-1-1 0 0,0 1 1 0 0,0 0 0 0 0,0 0-1 0 0,0 0 1 0 0,0-1-1 0 0,0 1 1 0 0,0 0-1 0 0,0 0 1 0 0,0-1 0 0 0,0 1-1 0 0,0 0 1 0 0,0 0-1 0 0,0 0 1 0 0,0-1 0 0 0,0 1-1 0 0,0 0 1 0 0,0 0-1 0 0,0 0 1 0 0,0-1 0 0 0,0 1-1 0 0,0 0 1 0 0,-1 0-1 0 0,1 0 1 0 0,0-1 0 0 0,0 1-1 0 0,0 0 1 0 0,0 0-1 0 0,0 0 1 0 0,-1 0 0 0 0,1-1-1 0 0,0 1 1 0 0,0 0-1 0 0,-10 10 2267 0 0,-9 21-552 0 0,14-14-1615 0 0,0 0 0 0 0,1 1 0 0 0,-4 31 0 0 0,8-43-114 0 0,1 2-16 0 0,3 26-77 0 0,-4-33-10 0 0,1 0 0 0 0,-1 0 1 0 0,0-1-1 0 0,0 1 0 0 0,0 0 0 0 0,0 0 1 0 0,1 0-1 0 0,-1 0 0 0 0,0-1 1 0 0,1 1-1 0 0,-1 0 0 0 0,1 0 0 0 0,-1-1 1 0 0,1 1-1 0 0,-1 0 0 0 0,1-1 0 0 0,-1 1 1 0 0,2 0-1 0 0,22 28-390 0 0,-18-22-109 0 0,3-5-1179 0 0,33 7-4618 0 0</inkml:trace>
-  <inkml:trace contextRef="#ctx0" brushRef="#br0" timeOffset="48067.18">5017 1129 7367 0 0,'-2'1'803'0'0,"2"0"-727"0"0,1 33 1419 0 0,-1-29-1327 0 0,-9 0 1126 0 0,8-6-1021 0 0,1-1 0 0 0,-1 1 0 0 0,0-1 0 0 0,1 1-1 0 0,-1-1 1 0 0,1 0 0 0 0,-1 1 0 0 0,1-1 0 0 0,0 1 0 0 0,0-1-1 0 0,0 0 1 0 0,0 0 0 0 0,0 1 0 0 0,0-1 0 0 0,0 0 0 0 0,0 1-1 0 0,2-4 1 0 0,8-34 1314 0 0,-7 29-1113 0 0,0 2-282 0 0,0-1-1 0 0,0 1 1 0 0,0 0-1 0 0,1 0 0 0 0,0 0 1 0 0,1 0-1 0 0,0 1 1 0 0,0 0-1 0 0,0 0 1 0 0,1 0-1 0 0,0 0 0 0 0,13-9 1 0 0,-12 10-620 0 0,1 1 0 0 0,1 0 1 0 0,-1 1-1 0 0,1-1 0 0 0,0 2 0 0 0,0-1 1 0 0,12-2-1 0 0,-9 3-5855 0 0</inkml:trace>
-  <inkml:trace contextRef="#ctx0" brushRef="#br0" timeOffset="48540.48">5213 1064 15199 0 0,'-4'3'218'0'0,"2"-1"-55"0"0,0-1 0 0 0,0 1 0 0 0,0 0 0 0 0,1 0 0 0 0,-1 0 0 0 0,1 0 0 0 0,-1 0 0 0 0,-1 4 1 0 0,2-5-228 0 0,5-1-814 0 0,-1 0 712 0 0,1-1 1 0 0,-1 1-1 0 0,1 0 0 0 0,-1-1 1 0 0,1 0-1 0 0,-1 0 1 0 0,1 0-1 0 0,-1 0 0 0 0,0-1 1 0 0,0 1-1 0 0,0-1 0 0 0,5-3 1 0 0,-1-1-134 0 0,0-1 0 0 0,-1 0 1 0 0,0 0-1 0 0,6-9 0 0 0,-11 15 292 0 0,5-7-25 0 0,38-56 564 0 0,-40 59-447 0 0,-1-1 0 0 0,1-1 0 0 0,-2 1 0 0 0,1 0 0 0 0,-1-1 0 0 0,0 1 0 0 0,0-1 0 0 0,1-11 0 0 0,-3 17-90 0 0,0 0 0 0 0,0 0 0 0 0,1-1 0 0 0,-2 1 0 0 0,1 0 0 0 0,0 0 0 0 0,0-1 0 0 0,0 1 0 0 0,-1 0 1 0 0,1 0-1 0 0,0 0 0 0 0,-1-1 0 0 0,1 1 0 0 0,-1 0 0 0 0,1 0 0 0 0,-1 0 0 0 0,0 0 0 0 0,0 0 0 0 0,1 0 0 0 0,-1 0 0 0 0,0 0 0 0 0,0 0 0 0 0,-2-1 0 0 0,1 1-28 0 0,0 0 0 0 0,0 1 1 0 0,0-1-1 0 0,0 0 0 0 0,0 1 0 0 0,0-1 0 0 0,0 1 0 0 0,0 0 0 0 0,-1 0 0 0 0,1 0 0 0 0,0 0 0 0 0,-4 1 0 0 0,-1 0-58 0 0,1 0 0 0 0,-1 1-1 0 0,0 0 1 0 0,1 0 0 0 0,0 0-1 0 0,-1 1 1 0 0,-10 6 0 0 0,3 2 256 0 0,1 0 1 0 0,0 1 0 0 0,0 0-1 0 0,1 1 1 0 0,1 1 0 0 0,0 0-1 0 0,1 0 1 0 0,0 1 0 0 0,2 0-1 0 0,-1 1 1 0 0,-6 18 0 0 0,14-32-97 0 0,0 0 1 0 0,0 1 0 0 0,1-1 0 0 0,-1 1 0 0 0,0-1 0 0 0,1 0 0 0 0,0 1 0 0 0,-1-1-1 0 0,1 1 1 0 0,0 2 0 0 0,1 5 424 0 0,-1-9-458 0 0,0 0 1 0 0,0 1-1 0 0,0-1 0 0 0,0 1 0 0 0,0-1 0 0 0,0 0 1 0 0,1 1-1 0 0,-1-1 0 0 0,1 0 0 0 0,-1 1 0 0 0,1-1 1 0 0,-1 0-1 0 0,2 2 0 0 0,-1-2-28 0 0,0 1 0 0 0,-1-1 0 0 0,1 0 0 0 0,-1 0 0 0 0,1 1 1 0 0,-1-1-1 0 0,1 0 0 0 0,-1 1 0 0 0,0-1 0 0 0,1 1 0 0 0,-1-1 0 0 0,0 0 0 0 0,0 3 0 0 0,8 0-304 0 0,25 12-152 0 0,-20-12-957 0 0,13-8-3690 0 0</inkml:trace>
-  <inkml:trace contextRef="#ctx0" brushRef="#br0" timeOffset="48920.21">5397 924 5063 0 0,'-4'5'532'0'0,"1"0"-1"0"0,-1 0 1 0 0,1 0-1 0 0,1 0 1 0 0,-1 1-1 0 0,1-1 1 0 0,0 1-1 0 0,-3 11 0 0 0,4-13-274 0 0,-108 394 6257 0 0,104-363-5417 0 0,4-6-446 0 0,-1 40 278 0 0,1-62-1014 0 0,1-8-158 0 0,-1 0 201 0 0,1 0 0 0 0,-1 0 1 0 0,1 0-1 0 0,0 0 0 0 0,-1 0 1 0 0,1 0-1 0 0,0 0 0 0 0,-1 0 1 0 0,1 0-1 0 0,0 0 0 0 0,0 0 1 0 0,0 0-1 0 0,0 0 0 0 0,0 0 1 0 0,0 0-1 0 0,0 0 0 0 0,1 0 1 0 0,-1-1-1 0 0,4-32-345 0 0,-3 30 279 0 0,10-61-179 0 0,39-128 1 0 0,41-55-873 0 0,-86 236 956 0 0,1-5-222 0 0,1 1 0 0 0,11-18 0 0 0,-16 31 396 0 0,-1 0 0 0 0,1 1 0 0 0,0-1-1 0 0,0 0 1 0 0,0 1 0 0 0,0-1-1 0 0,0 1 1 0 0,1 0 0 0 0,-1 0-1 0 0,1 0 1 0 0,0 0 0 0 0,-1 0-1 0 0,1 0 1 0 0,0 1 0 0 0,0 0 0 0 0,0-1-1 0 0,0 1 1 0 0,7-1 2305 0 0,-4 7-1824 0 0,20 15-11 0 0,-19-15 213 0 0,-3 4-588 0 0,11 26-103 0 0,-11-27-427 0 0,1 30-1536 0 0,-5-34 1941 0 0,0-1 0 0 0,0 0 1 0 0,0 0-1 0 0,-1 1 0 0 0,1-1 0 0 0,-1 0 0 0 0,0 0 0 0 0,0 0 1 0 0,0 0-1 0 0,0 0 0 0 0,0 0 0 0 0,-1 0 0 0 0,1 0 1 0 0,-1-1-1 0 0,-4 6 0 0 0,-30 28 2088 0 0,35-35-1902 0 0,-8 6 600 0 0,-1 0 1 0 0,1 0 0 0 0,-1-1 0 0 0,-15 7 0 0 0,-10-2-795 0 0,-2-11-5220 0 0,26-3-1088 0 0</inkml:trace>
-  <inkml:trace contextRef="#ctx0" brushRef="#br0" timeOffset="49272.61">5703 804 8751 0 0,'0'-1'66'0'0,"1"0"0"0"0,0 1 0 0 0,0-1 0 0 0,0 0 0 0 0,0 1 0 0 0,1-1 0 0 0,-1 1 0 0 0,0 0 0 0 0,0-1 0 0 0,0 1 0 0 0,0 0 0 0 0,0 0 0 0 0,1-1 0 0 0,-1 1 0 0 0,0 0 0 0 0,2 0 0 0 0,-2 1 10 0 0,-1-1 0 0 0,0 0 0 0 0,1 1 0 0 0,-1-1 0 0 0,0 0 0 0 0,0 1-1 0 0,1-1 1 0 0,-1 0 0 0 0,0 1 0 0 0,0-1 0 0 0,1 0 0 0 0,-1 1 0 0 0,0-1 0 0 0,0 1 0 0 0,0-1 0 0 0,0 1-1 0 0,0-1 1 0 0,0 0 0 0 0,0 1 0 0 0,1-1 0 0 0,-1 1 0 0 0,0-1 0 0 0,-1 1 0 0 0,1-1 0 0 0,0 0-1 0 0,0 1 1 0 0,0-1 0 0 0,0 1 0 0 0,-1 4 381 0 0,-1 0-1 0 0,1 0 1 0 0,-1-1-1 0 0,0 1 1 0 0,-1-1-1 0 0,-3 7 1 0 0,-6 6 226 0 0,-69 107 1704 0 0,70-105-2229 0 0,1 0 0 0 0,1 1-1 0 0,1 0 1 0 0,-9 30 0 0 0,16-43-782 0 0,0-5 461 0 0,0 0 0 0 0,1 0 0 0 0,-1 0 0 0 0,1 0 0 0 0,-1 0-1 0 0,1 0 1 0 0,0 0 0 0 0,0 0 0 0 0,0 0 0 0 0,0 0 0 0 0,1 3 0 0 0,-1 1-710 0 0,-1 0-4915 0 0</inkml:trace>
-  <inkml:trace contextRef="#ctx0" brushRef="#br0" timeOffset="49660.87">5863 957 16127 0 0,'0'0'1716'0'0,"-3"0"-1591"0"0,1 1 0 0 0,-1 0 0 0 0,0-1 0 0 0,1 1 0 0 0,-1 0 0 0 0,1 1 0 0 0,-1-1 0 0 0,1 0 0 0 0,0 1 1 0 0,0-1-1 0 0,-4 4 0 0 0,3-3 2 0 0,-22 16-1196 0 0,1 0 0 0 0,1 2 0 0 0,1 0 0 0 0,-38 46 0 0 0,58-64 1818 0 0,24 3-3366 0 0,-21-4 2585 0 0,0-1-1 0 0,0 1 1 0 0,0-1 0 0 0,0 1-1 0 0,0-1 1 0 0,0 0 0 0 0,0 1-1 0 0,0-1 1 0 0,0 0 0 0 0,0 0-1 0 0,1 0 1 0 0,-1 0 0 0 0,0 0-1 0 0,0 0 1 0 0,0 0 0 0 0,0 0-1 0 0,0 0 1 0 0,0-1 0 0 0,0 1-1 0 0,1 0 1 0 0,-1-1-1 0 0,0 1 1 0 0,0-1 0 0 0,0 1-1 0 0,0-1 1 0 0,0 1 0 0 0,-1-1-1 0 0,1 0 1 0 0,0 1 0 0 0,1-2-1 0 0,14-14-1136 0 0,-1-1 0 0 0,-1 0 0 0 0,14-23 0 0 0,-14 20 629 0 0,0 0 0 0 0,20-19 0 0 0,-33 38 653 0 0,-1 0 0 0 0,1 1 0 0 0,-1-1 0 0 0,1 1 0 0 0,0-1 1 0 0,-1 0-1 0 0,1 1 0 0 0,0 0 0 0 0,0-1 0 0 0,-1 1 0 0 0,1-1 0 0 0,0 1 0 0 0,0 0 0 0 0,0-1 0 0 0,0 1 0 0 0,-1 0 0 0 0,1 0 0 0 0,1 0 0 0 0,6 8 2450 0 0,-4 21-5 0 0,-4-27-3021 0 0,1 6 1400 0 0,-2-1 58 0 0,1 64 1345 0 0,1-64-2420 0 0</inkml:trace>
-  <inkml:trace contextRef="#ctx0" brushRef="#br0" timeOffset="50049.66">6149 925 7831 0 0,'-4'1'691'0'0,"1"-1"0"0"0,-1 1 0 0 0,1 0 0 0 0,0 0 1 0 0,-1 0-1 0 0,1 0 0 0 0,0 0 0 0 0,0 1 0 0 0,-1-1 0 0 0,1 1 0 0 0,0 0 0 0 0,1 0 0 0 0,-1 0 0 0 0,-4 5 0 0 0,-2-1-1207 0 0,-88 66 2182 0 0,87-63-1905 0 0,-1 1 0 0 0,1 0-1 0 0,1 0 1 0 0,0 1 0 0 0,1 0 0 0 0,-10 17 0 0 0,11-8 162 0 0,7-15 63 0 0,-1-1-87 0 0,3 4-293 0 0,5 22 178 0 0,-5-23 16 0 0,4-2-32 0 0,19 14 136 0 0,-19-14 31 0 0,1-5 129 0 0,2-1-52 0 0,0 0 1 0 0,1-1-1 0 0,-1 0 1 0 0,0 0-1 0 0,0-1 0 0 0,0 0 1 0 0,-1-1-1 0 0,1 0 1 0 0,-1 0-1 0 0,0-1 0 0 0,0 0 1 0 0,8-7-1 0 0,0 0-217 0 0,-1-1 1 0 0,0 0-1 0 0,-1-1 0 0 0,-1 0 0 0 0,0-1 0 0 0,-1-1 0 0 0,0 0 0 0 0,-1-1 1 0 0,-1 0-1 0 0,15-36 0 0 0,-25 52 203 0 0,1-1 0 0 0,0 0 0 0 0,-1 1 0 0 0,1-1 0 0 0,-1 0 0 0 0,1 0 0 0 0,-1 1-1 0 0,0-1 1 0 0,0 0 0 0 0,0 0 0 0 0,0 0 0 0 0,0 1 0 0 0,0-1 0 0 0,-1 0 0 0 0,1 0 0 0 0,0 1 0 0 0,-1-1 0 0 0,0 0 0 0 0,1 0 0 0 0,-2-2 0 0 0,1 3 64 0 0,-1 0 0 0 0,1 0 0 0 0,0 1 0 0 0,0-1 0 0 0,0 0 0 0 0,0 1 1 0 0,-1-1-1 0 0,1 1 0 0 0,0-1 0 0 0,-1 1 0 0 0,1-1 0 0 0,0 1 0 0 0,-1 0 0 0 0,1 0 0 0 0,0 0 1 0 0,-1-1-1 0 0,1 1 0 0 0,0 1 0 0 0,-1-1 0 0 0,-1 0 0 0 0,-3 1 183 0 0,1 1 0 0 0,-1-1 0 0 0,1 1 0 0 0,0 0 0 0 0,-1 0 0 0 0,1 0 0 0 0,0 1 0 0 0,0 0 0 0 0,1 0 0 0 0,-1 0 0 0 0,1 1 1 0 0,-5 3-1 0 0,2 0-251 0 0,1 1 1 0 0,0 0-1 0 0,1 0 1 0 0,-1 0-1 0 0,2 1 1 0 0,-1-1-1 0 0,1 1 1 0 0,0 0-1 0 0,1 0 1 0 0,-3 13 0 0 0,5-18 78 0 0,1 3 58 0 0,0-1-79 0 0,0-4-21 0 0,0 0 1 0 0,-1 0-1 0 0,1 0 1 0 0,0 0-1 0 0,0 0 1 0 0,1 0-1 0 0,-1 0 1 0 0,0 0 0 0 0,1-1-1 0 0,-1 1 1 0 0,2 3-1 0 0,17 22 209 0 0,-13-20-192 0 0,-1 0 182 0 0,4-4-156 0 0,24 12-2 0 0,-17-11-28 0 0,-8-3-102 0 0,-5 0-82 0 0,0-1 0 0 0,0 1 0 0 0,0-1 0 0 0,0 0 0 0 0,0 0 0 0 0,0 0 0 0 0,0-1 0 0 0,0 1 0 0 0,4-2 0 0 0,16-2-6494 0 0</inkml:trace>
-  <inkml:trace contextRef="#ctx0" brushRef="#br0" timeOffset="50809.65">6392 1001 3223 0 0,'1'-3'164'0'0,"0"1"0"0"0,-1 0 0 0 0,1 0 0 0 0,-1 0 0 0 0,0-1 0 0 0,1 1 0 0 0,-1 0 0 0 0,0 0 0 0 0,0-1 0 0 0,-1 1 0 0 0,1 0 0 0 0,0 0 0 0 0,-1-1 0 0 0,1 1 0 0 0,-1 0 0 0 0,-1-4 0 0 0,1 6-64 0 0,1-1-1 0 0,0 1 0 0 0,0 0 0 0 0,-1-1 0 0 0,1 1 1 0 0,-1 0-1 0 0,1-1 0 0 0,0 1 0 0 0,-1 0 1 0 0,1 0-1 0 0,-1-1 0 0 0,1 1 0 0 0,-1 0 1 0 0,1 0-1 0 0,-1 0 0 0 0,1-1 0 0 0,0 1 0 0 0,-1 0 1 0 0,1 0-1 0 0,-1 0 0 0 0,1 0 0 0 0,-1 0 1 0 0,1 0-1 0 0,-1 0 0 0 0,1 0 0 0 0,-1 0 0 0 0,0 1 1 0 0,-1-1-10 0 0,0 1 1 0 0,0 0 0 0 0,1 0 0 0 0,-1 0 0 0 0,0 0 0 0 0,1 1-1 0 0,-1-1 1 0 0,0 0 0 0 0,1 1 0 0 0,-3 2 0 0 0,-1 3 350 0 0,0 1 1 0 0,0 0-1 0 0,0 0 1 0 0,1 0-1 0 0,1 0 1 0 0,-1 1-1 0 0,1 0 0 0 0,1 0 1 0 0,-1 0-1 0 0,1 0 1 0 0,1 0-1 0 0,-1 14 1 0 0,0-9 283 0 0,2-9 261 0 0,-1-3-862 0 0,0 0 0 0 0,1 0 0 0 0,0-1 0 0 0,-1 1 0 0 0,1 0 0 0 0,0 0-1 0 0,0 0 1 0 0,0 0 0 0 0,0-1 0 0 0,0 1 0 0 0,1 0 0 0 0,0 3 0 0 0,0-1 75 0 0,-1 2-150 0 0,6-7-2216 0 0,-4 1 2159 0 0,1-1-1 0 0,0 0 1 0 0,0 1 0 0 0,-1-1-1 0 0,1-1 1 0 0,-1 1-1 0 0,1 0 1 0 0,-1 0 0 0 0,1-1-1 0 0,-1 0 1 0 0,0 1-1 0 0,0-1 1 0 0,4-3 0 0 0,25-40-647 0 0,-10 2-217 0 0,-15 30 218 0 0,0 0-1 0 0,1 1 1 0 0,0-1 0 0 0,13-15-1 0 0,-15 24 159 0 0,-5 4 503 0 0,0 0 0 0 0,0 0 0 0 0,0-1-1 0 0,0 1 1 0 0,0 0 0 0 0,1 0 0 0 0,-1 0 0 0 0,0 0 0 0 0,0 0-1 0 0,0 0 1 0 0,0 0 0 0 0,0 0 0 0 0,1 0 0 0 0,-1 0 0 0 0,0 0-1 0 0,0 0 1 0 0,0 0 0 0 0,0 0 0 0 0,1 0 0 0 0,-1 0 0 0 0,0 0-1 0 0,0 0 1 0 0,0 0 0 0 0,0 0 0 0 0,1 0 0 0 0,-1 0 0 0 0,0 0-1 0 0,0 0 1 0 0,0 0 0 0 0,0 0 0 0 0,0 0 0 0 0,1 1 0 0 0,-1-1-1 0 0,0 0 1 0 0,0 0 0 0 0,0 0 0 0 0,0 0 0 0 0,0 0 0 0 0,0 0-1 0 0,0 0 1 0 0,1 1 0 0 0,-1-1 0 0 0,0 0 0 0 0,0 0 0 0 0,0 0-1 0 0,0 0 1 0 0,0 0 0 0 0,0 1 0 0 0,0-1 0 0 0,0 0 0 0 0,0 0-1 0 0,0 0 1 0 0,0 0 0 0 0,0 1 0 0 0,0-1 0 0 0,0 0-1 0 0,0 0 1 0 0,0 0 0 0 0,0 0 0 0 0,0 1 0 0 0,0-1 0 0 0,0 0-1 0 0,0 0 1 0 0,0 0 0 0 0,-1 0 0 0 0,-10 129 5672 0 0,11-122-5886 0 0,6-5-2526 0 0,-4-1 2736 0 0,0 0 13 0 0,-1 0 0 0 0,0 0 0 0 0,1-1 0 0 0,-1 1 0 0 0,1 0 0 0 0,-1-1 0 0 0,1 1 0 0 0,-1-1 0 0 0,1 0 0 0 0,-1 1 0 0 0,1-1 0 0 0,0 0 0 0 0,-1 0 0 0 0,1 0 0 0 0,-1 0 0 0 0,1 0 0 0 0,-1-1 0 0 0,1 1 0 0 0,0 0 0 0 0,-1-1 0 0 0,1 1 0 0 0,-1-1 0 0 0,0 1 0 0 0,1-1 0 0 0,-1 0 0 0 0,1 0 0 0 0,-1 0 0 0 0,0 0 0 0 0,0 0 0 0 0,1 0 0 0 0,-1 0 0 0 0,0 0 1 0 0,0 0-1 0 0,0 0 0 0 0,0-1 0 0 0,1-1 0 0 0,41-56-1385 0 0,-14 18-3668 0 0,-29 41 5060 0 0,0 0 0 0 0,0 0-1 0 0,0 1 1 0 0,0-1 0 0 0,0 0-1 0 0,0 0 1 0 0,0 0 0 0 0,0 1-1 0 0,0-1 1 0 0,0 0 0 0 0,0 0-1 0 0,0 1 1 0 0,0-1 0 0 0,0 0 0 0 0,0 0-1 0 0,0 0 1 0 0,1 1 0 0 0,-1-1-1 0 0,0 0 1 0 0,0 0 0 0 0,0 0-1 0 0,0 0 1 0 0,0 1 0 0 0,1-1-1 0 0,-1 0 1 0 0,0 0 0 0 0,0 0-1 0 0,0 0 1 0 0,0 0 0 0 0,1 1-1 0 0,-1-1 1 0 0,0 0 0 0 0,0 0-1 0 0,0 0 1 0 0,1 0 0 0 0,-1 0-1 0 0,0 0 1 0 0,0 0 0 0 0,1 0-1 0 0,-1 0 1 0 0,0 0 0 0 0,0 0-1 0 0,0 0 1 0 0,1 0 0 0 0,-1 0 0 0 0,0 0-1 0 0,0 0 1 0 0,1 0 0 0 0,-1 0-1 0 0,0 0 1 0 0,0 0 0 0 0,0 0-1 0 0,1-1 1 0 0,-1 1 0 0 0,0 0-1 0 0,0 0 1 0 0,0 0 0 0 0,0 0-1 0 0,1 0 1 0 0,-1-1 0 0 0,0 1-1 0 0,0 0 1 0 0,0 0 0 0 0,1 25 3308 0 0,-1-21-3099 0 0,5 34 2365 0 0,-4-30-1457 0 0,2-1-688 0 0,10 23-297 0 0,-10-23-56 0 0,2-1-105 0 0,17 16-372 0 0,-17-16-166 0 0,-3-6-81 0 0,-1 0 575 0 0,1 0 0 0 0,-1 0 0 0 0,1 0 0 0 0,-1 0 0 0 0,1 0-1 0 0,-1 1 1 0 0,1-1 0 0 0,-1 1 0 0 0,1-1 0 0 0,-1 1 0 0 0,1 0 0 0 0,-1 0 0 0 0,0-1 0 0 0,2 2 0 0 0,-2-1 14 0 0,1 0-1 0 0,-1 0 1 0 0,0 0 0 0 0,1 0-1 0 0,-1-1 1 0 0,1 1-1 0 0,-1-1 1 0 0,0 1 0 0 0,1-1-1 0 0,-1 1 1 0 0,1-1 0 0 0,0 0-1 0 0,-1 0 1 0 0,1 0 0 0 0,1 0-1 0 0,5-1 124 0 0,-1 0 0 0 0,1 0 1 0 0,-1-1-1 0 0,0 0 0 0 0,0-1 0 0 0,0 0 0 0 0,0 0 0 0 0,0 0 0 0 0,0-1 0 0 0,-1 0 0 0 0,0 0 0 0 0,0 0 0 0 0,0-1 1 0 0,0 0-1 0 0,-1 0 0 0 0,0-1 0 0 0,0 0 0 0 0,0 0 0 0 0,-1 0 0 0 0,1 0 0 0 0,-2 0 0 0 0,1-1 0 0 0,-1 0 0 0 0,3-7 1 0 0,-5 11-166 0 0,0 0 0 0 0,0 1 0 0 0,-1-1 1 0 0,1 0-1 0 0,-1 1 0 0 0,1-1 1 0 0,-1 0-1 0 0,0 0 0 0 0,0 1 1 0 0,0-1-1 0 0,-1 0 0 0 0,1 0 1 0 0,-2-4-1 0 0,1 6 2 0 0,1-1 0 0 0,-1 1 1 0 0,0-1-1 0 0,0 1 1 0 0,0-1-1 0 0,0 1 0 0 0,0 0 1 0 0,0-1-1 0 0,0 1 0 0 0,0 0 1 0 0,-1 0-1 0 0,1 0 0 0 0,0 0 1 0 0,-1 0-1 0 0,1 0 0 0 0,-1 1 1 0 0,-1-2-1 0 0,-1 1 97 0 0,1 0 1 0 0,-1 0-1 0 0,1 1 0 0 0,-1 0 0 0 0,1-1 1 0 0,-1 1-1 0 0,1 0 0 0 0,-1 1 0 0 0,1-1 1 0 0,-1 1-1 0 0,1-1 0 0 0,0 1 1 0 0,-1 0-1 0 0,1 0 0 0 0,0 1 0 0 0,-1-1 1 0 0,1 1-1 0 0,0-1 0 0 0,-5 5 1 0 0,-2 2 308 0 0,0 1 0 0 0,1 0 0 0 0,0 0 1 0 0,0 1-1 0 0,1 0 0 0 0,1 0 0 0 0,0 1 1 0 0,0 0-1 0 0,1 1 0 0 0,0-1 0 0 0,1 1 1 0 0,-5 19-1 0 0,8-26 79 0 0,2 2-1 0 0,3 21-57 0 0,-3-28-347 0 0,0 1 1 0 0,0 0-1 0 0,0-1 1 0 0,0 1-1 0 0,0-1 0 0 0,0 1 1 0 0,0-1-1 0 0,0 1 1 0 0,0-1-1 0 0,1 1 1 0 0,-1-1-1 0 0,0 1 0 0 0,0-1 1 0 0,1 1-1 0 0,-1-1 1 0 0,0 1-1 0 0,1-1 1 0 0,-1 0-1 0 0,0 1 0 0 0,1-1 1 0 0,-1 1-1 0 0,0-1 1 0 0,1 0-1 0 0,0 1 1 0 0,28 25-345 0 0,-21-26-40 0 0,4-1 66 0 0,0-1 0 0 0,0 0 1 0 0,0-1-1 0 0,0-1 1 0 0,-1 1-1 0 0,1-2 0 0 0,-1 0 1 0 0,0 0-1 0 0,15-10 1 0 0,-7 0-1011 0 0,0-1 1 0 0,-2 0-1 0 0,0-1 1 0 0,17-23-1 0 0,10-10 56 0 0,-30 40 1465 0 0,-14 10-146 0 0,0 0-1 0 0,1 0 1 0 0,-1 0 0 0 0,0 0-1 0 0,1 0 1 0 0,-1 0 0 0 0,0 0-1 0 0,1 0 1 0 0,-1 0 0 0 0,0 0-1 0 0,1 0 1 0 0,-1 0 0 0 0,0 0-1 0 0,1 0 1 0 0,-1 0 0 0 0,0 0-1 0 0,1 0 1 0 0,-1 1 0 0 0,0-1-1 0 0,1 0 1 0 0,-1 0 0 0 0,0 0-1 0 0,0 1 1 0 0,1-1 0 0 0,-1 0-1 0 0,0 0 1 0 0,1 1 0 0 0,0 1 143 0 0,0 1-1 0 0,-1-1 1 0 0,1 1 0 0 0,0-1 0 0 0,-1 1 0 0 0,0-1 0 0 0,1 1 0 0 0,-1-1-1 0 0,0 1 1 0 0,0-1 0 0 0,-1 1 0 0 0,1-1 0 0 0,-1 4 0 0 0,-5 48 2852 0 0,6-48-2256 0 0,0 0-20 0 0,-1 20-204 0 0,1-19-854 0 0,2-7-1983 0 0,0 0 2358 0 0,0 0-1 0 0,0 0 1 0 0,1 0 0 0 0,-1-1 0 0 0,0 1-1 0 0,0-1 1 0 0,0 1 0 0 0,0-1 0 0 0,0 0-1 0 0,0 0 1 0 0,0 0 0 0 0,0 0 0 0 0,0 0-1 0 0,-1 0 1 0 0,1 0 0 0 0,0-1 0 0 0,-1 1-1 0 0,1-1 1 0 0,-1 1 0 0 0,1-1 0 0 0,-1 0-1 0 0,0 1 1 0 0,1-1 0 0 0,0-3 0 0 0,7-8-224 0 0,-1-1 0 0 0,8-20 0 0 0,-10 22-440 0 0,0-2-37 0 0,-4 9 271 0 0,0 0 1 0 0,0 0-1 0 0,1 0 0 0 0,-1 0 0 0 0,1 1 1 0 0,0-1-1 0 0,6-5 124 0 0,-6 8-143 0 0,-2 10 3214 0 0,-29 128 1520 0 0,27-130-4586 0 0,0 0-39 0 0,-2 18-35 0 0,2-18-107 0 0,7-3-6591 0 0,-2-1 6857 0 0,-3-1 91 0 0,0 0 1 0 0,0 0-1 0 0,1 0 1 0 0,-1-1-1 0 0,0 1 1 0 0,0 0-1 0 0,1-1 1 0 0,-1 1 0 0 0,1-1-1 0 0,-1 0 1 0 0,0 1-1 0 0,1-1 1 0 0,-1 0-1 0 0,1 0 1 0 0,-1 0 0 0 0,1 0-1 0 0,-1 0 1 0 0,1 0-1 0 0,-1 0 1 0 0,1 0-1 0 0,-1-1 1 0 0,0 1-1 0 0,1 0 1 0 0,-1-1 0 0 0,0 1-1 0 0,2-2 1 0 0,8-8-4249 0 0</inkml:trace>
-  <inkml:trace contextRef="#ctx0" brushRef="#br0" timeOffset="51194.15">7392 716 12439 0 0,'0'0'66'0'0,"0"-1"0"0"0,0 1 0 0 0,0 0 0 0 0,0 0 0 0 0,0 0 0 0 0,0 0 0 0 0,0 0 0 0 0,0 0-1 0 0,0-1 1 0 0,0 1 0 0 0,0 0 0 0 0,0 0 0 0 0,0 0 0 0 0,0 0 0 0 0,0 0 0 0 0,0 0 0 0 0,0-1 0 0 0,0 1-1 0 0,0 0 1 0 0,0 0 0 0 0,0 0 0 0 0,0 0 0 0 0,0 0 0 0 0,0 0 0 0 0,-1 0 0 0 0,1-1 0 0 0,0 1 0 0 0,0 0 0 0 0,0 0-1 0 0,0 0 1 0 0,0 0 0 0 0,0 0 0 0 0,0 0 0 0 0,0 0 0 0 0,-1 0 0 0 0,1 0 0 0 0,0 0 0 0 0,0 0 0 0 0,0 0-1 0 0,0 0 1 0 0,0 0 0 0 0,0 0 0 0 0,-1 0 0 0 0,1 0 0 0 0,0 0 0 0 0,0 0 0 0 0,0 0 0 0 0,0 0 0 0 0,0 0-1 0 0,-1 0 1 0 0,1 0 0 0 0,0 0 0 0 0,0 0 0 0 0,0 0 0 0 0,0 0 0 0 0,0 0 0 0 0,0 0 0 0 0,0 0 0 0 0,-1 0 0 0 0,1 0-1 0 0,0 0 1 0 0,0 0 0 0 0,0 1 0 0 0,0-1 0 0 0,0 0 0 0 0,0 0 0 0 0,0 0 0 0 0,-13 13 1926 0 0,-12 27-352 0 0,22-34-1583 0 0,-7 21 171 0 0,1 8-137 0 0,1 15-131 0 0,4 18-162 0 0,3-4-6 0 0,1-11 122 0 0,2 3 68 0 0,6 34-1190 0 0,-7-82 642 0 0</inkml:trace>
-  <inkml:trace contextRef="#ctx0" brushRef="#br0" timeOffset="51195.15">7301 1062 14743 0 0,'-7'-8'648'0'0,"2"3"144"0"0,1 2-632 0 0,2 1-160 0 0,1 2 0 0 0,1-1 0 0 0,0 0 928 0 0,0-1 152 0 0,1 0 32 0 0,2-2 8 0 0,4-1-648 0 0,4-1-128 0 0,2-1-24 0 0,5-2-8 0 0,3 0-992 0 0,4-2-200 0 0,5 0-40 0 0,1-2-6992 0 0</inkml:trace>
-  <inkml:trace contextRef="#ctx0" brushRef="#br0" timeOffset="52641.99">7654 1213 19351 0 0,'-10'-1'1720'0'0,"2"-1"-432"0"0,-3 4-976 0 0</inkml:trace>
-  <inkml:trace contextRef="#ctx0" brushRef="#br0" timeOffset="54004.68">93 1589 6759 0 0,'1'-1'66'0'0,"1"0"0"0"0,0 0-1 0 0,0-1 1 0 0,0 1 0 0 0,-1-1-1 0 0,1 1 1 0 0,-1-1 0 0 0,1 0-1 0 0,-1 0 1 0 0,0 0 0 0 0,0 0-1 0 0,1 0 1 0 0,-1 0 0 0 0,-1 0-1 0 0,1 0 1 0 0,0 0-1 0 0,0 0 1 0 0,-1 0 0 0 0,1-1-1 0 0,-1 1 1 0 0,0 0 0 0 0,0 0-1 0 0,0-1 1 0 0,0-1 0 0 0,3 11 932 0 0,0 0 0 0 0,-1 0 0 0 0,0 0 0 0 0,0 1 1 0 0,1 8-1 0 0,2 79 2687 0 0,-3-34-2343 0 0,-1-48-1161 0 0,-1-8-334 0 0,0 0 0 0 0,0 0 0 0 0,0 0 0 0 0,0 0 1 0 0,1 0-1 0 0,0 0 0 0 0,0 0 0 0 0,1 0 0 0 0,-1-1 1 0 0,1 1-1 0 0,0 0 0 0 0,4 5 0 0 0,-6-10 65 0 0,1 0-1 0 0,-1 0 0 0 0,1 1 1 0 0,-1-1-1 0 0,1 0 0 0 0,0 0 0 0 0,-1 0 1 0 0,1 0-1 0 0,-1 0 0 0 0,1 0 1 0 0,0-1-1 0 0,-1 1 0 0 0,1 0 1 0 0,-1 0-1 0 0,1 0 0 0 0,-1 0 1 0 0,1-1-1 0 0,-1 1 0 0 0,1 0 1 0 0,-1-1-1 0 0,1 1 0 0 0,-1 0 1 0 0,1-1-1 0 0,-1 1 0 0 0,1 0 1 0 0,-1-1-1 0 0,0 1 0 0 0,1-1 1 0 0,-1 1-1 0 0,1-1 0 0 0,-1 1 1 0 0,0-2-1 0 0,16-20-1057 0 0,-13 18 777 0 0,13-23-864 0 0,-13 21 717 0 0,0-1 0 0 0,0 1 0 0 0,1 1 0 0 0,0-1 0 0 0,0 1 0 0 0,1-1 1 0 0,-1 1-1 0 0,1 0 0 0 0,10-7 0 0 0,-15 12 499 0 0,1 0 0 0 0,-1 0 0 0 0,1 0 0 0 0,0-1-1 0 0,-1 1 1 0 0,1 0 0 0 0,-1 0 0 0 0,1 0 0 0 0,0 0 0 0 0,-1 0 0 0 0,1 0 0 0 0,0 0-1 0 0,-1 1 1 0 0,1-1 0 0 0,-1 0 0 0 0,1 0 0 0 0,0 0 0 0 0,-1 1 0 0 0,1-1-1 0 0,-1 0 1 0 0,1 1 0 0 0,-1-1 0 0 0,1 0 0 0 0,-1 1 0 0 0,1-1 0 0 0,-1 1 0 0 0,1-1-1 0 0,-1 1 1 0 0,1-1 0 0 0,-1 1 0 0 0,0-1 0 0 0,1 1 0 0 0,-1-1 0 0 0,0 1 0 0 0,0-1-1 0 0,1 1 1 0 0,-1 0 0 0 0,0-1 0 0 0,0 2 0 0 0,10 29 1595 0 0,-8-24-1110 0 0,6 18 3009 0 0,-2-7-3147 0 0,-2-6 53 0 0,-1-4 1311 0 0,6-3-1743 0 0,29 13-134 0 0,-37-18 170 0 0,0 0 0 0 0,0 0 0 0 0,0 0 0 0 0,0 1 0 0 0,0-1 1 0 0,0 0-1 0 0,0-1 0 0 0,0 1 0 0 0,0 0 0 0 0,0 0 0 0 0,0 0 0 0 0,0-1 0 0 0,0 1 0 0 0,0 0 0 0 0,0-1 0 0 0,-1 1 0 0 0,1-1 0 0 0,0 1 0 0 0,0-1 0 0 0,0 1 0 0 0,0-1 0 0 0,-1 0 0 0 0,2-1 0 0 0,14-20-312 0 0,-12 16 200 0 0,27-47 565 0 0,-3-1 1 0 0,38-98-1 0 0,-59 137-318 0 0,-1-1 0 0 0,0-1-1 0 0,-1 1 1 0 0,-1-1 0 0 0,0 0-1 0 0,-1 1 1 0 0,0-27 0 0 0,-3 42-263 0 0,0 1 0 0 0,0 0 0 0 0,0-1 0 0 0,0 1 0 0 0,0 0 0 0 0,0-1 0 0 0,0 1 0 0 0,0 0 0 0 0,0 0 0 0 0,0-1 0 0 0,0 1 0 0 0,0 0 0 0 0,0-1 0 0 0,0 1 0 0 0,0 0 0 0 0,0 0 0 0 0,-1-1 0 0 0,1 1 0 0 0,0 0 0 0 0,0 0 0 0 0,0-1 0 0 0,0 1 0 0 0,-1 0 0 0 0,1 0 0 0 0,0 0 0 0 0,0-1 0 0 0,-1 1 0 0 0,1 0 0 0 0,0 0 0 0 0,0 0 0 0 0,-1 0 0 0 0</inkml:trace>
-  <inkml:trace contextRef="#ctx0" brushRef="#br0" timeOffset="54371.38">719 1897 7831 0 0,'-2'-2'330'0'0,"0"-1"0"0"0,0 0 0 0 0,1 0 0 0 0,-1 0 0 0 0,1 0 0 0 0,0 0 0 0 0,0-1 0 0 0,0 1 0 0 0,1 0 0 0 0,-1 0 0 0 0,1-1 0 0 0,-1-4 0 0 0,1-46 1014 0 0,0 49-1100 0 0,2-6-231 0 0,-1 0 1 0 0,1 0-1 0 0,1 0 1 0 0,0 1 0 0 0,0-1-1 0 0,1 1 1 0 0,1 0-1 0 0,0 0 1 0 0,0 0 0 0 0,1 1-1 0 0,0 0 1 0 0,0 0-1 0 0,1 0 1 0 0,0 1 0 0 0,14-12-1 0 0,5-4-583 0 0,2 2 0 0 0,0 2 0 0 0,51-29 0 0 0,-61 39-3685 0 0</inkml:trace>
-  <inkml:trace contextRef="#ctx0" brushRef="#br0" timeOffset="54736.68">1093 1641 11975 0 0,'-5'-1'230'0'0,"0"0"0"0"0,0 0 0 0 0,0 1 0 0 0,0 0 0 0 0,0 0-1 0 0,0 0 1 0 0,0 0 0 0 0,1 1 0 0 0,-1 0 0 0 0,0 0 0 0 0,0 0 0 0 0,1 0-1 0 0,-1 1 1 0 0,0 0 0 0 0,1 0 0 0 0,-6 4 0 0 0,1-1-274 0 0,0 0 0 0 0,1 1 0 0 0,0 0 0 0 0,0 1 0 0 0,0 0 0 0 0,-12 13 0 0 0,18-17 44 0 0,1-1 0 0 0,-1 1-1 0 0,0 0 1 0 0,0 0 0 0 0,1 0-1 0 0,0 0 1 0 0,0 0 0 0 0,0 0 0 0 0,0 0-1 0 0,0 0 1 0 0,0 0 0 0 0,1 1-1 0 0,-1-1 1 0 0,1 0 0 0 0,0 0 0 0 0,1 6-1 0 0,-1-8 20 0 0,0 1 0 0 0,1-1 0 0 0,-1 0 0 0 0,1 1 0 0 0,0-1-1 0 0,-1 0 1 0 0,1 1 0 0 0,0-1 0 0 0,0 0 0 0 0,0 0 0 0 0,0 0 0 0 0,0 0-1 0 0,0 0 1 0 0,0 0 0 0 0,0 0 0 0 0,0 0 0 0 0,0 0 0 0 0,0 0 0 0 0,1-1-1 0 0,-1 1 1 0 0,0-1 0 0 0,1 1 0 0 0,-1-1 0 0 0,1 1 0 0 0,-1-1 0 0 0,0 1-1 0 0,1-1 1 0 0,-1 0 0 0 0,1 0 0 0 0,-1 0 0 0 0,1 0 0 0 0,-1 0 0 0 0,1 0-1 0 0,-1 0 1 0 0,0-1 0 0 0,1 1 0 0 0,-1 0 0 0 0,1-1 0 0 0,0 0 0 0 0,6-1-89 0 0,0-1 0 0 0,0 0 0 0 0,-1-1 0 0 0,0 1 0 0 0,1-1 0 0 0,-1-1 0 0 0,-1 1 0 0 0,1-1 1 0 0,-1 0-1 0 0,0-1 0 0 0,6-6 0 0 0,0 0-59 0 0,-1-1-1 0 0,0-1 1 0 0,-1 0 0 0 0,10-19-1 0 0,-18 29 124 0 0,0 0-1 0 0,-1 0 1 0 0,1 1-1 0 0,-1-1 1 0 0,0 0-1 0 0,0 0 0 0 0,0 0 1 0 0,-1 0-1 0 0,1 0 1 0 0,-1 0-1 0 0,0-1 1 0 0,0 1-1 0 0,-2-6 1 0 0,2 9 53 0 0,0 0 1 0 0,0 0-1 0 0,-1 0 1 0 0,1 0-1 0 0,-1 0 1 0 0,1 0-1 0 0,-1 0 1 0 0,1 0-1 0 0,-1 1 1 0 0,1-1 0 0 0,-1 0-1 0 0,0 0 1 0 0,1 0-1 0 0,-1 1 1 0 0,0-1-1 0 0,0 0 1 0 0,0 1-1 0 0,0-1 1 0 0,0 1-1 0 0,1-1 1 0 0,-3 0-1 0 0,1 1 61 0 0,0-1 0 0 0,0 1 0 0 0,0 0 0 0 0,0 0 0 0 0,0 0 0 0 0,0 0-1 0 0,0 1 1 0 0,0-1 0 0 0,0 0 0 0 0,0 1 0 0 0,0-1 0 0 0,0 1 0 0 0,0 0 0 0 0,1 0-1 0 0,-4 1 1 0 0,-3 3-295 0 0,0 0-1 0 0,0 0 1 0 0,1 1-1 0 0,0 0 1 0 0,0 0-1 0 0,0 0 1 0 0,-6 9-1 0 0,6-5-5632 0 0</inkml:trace>
-  <inkml:trace contextRef="#ctx0" brushRef="#br0" timeOffset="55153.86">1089 1706 13823 0 0,'0'2'126'0'0,"-1"0"-1"0"0,1 1 1 0 0,0-1-1 0 0,0 1 0 0 0,0-1 1 0 0,1 1-1 0 0,-1-1 1 0 0,0 0-1 0 0,1 1 0 0 0,0-1 1 0 0,-1 0-1 0 0,1 1 1 0 0,0-1-1 0 0,2 4 1 0 0,-2-5 283 0 0,4 6-153 0 0,13 23 21 0 0,-13-23 185 0 0,1-7-1104 0 0,-4-1 574 0 0,0 1-1 0 0,0 0 1 0 0,0-1 0 0 0,0 0-1 0 0,0 1 1 0 0,0-1 0 0 0,0 0-1 0 0,0 0 1 0 0,0 0-1 0 0,0 0 1 0 0,0-1 0 0 0,-1 1-1 0 0,1 0 1 0 0,0-1-1 0 0,-1 1 1 0 0,3-3 0 0 0,-1-1-264 0 0,0-1 1 0 0,0 1-1 0 0,0 0 1 0 0,0-1-1 0 0,-1 1 1 0 0,2-8 0 0 0,-1 0 233 0 0,1 1 1 0 0,1 1 0 0 0,-1-1 0 0 0,2 1 0 0 0,-1 0-1 0 0,2 0 1 0 0,0 0 0 0 0,0 1 0 0 0,0 0-1 0 0,1 0 1 0 0,14-12 0 0 0,-21 21 65 0 0,0 1-1 0 0,0-1 1 0 0,0 0 0 0 0,0 0-1 0 0,-1 1 1 0 0,1-1-1 0 0,0 0 1 0 0,1 1 0 0 0,-1-1-1 0 0,0 1 1 0 0,0 0 0 0 0,0-1-1 0 0,0 1 1 0 0,0 0 0 0 0,0 0-1 0 0,1-1 1 0 0,-1 1 0 0 0,0 0-1 0 0,0 0 1 0 0,0 0-1 0 0,0 0 1 0 0,1 1 0 0 0,0-1-1 0 0,-1 1 15 0 0,-1-1 0 0 0,1 1 0 0 0,0 0 0 0 0,-1 0 0 0 0,1 0-1 0 0,0 0 1 0 0,-1 0 0 0 0,1-1 0 0 0,-1 1 0 0 0,1 0 0 0 0,-1 0-1 0 0,0 0 1 0 0,1 0 0 0 0,-1 0 0 0 0,0 0 0 0 0,0 0 0 0 0,0 1-1 0 0,0-1 1 0 0,0 0 0 0 0,0 1 0 0 0,0 10 300 0 0,-1-1 0 0 0,-1 1-1 0 0,-3 15 1 0 0,3-21 206 0 0,-6 24 506 0 0,-5 23 2153 0 0,13-50-3491 0 0,-1 0 0 0 0,1 0 0 0 0,0 0 0 0 0,0 1 0 0 0,0-1 1 0 0,0 0-1 0 0,1 0 0 0 0,-1 1 0 0 0,1-1 0 0 0,0 0 1 0 0,0 0-1 0 0,2 5 0 0 0</inkml:trace>
-  <inkml:trace contextRef="#ctx0" brushRef="#br0" timeOffset="55553.59">1606 1537 12895 0 0,'-5'0'212'0'0,"1"-1"-1"0"0,-1 1 0 0 0,0 0 0 0 0,1 1 1 0 0,-1-1-1 0 0,1 1 0 0 0,-1 0 1 0 0,1 0-1 0 0,-1 0 0 0 0,1 1 0 0 0,0 0 1 0 0,-1 0-1 0 0,1 0 0 0 0,-5 3 0 0 0,-7 5-178 0 0,1 0 0 0 0,-17 15 0 0 0,18-13-218 0 0,1 0-1 0 0,-20 24 1 0 0,29-31 212 0 0,0 0 1 0 0,0 0-1 0 0,1 1 0 0 0,0-1 1 0 0,0 1-1 0 0,0 0 1 0 0,1-1-1 0 0,0 1 0 0 0,0 0 1 0 0,0 0-1 0 0,-1 9 0 0 0,3-14-55 0 0,0-1 1 0 0,0 1-1 0 0,0-1 0 0 0,0 1 0 0 0,0-1 1 0 0,0 1-1 0 0,0-1 0 0 0,0 1 0 0 0,0-1 0 0 0,0 1 1 0 0,0-1-1 0 0,0 1 0 0 0,0-1 0 0 0,0 1 1 0 0,0-1-1 0 0,0 1 0 0 0,0-1 0 0 0,1 0 0 0 0,-1 1 1 0 0,0-1-1 0 0,0 1 0 0 0,1-1 0 0 0,-1 1 1 0 0,0-1-1 0 0,0 0 0 0 0,1 1 0 0 0,-1-1 0 0 0,1 0 1 0 0,-1 1-1 0 0,0-1 0 0 0,1 0 0 0 0,-1 1 1 0 0,1-1-1 0 0,-1 0 0 0 0,0 0 0 0 0,2 1 0 0 0,16-9-821 0 0,16-23 348 0 0,-6-4 931 0 0,-3-1 1 0 0,22-40-1 0 0,-42 69-325 0 0,-18 32 895 0 0,2 1 0 0 0,-10 35 0 0 0,18-51-846 0 0,-12 42-190 0 0,-10 72-1 0 0,17-77-506 0 0,-2-1-1 0 0,-17 51 0 0 0,21-82 542 0 0,0 0-1 0 0,-1 0 1 0 0,-1 0 0 0 0,0-1-1 0 0,-1-1 1 0 0,-1 1-1 0 0,0-1 1 0 0,0-1-1 0 0,-1 0 1 0 0,-14 12 0 0 0,13-14 239 0 0,0-1 0 0 0,-1 0 0 0 0,1-1 0 0 0,-2 0 0 0 0,1-1 0 0 0,-1-1 0 0 0,-27 10 0 0 0,32-14-118 0 0,1 0 0 0 0,-1 0-1 0 0,0-1 1 0 0,0-1 0 0 0,0 1 0 0 0,1-1 0 0 0,-1-1-1 0 0,0 1 1 0 0,0-2 0 0 0,0 1 0 0 0,0-1 0 0 0,1 0 0 0 0,-1-1-1 0 0,-15-7 1 0 0,22 9-136 0 0,0 0-1 0 0,0 0 1 0 0,-1-1-1 0 0,1 1 1 0 0,0-1 0 0 0,0 1-1 0 0,0-1 1 0 0,0 0-1 0 0,0 0 1 0 0,1 0-1 0 0,-1 0 1 0 0,1 0 0 0 0,-1 0-1 0 0,1 0 1 0 0,0 0-1 0 0,-1-1 1 0 0,1 1-1 0 0,0 0 1 0 0,1-1 0 0 0,-2-2-1 0 0,2 1-58 0 0,-1-1-1 0 0,1 0 1 0 0,0 1-1 0 0,0-1 1 0 0,1 1 0 0 0,-1-1-1 0 0,1 1 1 0 0,0-1-1 0 0,0 1 1 0 0,3-7 0 0 0,3-4-184 0 0,0 0 0 0 0,1 1 0 0 0,0 0 0 0 0,1 0 1 0 0,15-16-1 0 0,9-7-1162 0 0,1 2 1 0 0,2 1-1 0 0,51-38 0 0 0,-53 48-2918 0 0</inkml:trace>
-  <inkml:trace contextRef="#ctx0" brushRef="#br0" timeOffset="56083.43">2319 1598 9215 0 0,'-9'-2'932'0'0,"0"1"-1"0"0,0 0 0 0 0,-1 0 0 0 0,-9 1 0 0 0,-4-1 205 0 0,18 1-1087 0 0,0 1-1 0 0,1-1 0 0 0,-1 1 1 0 0,1 1-1 0 0,0-1 0 0 0,-1 0 1 0 0,1 1-1 0 0,0 0 1 0 0,0 0-1 0 0,0 0 0 0 0,0 1 1 0 0,0-1-1 0 0,0 1 0 0 0,1 0 1 0 0,-1 0-1 0 0,1 0 0 0 0,0 1 1 0 0,0-1-1 0 0,-4 6 1 0 0,-5 7 317 0 0,0 1 0 0 0,-17 35 1 0 0,25-45-223 0 0,0 1 1 0 0,0 0-1 0 0,1 1 0 0 0,1-1 1 0 0,-1 0-1 0 0,1 1 0 0 0,-1 16 1 0 0,3-23 193 0 0,3 6-198 0 0,-3-8-140 0 0,2 5-1 0 0,0 0-1 0 0,1 0 1 0 0,-1-1-1 0 0,1 1 0 0 0,6 7 1 0 0,-4-7-36 0 0,1 0-1 0 0,-1-1 1 0 0,1 1 0 0 0,9 4-1 0 0,-15-9 38 0 0,8 5-224 0 0,19-2-132 0 0,-23-3 280 0 0,-1 1 0 0 0,1-1-1 0 0,0 0 1 0 0,0 0 0 0 0,0 0 0 0 0,-1 0-1 0 0,1-1 1 0 0,0 1 0 0 0,4-2 0 0 0,10-3-654 0 0</inkml:trace>
-  <inkml:trace contextRef="#ctx0" brushRef="#br0" timeOffset="56583.25">2608 1603 9215 0 0,'-2'0'424'0'0,"0"-1"-1"0"0,-1 1 0 0 0,1 0 0 0 0,0 1 0 0 0,0-1 0 0 0,0 0 1 0 0,-1 0-1 0 0,1 1 0 0 0,0-1 0 0 0,0 1 0 0 0,0 0 0 0 0,0 0 1 0 0,-4 2-1 0 0,-27 14 1992 0 0,33-17-2400 0 0,-12 7-25 0 0,0 0 1 0 0,1 1 0 0 0,0 1-1 0 0,0 0 1 0 0,-18 21-1 0 0,25-25 78 0 0,0 0 0 0 0,0 0 0 0 0,0 0 0 0 0,1 1 0 0 0,0 0 0 0 0,0 0 0 0 0,0 0 0 0 0,0 0 0 0 0,1 0 0 0 0,0 0 0 0 0,1 1 0 0 0,0-1 0 0 0,0 1 0 0 0,0-1 0 0 0,0 12 0 0 0,4-3 261 0 0,0-1 1 0 0,8 22 0 0 0,-8-29-193 0 0,5-2-49 0 0,24 16-186 0 0,-32-20 91 0 0,1-1 1 0 0,-1 1 0 0 0,1-1 0 0 0,-1 1 0 0 0,1-1-1 0 0,0 0 1 0 0,-1 1 0 0 0,1-1 0 0 0,0 0 0 0 0,-1 0-1 0 0,1 1 1 0 0,-1-1 0 0 0,1 0 0 0 0,0 0 0 0 0,0 0-1 0 0,-1 0 1 0 0,1 0 0 0 0,0 0 0 0 0,0 0 0 0 0,9-2-117 0 0,0 0 1 0 0,0-1 0 0 0,0 0-1 0 0,-1 0 1 0 0,1-1 0 0 0,-1 0-1 0 0,0-1 1 0 0,0 0 0 0 0,-1-1-1 0 0,1 0 1 0 0,-1 0 0 0 0,0-1 0 0 0,-1 1-1 0 0,8-11 1 0 0,0 1-559 0 0,0-1 0 0 0,-2 0 0 0 0,0-1-1 0 0,-1 0 1 0 0,18-40 0 0 0,-29 56 677 0 0,0 0-1 0 0,0-1 1 0 0,0 1 0 0 0,0-1-1 0 0,0 1 1 0 0,0-1-1 0 0,-1 0 1 0 0,1 1-1 0 0,-1-1 1 0 0,0 0-1 0 0,0 1 1 0 0,0-1 0 0 0,0 0-1 0 0,0 1 1 0 0,0-1-1 0 0,-1 0 1 0 0,1 1-1 0 0,-1-1 1 0 0,0 1-1 0 0,0-1 1 0 0,-1-2 0 0 0,0 3 169 0 0,0 0 1 0 0,0 0-1 0 0,-1 0 1 0 0,1 0-1 0 0,0 0 0 0 0,-1 1 1 0 0,1-1-1 0 0,-1 1 1 0 0,1 0-1 0 0,-1 0 1 0 0,0-1-1 0 0,1 2 1 0 0,-1-1-1 0 0,0 0 1 0 0,0 1-1 0 0,0-1 1 0 0,0 1-1 0 0,0 0 1 0 0,-3 0-1 0 0,0 0-35 0 0,1 0-1 0 0,-1 0 0 0 0,1 1 1 0 0,-1 0-1 0 0,1 0 0 0 0,-1 0 1 0 0,1 0-1 0 0,-6 3 0 0 0,-21 16-6578 0 0,24-15 1442 0 0</inkml:trace>
-  <inkml:trace contextRef="#ctx0" brushRef="#br0" timeOffset="56949.83">2952 1337 14743 0 0,'-1'1'132'0'0,"-1"-1"0"0"0,1 1 0 0 0,0 0 0 0 0,0-1 0 0 0,0 1-1 0 0,0 0 1 0 0,0-1 0 0 0,0 1 0 0 0,0 0 0 0 0,0 0 0 0 0,1 0 0 0 0,-1 0-1 0 0,0 0 1 0 0,0 0 0 0 0,1 0 0 0 0,-1 0 0 0 0,0 2 0 0 0,-12 23 810 0 0,10-21-744 0 0,-31 74-32 0 0,3 2 0 0 0,-27 108 0 0 0,48-122-363 0 0,9-62 29 0 0,1 1-132 0 0,-2 43-3541 0 0,2-43-1465 0 0</inkml:trace>
-  <inkml:trace contextRef="#ctx0" brushRef="#br0" timeOffset="57363.71">2991 1676 2303 0 0,'-3'-1'10376'0'0,"-12"12"-7680"0"0,-17 19-2462 0 0,23-21-463 0 0,-43 51-754 0 0,49-56 1054 0 0,0 0 1 0 0,0 1 0 0 0,0 0-1 0 0,0-1 1 0 0,1 1 0 0 0,0 0-1 0 0,0 0 1 0 0,0 0 0 0 0,1 1-1 0 0,0-1 1 0 0,-2 10 0 0 0,10-9-86 0 0,18 19-79 0 0,-25-25 79 0 0,0 0 0 0 0,1 1 0 0 0,-1-1 1 0 0,0 0-1 0 0,0 1 0 0 0,1-1 0 0 0,-1 0 0 0 0,0 1 1 0 0,1-1-1 0 0,-1 0 0 0 0,0 1 0 0 0,1-1 0 0 0,-1 0 0 0 0,0 0 1 0 0,1 0-1 0 0,-1 1 0 0 0,1-1 0 0 0,-1 0 0 0 0,0 0 1 0 0,1 0-1 0 0,-1 0 0 0 0,1 0 0 0 0,-1 0 0 0 0,0 0 0 0 0,1 0 1 0 0,-1 0-1 0 0,1 0 0 0 0,-1 0 0 0 0,1 0 0 0 0,12-3-413 0 0,-1 0 0 0 0,0-1 0 0 0,0 0 0 0 0,0-1 0 0 0,0 0 0 0 0,-1-1 0 0 0,0 0 0 0 0,0-1 0 0 0,-1-1 0 0 0,11-8 0 0 0,-4 2-196 0 0,-2-1 0 0 0,1-1-1 0 0,-2 0 1 0 0,0-1-1 0 0,16-26 1 0 0,-29 42 800 0 0,0 0 1 0 0,0 0-1 0 0,-1-1 1 0 0,1 1-1 0 0,0-1 0 0 0,-1 1 1 0 0,1-1-1 0 0,0 1 0 0 0,-1-1 1 0 0,0 1-1 0 0,1-1 1 0 0,-1 1-1 0 0,0-1 0 0 0,0 1 1 0 0,0-1-1 0 0,0 0 0 0 0,0 1 1 0 0,0-1-1 0 0,0 1 0 0 0,-1-1 1 0 0,1 1-1 0 0,-1-1 1 0 0,1 1-1 0 0,-1-1 0 0 0,1 1 1 0 0,-2-3-1 0 0,-1 2 243 0 0,1-1-1 0 0,0 1 0 0 0,-1 0 1 0 0,1 0-1 0 0,-1 0 1 0 0,1 0-1 0 0,-1 1 1 0 0,0-1-1 0 0,0 1 1 0 0,0 0-1 0 0,0-1 1 0 0,-5 0-1 0 0,-2 0 573 0 0,0-1 0 0 0,0 2 1 0 0,-15-2-1 0 0,-20 6-656 0 0,40-2-835 0 0,-1 1 1 0 0,1-1 0 0 0,-1 1 0 0 0,1 1-1 0 0,-6 3 1 0 0,-3 2-6022 0 0</inkml:trace>
-  <inkml:trace contextRef="#ctx0" brushRef="#br0" timeOffset="57750.62">3240 1782 9671 0 0,'-11'-51'6681'0'0,"10"39"-5850"0"0,-1 1 0 0 0,0 0 0 0 0,-6-14 1 0 0,7 22-941 0 0,1 1 0 0 0,-1-1 0 0 0,0 0 0 0 0,1 1 0 0 0,0-1 0 0 0,0 0 0 0 0,-1 0 0 0 0,2 0 1 0 0,-1 1-1 0 0,0-1 0 0 0,0 0 0 0 0,1 0 0 0 0,0 1 0 0 0,-1-1 0 0 0,1 1 0 0 0,0-1 0 0 0,0 0 1 0 0,1 1-1 0 0,-1-1 0 0 0,0 1 0 0 0,1 0 0 0 0,0 0 0 0 0,2-4 0 0 0,8-8-6083 0 0</inkml:trace>
-  <inkml:trace contextRef="#ctx0" brushRef="#br0" timeOffset="58154.24">3194 1634 5063 0 0,'53'-35'5094'0'0,"-16"9"-3700"0"0,-20 15-1297 0 0,14-8-3347 0 0,-23 14-365 0 0</inkml:trace>
-  <inkml:trace contextRef="#ctx0" brushRef="#br0" timeOffset="58622.38">3638 1409 11975 0 0,'4'-34'2419'0'0,"-5"34"-2409"0"0,1 0-1 0 0,0 0 1 0 0,0 0-1 0 0,0 0 0 0 0,0 0 1 0 0,0 0-1 0 0,0 0 0 0 0,0 0 1 0 0,0 0-1 0 0,0 0 1 0 0,0 0-1 0 0,-1 0 0 0 0,1 0 1 0 0,0 0-1 0 0,0 0 0 0 0,0 0 1 0 0,0 0-1 0 0,0 0 1 0 0,0 0-1 0 0,0 0 0 0 0,0 0 1 0 0,0 0-1 0 0,0 0 1 0 0,0 0-1 0 0,0 0 0 0 0,-1 0 1 0 0,1 0-1 0 0,0 0 0 0 0,0 0 1 0 0,0 0-1 0 0,0 0 1 0 0,0 0-1 0 0,0 0 0 0 0,0-1 1 0 0,0 1-1 0 0,0 0 0 0 0,0 0 1 0 0,0 0-1 0 0,0 0 1 0 0,0 0-1 0 0,0 0 0 0 0,0 0 1 0 0,0 0-1 0 0,0 0 1 0 0,0 0-1 0 0,0 0 0 0 0,0-1 1 0 0,0 1-1 0 0,0 0 0 0 0,0 0 1 0 0,0 0-1 0 0,0 0 1 0 0,0 0-1 0 0,0 0 0 0 0,0 0 1 0 0,0 0-1 0 0,0 0 0 0 0,0 0 1 0 0,0 0-1 0 0,0-1 1 0 0,-8 19-378 0 0,5-7 660 0 0,1 0 0 0 0,0-1-1 0 0,0 1 1 0 0,1 0 0 0 0,1 0-1 0 0,0 0 1 0 0,0 0 0 0 0,3 17-1 0 0,0 49 2163 0 0,0-44-1779 0 0,-2-23-601 0 0,0-2-170 0 0,1-1-184 0 0,3 21-1305 0 0,-4-21-5082 0 0</inkml:trace>
-  <inkml:trace contextRef="#ctx0" brushRef="#br0" timeOffset="58993.15">3650 2048 14279 0 0,'-4'3'632'0'0,"1"-2"136"0"0,2 1-616 0 0,0-1-152 0 0,2 0 0 0 0</inkml:trace>
+  <inkml:trace contextRef="#ctx0" brushRef="#br0">258 95 2959 0 0,'0'0'109'0'0,"0"0"0"0"0,0 0-1 0 0,1 0 1 0 0,-1 0 0 0 0,0 0-1 0 0,1 0 1 0 0,-1 0 0 0 0,0-1-1 0 0,0 1 1 0 0,1 0 0 0 0,-1 0-1 0 0,0 0 1 0 0,0-1 0 0 0,0 1-1 0 0,1 0 1 0 0,-1 0 0 0 0,0-1-1 0 0,0 1 1 0 0,0 0-1 0 0,0 0 1 0 0,1-1 0 0 0,-1 1-1 0 0,0 0 1 0 0,0 0 0 0 0,0-1-1 0 0,0 1 1 0 0,0 0 0 0 0,0-1-1 0 0,0 1 1 0 0,0 0 0 0 0,0 0-1 0 0,0-1 1 0 0,0 1 0 0 0,0 0-1 0 0,0-1 1 0 0,0 1 0 0 0,0 0-1 0 0,0 0 1 0 0,0-1 0 0 0,-1 1-1 0 0,1 0 39 0 0,-1 0 1 0 0,0 1-1 0 0,1 0 0 0 0,-1-1 1 0 0,1 1-1 0 0,-1-1 0 0 0,0 1 0 0 0,1 0 1 0 0,0-1-1 0 0,-1 1 0 0 0,1 0 1 0 0,-1 0-1 0 0,1-1 0 0 0,0 1 1 0 0,-1 0-1 0 0,1 0 0 0 0,0 0 0 0 0,0 1 1 0 0,-17 61 1364 0 0,3 1 0 0 0,3 1 1 0 0,-4 82-1 0 0,14-138-1457 0 0,1 1-1 0 0,1-1 1 0 0,0 0 0 0 0,0 0-1 0 0,0 0 1 0 0,5 14 0 0 0,-6-23-68 0 0,0 0-1 0 0,0 0 1 0 0,0 0 0 0 0,0 0 0 0 0,0 0 0 0 0,0 0 0 0 0,1 0 0 0 0,-1 0 0 0 0,0 0 0 0 0,0 0 0 0 0,0 0 0 0 0,0 0 0 0 0,0 0 0 0 0,0 0 0 0 0,0 0 0 0 0,0-1 0 0 0,0 1 0 0 0,0 0 0 0 0,0 0 0 0 0,0 0 0 0 0,0 0 0 0 0,0 0 0 0 0,0 0 0 0 0,0 0 0 0 0,0 0 0 0 0,0 0-1 0 0,0 0 1 0 0,0 0 0 0 0,0 0 0 0 0,0 0 0 0 0,1 0 0 0 0,-1 0 0 0 0,0 0 0 0 0,0 0 0 0 0,0 0 0 0 0,0 0 0 0 0,0 0 0 0 0,0 0 0 0 0,0 0 0 0 0,0 0 0 0 0,0-4-450 0 0</inkml:trace>
+  <inkml:trace contextRef="#ctx0" brushRef="#br0" timeOffset="359.54">1 167 3679 0 0,'8'-3'961'0'0,"0"1"-1"0"0,0-1 0 0 0,0 2 0 0 0,0-1 0 0 0,14 0 0 0 0,14-3 1417 0 0,115-37 2876 0 0,66-46-2521 0 0,-173 71-4023 0 0,-34 16-5349 0 0</inkml:trace>
+  <inkml:trace contextRef="#ctx0" brushRef="#br0" timeOffset="917.58">413 193 2303 0 0,'-1'0'242'0'0,"0"1"0"0"0,0-1 0 0 0,-1 0 0 0 0,1 1 0 0 0,0-1-1 0 0,0 1 1 0 0,0-1 0 0 0,0 1 0 0 0,1 0 0 0 0,-1-1-1 0 0,0 1 1 0 0,0 0 0 0 0,0 0 0 0 0,0 0 0 0 0,1 0 0 0 0,-1 0-1 0 0,0 0 1 0 0,1 0 0 0 0,-1 0 0 0 0,1 0 0 0 0,-1 0-1 0 0,1 0 1 0 0,-1 0 0 0 0,1 0 0 0 0,0 0 0 0 0,0 0 0 0 0,-1 0-1 0 0,1 2 1 0 0,-5 39 2676 0 0,4-31-2539 0 0,-16 102 1732 0 0,7-54-969 0 0,-4 105-1 0 0,14-164-1138 0 0,0 0-1 0 0,0 0 1 0 0,0-1-1 0 0,0 1 1 0 0,0 0-1 0 0,0 0 0 0 0,0 0 1 0 0,0 0-1 0 0,0 0 1 0 0,1-1-1 0 0,-1 1 1 0 0,0 0-1 0 0,0 0 1 0 0,0 0-1 0 0,0 0 1 0 0,0 0-1 0 0,0 0 1 0 0,0-1-1 0 0,1 1 0 0 0,-1 0 1 0 0,0 0-1 0 0,0 0 1 0 0,0 0-1 0 0,0 0 1 0 0,0 0-1 0 0,1 0 1 0 0,-1 0-1 0 0,0 0 1 0 0,0 0-1 0 0,0 0 1 0 0,0 0-1 0 0,1 0 0 0 0,-1 0 1 0 0,0 0-1 0 0,0 0 1 0 0,0 0-1 0 0,0 0 1 0 0,1 0-1 0 0,-1 0 1 0 0,0 0-1 0 0,0 0 1 0 0,0 0-1 0 0,0 0 1 0 0,0 0-1 0 0,1 0 0 0 0,-1 0 1 0 0,0 0-1 0 0,0 0 1 0 0,0 1-1 0 0,0-1 1 0 0,0 0-1 0 0,1 0 1 0 0,-1 0-1 0 0,0 0 1 0 0,0 0-1 0 0,0 0 1 0 0,0 1-1 0 0,0-1 0 0 0,0 0 1 0 0,0 0-1 0 0,0 0 1 0 0,0 0-1 0 0,0 1 1 0 0,0-1-1 0 0,0 0 1 0 0,0 0-1 0 0,0 0 1 0 0,0 1-1 0 0,18-21 340 0 0,14-28 146 0 0,-16 21-736 0 0,-12 18 69 0 0,1 1 0 0 0,0 0 0 0 0,0 0 0 0 0,1 0 0 0 0,0 0 0 0 0,14-12 0 0 0,-15 59 114 0 0,-4-28 389 0 0,0 0 0 0 0,1 0 1 0 0,0 0-1 0 0,1 0 0 0 0,6 13 1 0 0,-8-21-286 0 0,0 0 1 0 0,0 0 0 0 0,1-1-1 0 0,-1 1 1 0 0,1-1 0 0 0,0 1-1 0 0,0-1 1 0 0,0 0 0 0 0,0 0-1 0 0,0 0 1 0 0,3 3-1 0 0,-3-5-93 0 0,-1 1-1 0 0,0 0 0 0 0,1-1 0 0 0,-1 1 0 0 0,1-1 1 0 0,-1 1-1 0 0,1-1 0 0 0,-1 0 0 0 0,1 1 0 0 0,0-1 1 0 0,-1 0-1 0 0,1 0 0 0 0,-1 0 0 0 0,1-1 0 0 0,-1 1 1 0 0,1 0-1 0 0,-1 0 0 0 0,1-1 0 0 0,-1 1 0 0 0,1-1 0 0 0,-1 1 1 0 0,3-3-1 0 0,4-1-6252 0 0</inkml:trace>
+  <inkml:trace contextRef="#ctx0" brushRef="#br0" timeOffset="1276.71">683 461 3679 0 0,'-2'2'174'0'0,"0"-1"-1"0"0,0 1 1 0 0,0 0-1 0 0,1 0 1 0 0,-1 0-1 0 0,0 0 1 0 0,1 1-1 0 0,-1-1 1 0 0,1 0-1 0 0,0 1 1 0 0,0-1-1 0 0,0 1 1 0 0,0-1-1 0 0,0 1 0 0 0,1 0 1 0 0,-1-1-1 0 0,1 1 1 0 0,-1 0-1 0 0,1 4 1 0 0,0-3 136 0 0,0-1 1 0 0,-1 1-1 0 0,2 0 0 0 0,-1 0 1 0 0,0 0-1 0 0,1-1 1 0 0,-1 1-1 0 0,1 0 0 0 0,0-1 1 0 0,1 1-1 0 0,-1-1 0 0 0,0 1 1 0 0,1-1-1 0 0,2 4 1 0 0,-1-4-1027 0 0</inkml:trace>
+  <inkml:trace contextRef="#ctx0" brushRef="#br0" timeOffset="1277.71">677 305 5063 0 0,'-12'-2'448'0'0,"3"1"-352"0"0,3 1-96 0 0,2-1 0 0 0,2 1 720 0 0,1 0 128 0 0,0 1 24 0 0,-2 0 8 0 0,-1 1-328 0 0,-1 0-64 0 0,3 1-8 0 0,1 1-8 0 0,3 0-1152 0 0,2-2-232 0 0,2 2-48 0 0,1-4 0 0 0</inkml:trace>
+  <inkml:trace contextRef="#ctx0" brushRef="#br0" timeOffset="1640.87">894 372 5983 0 0,'-2'2'82'0'0,"-51"31"3572"0"0,49-30-3308 0 0,0 0-1 0 0,0 0 1 0 0,0 1-1 0 0,0-1 1 0 0,0 1-1 0 0,1 0 1 0 0,0 0-1 0 0,0 0 0 0 0,-4 7 1 0 0,7-10-316 0 0,0 0 1 0 0,0 0-1 0 0,0 0 1 0 0,0 0-1 0 0,0-1 1 0 0,0 1-1 0 0,0 0 1 0 0,0 0-1 0 0,0 0 1 0 0,0 0-1 0 0,1 0 1 0 0,-1-1-1 0 0,0 1 1 0 0,0 0-1 0 0,1 0 1 0 0,-1 0-1 0 0,1-1 1 0 0,-1 1-1 0 0,1 0 1 0 0,-1-1-1 0 0,1 1 1 0 0,-1 0-1 0 0,1-1 1 0 0,0 1-1 0 0,-1-1 1 0 0,1 1-1 0 0,0-1 1 0 0,0 1-1 0 0,-1-1 1 0 0,1 1-1 0 0,0-1 1 0 0,0 0-1 0 0,0 1 1 0 0,-1-1-1 0 0,1 0 1 0 0,0 0-1 0 0,1 0 1 0 0,43 11-259 0 0,-32-8 260 0 0,-8-2-46 0 0,0 1 0 0 0,0-1 0 0 0,0 1 1 0 0,0 0-1 0 0,0 1 0 0 0,0-1 0 0 0,-1 1 1 0 0,0 0-1 0 0,1 0 0 0 0,-1 1 1 0 0,5 4-1 0 0,-8-7 15 0 0,0 1 0 0 0,0-1 0 0 0,0 1 0 0 0,0-1 0 0 0,0 1 0 0 0,-1-1 0 0 0,1 1 0 0 0,0 0 0 0 0,-1-1 0 0 0,1 1 0 0 0,-1 0 0 0 0,0 0 0 0 0,0-1 0 0 0,1 1 0 0 0,-1 0 0 0 0,0 0 0 0 0,0 0 0 0 0,-1-1 0 0 0,1 1 0 0 0,0 0 0 0 0,-1 0 0 0 0,1-1 1 0 0,-1 1-1 0 0,1 0 0 0 0,-1-1 0 0 0,0 1 0 0 0,0-1 0 0 0,0 1 0 0 0,0-1 0 0 0,0 1 0 0 0,0-1 0 0 0,0 1 0 0 0,0-1 0 0 0,0 0 0 0 0,-1 0 0 0 0,-1 2 0 0 0,-9 7 433 0 0,-1-1 0 0 0,1 0-1 0 0,-2 0 1 0 0,1-1 0 0 0,-1-1 0 0 0,0-1 0 0 0,-1 0-1 0 0,1 0 1 0 0,-1-2 0 0 0,-22 5 0 0 0,26-8-7097 0 0</inkml:trace>
 </inkml:ink>
 </file>
 
@@ -4210,15 +4730,34 @@
           <inkml:channelProperty channel="OE" name="resolution" value="1000" units="1/deg"/>
         </inkml:channelProperties>
       </inkml:inkSource>
-      <inkml:timestamp xml:id="ts0" timeString="2024-05-16T07:56:17.585"/>
+      <inkml:timestamp xml:id="ts0" timeString="2024-06-01T07:09:39.281"/>
     </inkml:context>
     <inkml:brush xml:id="br0">
       <inkml:brushProperty name="width" value="0.035" units="cm"/>
       <inkml:brushProperty name="height" value="0.035" units="cm"/>
     </inkml:brush>
   </inkml:definitions>
-  <inkml:trace contextRef="#ctx0" brushRef="#br0">137 61 2759 0 0,'44'-41'1584'0'0,"-43"40"-1316"0"0,0 0-179 0 0,0 0 0 0 0,0 0 0 0 0,0 0 0 0 0,0 0 0 0 0,0 0 0 0 0,1 1 0 0 0,-1-1 0 0 0,0 0 0 0 0,0 0-1 0 0,0 1 1 0 0,1-1 0 0 0,-1 1 0 0 0,0-1 0 0 0,1 1 0 0 0,2-1 0 0 0,19-5 1412 0 0,-20 5-405 0 0,2 1-892 0 0,15 0-110 0 0,-9 1-36 0 0,10 3-31 0 0,-15-3 134 0 0,-4-1-149 0 0,0 0 0 0 0,0 1-1 0 0,-1-1 1 0 0,1 1 0 0 0,0-1-1 0 0,0 1 1 0 0,0 0 0 0 0,0 0-1 0 0,-1-1 1 0 0,1 1 0 0 0,0 1-1 0 0,1 0 1 0 0,2 1 19 0 0,0 0 486 0 0,-5-2-504 0 0,0 0 0 0 0,0 1 0 0 0,1-1 0 0 0,-1 0 0 0 0,0 1 0 0 0,0-1 0 0 0,1 0 0 0 0,-1 1 0 0 0,0-1 0 0 0,1 0 0 0 0,0 1 0 0 0,0 1 0 0 0,0-2-1 0 0,0 0 0 0 0,0 1 0 0 0,-1-1 0 0 0,1 0 0 0 0,-1 0 0 0 0,0 1 0 0 0,1-1 0 0 0,-1 0 0 0 0,0 1 0 0 0,0-1-1 0 0,1 1 1 0 0,-1 2 98 0 0,-1 3-50 0 0,-4 39 34 0 0,-1 3-34 0 0,5-44-61 0 0,-11 56 238 0 0,-1 0-97 0 0,6-24-46 0 0,6-31 51 0 0,-1 1 24 0 0,-10 54 335 0 0,11-55-336 0 0,0 1 0 0 0,-5 23-9 0 0,4-23-40 0 0,1 0-21 0 0,-7 52 278 0 0,7-53-204 0 0,0 0-114 0 0,-4 20-32 0 0,3-19 49 0 0,1-2-16 0 0,-19 88 208 0 0,17-78 89 0 0,-1 1 0 0 0,0 0 0 0 0,0-1 0 0 0,-2 0-1 0 0,-8 17 1 0 0,-53 86 1303 0 0,55-94-1646 0 0,0-1-13 0 0,2 5 0 0 0,-1 1 0 0 0,-1 3 0 0 0,0 0 0 0 0,-11 31 442 0 0,16-47 104 0 0,5-11 44 0 0,0 0-129 0 0,-6 16-576 0 0,6-16-254 0 0,1 0-51 0 0,-11 46 1 0 0,12-46 481 0 0,-1 1 3 0 0,1 23-52 0 0,0 1-26 0 0,1-23-51 0 0,-1-1-3 0 0,0 17-2 0 0,0-17-22 0 0,-1 6 172 0 0,1-10 55 0 0,0 0 0 0 0,0 1 0 0 0,0-1 0 0 0,0 1 0 0 0,1-1 0 0 0,-1 0 0 0 0,1 1 1 0 0,0-1-1 0 0,-1 0 0 0 0,3 4 0 0 0,6 20-175 0 0,-7-20-242 0 0,4-1-882 0 0,15 16 1103 0 0,-15-16 209 0 0,0-1-58 0 0,19 13-22 0 0,-12-11-15 0 0,19 4-44 0 0,4-1-10 0 0,-6-2 11 0 0,-17-4 48 0 0,24 6 15 0 0,6 3-58 0 0,-3 2-16 0 0,-4-1 0 0 0,-4-4 11 0 0,-30-8-8 0 0,-1-1 0 0 0,1 1 0 0 0,-1-1-1 0 0,1 0 1 0 0,0 1 0 0 0,-1-1 0 0 0,1 0 0 0 0,-1 0 0 0 0,1 0 0 0 0,0 0 0 0 0,-1 0 0 0 0,1-1 0 0 0,-1 1 0 0 0,1-1-1 0 0,-1 1 1 0 0,1-1 0 0 0,-1 1 0 0 0,2-2 0 0 0,2 0 6 0 0,10-1 96 0 0,1-1 0 0 0,24-11 1 0 0,-29 10 19 0 0,1 1 1 0 0,23-5 0 0 0,-31 8-35 0 0,2 1-22 0 0,17-1-5 0 0,-18 1 0 0 0,1 0-10 0 0,22 3-44 0 0,28 1-15 0 0,-50-5-8 0 0,-1 1-74 0 0,0-1 10 0 0,1 2 54 0 0,44-12-50 0 0,-23 5 241 0 0,-21 5 38 0 0,-2-1 2 0 0,41-8 663 0 0,-41 10-746 0 0,-6 1-287 0 0,-7 7 88 0 0,7-6 128 0 0,32-3-4529 0 0</inkml:trace>
-  <inkml:trace contextRef="#ctx0" brushRef="#br0" timeOffset="807.6">805 1316 2759 0 0,'0'0'3658'0'0,"-9"3"-2373"0"0,6-1-941 0 0,5-2 2281 0 0,3 0-2294 0 0,-1 0 0 0 0,1 0 0 0 0,-1 0 0 0 0,1 1 0 0 0,-1 0 0 0 0,1-1 0 0 0,-1 2 0 0 0,0-1-1 0 0,0 0 1 0 0,9 5 566 0 0,-8-3-589 0 0,17 11 10 0 0,-17-11 2 0 0,0-1-26 0 0,1 1-221 0 0,22 4 288 0 0,4-2-261 0 0,0 2-106 0 0,-7 3-193 0 0,-24-9 176 0 0,-1-1-1 0 0,1 1 1 0 0,0-1-1 0 0,0 1 0 0 0,0-1 1 0 0,0 1-1 0 0,0-1 0 0 0,0 0 1 0 0,0 1-1 0 0,0-1 0 0 0,0 0 1 0 0,0 0-1 0 0,0 0 1 0 0,0 0-1 0 0,0 0 0 0 0,1 0 1 0 0,4 5-57 0 0,15 13 56 0 0,-15-13 705 0 0,-4 1-529 0 0,1-1-99 0 0,-2-3-23 0 0,0-1 1 0 0,0 1 0 0 0,0 0-1 0 0,0 0 1 0 0,0 0-1 0 0,-1 0 1 0 0,1-1 0 0 0,0 1-1 0 0,-1 0 1 0 0,0 0-1 0 0,1 4 1 0 0,-3-2 36 0 0,-7 13-57 0 0,-5-5-10 0 0,10-10-32 0 0,-1 0 0 0 0,1 0 0 0 0,-1-1 0 0 0,0 1 0 0 0,0-1 0 0 0,1 0 0 0 0,-1-1 0 0 0,0 1 0 0 0,0-1-1 0 0,-8-1 1 0 0,9 1 102 0 0,-1 0-1 0 0,0 0 1 0 0,0 0-1 0 0,1 0 1 0 0,-1 1-1 0 0,0 0 1 0 0,1 0-1 0 0,-1 0 1 0 0,1 1-1 0 0,-1-1 1 0 0,1 1-1 0 0,0 0 1 0 0,-7 4-1 0 0,-25 24 765 0 0,18-12-789 0 0,-4 3-2 0 0,1-4-33 0 0,18-15-15 0 0,-26 18-53 0 0,18-16-119 0 0,3-2-475 0 0,0 0 0 0 0,0-1 0 0 0,0 0-1 0 0,0 0 1 0 0,-12 0 0 0 0</inkml:trace>
+  <inkml:trace contextRef="#ctx0" brushRef="#br0">2747 411 2759 0 0,'-1'0'157'0'0,"0"0"0"0"0,0 0 0 0 0,0 0 0 0 0,0 0-1 0 0,0 0 1 0 0,0 0 0 0 0,0 0 0 0 0,0 0 0 0 0,0 0 0 0 0,0 1-1 0 0,0-1 1 0 0,0 0 0 0 0,0 0 0 0 0,0 1 0 0 0,1-1-1 0 0,-1 1 1 0 0,0-1 0 0 0,0 1 0 0 0,0-1 0 0 0,0 1-1 0 0,1 0 1 0 0,-1-1 0 0 0,0 1 0 0 0,0 0 0 0 0,1 0-1 0 0,-2 1 1 0 0,-16 22 1404 0 0,17-22-1332 0 0,-23 37 1545 0 0,2 1 0 0 0,2 0-1 0 0,-28 84 1 0 0,48-123-1735 0 0,0 0 1 0 0,0 0-1 0 0,0 0 1 0 0,0 0 0 0 0,-1 0-1 0 0,1 0 1 0 0,0-1-1 0 0,-1 1 1 0 0,1 0-1 0 0,-1 0 1 0 0,1 0-1 0 0,-1 0 1 0 0,1 0-1 0 0,-1-1 1 0 0,0 1-1 0 0,1 0 1 0 0,-1-1-1 0 0,0 1 1 0 0,0 0-1 0 0,0-1 1 0 0,1 1-1 0 0,-1-1 1 0 0,0 1 0 0 0,0-1-1 0 0,0 1 1 0 0,0-1-1 0 0,-2 1 1 0 0,3-2 9 0 0,-1 0 1 0 0,0 1-1 0 0,0-1 1 0 0,1 0 0 0 0,-1 1-1 0 0,1-1 1 0 0,-1 0 0 0 0,0 0-1 0 0,1 0 1 0 0,0 0-1 0 0,-1 0 1 0 0,1 1 0 0 0,-1-1-1 0 0,1 0 1 0 0,0 0-1 0 0,0 0 1 0 0,-1 0 0 0 0,1 0-1 0 0,0 0 1 0 0,0 0 0 0 0,0 0-1 0 0,0 0 1 0 0,0 0-1 0 0,0 0 1 0 0,1 0 0 0 0,-1 0-1 0 0,1-1 1 0 0,1-13 24 0 0,0 2 0 0 0,1-1 0 0 0,1 0 0 0 0,0 1 0 0 0,1-1 1 0 0,9-16-1 0 0,47-75-71 0 0,-12 24-97 0 0,-38 58-56 0 0,-1 4-210 0 0,0 1 1 0 0,24-35-1 0 0,-31 50 309 0 0,-1-1 1 0 0,1 1-1 0 0,0 0 1 0 0,0 0-1 0 0,0 0 0 0 0,0 1 1 0 0,0-1-1 0 0,1 1 0 0 0,-1-1 1 0 0,1 1-1 0 0,0 0 1 0 0,-1 1-1 0 0,1-1 0 0 0,0 0 1 0 0,0 1-1 0 0,0 0 0 0 0,0 0 1 0 0,0 0-1 0 0,1 1 1 0 0,-1 0-1 0 0,5-1 0 0 0,-8 1 49 0 0,1 1 1 0 0,-1-1-1 0 0,0 0 0 0 0,1 0 0 0 0,-1 0 0 0 0,0 1 0 0 0,1-1 0 0 0,-1 1 0 0 0,0-1 0 0 0,0 1 1 0 0,0 0-1 0 0,1-1 0 0 0,-1 1 0 0 0,0 0 0 0 0,0 0 0 0 0,0 0 0 0 0,0 0 0 0 0,0 0 1 0 0,0 0-1 0 0,0 0 0 0 0,-1 0 0 0 0,1 0 0 0 0,0 0 0 0 0,0 2 0 0 0,0 0 9 0 0,0 0 0 0 0,-1 0 1 0 0,1 0-1 0 0,-1 0 0 0 0,0 0 0 0 0,1 0 0 0 0,-2 0 0 0 0,1 0 0 0 0,0-1 0 0 0,-1 1 0 0 0,0 3 0 0 0,-1 4 149 0 0,-1-1 0 0 0,-1 1-1 0 0,1-1 1 0 0,-1 0 0 0 0,-11 16-1 0 0,7-14 165 0 0,-1-1-1 0 0,0 0 1 0 0,-16 15-1 0 0,20-21-168 0 0,0 0 1 0 0,0 0-1 0 0,-1 0 0 0 0,1-1 0 0 0,-1 0 1 0 0,1 0-1 0 0,-1 0 0 0 0,0-1 1 0 0,-11 3-1 0 0,17-5-178 0 0,0 0 0 0 0,-1 1 1 0 0,1-1-1 0 0,0 0 0 0 0,-1 0 0 0 0,1 0 0 0 0,0 0 1 0 0,-1 0-1 0 0,1 0 0 0 0,-1 0 0 0 0,1 0 1 0 0,0 0-1 0 0,-1 0 0 0 0,1 0 0 0 0,-1 0 0 0 0,1-1 1 0 0,0 1-1 0 0,-1 0 0 0 0,1 0 0 0 0,0 0 1 0 0,-1 0-1 0 0,1-1 0 0 0,0 1 0 0 0,-1 0 1 0 0,1 0-1 0 0,0-1 0 0 0,0 1 0 0 0,-1 0 0 0 0,1 0 1 0 0,0-1-1 0 0,0 1 0 0 0,-1 0 0 0 0,1-1 1 0 0,0 1-1 0 0,0 0 0 0 0,0-1 0 0 0,0 1 0 0 0,-1 0 1 0 0,1-1-1 0 0,0 1 0 0 0,0-1 0 0 0,0 1 1 0 0,0 0-1 0 0,0-1 0 0 0,0 1 0 0 0,0 0 1 0 0,0-1-1 0 0,0 1 0 0 0,0-1 0 0 0</inkml:trace>
+  <inkml:trace contextRef="#ctx0" brushRef="#br0" timeOffset="373.16">2932 413 2903 0 0,'-4'8'112'0'0,"-16"24"621"0"0,3-15 3120 0 0,19-24 809 0 0,13-27-3300 0 0,-2 15-1633 0 0,1 1 0 0 0,1 0-1 0 0,0 1 1 0 0,2 1 0 0 0,0 0 0 0 0,26-18 0 0 0,-28 23-3993 0 0</inkml:trace>
+  <inkml:trace contextRef="#ctx0" brushRef="#br0" timeOffset="732.03">3100 345 4607 0 0,'-3'8'950'0'0,"1"-1"0"0"0,0 1 0 0 0,0 0-1 0 0,-1 13 1 0 0,-3 13 1196 0 0,5-33-2019 0 0,0 1 0 0 0,1 0 0 0 0,-1-1 0 0 0,1 1 0 0 0,-1-1 0 0 0,1 1 0 0 0,0-1 1 0 0,0 1-1 0 0,0 0 0 0 0,0-1 0 0 0,0 1 0 0 0,0 0 0 0 0,0-1 0 0 0,0 1 0 0 0,1-1 0 0 0,-1 1 0 0 0,0 0 0 0 0,1-1 0 0 0,0 1 0 0 0,-1-1 0 0 0,1 0 0 0 0,1 3 0 0 0,0-3-86 0 0,-1-1 0 0 0,0 0 0 0 0,1 1 0 0 0,-1-1 0 0 0,1 0 0 0 0,-1 0 0 0 0,1 0-1 0 0,-1 0 1 0 0,1 0 0 0 0,-1 0 0 0 0,0 0 0 0 0,1 0 0 0 0,-1-1 0 0 0,1 1 0 0 0,-1-1 0 0 0,1 1-1 0 0,-1-1 1 0 0,0 1 0 0 0,0-1 0 0 0,1 0 0 0 0,-1 1 0 0 0,0-1 0 0 0,0 0 0 0 0,0 0-1 0 0,2-1 1 0 0,-1 0-5 0 0,16-10 195 0 0,28-24-1 0 0,-43 33-227 0 0,0 1 1 0 0,0-1-1 0 0,0 0 1 0 0,0-1-1 0 0,0 1 1 0 0,-1 0-1 0 0,1-1 1 0 0,-1 0-1 0 0,0 1 0 0 0,0-1 1 0 0,0 0-1 0 0,-1 0 1 0 0,1 0-1 0 0,-1 0 1 0 0,1-8-1 0 0,-2 10 17 0 0,0 0 1 0 0,0 1-1 0 0,0-1 0 0 0,0 1 0 0 0,0-1 0 0 0,-1 0 0 0 0,1 1 0 0 0,0-1 1 0 0,-1 1-1 0 0,1-1 0 0 0,-1 1 0 0 0,0 0 0 0 0,0-1 0 0 0,1 1 0 0 0,-1 0 1 0 0,0-1-1 0 0,0 1 0 0 0,0 0 0 0 0,0 0 0 0 0,-1 0 0 0 0,1 0 0 0 0,-2-2 1 0 0,1 2 51 0 0,-1 0 0 0 0,1 0 1 0 0,-1 0-1 0 0,1 0 1 0 0,-1 0-1 0 0,0 1 1 0 0,0-1-1 0 0,1 1 1 0 0,-1 0-1 0 0,0 0 1 0 0,-5 0-1 0 0,0 1-428 0 0,-1 0 1 0 0,0 1-1 0 0,0 0 1 0 0,1 0-1 0 0,-1 1 1 0 0,-15 7-1 0 0,10-3-5088 0 0</inkml:trace>
+  <inkml:trace contextRef="#ctx0" brushRef="#br0" timeOffset="1107.98">3237 296 1375 0 0,'3'24'1414'0'0,"10"44"3287"0"0,-12-63-4307 0 0,1 0-1 0 0,-1-1 0 0 0,1 1 0 0 0,0-1 0 0 0,0 1 0 0 0,0-1 0 0 0,1 0 0 0 0,0 0 0 0 0,0 0 0 0 0,0 0 0 0 0,4 4 0 0 0,-5-8-208 0 0,0 1-1 0 0,-1 0 0 0 0,1 0 1 0 0,0-1-1 0 0,0 1 1 0 0,0-1-1 0 0,0 0 0 0 0,0 0 1 0 0,0 1-1 0 0,-1-1 1 0 0,1 0-1 0 0,0-1 0 0 0,0 1 1 0 0,0 0-1 0 0,0 0 0 0 0,0-1 1 0 0,0 1-1 0 0,-1-1 1 0 0,1 0-1 0 0,0 1 0 0 0,0-1 1 0 0,-1 0-1 0 0,1 0 1 0 0,0 0-1 0 0,-1 0 0 0 0,1 0 1 0 0,-1-1-1 0 0,2-1 0 0 0,7-4 428 0 0,-1-1-1 0 0,0-1 0 0 0,8-9 0 0 0,-13 13-707 0 0,0 0 1 0 0,0 0-1 0 0,0 0 0 0 0,0-1 1 0 0,-1 1-1 0 0,0-1 0 0 0,0 0 0 0 0,0 0 1 0 0,-1 0-1 0 0,0 0 0 0 0,0 0 0 0 0,-1-1 1 0 0,1 1-1 0 0,-1-13 0 0 0,-1 10-1364 0 0</inkml:trace>
+  <inkml:trace contextRef="#ctx0" brushRef="#br0" timeOffset="1108.98">3528 270 2303 0 0,'2'37'4727'0'0,"-6"1"-688"0"0,2-30-3521 0 0,1 1 0 0 0,0 0 0 0 0,1 0 0 0 0,-1 0 0 0 0,2 0 0 0 0,1 13 0 0 0,-1-20-812 0 0,0 0-116 0 0</inkml:trace>
+  <inkml:trace contextRef="#ctx0" brushRef="#br0" timeOffset="1109.98">3514 122 1839 0 0,'-4'-1'80'0'0,"2"0"16"0"0,1 1-96 0 0,0 0 0 0 0,2 0 0 0 0,0 1 0 0 0,2 0 0 0 0,1 0 0 0 0,-1 0 0 0 0</inkml:trace>
+  <inkml:trace contextRef="#ctx0" brushRef="#br0" timeOffset="1724.82">3715 298 919 0 0,'-16'5'1098'0'0,"1"1"-1"0"0,1 1 1 0 0,-1 0 0 0 0,-24 17-1 0 0,35-21-821 0 0,0 0 0 0 0,1 0 1 0 0,-1 1-1 0 0,0-1 0 0 0,1 1 0 0 0,0 0 0 0 0,0 0 1 0 0,-5 8-1 0 0,7-9-127 0 0,0-1 1 0 0,1 0-1 0 0,-1 1 1 0 0,0-1-1 0 0,1 0 1 0 0,-1 1-1 0 0,1-1 1 0 0,0 1 0 0 0,0-1-1 0 0,0 1 1 0 0,0-1-1 0 0,0 1 1 0 0,0-1-1 0 0,1 0 1 0 0,-1 1-1 0 0,1-1 1 0 0,0 0-1 0 0,0 1 1 0 0,1 2-1 0 0,-1-4-109 0 0,-1 1-1 0 0,1 0 1 0 0,0-1-1 0 0,0 1 1 0 0,0-1-1 0 0,1 1 1 0 0,-1-1-1 0 0,0 1 1 0 0,0-1-1 0 0,1 0 1 0 0,-1 0-1 0 0,1 0 0 0 0,-1 0 1 0 0,1 0-1 0 0,0 0 1 0 0,-1 0-1 0 0,1 0 1 0 0,0 0-1 0 0,0-1 1 0 0,-1 1-1 0 0,3 0 1 0 0,0-1-6 0 0,0 0 1 0 0,0 0 0 0 0,0 0-1 0 0,0 0 1 0 0,0-1 0 0 0,0 1-1 0 0,0-1 1 0 0,-1 0-1 0 0,8-3 1 0 0,2-2-10 0 0,-1 0 0 0 0,1-1 0 0 0,-1 0 0 0 0,18-14 0 0 0,-20 11-23 0 0,1 0 0 0 0,-2 0 0 0 0,1-1-1 0 0,-1 0 1 0 0,-1 0 0 0 0,0-1 0 0 0,-1 0 0 0 0,0-1-1 0 0,-1 0 1 0 0,0 0 0 0 0,6-22 0 0 0,-7 18 137 0 0,0 0 1 0 0,-2 0-1 0 0,0-1 0 0 0,-1 1 1 0 0,-1-1-1 0 0,0 0 1 0 0,-2 1-1 0 0,0-1 1 0 0,-3-17-1 0 0,3 32-115 0 0,1 0-1 0 0,-1 0 1 0 0,1 1-1 0 0,-1-1 1 0 0,0 0-1 0 0,0 1 1 0 0,-1-1-1 0 0,1 0 1 0 0,0 1-1 0 0,-1 0 1 0 0,-3-4-1 0 0,5 5-10 0 0,0 1 0 0 0,0 0 0 0 0,-1 0 0 0 0,1-1 0 0 0,0 1 0 0 0,-1 0 0 0 0,1 0 0 0 0,0 0 0 0 0,-1 0 0 0 0,1 0 0 0 0,0 0 0 0 0,-1-1 0 0 0,1 1 0 0 0,0 0 0 0 0,-1 0 0 0 0,1 0 0 0 0,0 0 0 0 0,-1 0 0 0 0,1 0 0 0 0,0 0-1 0 0,-1 0 1 0 0,1 1 0 0 0,0-1 0 0 0,-1 0 0 0 0,1 0 0 0 0,0 0 0 0 0,-1 0 0 0 0,1 0 0 0 0,0 1 0 0 0,-1-1 0 0 0,1 0 0 0 0,-11 19 106 0 0,-1 15 325 0 0,1 0 0 0 0,-10 67 0 0 0,19-88-240 0 0,0 0 0 0 0,1 0 1 0 0,1 0-1 0 0,0 0 0 0 0,1 0 1 0 0,0-1-1 0 0,1 1 1 0 0,1 0-1 0 0,0 0 0 0 0,0-1 1 0 0,8 16-1 0 0,-10-25-190 0 0,0-1-1 0 0,0 0 0 0 0,0 0 1 0 0,0 0-1 0 0,1 0 1 0 0,-1 0-1 0 0,1 0 1 0 0,-1-1-1 0 0,1 1 1 0 0,0 0-1 0 0,0-1 0 0 0,0 1 1 0 0,0-1-1 0 0,0 0 1 0 0,0 0-1 0 0,0 0 1 0 0,0 0-1 0 0,0 0 0 0 0,5 1 1 0 0,-4-1 0 0 0,1-1 1 0 0,-1 0 0 0 0,1 0 0 0 0,-1 0-1 0 0,0-1 1 0 0,1 1 0 0 0,-1-1 0 0 0,1 0-1 0 0,-1 0 1 0 0,0 0 0 0 0,0 0-1 0 0,5-3 1 0 0,5-3-204 0 0,0-1-1 0 0,-1-1 0 0 0,0 0 1 0 0,-1 0-1 0 0,14-15 1 0 0,-24 23 88 0 0,0 0 0 0 0,0 0 0 0 0,0 1 0 0 0,0-1 0 0 0,0 0 0 0 0,0 0 0 0 0,-1-1 0 0 0,1 1 0 0 0,0 0 0 0 0,-1 0 0 0 0,1 0 0 0 0,-1 0 0 0 0,1 0 0 0 0,-1-1 0 0 0,0 1 0 0 0,1 0 0 0 0,-1-1 0 0 0,0 1 0 0 0,0-2 0 0 0,0 2 37 0 0,0 0 0 0 0,-1 1 0 0 0,1-1 0 0 0,0 0 0 0 0,-1 0 0 0 0,1 1 0 0 0,-1-1 0 0 0,1 0 0 0 0,-1 1 0 0 0,1-1 0 0 0,-1 0 0 0 0,0 1 0 0 0,1-1 0 0 0,-1 1 0 0 0,0-1 0 0 0,1 1 0 0 0,-1-1 0 0 0,0 1 0 0 0,1-1 0 0 0,-1 1 0 0 0,-2-1 0 0 0,1 0 29 0 0,-1 1-1 0 0,0-1 1 0 0,0 0-1 0 0,0 1 1 0 0,0 0 0 0 0,0 0-1 0 0,0 0 1 0 0,0 0-1 0 0,0 0 1 0 0,0 0-1 0 0,0 1 1 0 0,0 0 0 0 0,0-1-1 0 0,0 1 1 0 0,-4 2-1 0 0,4-2 114 0 0,0 1 1 0 0,1-1-1 0 0,-1 1 0 0 0,1-1 0 0 0,0 1 0 0 0,-1 0 0 0 0,1 0 1 0 0,0 0-1 0 0,0 0 0 0 0,0 0 0 0 0,1 1 0 0 0,-1-1 0 0 0,0 1 1 0 0,1-1-1 0 0,-1 1 0 0 0,1-1 0 0 0,0 1 0 0 0,0 0 0 0 0,0 0 1 0 0,0-1-1 0 0,1 1 0 0 0,-1 0 0 0 0,1 0 0 0 0,0 0 0 0 0,-1 0 1 0 0,1 0-1 0 0,0 0 0 0 0,1 0 0 0 0,-1-1 0 0 0,1 1 0 0 0,-1 0 0 0 0,1 0 1 0 0,0 0-1 0 0,0-1 0 0 0,0 1 0 0 0,0 0 0 0 0,0-1 0 0 0,1 1 1 0 0,-1-1-1 0 0,1 1 0 0 0,0-1 0 0 0,0 0 0 0 0,0 1 0 0 0,0-1 1 0 0,0 0-1 0 0,0 0 0 0 0,0-1 0 0 0,1 1 0 0 0,-1 0 0 0 0,1-1 1 0 0,-1 0-1 0 0,5 2 0 0 0,3 2-316 0 0,-1-1-1 0 0,1-1 1 0 0,0 0 0 0 0,0 0 0 0 0,11 1 0 0 0,-3-1-5964 0 0</inkml:trace>
+  <inkml:trace contextRef="#ctx0" brushRef="#br0" timeOffset="2167.85">4184 347 2759 0 0,'-9'-3'-199'0'0,"7"2"550"0"0,-1 0 0 0 0,1 0-1 0 0,0 0 1 0 0,-1 0 0 0 0,1 1-1 0 0,-1-1 1 0 0,1 1-1 0 0,-1-1 1 0 0,1 1 0 0 0,-1 0-1 0 0,1 0 1 0 0,-1 0 0 0 0,1 1-1 0 0,-1-1 1 0 0,1 0-1 0 0,0 1 1 0 0,-1-1 0 0 0,1 1-1 0 0,-1 0 1 0 0,1 0-1 0 0,0 0 1 0 0,0 0 0 0 0,-5 3-1 0 0,-2 2 277 0 0,0 0 0 0 0,0 1-1 0 0,0 0 1 0 0,0 0 0 0 0,-13 17-1 0 0,20-22-438 0 0,0 1-1 0 0,0-1 1 0 0,0 1-1 0 0,1 0 0 0 0,-1 0 1 0 0,1 0-1 0 0,0 0 1 0 0,-1 0-1 0 0,1 0 0 0 0,1 0 1 0 0,-2 4-1 0 0,2-5-141 0 0,0 0-1 0 0,0 0 0 0 0,1 0 1 0 0,-1 0-1 0 0,0-1 1 0 0,1 1-1 0 0,-1 0 1 0 0,1 0-1 0 0,-1-1 0 0 0,1 1 1 0 0,0 0-1 0 0,0-1 1 0 0,0 1-1 0 0,0-1 0 0 0,0 1 1 0 0,0-1-1 0 0,0 1 1 0 0,1-1-1 0 0,-1 0 0 0 0,0 0 1 0 0,3 2-1 0 0,-2-1-46 0 0,0-1-1 0 0,1 0 1 0 0,-1 0-1 0 0,1 0 1 0 0,-1-1-1 0 0,1 1 1 0 0,-1 0-1 0 0,1-1 1 0 0,-1 0-1 0 0,1 1 1 0 0,0-1-1 0 0,-1 0 1 0 0,1 0-1 0 0,-1-1 1 0 0,1 1 0 0 0,0 0-1 0 0,-1-1 1 0 0,1 0-1 0 0,-1 1 1 0 0,1-1-1 0 0,-1 0 1 0 0,0 0-1 0 0,1-1 1 0 0,-1 1-1 0 0,0 0 1 0 0,4-4-1 0 0,3-1-4 0 0,-1 0-1 0 0,0-1 0 0 0,0 0 1 0 0,-1 0-1 0 0,10-12 0 0 0,-4 2-157 0 0,0-1 0 0 0,-2 0 0 0 0,0-1-1 0 0,-1-1 1 0 0,0 1 0 0 0,-2-2 0 0 0,11-37 0 0 0,-16 45 72 0 0,-1 0 1 0 0,0 0-1 0 0,0 0 1 0 0,-1-1 0 0 0,-1 1-1 0 0,-1 0 1 0 0,1-1-1 0 0,-2 1 1 0 0,0 0 0 0 0,-1 0-1 0 0,0 0 1 0 0,-1 0-1 0 0,-10-22 1 0 0,14 33 120 0 0,-1 0-1 0 0,0 0 1 0 0,0 0 0 0 0,0 0 0 0 0,0 0-1 0 0,0 1 1 0 0,0-1 0 0 0,-1 0 0 0 0,1 1-1 0 0,-1-1 1 0 0,1 0 0 0 0,-1 1 0 0 0,-2-2-1 0 0,3 3 2 0 0,0 0-1 0 0,0 0 1 0 0,0 1-1 0 0,0-1 0 0 0,0 0 1 0 0,0 1-1 0 0,0-1 1 0 0,0 0-1 0 0,0 1 1 0 0,0-1-1 0 0,1 1 1 0 0,-1-1-1 0 0,0 1 0 0 0,0 0 1 0 0,0-1-1 0 0,1 1 1 0 0,-1 0-1 0 0,0 0 1 0 0,1 0-1 0 0,-1-1 0 0 0,0 1 1 0 0,1 0-1 0 0,-1 0 1 0 0,1 0-1 0 0,0 0 1 0 0,-1 0-1 0 0,1 0 0 0 0,-1 1 1 0 0,-5 11 366 0 0,0 1-1 0 0,1-1 1 0 0,1 1 0 0 0,0 0-1 0 0,1 0 1 0 0,0 0 0 0 0,1 0 0 0 0,1 0-1 0 0,0 21 1 0 0,2-7 33 0 0,1 0 0 0 0,1-1 0 0 0,11 41 0 0 0,-13-64-388 0 0,-1 1 0 0 0,1-1-1 0 0,1 0 1 0 0,-1 0 0 0 0,1 0-1 0 0,-1 0 1 0 0,1 0 0 0 0,4 5-1 0 0,-1-1 19 0 0,7 9 53 0 0,28 22-33 0 0,-33-34-213 0 0,0-1 1 0 0,0 1-1 0 0,0-1 0 0 0,1 0 1 0 0,-1-1-1 0 0,1 0 1 0 0,0 0-1 0 0,0 0 0 0 0,0-1 1 0 0,0 0-1 0 0,10 0 0 0 0,14 1-7486 0 0</inkml:trace>
+  <inkml:trace contextRef="#ctx0" brushRef="#br0" timeOffset="-1418.24">1333 442 4639 0 0,'4'-8'561'0'0,"0"-1"-1"0"0,1 1 0 0 0,0 0 0 0 0,0 0 1 0 0,1 0-1 0 0,0 1 0 0 0,0 0 0 0 0,1 0 1 0 0,13-10-1 0 0,-28 31 3594 0 0,-8 25-2278 0 0,5-13-1086 0 0,4-11-500 0 0,5-10-228 0 0,-1-1-1 0 0,0 2 1 0 0,1-1 0 0 0,0 0 0 0 0,0 0 0 0 0,0 1 0 0 0,1-1 0 0 0,0 1 0 0 0,0-1 0 0 0,0 1 0 0 0,1 0 0 0 0,0 8 0 0 0,0-14-68 0 0,1 0 0 0 0,0 0 0 0 0,-1 0 0 0 0,1-1 0 0 0,0 1 1 0 0,-1 0-1 0 0,1 0 0 0 0,-1 0 0 0 0,1 0 0 0 0,0-1 0 0 0,-1 1 0 0 0,1 0 1 0 0,-1 0-1 0 0,1-1 0 0 0,-1 1 0 0 0,1 0 0 0 0,-1-1 0 0 0,1 1 1 0 0,-1-1-1 0 0,1 1 0 0 0,-1-1 0 0 0,1 1 0 0 0,-1-1 0 0 0,1 0 1 0 0,18-17 235 0 0,-16 15-42 0 0,21-23 890 0 0,-18 19-1446 0 0,1 0 1 0 0,-1 0-1 0 0,1 0 1 0 0,0 1 0 0 0,1 0-1 0 0,-1 1 1 0 0,1-1-1 0 0,0 1 1 0 0,14-5 0 0 0,-22 9 312 0 0,1 1 0 0 0,0 0 0 0 0,-1 0 0 0 0,1 0 0 0 0,-1-1 0 0 0,1 1 0 0 0,0 0 0 0 0,-1 0 0 0 0,1 0 0 0 0,0 0 0 0 0,-1 0 0 0 0,1 0 0 0 0,0 0 0 0 0,-1 0 0 0 0,1 0 0 0 0,0 1 0 0 0,-1-1 0 0 0,1 0 0 0 0,0 0 0 0 0,-1 1 0 0 0,1-1 0 0 0,-1 0 0 0 0,1 1 0 0 0,0-1 0 0 0,-1 0 0 0 0,1 1 0 0 0,-1-1 0 0 0,1 1 0 0 0,-1-1 0 0 0,0 1 0 0 0,1-1 0 0 0,-1 1 0 0 0,1-1 0 0 0,-1 1 0 0 0,1 0 0 0 0,4 28 50 0 0,-5-26 158 0 0,1 0-1 0 0,-1 0 0 0 0,0 0 1 0 0,1 0-1 0 0,0 0 1 0 0,-1 0-1 0 0,1 0 1 0 0,0 0-1 0 0,2 3 1 0 0,-2-6-94 0 0,0 1 0 0 0,0-1 1 0 0,0 1-1 0 0,0 0 0 0 0,-1-1 1 0 0,1 0-1 0 0,0 1 0 0 0,0-1 0 0 0,0 0 1 0 0,0 1-1 0 0,0-1 0 0 0,0 0 1 0 0,0 0-1 0 0,1 0 0 0 0,-1 0 0 0 0,0 0 1 0 0,0 0-1 0 0,0 0 0 0 0,0 0 1 0 0,0 0-1 0 0,0 0 0 0 0,0-1 0 0 0,0 1 1 0 0,0 0-1 0 0,0-1 0 0 0,0 1 1 0 0,0-1-1 0 0,-1 1 0 0 0,1-1 0 0 0,0 1 1 0 0,0-1-1 0 0,0 0 0 0 0,1 0 1 0 0,5-4 204 0 0,1-1 0 0 0,-1 0 0 0 0,0 0 1 0 0,0 0-1 0 0,0-1 0 0 0,-1 0 1 0 0,0 0-1 0 0,7-13 0 0 0,13-24-867 0 0,-5 1-4458 0 0,-16 32-1003 0 0</inkml:trace>
+  <inkml:trace contextRef="#ctx0" brushRef="#br0" timeOffset="-1014.29">1873 312 5063 0 0,'0'-1'210'0'0,"-1"1"-1"0"0,0-1 0 0 0,1 0 0 0 0,-1 1 0 0 0,0-1 1 0 0,1 0-1 0 0,-1 1 0 0 0,0-1 0 0 0,0 1 1 0 0,0 0-1 0 0,1-1 0 0 0,-1 1 0 0 0,0 0 0 0 0,0-1 1 0 0,0 1-1 0 0,0 0 0 0 0,0 0 0 0 0,0 0 0 0 0,0 0 1 0 0,0 0-1 0 0,0 0 0 0 0,1 0 0 0 0,-1 0 0 0 0,0 0 1 0 0,0 0-1 0 0,0 0 0 0 0,0 1 0 0 0,-1-1 0 0 0,-30 5 1552 0 0,24-2-1496 0 0,0-1 1 0 0,1 1-1 0 0,-1 0 0 0 0,1 1 0 0 0,0 0 0 0 0,0 0 0 0 0,-7 6 0 0 0,10-7-170 0 0,0 0 0 0 0,0 1 0 0 0,0-1 0 0 0,0 1 0 0 0,1 0 0 0 0,0 0 0 0 0,0 0 0 0 0,0 0-1 0 0,0 0 1 0 0,0 1 0 0 0,1-1 0 0 0,-3 7 0 0 0,5-9-85 0 0,0-1-1 0 0,-1 0 1 0 0,1 0 0 0 0,0 0-1 0 0,0 0 1 0 0,0 0-1 0 0,0 0 1 0 0,0 0 0 0 0,0 1-1 0 0,0-1 1 0 0,0 0 0 0 0,0 0-1 0 0,0 0 1 0 0,1 0 0 0 0,-1 0-1 0 0,0 0 1 0 0,1 0 0 0 0,-1 0-1 0 0,1 0 1 0 0,-1 0 0 0 0,1 0-1 0 0,-1 0 1 0 0,1 0 0 0 0,0 0-1 0 0,0 0 1 0 0,-1 0 0 0 0,1 0-1 0 0,0-1 1 0 0,0 1-1 0 0,0 0 1 0 0,0-1 0 0 0,0 1-1 0 0,0-1 1 0 0,0 1 0 0 0,0-1-1 0 0,0 1 1 0 0,0-1 0 0 0,0 0-1 0 0,0 1 1 0 0,0-1 0 0 0,0 0-1 0 0,1 0 1 0 0,-1 0 0 0 0,1 0-1 0 0,3 0 0 0 0,0 1-1 0 0,-1-2 0 0 0,1 1 0 0 0,-1 0 1 0 0,1-1-1 0 0,-1 0 0 0 0,1 0 1 0 0,-1 0-1 0 0,8-4 0 0 0,9-6-184 0 0,-2-1 0 0 0,1-1-1 0 0,-2 0 1 0 0,31-29 0 0 0,-31 24-1223 0 0,-1-1 1 0 0,16-23 0 0 0,-72 87-217 0 0,-12 15 3769 0 0,49-57-1922 0 0,0 1 1 0 0,0-1-1 0 0,0 1 0 0 0,0-1 1 0 0,0 1-1 0 0,1 0 0 0 0,0-1 0 0 0,0 1 1 0 0,0 0-1 0 0,0 0 0 0 0,0 0 1 0 0,1 0-1 0 0,-1 0 0 0 0,2 5 1 0 0,-1-7-163 0 0,0-1 0 0 0,0 1 0 0 0,1-1 0 0 0,-1 0 0 0 0,1 1 0 0 0,-1-1 0 0 0,1 0 0 0 0,0 0 1 0 0,-1 1-1 0 0,1-1 0 0 0,0 0 0 0 0,0 0 0 0 0,0 0 0 0 0,0 0 0 0 0,0 0 0 0 0,0 0 0 0 0,2 1 0 0 0,-1-1-90 0 0,0 0-1 0 0,1 0 1 0 0,-1 0-1 0 0,1 0 0 0 0,-1 0 1 0 0,1 0-1 0 0,-1-1 1 0 0,1 1-1 0 0,0-1 0 0 0,-1 0 1 0 0,1 0-1 0 0,3 0 1 0 0,22-5-1891 0 0,-14 0-3476 0 0</inkml:trace>
+  <inkml:trace contextRef="#ctx0" brushRef="#br0" timeOffset="-669.64">2140 242 3679 0 0,'-15'7'965'0'0,"1"1"0"0"0,-1 0 0 0 0,1 1 0 0 0,1 1 0 0 0,0 0 0 0 0,0 0 0 0 0,-17 19 0 0 0,30-28-940 0 0,-1-1 1 0 0,1 1-1 0 0,0-1 0 0 0,0 1 0 0 0,-1-1 0 0 0,1 1 0 0 0,0-1 0 0 0,0 1 0 0 0,0-1 0 0 0,-1 1 0 0 0,1-1 1 0 0,0 1-1 0 0,0-1 0 0 0,0 1 0 0 0,0 0 0 0 0,0-1 0 0 0,0 1 0 0 0,0-1 0 0 0,0 1 0 0 0,0-1 1 0 0,1 1-1 0 0,-1-1 0 0 0,0 1 0 0 0,0-1 0 0 0,0 1 0 0 0,1-1 0 0 0,-1 1 0 0 0,0-1 0 0 0,0 1 0 0 0,1-1 1 0 0,-1 1-1 0 0,0-1 0 0 0,1 1 0 0 0,-1-1 0 0 0,1 0 0 0 0,-1 1 0 0 0,1-1 0 0 0,-1 0 0 0 0,0 1 0 0 0,1-1 1 0 0,-1 0-1 0 0,1 0 0 0 0,-1 1 0 0 0,1-1 0 0 0,0 0 0 0 0,-1 0 0 0 0,1 0 0 0 0,-1 0 0 0 0,1 0 1 0 0,-1 0-1 0 0,1 0 0 0 0,0 0 0 0 0,42 7 1496 0 0,-30-6-1269 0 0,-10 0-251 0 0,42 11 32 0 0,-42-11-31 0 0,-1 0 0 0 0,1 0 1 0 0,0 1-1 0 0,-1-1 0 0 0,1 1 0 0 0,-1 0 0 0 0,1-1 0 0 0,-1 1 0 0 0,0 0 1 0 0,0 0-1 0 0,0 1 0 0 0,0-1 0 0 0,2 3 0 0 0,-4-4 7 0 0,0 0 0 0 0,1 0 0 0 0,-1 0 0 0 0,0 0 0 0 0,0-1 0 0 0,0 1 0 0 0,0 0 0 0 0,0 0 0 0 0,-1 0 1 0 0,1 0-1 0 0,0 0 0 0 0,0 0 0 0 0,0-1 0 0 0,-1 1 0 0 0,1 0 0 0 0,0 0 0 0 0,-1 0 0 0 0,1-1 0 0 0,-1 1 0 0 0,1 0 0 0 0,-1-1 0 0 0,1 1 0 0 0,-1 0 0 0 0,0-1 0 0 0,1 1 0 0 0,-1 0 0 0 0,0-1 0 0 0,1 1 0 0 0,-1-1 0 0 0,0 0 0 0 0,0 1 0 0 0,1-1 0 0 0,-1 1 0 0 0,-1-1 0 0 0,-35 17 995 0 0,31-15-810 0 0,-19 9 539 0 0,2-1-483 0 0,1-1 0 0 0,-27 6 1 0 0,36-12-6497 0 0</inkml:trace>
+  <inkml:trace contextRef="#ctx0" brushRef="#br0" timeOffset="16320.6">4 1034 1375 0 0,'0'-1'744'0'0,"2"10"5079"0"0,1 12-2910 0 0,-3 3-271 0 0,0-23-2515 0 0,0 0 0 0 0,0-1-1 0 0,0 1 1 0 0,0 0 0 0 0,0 0-1 0 0,0 0 1 0 0,0-1 0 0 0,0 1 0 0 0,0 0-1 0 0,-1 0 1 0 0,1 0 0 0 0,0-1-1 0 0,0 1 1 0 0,-1 0 0 0 0,1 0-1 0 0,-1-1 1 0 0,1 1 0 0 0,0 0-1 0 0,-1-1 1 0 0,0 1 0 0 0,1-1-1 0 0,-1 1 1 0 0,1-1 0 0 0,-1 1 0 0 0,0 0-1 0 0,8-36 1832 0 0,0 10-1701 0 0,1 0 1 0 0,14-31-1 0 0,-17 45-242 0 0,1-1-1 0 0,1 0 1 0 0,0 1-1 0 0,0 1 1 0 0,1-1 0 0 0,15-14-1 0 0,-19 22-180 0 0,1 0 0 0 0,0 0-1 0 0,0 0 1 0 0,0 1 0 0 0,1 0 0 0 0,-1 0-1 0 0,0 0 1 0 0,1 1 0 0 0,-1 0 0 0 0,1 0-1 0 0,0 0 1 0 0,-1 0 0 0 0,1 1-1 0 0,0 0 1 0 0,7 1 0 0 0,-9-1-363 0 0,7 0-5482 0 0</inkml:trace>
+  <inkml:trace contextRef="#ctx0" brushRef="#br0" timeOffset="16802.93">182 988 2303 0 0,'-1'1'109'0'0,"0"-1"-1"0"0,0 1 1 0 0,0 0-1 0 0,0-1 1 0 0,1 1 0 0 0,-1 0-1 0 0,0 0 1 0 0,0 0-1 0 0,1 0 1 0 0,-1-1-1 0 0,1 1 1 0 0,-1 0-1 0 0,1 0 1 0 0,-1 0-1 0 0,1 0 1 0 0,-1 0-1 0 0,1 0 1 0 0,0 1-1 0 0,0-1 1 0 0,0 0-1 0 0,-1 0 1 0 0,1 0-1 0 0,0 0 1 0 0,0 0-1 0 0,0 0 1 0 0,1 1-1 0 0,-1-1 35 0 0,1 0-1 0 0,-1-1 0 0 0,1 1 1 0 0,0-1-1 0 0,-1 1 0 0 0,1-1 1 0 0,0 0-1 0 0,0 1 0 0 0,-1-1 1 0 0,1 0-1 0 0,0 1 0 0 0,0-1 1 0 0,-1 0-1 0 0,1 0 1 0 0,0 0-1 0 0,0 1 0 0 0,0-1 1 0 0,-1 0-1 0 0,1 0 0 0 0,0 0 1 0 0,0-1-1 0 0,0 1 0 0 0,-1 0 1 0 0,1 0-1 0 0,0 0 0 0 0,0 0 1 0 0,-1-1-1 0 0,1 1 1 0 0,0 0-1 0 0,0-1 0 0 0,-1 1 1 0 0,1-1-1 0 0,0 1 0 0 0,-1-1 1 0 0,2 0-1 0 0,9-6 598 0 0,0 0-1 0 0,0-1 1 0 0,-1 0-1 0 0,0-1 1 0 0,16-19-1 0 0,-19 20-658 0 0,0 0-1 0 0,-1 0 1 0 0,0 0 0 0 0,-1-1-1 0 0,0 0 1 0 0,0 0-1 0 0,-1-1 1 0 0,4-10 0 0 0,-8 19-139 0 0,1-1 1 0 0,-1 1-1 0 0,0 0 1 0 0,1-1 0 0 0,-1 1-1 0 0,0 0 1 0 0,0-1-1 0 0,0 1 1 0 0,0 0-1 0 0,0-1 1 0 0,0 1 0 0 0,0 0-1 0 0,0-1 1 0 0,0 1-1 0 0,-1 0 1 0 0,1-1 0 0 0,0 1-1 0 0,-1 0 1 0 0,1-1-1 0 0,-1 1 1 0 0,-1-2-1 0 0,1 3-16 0 0,0-1 0 0 0,0 1 0 0 0,1-1-1 0 0,-1 1 1 0 0,0 0 0 0 0,0-1-1 0 0,0 1 1 0 0,0 0 0 0 0,0 0-1 0 0,0 0 1 0 0,0 0 0 0 0,0 0 0 0 0,0 0-1 0 0,-1 0 1 0 0,1 0 0 0 0,0 0-1 0 0,0 0 1 0 0,0 0 0 0 0,0 1-1 0 0,1-1 1 0 0,-3 1 0 0 0,-4 2-72 0 0,1 0 0 0 0,-1 0 0 0 0,0 1 0 0 0,1 0 1 0 0,0 0-1 0 0,-7 7 0 0 0,6-4 361 0 0,0 0 1 0 0,1 0-1 0 0,0 1 0 0 0,1-1 1 0 0,0 1-1 0 0,0 1 1 0 0,1-1-1 0 0,-1 1 0 0 0,2 0 1 0 0,-4 12-1 0 0,5-15-71 0 0,0 0 1 0 0,1 0-1 0 0,0 0 1 0 0,0 0-1 0 0,1 1 0 0 0,0-1 1 0 0,0 0-1 0 0,0 0 1 0 0,1 0-1 0 0,0 0 0 0 0,0 0 1 0 0,0 0-1 0 0,1 0 0 0 0,0 0 1 0 0,0 0-1 0 0,0 0 1 0 0,4 5-1 0 0,-5-9-127 0 0,0-1 1 0 0,0 1-1 0 0,0-1 0 0 0,0 0 1 0 0,1 0-1 0 0,-1 1 0 0 0,0-1 1 0 0,0 0-1 0 0,1 0 0 0 0,-1 0 1 0 0,0 0-1 0 0,1 0 0 0 0,-1-1 1 0 0,1 1-1 0 0,-1 0 1 0 0,1-1-1 0 0,0 1 0 0 0,-1-1 1 0 0,1 0-1 0 0,0 1 0 0 0,-1-1 1 0 0,4 0-1 0 0,-1 0-4 0 0,0-1 1 0 0,0 0-1 0 0,0 0 1 0 0,0 0-1 0 0,-1 0 1 0 0,1 0-1 0 0,0-1 1 0 0,-1 1-1 0 0,6-4 1 0 0,6-5-139 0 0,-1-1 0 0 0,0 0 0 0 0,16-17 0 0 0,-27 25 70 0 0,44-45-3917 0 0,-35 34-766 0 0</inkml:trace>
+  <inkml:trace contextRef="#ctx0" brushRef="#br0" timeOffset="17151.62">439 896 4607 0 0,'-5'4'371'0'0,"-1"-1"0"0"0,0 1 0 0 0,1 1 0 0 0,0-1 0 0 0,0 1 0 0 0,1 0 0 0 0,-1 0 0 0 0,1 0 0 0 0,0 1 0 0 0,0 0 0 0 0,1 0 0 0 0,-1 0-1 0 0,1 0 1 0 0,-3 11 0 0 0,-4 12 1058 0 0,2 1 0 0 0,-5 30-1 0 0,7-30-656 0 0,-2 4-79 0 0,2-13-206 0 0,1 2-1 0 0,1-1 1 0 0,1 1-1 0 0,1-1 0 0 0,0 1 1 0 0,3 27-1 0 0,4-52 517 0 0,3-13-617 0 0,7-19-169 0 0,114-316-2299 0 0,-128 346 2023 0 0,24-47-997 0 0,-23 49 1026 0 0,-1 0 0 0 0,0 0 0 0 0,1 0 0 0 0,-1 0-1 0 0,1 0 1 0 0,-1 0 0 0 0,1 1 0 0 0,0-1 0 0 0,0 1 0 0 0,0-1 0 0 0,0 1-1 0 0,0 0 1 0 0,0 0 0 0 0,0-1 0 0 0,0 2 0 0 0,0-1 0 0 0,0 0 0 0 0,1 0 0 0 0,-1 1-1 0 0,4-1 1 0 0,-5 1 30 0 0,0 0 0 0 0,0 1 0 0 0,0-1 0 0 0,0 0 0 0 0,0 1 0 0 0,0 0 0 0 0,0-1 0 0 0,0 1 0 0 0,0-1 0 0 0,-1 1 0 0 0,1 0 0 0 0,0 0 0 0 0,-1-1-1 0 0,1 1 1 0 0,0 0 0 0 0,-1 0 0 0 0,1 0 0 0 0,-1 0 0 0 0,1 0 0 0 0,-1 0 0 0 0,1 0 0 0 0,-1 0 0 0 0,0 0 0 0 0,1 0 0 0 0,-1 0 0 0 0,0 0 0 0 0,0 0 0 0 0,0 0 0 0 0,0 0 0 0 0,0 0 0 0 0,0 0-1 0 0,0 0 1 0 0,0 0 0 0 0,0 0 0 0 0,-1 0 0 0 0,1 1 0 0 0,-8 41 74 0 0,2-22 276 0 0,-1-1 0 0 0,-1 0 0 0 0,0-1 0 0 0,-2 0 0 0 0,0 0 0 0 0,-1-1 0 0 0,-15 17 0 0 0,12-22 186 0 0,22-28-1564 0 0,2 5-3706 0 0,1-1-1608 0 0</inkml:trace>
+  <inkml:trace contextRef="#ctx0" brushRef="#br0" timeOffset="17505.2">716 701 6447 0 0,'-5'6'523'0'0,"0"1"0"0"0,1 0 0 0 0,0 1-1 0 0,1-1 1 0 0,0 1 0 0 0,0-1 0 0 0,-4 16 0 0 0,-8 63 3017 0 0,12-61-2457 0 0,-7 51 1175 0 0,11-26-4076 0 0</inkml:trace>
+  <inkml:trace contextRef="#ctx0" brushRef="#br0" timeOffset="17864.38">836 890 1375 0 0,'-1'0'265'0'0,"-1"0"0"0"0,0 0-1 0 0,0 0 1 0 0,0 0-1 0 0,0 0 1 0 0,1 0-1 0 0,-1 0 1 0 0,0 1-1 0 0,0-1 1 0 0,0 1-1 0 0,1-1 1 0 0,-1 1-1 0 0,0-1 1 0 0,0 1-1 0 0,1 0 1 0 0,-1 0-1 0 0,1 0 1 0 0,-2 2-1 0 0,-31 21 1657 0 0,33-23-1740 0 0,-60 54 2156 0 0,56-50-2035 0 0,0 0 0 0 0,1 1 1 0 0,-1-1-1 0 0,1 1 1 0 0,1 0-1 0 0,-1 0 0 0 0,1 0 1 0 0,0 1-1 0 0,-3 9 0 0 0,5-15-271 0 0,1 0 0 0 0,0-1 0 0 0,0 1 0 0 0,-1 0 1 0 0,1-1-1 0 0,0 1 0 0 0,0 0 0 0 0,0-1 0 0 0,0 1 0 0 0,0 0 0 0 0,0-1 0 0 0,0 1 0 0 0,0 0 0 0 0,0-1 0 0 0,0 1 0 0 0,0 0 0 0 0,0-1 0 0 0,1 1 0 0 0,-1 0 0 0 0,0-1 0 0 0,0 1 0 0 0,1 0 0 0 0,-1-1 1 0 0,0 1-1 0 0,1-1 0 0 0,-1 1 0 0 0,1-1 0 0 0,-1 1 0 0 0,1-1 0 0 0,-1 1 0 0 0,1-1 0 0 0,-1 1 0 0 0,2 0 0 0 0,0-1 0 0 0,-1 0-1 0 0,1 1 1 0 0,0-1 0 0 0,0 0-1 0 0,0 0 1 0 0,0-1 0 0 0,-1 1-1 0 0,1 0 1 0 0,0-1 0 0 0,0 1-1 0 0,-1-1 1 0 0,4 0 0 0 0,45-25 162 0 0,-33 15-183 0 0,-6 4-350 0 0,0 0 1 0 0,0-1-1 0 0,-1 0 0 0 0,0-1 1 0 0,0 1-1 0 0,15-20 0 0 0,-25 28 318 0 0,0 0 0 0 0,0 0 0 0 0,0 0 0 0 0,-1 0-1 0 0,1 0 1 0 0,0 0 0 0 0,0 0 0 0 0,0 0 0 0 0,0-1-1 0 0,0 1 1 0 0,0 0 0 0 0,0 0 0 0 0,0 0 0 0 0,0 0-1 0 0,0 0 1 0 0,-1 0 0 0 0,1 0 0 0 0,0 0 0 0 0,0 0-1 0 0,0 0 1 0 0,0 0 0 0 0,0 0 0 0 0,0 0 0 0 0,0-1-1 0 0,0 1 1 0 0,0 0 0 0 0,0 0 0 0 0,0 0 0 0 0,0 0-1 0 0,0 0 1 0 0,0 0 0 0 0,0 0 0 0 0,0 0 0 0 0,0-1-1 0 0,0 1 1 0 0,0 0 0 0 0,0 0 0 0 0,0 0 0 0 0,0 0-1 0 0,0 0 1 0 0,0 0 0 0 0,0 0 0 0 0,0 0 0 0 0,0 0-1 0 0,0-1 1 0 0,0 1 0 0 0,0 0 0 0 0,0 0 0 0 0,0 0-1 0 0,0 0 1 0 0,0 0 0 0 0,0 0 0 0 0,1 0 0 0 0,-1 0-1 0 0,0 0 1 0 0,0 0 0 0 0,0 0 0 0 0,0 0 0 0 0,0-1-1 0 0,-12 8-294 0 0,-13 13 478 0 0,22-17 38 0 0,1-1 0 0 0,0 1 0 0 0,0 0 0 0 0,0 0 0 0 0,0 0 0 0 0,1 0 0 0 0,-1 0 0 0 0,1 0 0 0 0,-1 0 0 0 0,1 1 0 0 0,0-1 0 0 0,1 1 0 0 0,-1-1 0 0 0,1 0 0 0 0,-1 1 0 0 0,1-1 0 0 0,0 1 0 0 0,0-1 0 0 0,0 1 0 0 0,2 5 0 0 0,-1-7-194 0 0,-1 1 0 0 0,1-1 1 0 0,0 0-1 0 0,0 0 0 0 0,0 0 0 0 0,1 0 1 0 0,-1 0-1 0 0,0 0 0 0 0,1 0 0 0 0,-1-1 1 0 0,1 1-1 0 0,0 0 0 0 0,-1-1 0 0 0,1 0 1 0 0,0 1-1 0 0,0-1 0 0 0,0 0 0 0 0,0 0 1 0 0,0 0-1 0 0,0 0 0 0 0,0 0 0 0 0,1 0 1 0 0,-1-1-1 0 0,0 1 0 0 0,0-1 0 0 0,1 1 1 0 0,-1-1-1 0 0,0 0 0 0 0,1 0 0 0 0,-1 0 1 0 0,0 0-1 0 0,3-1 0 0 0,19-5-1626 0 0,-12 0 226 0 0</inkml:trace>
+  <inkml:trace contextRef="#ctx0" brushRef="#br0" timeOffset="18236.81">1050 895 1839 0 0,'-2'-1'389'0'0,"1"0"-1"0"0,-1 1 0 0 0,0-1 0 0 0,0 0 1 0 0,0 1-1 0 0,0-1 0 0 0,0 1 1 0 0,0 0-1 0 0,0 0 0 0 0,0 0 0 0 0,0 0 1 0 0,0 0-1 0 0,0 0 0 0 0,0 0 0 0 0,0 1 1 0 0,0-1-1 0 0,0 1 0 0 0,0-1 0 0 0,0 1 1 0 0,-2 1-1 0 0,1 0-14 0 0,-1 0 1 0 0,1 0 0 0 0,0 1-1 0 0,0 0 1 0 0,-1-1-1 0 0,2 1 1 0 0,-1 0-1 0 0,0 1 1 0 0,-3 5 0 0 0,2-4-120 0 0,1 1 0 0 0,-1 0 0 0 0,1 0 1 0 0,1 0-1 0 0,-1 0 0 0 0,1 0 0 0 0,0 1 0 0 0,1-1 1 0 0,0 1-1 0 0,0-1 0 0 0,0 1 0 0 0,0 9 1 0 0,1-15-211 0 0,1 1 0 0 0,-1 0 0 0 0,0 0 0 0 0,1 0 0 0 0,-1 0 0 0 0,1 0 0 0 0,-1 0 0 0 0,1 0-1 0 0,0 0 1 0 0,0-1 0 0 0,0 1 0 0 0,0 0 0 0 0,0-1 0 0 0,0 1 0 0 0,1-1 0 0 0,-1 1 0 0 0,0-1 0 0 0,1 0 0 0 0,-1 1 0 0 0,1-1 0 0 0,2 2 0 0 0,-1-2-9 0 0,-1 0-1 0 0,1-1 0 0 0,0 1 0 0 0,0 0 0 0 0,0-1 0 0 0,0 0 0 0 0,-1 1 0 0 0,1-1 1 0 0,0 0-1 0 0,0-1 0 0 0,0 1 0 0 0,0 0 0 0 0,3-2 0 0 0,5-1-14 0 0,0 0 0 0 0,-1-1-1 0 0,1 0 1 0 0,-1-1 0 0 0,1-1 0 0 0,9-7-1 0 0,-1 1-53 0 0,43-32-712 0 0,-58 41 647 0 0,-1 0 1 0 0,1 0-1 0 0,-1-1 0 0 0,0 1 0 0 0,0-1 0 0 0,0 0 0 0 0,-1 0 0 0 0,1 0 1 0 0,-1 0-1 0 0,0 0 0 0 0,0 0 0 0 0,0-1 0 0 0,0-4 0 0 0,-1 8 81 0 0,-1 0-1 0 0,0 0 0 0 0,1 0 1 0 0,-1-1-1 0 0,0 1 1 0 0,0 0-1 0 0,0 0 0 0 0,0 0 1 0 0,0 0-1 0 0,0-1 0 0 0,0 1 1 0 0,-1 0-1 0 0,1 0 1 0 0,0 0-1 0 0,-1 0 0 0 0,1 0 1 0 0,-1 0-1 0 0,1 0 1 0 0,-1 0-1 0 0,1 0 0 0 0,-1 0 1 0 0,0 0-1 0 0,1 0 0 0 0,-1 0 1 0 0,0 0-1 0 0,0 0 1 0 0,0 0-1 0 0,0 1 0 0 0,0-1 1 0 0,0 0-1 0 0,0 1 0 0 0,0-1 1 0 0,0 1-1 0 0,0-1 1 0 0,0 1-1 0 0,0 0 0 0 0,0-1 1 0 0,0 1-1 0 0,0 0 1 0 0,0 0-1 0 0,-1-1 0 0 0,1 1 1 0 0,-2 0-1 0 0,0 0 11 0 0,0 1 1 0 0,-1-1-1 0 0,1 0 0 0 0,0 1 0 0 0,0 0 1 0 0,0-1-1 0 0,0 1 0 0 0,0 0 1 0 0,0 1-1 0 0,1-1 0 0 0,-1 0 0 0 0,0 1 1 0 0,0 0-1 0 0,1 0 0 0 0,-4 3 1 0 0,2-1 147 0 0,1 1 0 0 0,0-1 0 0 0,0 1 1 0 0,0 0-1 0 0,1 0 0 0 0,-1 0 0 0 0,1 0 1 0 0,0 0-1 0 0,1 0 0 0 0,0 1 1 0 0,-1-1-1 0 0,2 0 0 0 0,-1 1 0 0 0,0-1 1 0 0,2 12-1 0 0,-1-13-46 0 0,0 0 0 0 0,1 0 0 0 0,-1 1-1 0 0,1-1 1 0 0,0 0 0 0 0,1 0 0 0 0,-1-1 0 0 0,1 1 0 0 0,-1 0 0 0 0,1 0 0 0 0,0-1-1 0 0,0 1 1 0 0,1-1 0 0 0,-1 1 0 0 0,1-1 0 0 0,0 0 0 0 0,0 0 0 0 0,0 0 0 0 0,0-1 0 0 0,0 1-1 0 0,1-1 1 0 0,4 3 0 0 0,-4-3-246 0 0,0-1-1 0 0,0 1 1 0 0,1-1 0 0 0,-1 0-1 0 0,1 0 1 0 0,-1-1-1 0 0,1 1 1 0 0,-1-1 0 0 0,1 0-1 0 0,-1 0 1 0 0,1-1-1 0 0,-1 1 1 0 0,1-1 0 0 0,-1 0-1 0 0,1 0 1 0 0,-1-1-1 0 0,0 1 1 0 0,1-1 0 0 0,5-4-1 0 0,6-3-6084 0 0</inkml:trace>
+  <inkml:trace contextRef="#ctx0" brushRef="#br0" timeOffset="18801.24">1334 881 5063 0 0,'-5'6'745'0'0,"1"1"0"0"0,0-1 0 0 0,0 1 0 0 0,1 0 0 0 0,0 0-1 0 0,0 0 1 0 0,0 1 0 0 0,1-1 0 0 0,0 1 0 0 0,1-1-1 0 0,0 1 1 0 0,0-1 0 0 0,0 1 0 0 0,1 0 0 0 0,1 10 0 0 0,54-68 1452 0 0,-38 36-2539 0 0,-12 10-30 0 0,-1 1 1 0 0,0 0-1 0 0,0-1 0 0 0,-1 0 1 0 0,1 0-1 0 0,-1 0 1 0 0,4-5-1 0 0,-13 20 23 0 0,5-10 450 0 0,-1 1-1 0 0,1-1 1 0 0,0 1-1 0 0,1 0 1 0 0,-1-1-1 0 0,0 1 1 0 0,0 0-1 0 0,1 0 1 0 0,-1-1-1 0 0,1 1 1 0 0,-1 0-1 0 0,1 0 1 0 0,0 0-1 0 0,0-1 1 0 0,0 1-1 0 0,0 0 1 0 0,0 0-1 0 0,0 0 1 0 0,0 0-1 0 0,1 0 0 0 0,-1-1 1 0 0,1 1-1 0 0,0 2 1 0 0,0-1-75 0 0,0 0-1 0 0,0 0 1 0 0,0 0 0 0 0,1-1-1 0 0,-1 1 1 0 0,1 0 0 0 0,-1-1-1 0 0,1 1 1 0 0,0-1 0 0 0,0 1-1 0 0,0-1 1 0 0,1 0 0 0 0,-1 0 0 0 0,5 4-1 0 0,20-41 879 0 0,-18 25-777 0 0,-1 2-668 0 0,-1 0 0 0 0,1 0 0 0 0,1 1-1 0 0,-1 0 1 0 0,1 1 0 0 0,1-1 0 0 0,11-5 0 0 0,-21 13 568 0 0,-1-1 1 0 0,0 1 0 0 0,0 0 0 0 0,0 0-1 0 0,0-1 1 0 0,1 1 0 0 0,-1 0 0 0 0,0 0-1 0 0,1 0 1 0 0,-1 0 0 0 0,1 0 0 0 0,-1 0-1 0 0,1 0 1 0 0,-1 0 0 0 0,1 0 0 0 0,0 0-1 0 0,0 1 1 0 0,-1-1 0 0 0,1 0-1 0 0,0 0 1 0 0,0 0 0 0 0,0 0 0 0 0,0 0-1 0 0,0 0 1 0 0,0 0 0 0 0,1 2 0 0 0,-1 0 234 0 0,0-1 1 0 0,1 1-1 0 0,-1 0 0 0 0,1 0 1 0 0,0 0-1 0 0,-1-1 1 0 0,1 1-1 0 0,1 0 0 0 0,1 3 1 0 0,-1-3-183 0 0,1 0 0 0 0,-1-1-1 0 0,1 0 1 0 0,0 1 0 0 0,-1-1 0 0 0,1 0 0 0 0,0 0-1 0 0,0-1 1 0 0,1 1 0 0 0,-1-1 0 0 0,0 1 0 0 0,0-1-1 0 0,1 0 1 0 0,-1 0 0 0 0,1-1 0 0 0,-1 1 0 0 0,1-1-1 0 0,-1 1 1 0 0,1-1 0 0 0,-1 0 0 0 0,1-1 0 0 0,-1 1-1 0 0,1 0 1 0 0,-1-1 0 0 0,1 0 0 0 0,-1 0 0 0 0,0 0 0 0 0,1 0-1 0 0,-1-1 1 0 0,4-1 0 0 0,1-1 50 0 0,1-1 1 0 0,-1 1-1 0 0,0-2 1 0 0,0 1-1 0 0,-1-1 1 0 0,1 0-1 0 0,-1-1 1 0 0,-1 0-1 0 0,1 0 1 0 0,6-10-1 0 0,-13 16-159 0 0,1-1 0 0 0,-1 0 0 0 0,0 1-1 0 0,0-1 1 0 0,0 0 0 0 0,0 1 0 0 0,0-1 0 0 0,-1 1-1 0 0,1-1 1 0 0,0 0 0 0 0,-1 1 0 0 0,1-1 0 0 0,-1 1-1 0 0,1-1 1 0 0,-1 1 0 0 0,0-1 0 0 0,0 1-1 0 0,0-1 1 0 0,0 1 0 0 0,0 0 0 0 0,0-1 0 0 0,0 1-1 0 0,0 0 1 0 0,0 0 0 0 0,0 0 0 0 0,-1 0 0 0 0,1 0-1 0 0,0 0 1 0 0,-1 0 0 0 0,-2-1 0 0 0,3 3 13 0 0,0-1 0 0 0,0 1 1 0 0,0-1-1 0 0,0 1 0 0 0,0 0 0 0 0,1-1 1 0 0,-1 1-1 0 0,0 0 0 0 0,0 0 1 0 0,1 0-1 0 0,-1 0 0 0 0,0 0 0 0 0,1 0 1 0 0,-1 0-1 0 0,1 0 0 0 0,-1 0 0 0 0,1 0 1 0 0,0 0-1 0 0,-1 0 0 0 0,1 1 1 0 0,-7 24-246 0 0,6-22 268 0 0,0 1-1 0 0,1 0 0 0 0,0 0 1 0 0,0-1-1 0 0,0 1 0 0 0,0 0 1 0 0,1 0-1 0 0,0-1 0 0 0,0 1 1 0 0,0-1-1 0 0,1 1 1 0 0,-1 0-1 0 0,1-1 0 0 0,0 0 1 0 0,0 0-1 0 0,1 1 0 0 0,-1-1 1 0 0,1-1-1 0 0,0 1 0 0 0,4 4 1 0 0,-5-6-6 0 0,0 1 0 0 0,1-1 0 0 0,0 0 0 0 0,-1 0-1 0 0,1 0 1 0 0,0 0 0 0 0,0-1 0 0 0,0 1 0 0 0,0-1 0 0 0,0 0 0 0 0,0 0 0 0 0,0 0 0 0 0,0 0 0 0 0,1 0 0 0 0,-1-1 0 0 0,0 1 0 0 0,1-1-1 0 0,-1 0 1 0 0,0 0 0 0 0,1 0 0 0 0,-1-1 0 0 0,0 1 0 0 0,0-1 0 0 0,1 1 0 0 0,-1-1 0 0 0,0 0 0 0 0,0-1 0 0 0,0 1 0 0 0,4-2 0 0 0,44-28-1883 0 0,-19 7-2888 0 0,-24 17-644 0 0</inkml:trace>
+  <inkml:trace contextRef="#ctx0" brushRef="#br0" timeOffset="19165.48">1928 901 2847 0 0,'0'4'420'0'0,"0"0"0"0"0,-1 1 0 0 0,1-1-1 0 0,-1 0 1 0 0,0 0 0 0 0,0 0 0 0 0,-3 6 0 0 0,2-2 789 0 0,-2 11 690 0 0,3-12-1103 0 0,-1 1 0 0 0,0 0 0 0 0,0-1 1 0 0,0 0-1 0 0,-1 1 0 0 0,0-1 0 0 0,-5 7 0 0 0,18-26 349 0 0,1 1-1 0 0,17-16 1 0 0,64-43-3553 0 0,-92 70 2399 0 0,0 0 1 0 0,1 0 0 0 0,-1 0 0 0 0,0-1-1 0 0,0 1 1 0 0,0 0 0 0 0,1 0 0 0 0,-1 0 0 0 0,0 0-1 0 0,0 0 1 0 0,0 0 0 0 0,1 0 0 0 0,-1 0-1 0 0,0 0 1 0 0,0 0 0 0 0,1 0 0 0 0,-1 0-1 0 0,0 0 1 0 0,0 0 0 0 0,0 0 0 0 0,1 0 0 0 0,-1 0-1 0 0,0 0 1 0 0,0 0 0 0 0,0 0 0 0 0,1 0-1 0 0,-1 1 1 0 0,0-1 0 0 0,0 0 0 0 0,0 0-1 0 0,1 0 1 0 0,-1 0 0 0 0,0 0 0 0 0,0 0 0 0 0,0 1-1 0 0,0-1 1 0 0,1 0 0 0 0,-1 0 0 0 0,0 0-1 0 0,0 1 1 0 0,0-1 0 0 0,0 0 0 0 0,0 0 0 0 0,0 0-1 0 0,0 1 1 0 0,0-1 0 0 0,0 0 0 0 0,0 0-1 0 0,0 0 1 0 0,0 1 0 0 0,0-1 0 0 0,0 0-1 0 0,3 22 1606 0 0,-3-18-1343 0 0,0 0 1 0 0,1 0 0 0 0,-1 0 0 0 0,1 0 0 0 0,0 0 0 0 0,2 5 0 0 0,-1-6-476 0 0,0 0 0 0 0,-1 0 0 0 0,1 0 0 0 0,1-1 0 0 0,-1 1 0 0 0,0-1 0 0 0,1 0 0 0 0,2 3 1 0 0</inkml:trace>
+  <inkml:trace contextRef="#ctx0" brushRef="#br0" timeOffset="19526.03">2194 689 5063 0 0,'0'0'390'0'0,"4"28"4764"0"0,-4-2-3397 0 0,-1 0 0 0 0,-1 0 0 0 0,-1 0 0 0 0,-8 31 0 0 0,5-31-1317 0 0,1 1 0 0 0,1 1-1 0 0,1 42 1 0 0,6-48-1053 0 0,2-18-3491 0 0</inkml:trace>
+  <inkml:trace contextRef="#ctx0" brushRef="#br0" timeOffset="19527.03">2119 957 5063 0 0,'0'-4'224'0'0,"0"2"48"0"0,1-1-272 0 0,1 1 0 0 0,0 0 0 0 0,0 1 0 0 0,2-1 912 0 0,3-2 128 0 0,6-3 24 0 0,4 0 8 0 0,5-2-496 0 0,3 0-104 0 0,3 2-24 0 0,14-1-3360 0 0,-7-2-672 0 0</inkml:trace>
 </inkml:ink>
 </file>
 

</xml_diff>